<commit_message>
add double, float, and decimal notes
</commit_message>
<xml_diff>
--- a/notes.docx
+++ b/notes.docx
@@ -1,6 +1,6 @@
 
 <file path=word/document.xml><?xml version="1.0" encoding="utf-8"?>
-<w:document xmlns:wpc="http://schemas.microsoft.com/office/word/2010/wordprocessingCanvas" xmlns:mc="http://schemas.openxmlformats.org/markup-compatibility/2006" xmlns:o="urn:schemas-microsoft-com:office:office" xmlns:r="http://schemas.openxmlformats.org/officeDocument/2006/relationships" xmlns:m="http://schemas.openxmlformats.org/officeDocument/2006/math" xmlns:v="urn:schemas-microsoft-com:vml" xmlns:wp14="http://schemas.microsoft.com/office/word/2010/wordprocessingDrawing" xmlns:wp="http://schemas.openxmlformats.org/drawingml/2006/wordprocessingDrawing" xmlns:w="http://schemas.openxmlformats.org/wordprocessingml/2006/main" xmlns:w14="http://schemas.microsoft.com/office/word/2010/wordml" xmlns:w10="urn:schemas-microsoft-com:office:word" xmlns:w15="http://schemas.microsoft.com/office/word/2012/wordml" xmlns:wpg="http://schemas.microsoft.com/office/word/2010/wordprocessingGroup" xmlns:wpi="http://schemas.microsoft.com/office/word/2010/wordprocessingInk" xmlns:wne="http://schemas.microsoft.com/office/word/2006/wordml" xmlns:wps="http://schemas.microsoft.com/office/word/2010/wordprocessingShape" xmlns:wpsCustomData="http://www.wps.cn/officeDocument/2013/wpsCustomData" mc:Ignorable="w14 w15 wp14">
+<w:document xmlns:wpc="http://schemas.microsoft.com/office/word/2010/wordprocessingCanvas" xmlns:cx="http://schemas.microsoft.com/office/drawing/2014/chartex" xmlns:cx1="http://schemas.microsoft.com/office/drawing/2015/9/8/chartex" xmlns:cx2="http://schemas.microsoft.com/office/drawing/2015/10/21/chartex" xmlns:cx3="http://schemas.microsoft.com/office/drawing/2016/5/9/chartex" xmlns:cx4="http://schemas.microsoft.com/office/drawing/2016/5/10/chartex" xmlns:cx5="http://schemas.microsoft.com/office/drawing/2016/5/11/chartex" xmlns:cx6="http://schemas.microsoft.com/office/drawing/2016/5/12/chartex" xmlns:cx7="http://schemas.microsoft.com/office/drawing/2016/5/13/chartex" xmlns:cx8="http://schemas.microsoft.com/office/drawing/2016/5/14/chartex" xmlns:mc="http://schemas.openxmlformats.org/markup-compatibility/2006" xmlns:aink="http://schemas.microsoft.com/office/drawing/2016/ink" xmlns:am3d="http://schemas.microsoft.com/office/drawing/2017/model3d" xmlns:o="urn:schemas-microsoft-com:office:office" xmlns:r="http://schemas.openxmlformats.org/officeDocument/2006/relationships" xmlns:m="http://schemas.openxmlformats.org/officeDocument/2006/math" xmlns:v="urn:schemas-microsoft-com:vml" xmlns:wp14="http://schemas.microsoft.com/office/word/2010/wordprocessingDrawing" xmlns:wp="http://schemas.openxmlformats.org/drawingml/2006/wordprocessingDrawing" xmlns:w10="urn:schemas-microsoft-com:office:word" xmlns:w="http://schemas.openxmlformats.org/wordprocessingml/2006/main" xmlns:w14="http://schemas.microsoft.com/office/word/2010/wordml" xmlns:w15="http://schemas.microsoft.com/office/word/2012/wordml" xmlns:w16cid="http://schemas.microsoft.com/office/word/2016/wordml/cid" xmlns:w16se="http://schemas.microsoft.com/office/word/2015/wordml/symex" xmlns:wpg="http://schemas.microsoft.com/office/word/2010/wordprocessingGroup" xmlns:wpi="http://schemas.microsoft.com/office/word/2010/wordprocessingInk" xmlns:wne="http://schemas.microsoft.com/office/word/2006/wordml" xmlns:wps="http://schemas.microsoft.com/office/word/2010/wordprocessingShape" mc:Ignorable="w14 w15 w16se w16cid wp14">
   <w:body>
     <w:p>
       <w:r>
@@ -15,7 +15,7 @@
     </w:p>
     <w:p>
       <w:pPr>
-        <w:pStyle w:val="6"/>
+        <w:pStyle w:val="ListParagraph"/>
         <w:numPr>
           <w:ilvl w:val="0"/>
           <w:numId w:val="1"/>
@@ -29,12 +29,23 @@
         <w:t>A</w:t>
       </w:r>
       <w:r>
-        <w:t>ssembly: C# source code is compiled into an intermediate language. These code and resources are stored in an executable file called an assembly (with an extension of .exe or .dll). An assembly contains a manifest that provides information about the assembly’s types, version, culture, and security requirements. When the C# program is executed, the assembly is loaded into common language runtime.</w:t>
+        <w:t>ssembly: C# source code is compiled into an intermediate language. These code and resources are stored in an executable file called an assembly (with an extension of .exe or .</w:t>
+      </w:r>
+      <w:proofErr w:type="spellStart"/>
+      <w:r>
+        <w:t>dll</w:t>
+      </w:r>
+      <w:proofErr w:type="spellEnd"/>
+      <w:r>
+        <w:t xml:space="preserve">). An assembly contains a manifest that provides </w:t>
+      </w:r>
+      <w:r>
+        <w:t>information about the assembly’s types, version, culture, and security requirements. When the C# program is executed, the assembly is loaded into common language runtime.</w:t>
       </w:r>
     </w:p>
     <w:p>
       <w:pPr>
-        <w:pStyle w:val="6"/>
+        <w:pStyle w:val="ListParagraph"/>
         <w:numPr>
           <w:ilvl w:val="0"/>
           <w:numId w:val="1"/>
@@ -56,7 +67,7 @@
     </w:p>
     <w:p>
       <w:pPr>
-        <w:pStyle w:val="6"/>
+        <w:pStyle w:val="ListParagraph"/>
         <w:numPr>
           <w:ilvl w:val="0"/>
           <w:numId w:val="1"/>
@@ -64,76 +75,121 @@
         <w:ind w:firstLineChars="0"/>
       </w:pPr>
       <w:r>
-        <w:t>byte – short – int – long(8-16-32-64 bit integer)</w:t>
+        <w:t>byte – s</w:t>
+      </w:r>
+      <w:r>
+        <w:t xml:space="preserve">hort – int – </w:t>
+      </w:r>
+      <w:proofErr w:type="gramStart"/>
+      <w:r>
+        <w:t>long(</w:t>
+      </w:r>
+      <w:proofErr w:type="gramEnd"/>
+      <w:r>
+        <w:t>8-16-32-64 bit integer)</w:t>
       </w:r>
     </w:p>
     <w:p>
       <w:pPr>
-        <w:pStyle w:val="6"/>
+        <w:pStyle w:val="ListParagraph"/>
         <w:numPr>
           <w:ilvl w:val="0"/>
           <w:numId w:val="1"/>
         </w:numPr>
         <w:ind w:firstLineChars="0"/>
+      </w:pPr>
+      <w:r>
+        <w:t>float – double -decimal (</w:t>
+      </w:r>
+      <w:r>
         <w:rPr>
           <w:rFonts w:hint="eastAsia"/>
         </w:rPr>
-      </w:pPr>
-      <w:r>
-        <w:t>float – double -decimal ()</w:t>
-      </w:r>
+        <w:t>7</w:t>
+      </w:r>
+      <w:r>
+        <w:t xml:space="preserve"> </w:t>
+      </w:r>
+      <w:r>
+        <w:rPr>
+          <w:rFonts w:hint="eastAsia"/>
+        </w:rPr>
+        <w:t>digits</w:t>
+      </w:r>
+      <w:r>
+        <w:t xml:space="preserve"> fraction-15-28</w:t>
+      </w:r>
+      <w:r>
+        <w:t>), we use decimal for counted values and use float/double for measured values (</w:t>
+      </w:r>
+      <w:r>
+        <w:t>https://stackoverflow.com/questions/618535/difference-between-decimal-float-and-double-in-net</w:t>
+      </w:r>
+      <w:r>
+        <w:t>)</w:t>
+      </w:r>
+      <w:bookmarkStart w:id="0" w:name="_GoBack"/>
+      <w:bookmarkEnd w:id="0"/>
     </w:p>
     <w:p>
       <w:pPr>
-        <w:pStyle w:val="6"/>
+        <w:pStyle w:val="ListParagraph"/>
         <w:numPr>
           <w:ilvl w:val="0"/>
           <w:numId w:val="1"/>
         </w:numPr>
         <w:ind w:firstLineChars="0"/>
-        <w:rPr>
-          <w:rFonts w:hint="eastAsia"/>
-        </w:rPr>
-      </w:pPr>
-      <w:r>
-        <w:t>enum Day{Sat, Sun, Mon, Tue, Wed, Thu, Fri}</w:t>
+      </w:pPr>
+      <w:proofErr w:type="spellStart"/>
+      <w:r>
+        <w:t>enum</w:t>
+      </w:r>
+      <w:proofErr w:type="spellEnd"/>
+      <w:r>
+        <w:t xml:space="preserve"> </w:t>
+      </w:r>
+      <w:proofErr w:type="gramStart"/>
+      <w:r>
+        <w:t>Day{</w:t>
+      </w:r>
+      <w:proofErr w:type="gramEnd"/>
+      <w:r>
+        <w:t>Sat, Sun, Mon, Tue, Wed, Thu, Fri}</w:t>
       </w:r>
     </w:p>
     <w:p>
       <w:pPr>
-        <w:pStyle w:val="6"/>
+        <w:pStyle w:val="ListParagraph"/>
         <w:numPr>
           <w:ilvl w:val="0"/>
           <w:numId w:val="1"/>
         </w:numPr>
         <w:ind w:firstLineChars="0"/>
-        <w:rPr>
-          <w:rFonts w:hint="eastAsia"/>
-        </w:rPr>
-      </w:pPr>
-      <w:r>
-        <w:t>define a default constructor for a struct is an error, struct can be instantiated without using new operator. You must initialize all members when write a constructor with parameters. It cannot be inherited.</w:t>
-      </w:r>
-      <w:bookmarkStart w:id="0" w:name="_GoBack"/>
-      <w:bookmarkEnd w:id="0"/>
+      </w:pPr>
+      <w:r>
+        <w:t>define a default constructor for a struct is an error, struct can be instantiated without using new operator. You must initialize all members w</w:t>
+      </w:r>
+      <w:r>
+        <w:t>hen write a constructor with parameters. It cannot be inherited.</w:t>
+      </w:r>
     </w:p>
     <w:sectPr>
       <w:pgSz w:w="11906" w:h="16838"/>
       <w:pgMar w:top="1440" w:right="1800" w:bottom="1440" w:left="1800" w:header="851" w:footer="992" w:gutter="0"/>
-      <w:cols w:space="425" w:num="1"/>
-      <w:docGrid w:type="lines" w:linePitch="312" w:charSpace="0"/>
+      <w:cols w:space="425"/>
+      <w:docGrid w:type="lines" w:linePitch="312"/>
     </w:sectPr>
   </w:body>
 </w:document>
 </file>
 
 <file path=word/numbering.xml><?xml version="1.0" encoding="utf-8"?>
-<w:numbering xmlns:wpc="http://schemas.microsoft.com/office/word/2010/wordprocessingCanvas" xmlns:mc="http://schemas.openxmlformats.org/markup-compatibility/2006" xmlns:o="urn:schemas-microsoft-com:office:office" xmlns:r="http://schemas.openxmlformats.org/officeDocument/2006/relationships" xmlns:m="http://schemas.openxmlformats.org/officeDocument/2006/math" xmlns:v="urn:schemas-microsoft-com:vml" xmlns:wp14="http://schemas.microsoft.com/office/word/2010/wordprocessingDrawing" xmlns:wp="http://schemas.openxmlformats.org/drawingml/2006/wordprocessingDrawing" xmlns:w10="urn:schemas-microsoft-com:office:word" xmlns:w="http://schemas.openxmlformats.org/wordprocessingml/2006/main" xmlns:w14="http://schemas.microsoft.com/office/word/2010/wordml" xmlns:wpg="http://schemas.microsoft.com/office/word/2010/wordprocessingGroup" xmlns:wpi="http://schemas.microsoft.com/office/word/2010/wordprocessingInk" xmlns:wne="http://schemas.microsoft.com/office/word/2006/wordml" xmlns:wps="http://schemas.microsoft.com/office/word/2010/wordprocessingShape" mc:Ignorable="w14 wp14">
-  <w:abstractNum w:abstractNumId="0">
+<w:numbering xmlns:wpc="http://schemas.microsoft.com/office/word/2010/wordprocessingCanvas" xmlns:cx="http://schemas.microsoft.com/office/drawing/2014/chartex" xmlns:cx1="http://schemas.microsoft.com/office/drawing/2015/9/8/chartex" xmlns:cx2="http://schemas.microsoft.com/office/drawing/2015/10/21/chartex" xmlns:cx3="http://schemas.microsoft.com/office/drawing/2016/5/9/chartex" xmlns:cx4="http://schemas.microsoft.com/office/drawing/2016/5/10/chartex" xmlns:cx5="http://schemas.microsoft.com/office/drawing/2016/5/11/chartex" xmlns:cx6="http://schemas.microsoft.com/office/drawing/2016/5/12/chartex" xmlns:cx7="http://schemas.microsoft.com/office/drawing/2016/5/13/chartex" xmlns:cx8="http://schemas.microsoft.com/office/drawing/2016/5/14/chartex" xmlns:mc="http://schemas.openxmlformats.org/markup-compatibility/2006" xmlns:aink="http://schemas.microsoft.com/office/drawing/2016/ink" xmlns:am3d="http://schemas.microsoft.com/office/drawing/2017/model3d" xmlns:o="urn:schemas-microsoft-com:office:office" xmlns:r="http://schemas.openxmlformats.org/officeDocument/2006/relationships" xmlns:m="http://schemas.openxmlformats.org/officeDocument/2006/math" xmlns:v="urn:schemas-microsoft-com:vml" xmlns:wp14="http://schemas.microsoft.com/office/word/2010/wordprocessingDrawing" xmlns:wp="http://schemas.openxmlformats.org/drawingml/2006/wordprocessingDrawing" xmlns:w10="urn:schemas-microsoft-com:office:word" xmlns:w="http://schemas.openxmlformats.org/wordprocessingml/2006/main" xmlns:w14="http://schemas.microsoft.com/office/word/2010/wordml" xmlns:w15="http://schemas.microsoft.com/office/word/2012/wordml" xmlns:w16cid="http://schemas.microsoft.com/office/word/2016/wordml/cid" xmlns:w16se="http://schemas.microsoft.com/office/word/2015/wordml/symex" xmlns:wpg="http://schemas.microsoft.com/office/word/2010/wordprocessingGroup" xmlns:wpi="http://schemas.microsoft.com/office/word/2010/wordprocessingInk" xmlns:wne="http://schemas.microsoft.com/office/word/2006/wordml" xmlns:wps="http://schemas.microsoft.com/office/word/2010/wordprocessingShape" mc:Ignorable="w14 w15 w16se w16cid wp14">
+  <w:abstractNum w:abstractNumId="0" w15:restartNumberingAfterBreak="0">
     <w:nsid w:val="33917BB1"/>
     <w:multiLevelType w:val="multilevel"/>
     <w:tmpl w:val="33917BB1"/>
-    <w:lvl w:ilvl="0" w:tentative="0">
+    <w:lvl w:ilvl="0">
       <w:start w:val="1"/>
       <w:numFmt w:val="decimal"/>
       <w:lvlText w:val="%1."/>
@@ -145,7 +201,7 @@
         <w:rFonts w:hint="default"/>
       </w:rPr>
     </w:lvl>
-    <w:lvl w:ilvl="1" w:tentative="0">
+    <w:lvl w:ilvl="1">
       <w:start w:val="1"/>
       <w:numFmt w:val="lowerLetter"/>
       <w:lvlText w:val="%2)"/>
@@ -154,7 +210,7 @@
         <w:ind w:left="840" w:hanging="420"/>
       </w:pPr>
     </w:lvl>
-    <w:lvl w:ilvl="2" w:tentative="0">
+    <w:lvl w:ilvl="2">
       <w:start w:val="1"/>
       <w:numFmt w:val="lowerRoman"/>
       <w:lvlText w:val="%3."/>
@@ -163,7 +219,7 @@
         <w:ind w:left="1260" w:hanging="420"/>
       </w:pPr>
     </w:lvl>
-    <w:lvl w:ilvl="3" w:tentative="0">
+    <w:lvl w:ilvl="3">
       <w:start w:val="1"/>
       <w:numFmt w:val="decimal"/>
       <w:lvlText w:val="%4."/>
@@ -172,7 +228,7 @@
         <w:ind w:left="1680" w:hanging="420"/>
       </w:pPr>
     </w:lvl>
-    <w:lvl w:ilvl="4" w:tentative="0">
+    <w:lvl w:ilvl="4">
       <w:start w:val="1"/>
       <w:numFmt w:val="lowerLetter"/>
       <w:lvlText w:val="%5)"/>
@@ -181,7 +237,7 @@
         <w:ind w:left="2100" w:hanging="420"/>
       </w:pPr>
     </w:lvl>
-    <w:lvl w:ilvl="5" w:tentative="0">
+    <w:lvl w:ilvl="5">
       <w:start w:val="1"/>
       <w:numFmt w:val="lowerRoman"/>
       <w:lvlText w:val="%6."/>
@@ -190,7 +246,7 @@
         <w:ind w:left="2520" w:hanging="420"/>
       </w:pPr>
     </w:lvl>
-    <w:lvl w:ilvl="6" w:tentative="0">
+    <w:lvl w:ilvl="6">
       <w:start w:val="1"/>
       <w:numFmt w:val="decimal"/>
       <w:lvlText w:val="%7."/>
@@ -199,7 +255,7 @@
         <w:ind w:left="2940" w:hanging="420"/>
       </w:pPr>
     </w:lvl>
-    <w:lvl w:ilvl="7" w:tentative="0">
+    <w:lvl w:ilvl="7">
       <w:start w:val="1"/>
       <w:numFmt w:val="lowerLetter"/>
       <w:lvlText w:val="%8)"/>
@@ -208,7 +264,7 @@
         <w:ind w:left="3360" w:hanging="420"/>
       </w:pPr>
     </w:lvl>
-    <w:lvl w:ilvl="8" w:tentative="0">
+    <w:lvl w:ilvl="8">
       <w:start w:val="1"/>
       <w:numFmt w:val="lowerRoman"/>
       <w:lvlText w:val="%9."/>
@@ -225,294 +281,419 @@
 </file>
 
 <file path=word/styles.xml><?xml version="1.0" encoding="utf-8"?>
-<w:styles xmlns:mc="http://schemas.openxmlformats.org/markup-compatibility/2006" xmlns:o="urn:schemas-microsoft-com:office:office" xmlns:r="http://schemas.openxmlformats.org/officeDocument/2006/relationships" xmlns:m="http://schemas.openxmlformats.org/officeDocument/2006/math" xmlns:v="urn:schemas-microsoft-com:vml" xmlns:w="http://schemas.openxmlformats.org/wordprocessingml/2006/main" xmlns:w14="http://schemas.microsoft.com/office/word/2010/wordml" xmlns:w10="urn:schemas-microsoft-com:office:word" xmlns:sl="http://schemas.openxmlformats.org/schemaLibrary/2006/main" mc:Ignorable="w14">
+<w:styles xmlns:mc="http://schemas.openxmlformats.org/markup-compatibility/2006" xmlns:r="http://schemas.openxmlformats.org/officeDocument/2006/relationships" xmlns:w="http://schemas.openxmlformats.org/wordprocessingml/2006/main" xmlns:w14="http://schemas.microsoft.com/office/word/2010/wordml" xmlns:w15="http://schemas.microsoft.com/office/word/2012/wordml" xmlns:w16cid="http://schemas.microsoft.com/office/word/2016/wordml/cid" xmlns:w16se="http://schemas.microsoft.com/office/word/2015/wordml/symex" mc:Ignorable="w14 w15 w16se w16cid">
   <w:docDefaults>
     <w:rPrDefault>
       <w:rPr>
-        <w:rFonts w:ascii="Times New Roman" w:hAnsi="Times New Roman" w:eastAsia="SimSun" w:cs="Times New Roman"/>
+        <w:rFonts w:ascii="Times New Roman" w:eastAsia="宋体" w:hAnsi="Times New Roman" w:cs="Times New Roman"/>
+        <w:lang w:val="en-US" w:eastAsia="zh-CN" w:bidi="ar-SA"/>
       </w:rPr>
     </w:rPrDefault>
+    <w:pPrDefault/>
   </w:docDefaults>
-  <w:latentStyles w:count="260" w:defQFormat="0" w:defUnhideWhenUsed="1" w:defSemiHidden="1" w:defUIPriority="99" w:defLockedState="0">
-    <w:lsdException w:qFormat="1" w:unhideWhenUsed="0" w:uiPriority="0" w:semiHidden="0" w:name="Normal"/>
-    <w:lsdException w:qFormat="1" w:unhideWhenUsed="0" w:uiPriority="9" w:semiHidden="0" w:name="heading 1"/>
-    <w:lsdException w:qFormat="1" w:uiPriority="9" w:name="heading 2"/>
-    <w:lsdException w:qFormat="1" w:uiPriority="9" w:name="heading 3"/>
-    <w:lsdException w:qFormat="1" w:uiPriority="9" w:name="heading 4"/>
-    <w:lsdException w:qFormat="1" w:uiPriority="9" w:name="heading 5"/>
-    <w:lsdException w:qFormat="1" w:uiPriority="9" w:name="heading 6"/>
-    <w:lsdException w:qFormat="1" w:uiPriority="9" w:name="heading 7"/>
-    <w:lsdException w:qFormat="1" w:uiPriority="9" w:name="heading 8"/>
-    <w:lsdException w:qFormat="1" w:uiPriority="9" w:name="heading 9"/>
-    <w:lsdException w:uiPriority="99" w:name="index 1"/>
-    <w:lsdException w:uiPriority="99" w:name="index 2"/>
-    <w:lsdException w:uiPriority="99" w:name="index 3"/>
-    <w:lsdException w:uiPriority="99" w:name="index 4"/>
-    <w:lsdException w:uiPriority="99" w:name="index 5"/>
-    <w:lsdException w:uiPriority="99" w:name="index 6"/>
-    <w:lsdException w:uiPriority="99" w:name="index 7"/>
-    <w:lsdException w:uiPriority="99" w:name="index 8"/>
-    <w:lsdException w:uiPriority="99" w:name="index 9"/>
-    <w:lsdException w:uiPriority="39" w:name="toc 1"/>
-    <w:lsdException w:uiPriority="39" w:name="toc 2"/>
-    <w:lsdException w:uiPriority="39" w:name="toc 3"/>
-    <w:lsdException w:uiPriority="39" w:name="toc 4"/>
-    <w:lsdException w:uiPriority="39" w:name="toc 5"/>
-    <w:lsdException w:uiPriority="39" w:name="toc 6"/>
-    <w:lsdException w:uiPriority="39" w:name="toc 7"/>
-    <w:lsdException w:uiPriority="39" w:name="toc 8"/>
-    <w:lsdException w:uiPriority="39" w:name="toc 9"/>
-    <w:lsdException w:uiPriority="99" w:name="Normal Indent"/>
-    <w:lsdException w:uiPriority="99" w:name="footnote text"/>
-    <w:lsdException w:uiPriority="99" w:name="annotation text"/>
-    <w:lsdException w:uiPriority="99" w:semiHidden="0" w:name="header"/>
-    <w:lsdException w:uiPriority="99" w:semiHidden="0" w:name="footer"/>
-    <w:lsdException w:uiPriority="99" w:name="index heading"/>
-    <w:lsdException w:qFormat="1" w:uiPriority="35" w:name="caption"/>
-    <w:lsdException w:uiPriority="99" w:name="table of figures"/>
-    <w:lsdException w:uiPriority="99" w:name="envelope address"/>
-    <w:lsdException w:uiPriority="99" w:name="envelope return"/>
-    <w:lsdException w:uiPriority="99" w:name="footnote reference"/>
-    <w:lsdException w:uiPriority="99" w:name="annotation reference"/>
-    <w:lsdException w:uiPriority="99" w:name="line number"/>
-    <w:lsdException w:uiPriority="99" w:name="page number"/>
-    <w:lsdException w:uiPriority="99" w:name="endnote reference"/>
-    <w:lsdException w:uiPriority="99" w:name="endnote text"/>
-    <w:lsdException w:uiPriority="99" w:name="table of authorities"/>
-    <w:lsdException w:uiPriority="99" w:name="macro"/>
-    <w:lsdException w:uiPriority="99" w:name="toa heading"/>
-    <w:lsdException w:uiPriority="99" w:name="List"/>
-    <w:lsdException w:uiPriority="99" w:name="List Bullet"/>
-    <w:lsdException w:uiPriority="99" w:name="List Number"/>
-    <w:lsdException w:uiPriority="99" w:name="List 2"/>
-    <w:lsdException w:uiPriority="99" w:name="List 3"/>
-    <w:lsdException w:uiPriority="99" w:name="List 4"/>
-    <w:lsdException w:uiPriority="99" w:name="List 5"/>
-    <w:lsdException w:uiPriority="99" w:name="List Bullet 2"/>
-    <w:lsdException w:uiPriority="99" w:name="List Bullet 3"/>
-    <w:lsdException w:uiPriority="99" w:name="List Bullet 4"/>
-    <w:lsdException w:uiPriority="99" w:name="List Bullet 5"/>
-    <w:lsdException w:uiPriority="99" w:name="List Number 2"/>
-    <w:lsdException w:uiPriority="99" w:name="List Number 3"/>
-    <w:lsdException w:uiPriority="99" w:name="List Number 4"/>
-    <w:lsdException w:uiPriority="99" w:name="List Number 5"/>
-    <w:lsdException w:qFormat="1" w:unhideWhenUsed="0" w:uiPriority="10" w:semiHidden="0" w:name="Title"/>
-    <w:lsdException w:uiPriority="99" w:name="Closing"/>
-    <w:lsdException w:uiPriority="99" w:name="Signature"/>
-    <w:lsdException w:uiPriority="1" w:name="Default Paragraph Font"/>
-    <w:lsdException w:uiPriority="99" w:name="Body Text"/>
-    <w:lsdException w:uiPriority="99" w:name="Body Text Indent"/>
-    <w:lsdException w:uiPriority="99" w:name="List Continue"/>
-    <w:lsdException w:uiPriority="99" w:name="List Continue 2"/>
-    <w:lsdException w:uiPriority="99" w:name="List Continue 3"/>
-    <w:lsdException w:uiPriority="99" w:name="List Continue 4"/>
-    <w:lsdException w:uiPriority="99" w:name="List Continue 5"/>
-    <w:lsdException w:uiPriority="99" w:name="Message Header"/>
-    <w:lsdException w:qFormat="1" w:unhideWhenUsed="0" w:uiPriority="11" w:semiHidden="0" w:name="Subtitle"/>
-    <w:lsdException w:uiPriority="99" w:name="Salutation"/>
-    <w:lsdException w:uiPriority="99" w:name="Date"/>
-    <w:lsdException w:uiPriority="99" w:name="Body Text First Indent"/>
-    <w:lsdException w:uiPriority="99" w:name="Body Text First Indent 2"/>
-    <w:lsdException w:uiPriority="99" w:name="Note Heading"/>
-    <w:lsdException w:uiPriority="99" w:name="Body Text 2"/>
-    <w:lsdException w:uiPriority="99" w:name="Body Text 3"/>
-    <w:lsdException w:uiPriority="99" w:name="Body Text Indent 2"/>
-    <w:lsdException w:uiPriority="99" w:name="Body Text Indent 3"/>
-    <w:lsdException w:uiPriority="99" w:name="Block Text"/>
-    <w:lsdException w:uiPriority="99" w:name="Hyperlink"/>
-    <w:lsdException w:uiPriority="99" w:name="FollowedHyperlink"/>
-    <w:lsdException w:qFormat="1" w:unhideWhenUsed="0" w:uiPriority="22" w:semiHidden="0" w:name="Strong"/>
-    <w:lsdException w:qFormat="1" w:unhideWhenUsed="0" w:uiPriority="20" w:semiHidden="0" w:name="Emphasis"/>
-    <w:lsdException w:uiPriority="99" w:name="Document Map"/>
-    <w:lsdException w:uiPriority="99" w:name="Plain Text"/>
-    <w:lsdException w:uiPriority="99" w:name="E-mail Signature"/>
-    <w:lsdException w:uiPriority="99" w:name="Normal (Web)"/>
-    <w:lsdException w:uiPriority="99" w:name="HTML Acronym"/>
-    <w:lsdException w:uiPriority="99" w:name="HTML Address"/>
-    <w:lsdException w:uiPriority="99" w:name="HTML Cite"/>
-    <w:lsdException w:uiPriority="99" w:name="HTML Code"/>
-    <w:lsdException w:uiPriority="99" w:name="HTML Definition"/>
-    <w:lsdException w:uiPriority="99" w:name="HTML Keyboard"/>
-    <w:lsdException w:uiPriority="99" w:name="HTML Preformatted"/>
-    <w:lsdException w:uiPriority="99" w:name="HTML Sample"/>
-    <w:lsdException w:uiPriority="99" w:name="HTML Typewriter"/>
-    <w:lsdException w:uiPriority="99" w:name="HTML Variable"/>
-    <w:lsdException w:uiPriority="99" w:name="Normal Table"/>
-    <w:lsdException w:uiPriority="99" w:name="annotation subject"/>
-    <w:lsdException w:uiPriority="99" w:name="Table Simple 1"/>
-    <w:lsdException w:uiPriority="99" w:name="Table Simple 2"/>
-    <w:lsdException w:uiPriority="99" w:name="Table Simple 3"/>
-    <w:lsdException w:uiPriority="99" w:name="Table Classic 1"/>
-    <w:lsdException w:uiPriority="99" w:name="Table Classic 2"/>
-    <w:lsdException w:uiPriority="99" w:name="Table Classic 3"/>
-    <w:lsdException w:uiPriority="99" w:name="Table Classic 4"/>
-    <w:lsdException w:uiPriority="99" w:name="Table Colorful 1"/>
-    <w:lsdException w:uiPriority="99" w:name="Table Colorful 2"/>
-    <w:lsdException w:uiPriority="99" w:name="Table Colorful 3"/>
-    <w:lsdException w:uiPriority="99" w:name="Table Columns 1"/>
-    <w:lsdException w:uiPriority="99" w:name="Table Columns 2"/>
-    <w:lsdException w:uiPriority="99" w:name="Table Columns 3"/>
-    <w:lsdException w:uiPriority="99" w:name="Table Columns 4"/>
-    <w:lsdException w:uiPriority="99" w:name="Table Columns 5"/>
-    <w:lsdException w:uiPriority="99" w:name="Table Grid 1"/>
-    <w:lsdException w:uiPriority="99" w:name="Table Grid 2"/>
-    <w:lsdException w:uiPriority="99" w:name="Table Grid 3"/>
-    <w:lsdException w:uiPriority="99" w:name="Table Grid 4"/>
-    <w:lsdException w:uiPriority="99" w:name="Table Grid 5"/>
-    <w:lsdException w:uiPriority="99" w:name="Table Grid 6"/>
-    <w:lsdException w:uiPriority="99" w:name="Table Grid 7"/>
-    <w:lsdException w:uiPriority="99" w:name="Table Grid 8"/>
-    <w:lsdException w:uiPriority="99" w:name="Table List 1"/>
-    <w:lsdException w:uiPriority="99" w:name="Table List 2"/>
-    <w:lsdException w:uiPriority="99" w:name="Table List 3"/>
-    <w:lsdException w:uiPriority="99" w:name="Table List 4"/>
-    <w:lsdException w:uiPriority="99" w:name="Table List 5"/>
-    <w:lsdException w:uiPriority="99" w:name="Table List 6"/>
-    <w:lsdException w:uiPriority="99" w:name="Table List 7"/>
-    <w:lsdException w:uiPriority="99" w:name="Table List 8"/>
-    <w:lsdException w:uiPriority="99" w:name="Table 3D effects 1"/>
-    <w:lsdException w:uiPriority="99" w:name="Table 3D effects 2"/>
-    <w:lsdException w:uiPriority="99" w:name="Table 3D effects 3"/>
-    <w:lsdException w:uiPriority="99" w:name="Table Contemporary"/>
-    <w:lsdException w:uiPriority="99" w:name="Table Elegant"/>
-    <w:lsdException w:uiPriority="99" w:name="Table Professional"/>
-    <w:lsdException w:uiPriority="99" w:name="Table Subtle 1"/>
-    <w:lsdException w:uiPriority="99" w:name="Table Subtle 2"/>
-    <w:lsdException w:uiPriority="99" w:name="Table Web 1"/>
-    <w:lsdException w:unhideWhenUsed="0" w:uiPriority="99" w:semiHidden="0" w:name="Table Web 2"/>
-    <w:lsdException w:uiPriority="99" w:name="Table Web 3"/>
-    <w:lsdException w:uiPriority="99" w:name="Balloon Text"/>
-    <w:lsdException w:unhideWhenUsed="0" w:uiPriority="39" w:semiHidden="0" w:name="Table Grid"/>
-    <w:lsdException w:unhideWhenUsed="0" w:uiPriority="99" w:semiHidden="0" w:name="Table Theme"/>
-    <w:lsdException w:unhideWhenUsed="0" w:uiPriority="60" w:semiHidden="0" w:name="Light Shading"/>
-    <w:lsdException w:unhideWhenUsed="0" w:uiPriority="61" w:semiHidden="0" w:name="Light List"/>
-    <w:lsdException w:unhideWhenUsed="0" w:uiPriority="62" w:semiHidden="0" w:name="Light Grid"/>
-    <w:lsdException w:unhideWhenUsed="0" w:uiPriority="63" w:semiHidden="0" w:name="Medium Shading 1"/>
-    <w:lsdException w:unhideWhenUsed="0" w:uiPriority="64" w:semiHidden="0" w:name="Medium Shading 2"/>
-    <w:lsdException w:unhideWhenUsed="0" w:uiPriority="65" w:semiHidden="0" w:name="Medium List 1"/>
-    <w:lsdException w:unhideWhenUsed="0" w:uiPriority="66" w:semiHidden="0" w:name="Medium List 2"/>
-    <w:lsdException w:unhideWhenUsed="0" w:uiPriority="67" w:semiHidden="0" w:name="Medium Grid 1"/>
-    <w:lsdException w:unhideWhenUsed="0" w:uiPriority="68" w:semiHidden="0" w:name="Medium Grid 2"/>
-    <w:lsdException w:unhideWhenUsed="0" w:uiPriority="69" w:semiHidden="0" w:name="Medium Grid 3"/>
-    <w:lsdException w:unhideWhenUsed="0" w:uiPriority="70" w:semiHidden="0" w:name="Dark List"/>
-    <w:lsdException w:unhideWhenUsed="0" w:uiPriority="71" w:semiHidden="0" w:name="Colorful Shading"/>
-    <w:lsdException w:unhideWhenUsed="0" w:uiPriority="72" w:semiHidden="0" w:name="Colorful List"/>
-    <w:lsdException w:unhideWhenUsed="0" w:uiPriority="73" w:semiHidden="0" w:name="Colorful Grid"/>
-    <w:lsdException w:unhideWhenUsed="0" w:uiPriority="60" w:semiHidden="0" w:name="Light Shading Accent 1"/>
-    <w:lsdException w:unhideWhenUsed="0" w:uiPriority="61" w:semiHidden="0" w:name="Light List Accent 1"/>
-    <w:lsdException w:unhideWhenUsed="0" w:uiPriority="62" w:semiHidden="0" w:name="Light Grid Accent 1"/>
-    <w:lsdException w:unhideWhenUsed="0" w:uiPriority="63" w:semiHidden="0" w:name="Medium Shading 1 Accent 1"/>
-    <w:lsdException w:unhideWhenUsed="0" w:uiPriority="64" w:semiHidden="0" w:name="Medium Shading 2 Accent 1"/>
-    <w:lsdException w:unhideWhenUsed="0" w:uiPriority="65" w:semiHidden="0" w:name="Medium List 1 Accent 1"/>
-    <w:lsdException w:qFormat="1" w:unhideWhenUsed="0" w:uiPriority="34" w:semiHidden="0" w:name="List Paragraph"/>
-    <w:lsdException w:unhideWhenUsed="0" w:uiPriority="66" w:semiHidden="0" w:name="Medium List 2 Accent 1"/>
-    <w:lsdException w:unhideWhenUsed="0" w:uiPriority="67" w:semiHidden="0" w:name="Medium Grid 1 Accent 1"/>
-    <w:lsdException w:unhideWhenUsed="0" w:uiPriority="68" w:semiHidden="0" w:name="Medium Grid 2 Accent 1"/>
-    <w:lsdException w:unhideWhenUsed="0" w:uiPriority="69" w:semiHidden="0" w:name="Medium Grid 3 Accent 1"/>
-    <w:lsdException w:unhideWhenUsed="0" w:uiPriority="70" w:semiHidden="0" w:name="Dark List Accent 1"/>
-    <w:lsdException w:unhideWhenUsed="0" w:uiPriority="71" w:semiHidden="0" w:name="Colorful Shading Accent 1"/>
-    <w:lsdException w:unhideWhenUsed="0" w:uiPriority="72" w:semiHidden="0" w:name="Colorful List Accent 1"/>
-    <w:lsdException w:unhideWhenUsed="0" w:uiPriority="73" w:semiHidden="0" w:name="Colorful Grid Accent 1"/>
-    <w:lsdException w:unhideWhenUsed="0" w:uiPriority="60" w:semiHidden="0" w:name="Light Shading Accent 2"/>
-    <w:lsdException w:unhideWhenUsed="0" w:uiPriority="61" w:semiHidden="0" w:name="Light List Accent 2"/>
-    <w:lsdException w:unhideWhenUsed="0" w:uiPriority="62" w:semiHidden="0" w:name="Light Grid Accent 2"/>
-    <w:lsdException w:unhideWhenUsed="0" w:uiPriority="63" w:semiHidden="0" w:name="Medium Shading 1 Accent 2"/>
-    <w:lsdException w:unhideWhenUsed="0" w:uiPriority="64" w:semiHidden="0" w:name="Medium Shading 2 Accent 2"/>
-    <w:lsdException w:unhideWhenUsed="0" w:uiPriority="65" w:semiHidden="0" w:name="Medium List 1 Accent 2"/>
-    <w:lsdException w:unhideWhenUsed="0" w:uiPriority="66" w:semiHidden="0" w:name="Medium List 2 Accent 2"/>
-    <w:lsdException w:unhideWhenUsed="0" w:uiPriority="67" w:semiHidden="0" w:name="Medium Grid 1 Accent 2"/>
-    <w:lsdException w:unhideWhenUsed="0" w:uiPriority="68" w:semiHidden="0" w:name="Medium Grid 2 Accent 2"/>
-    <w:lsdException w:unhideWhenUsed="0" w:uiPriority="69" w:semiHidden="0" w:name="Medium Grid 3 Accent 2"/>
-    <w:lsdException w:unhideWhenUsed="0" w:uiPriority="70" w:semiHidden="0" w:name="Dark List Accent 2"/>
-    <w:lsdException w:unhideWhenUsed="0" w:uiPriority="71" w:semiHidden="0" w:name="Colorful Shading Accent 2"/>
-    <w:lsdException w:unhideWhenUsed="0" w:uiPriority="72" w:semiHidden="0" w:name="Colorful List Accent 2"/>
-    <w:lsdException w:unhideWhenUsed="0" w:uiPriority="73" w:semiHidden="0" w:name="Colorful Grid Accent 2"/>
-    <w:lsdException w:unhideWhenUsed="0" w:uiPriority="60" w:semiHidden="0" w:name="Light Shading Accent 3"/>
-    <w:lsdException w:unhideWhenUsed="0" w:uiPriority="61" w:semiHidden="0" w:name="Light List Accent 3"/>
-    <w:lsdException w:unhideWhenUsed="0" w:uiPriority="62" w:semiHidden="0" w:name="Light Grid Accent 3"/>
-    <w:lsdException w:unhideWhenUsed="0" w:uiPriority="63" w:semiHidden="0" w:name="Medium Shading 1 Accent 3"/>
-    <w:lsdException w:unhideWhenUsed="0" w:uiPriority="64" w:semiHidden="0" w:name="Medium Shading 2 Accent 3"/>
-    <w:lsdException w:unhideWhenUsed="0" w:uiPriority="65" w:semiHidden="0" w:name="Medium List 1 Accent 3"/>
-    <w:lsdException w:unhideWhenUsed="0" w:uiPriority="66" w:semiHidden="0" w:name="Medium List 2 Accent 3"/>
-    <w:lsdException w:unhideWhenUsed="0" w:uiPriority="67" w:semiHidden="0" w:name="Medium Grid 1 Accent 3"/>
-    <w:lsdException w:unhideWhenUsed="0" w:uiPriority="68" w:semiHidden="0" w:name="Medium Grid 2 Accent 3"/>
-    <w:lsdException w:unhideWhenUsed="0" w:uiPriority="69" w:semiHidden="0" w:name="Medium Grid 3 Accent 3"/>
-    <w:lsdException w:unhideWhenUsed="0" w:uiPriority="70" w:semiHidden="0" w:name="Dark List Accent 3"/>
-    <w:lsdException w:unhideWhenUsed="0" w:uiPriority="71" w:semiHidden="0" w:name="Colorful Shading Accent 3"/>
-    <w:lsdException w:unhideWhenUsed="0" w:uiPriority="72" w:semiHidden="0" w:name="Colorful List Accent 3"/>
-    <w:lsdException w:unhideWhenUsed="0" w:uiPriority="73" w:semiHidden="0" w:name="Colorful Grid Accent 3"/>
-    <w:lsdException w:unhideWhenUsed="0" w:uiPriority="60" w:semiHidden="0" w:name="Light Shading Accent 4"/>
-    <w:lsdException w:unhideWhenUsed="0" w:uiPriority="61" w:semiHidden="0" w:name="Light List Accent 4"/>
-    <w:lsdException w:unhideWhenUsed="0" w:uiPriority="62" w:semiHidden="0" w:name="Light Grid Accent 4"/>
-    <w:lsdException w:unhideWhenUsed="0" w:uiPriority="63" w:semiHidden="0" w:name="Medium Shading 1 Accent 4"/>
-    <w:lsdException w:unhideWhenUsed="0" w:uiPriority="64" w:semiHidden="0" w:name="Medium Shading 2 Accent 4"/>
-    <w:lsdException w:unhideWhenUsed="0" w:uiPriority="65" w:semiHidden="0" w:name="Medium List 1 Accent 4"/>
-    <w:lsdException w:unhideWhenUsed="0" w:uiPriority="66" w:semiHidden="0" w:name="Medium List 2 Accent 4"/>
-    <w:lsdException w:unhideWhenUsed="0" w:uiPriority="67" w:semiHidden="0" w:name="Medium Grid 1 Accent 4"/>
-    <w:lsdException w:unhideWhenUsed="0" w:uiPriority="68" w:semiHidden="0" w:name="Medium Grid 2 Accent 4"/>
-    <w:lsdException w:unhideWhenUsed="0" w:uiPriority="69" w:semiHidden="0" w:name="Medium Grid 3 Accent 4"/>
-    <w:lsdException w:unhideWhenUsed="0" w:uiPriority="70" w:semiHidden="0" w:name="Dark List Accent 4"/>
-    <w:lsdException w:unhideWhenUsed="0" w:uiPriority="71" w:semiHidden="0" w:name="Colorful Shading Accent 4"/>
-    <w:lsdException w:unhideWhenUsed="0" w:uiPriority="72" w:semiHidden="0" w:name="Colorful List Accent 4"/>
-    <w:lsdException w:unhideWhenUsed="0" w:uiPriority="73" w:semiHidden="0" w:name="Colorful Grid Accent 4"/>
-    <w:lsdException w:unhideWhenUsed="0" w:uiPriority="60" w:semiHidden="0" w:name="Light Shading Accent 5"/>
-    <w:lsdException w:unhideWhenUsed="0" w:uiPriority="61" w:semiHidden="0" w:name="Light List Accent 5"/>
-    <w:lsdException w:unhideWhenUsed="0" w:uiPriority="62" w:semiHidden="0" w:name="Light Grid Accent 5"/>
-    <w:lsdException w:unhideWhenUsed="0" w:uiPriority="63" w:semiHidden="0" w:name="Medium Shading 1 Accent 5"/>
-    <w:lsdException w:unhideWhenUsed="0" w:uiPriority="64" w:semiHidden="0" w:name="Medium Shading 2 Accent 5"/>
-    <w:lsdException w:unhideWhenUsed="0" w:uiPriority="65" w:semiHidden="0" w:name="Medium List 1 Accent 5"/>
-    <w:lsdException w:unhideWhenUsed="0" w:uiPriority="66" w:semiHidden="0" w:name="Medium List 2 Accent 5"/>
-    <w:lsdException w:unhideWhenUsed="0" w:uiPriority="67" w:semiHidden="0" w:name="Medium Grid 1 Accent 5"/>
-    <w:lsdException w:unhideWhenUsed="0" w:uiPriority="68" w:semiHidden="0" w:name="Medium Grid 2 Accent 5"/>
-    <w:lsdException w:unhideWhenUsed="0" w:uiPriority="69" w:semiHidden="0" w:name="Medium Grid 3 Accent 5"/>
-    <w:lsdException w:unhideWhenUsed="0" w:uiPriority="70" w:semiHidden="0" w:name="Dark List Accent 5"/>
-    <w:lsdException w:unhideWhenUsed="0" w:uiPriority="71" w:semiHidden="0" w:name="Colorful Shading Accent 5"/>
-    <w:lsdException w:unhideWhenUsed="0" w:uiPriority="72" w:semiHidden="0" w:name="Colorful List Accent 5"/>
-    <w:lsdException w:unhideWhenUsed="0" w:uiPriority="73" w:semiHidden="0" w:name="Colorful Grid Accent 5"/>
-    <w:lsdException w:unhideWhenUsed="0" w:uiPriority="60" w:semiHidden="0" w:name="Light Shading Accent 6"/>
-    <w:lsdException w:unhideWhenUsed="0" w:uiPriority="61" w:semiHidden="0" w:name="Light List Accent 6"/>
-    <w:lsdException w:unhideWhenUsed="0" w:uiPriority="62" w:semiHidden="0" w:name="Light Grid Accent 6"/>
-    <w:lsdException w:unhideWhenUsed="0" w:uiPriority="63" w:semiHidden="0" w:name="Medium Shading 1 Accent 6"/>
-    <w:lsdException w:unhideWhenUsed="0" w:uiPriority="64" w:semiHidden="0" w:name="Medium Shading 2 Accent 6"/>
-    <w:lsdException w:unhideWhenUsed="0" w:uiPriority="65" w:semiHidden="0" w:name="Medium List 1 Accent 6"/>
-    <w:lsdException w:unhideWhenUsed="0" w:uiPriority="66" w:semiHidden="0" w:name="Medium List 2 Accent 6"/>
-    <w:lsdException w:unhideWhenUsed="0" w:uiPriority="67" w:semiHidden="0" w:name="Medium Grid 1 Accent 6"/>
-    <w:lsdException w:unhideWhenUsed="0" w:uiPriority="68" w:semiHidden="0" w:name="Medium Grid 2 Accent 6"/>
-    <w:lsdException w:unhideWhenUsed="0" w:uiPriority="69" w:semiHidden="0" w:name="Medium Grid 3 Accent 6"/>
-    <w:lsdException w:unhideWhenUsed="0" w:uiPriority="70" w:semiHidden="0" w:name="Dark List Accent 6"/>
-    <w:lsdException w:unhideWhenUsed="0" w:uiPriority="71" w:semiHidden="0" w:name="Colorful Shading Accent 6"/>
-    <w:lsdException w:unhideWhenUsed="0" w:uiPriority="72" w:semiHidden="0" w:name="Colorful List Accent 6"/>
-    <w:lsdException w:unhideWhenUsed="0" w:uiPriority="73" w:semiHidden="0" w:name="Colorful Grid Accent 6"/>
+  <w:latentStyles w:defLockedState="0" w:defUIPriority="99" w:defSemiHidden="0" w:defUnhideWhenUsed="0" w:defQFormat="0" w:count="377">
+    <w:lsdException w:name="Normal" w:uiPriority="0" w:qFormat="1"/>
+    <w:lsdException w:name="heading 1" w:uiPriority="9" w:qFormat="1"/>
+    <w:lsdException w:name="heading 2" w:semiHidden="1" w:uiPriority="9" w:unhideWhenUsed="1" w:qFormat="1"/>
+    <w:lsdException w:name="heading 3" w:semiHidden="1" w:uiPriority="9" w:unhideWhenUsed="1" w:qFormat="1"/>
+    <w:lsdException w:name="heading 4" w:semiHidden="1" w:uiPriority="9" w:unhideWhenUsed="1" w:qFormat="1"/>
+    <w:lsdException w:name="heading 5" w:semiHidden="1" w:uiPriority="9" w:unhideWhenUsed="1" w:qFormat="1"/>
+    <w:lsdException w:name="heading 6" w:semiHidden="1" w:uiPriority="9" w:unhideWhenUsed="1" w:qFormat="1"/>
+    <w:lsdException w:name="heading 7" w:semiHidden="1" w:uiPriority="9" w:unhideWhenUsed="1" w:qFormat="1"/>
+    <w:lsdException w:name="heading 8" w:semiHidden="1" w:uiPriority="9" w:unhideWhenUsed="1" w:qFormat="1"/>
+    <w:lsdException w:name="heading 9" w:semiHidden="1" w:uiPriority="9" w:unhideWhenUsed="1" w:qFormat="1"/>
+    <w:lsdException w:name="index 1" w:semiHidden="1" w:unhideWhenUsed="1"/>
+    <w:lsdException w:name="index 2" w:semiHidden="1" w:unhideWhenUsed="1"/>
+    <w:lsdException w:name="index 3" w:semiHidden="1" w:unhideWhenUsed="1"/>
+    <w:lsdException w:name="index 4" w:semiHidden="1" w:unhideWhenUsed="1"/>
+    <w:lsdException w:name="index 5" w:semiHidden="1" w:unhideWhenUsed="1"/>
+    <w:lsdException w:name="index 6" w:semiHidden="1" w:unhideWhenUsed="1"/>
+    <w:lsdException w:name="index 7" w:semiHidden="1" w:unhideWhenUsed="1"/>
+    <w:lsdException w:name="index 8" w:semiHidden="1" w:unhideWhenUsed="1"/>
+    <w:lsdException w:name="index 9" w:semiHidden="1" w:unhideWhenUsed="1"/>
+    <w:lsdException w:name="toc 1" w:semiHidden="1" w:uiPriority="39" w:unhideWhenUsed="1"/>
+    <w:lsdException w:name="toc 2" w:semiHidden="1" w:uiPriority="39" w:unhideWhenUsed="1"/>
+    <w:lsdException w:name="toc 3" w:semiHidden="1" w:uiPriority="39" w:unhideWhenUsed="1"/>
+    <w:lsdException w:name="toc 4" w:semiHidden="1" w:uiPriority="39" w:unhideWhenUsed="1"/>
+    <w:lsdException w:name="toc 5" w:semiHidden="1" w:uiPriority="39" w:unhideWhenUsed="1"/>
+    <w:lsdException w:name="toc 6" w:semiHidden="1" w:uiPriority="39" w:unhideWhenUsed="1"/>
+    <w:lsdException w:name="toc 7" w:semiHidden="1" w:uiPriority="39" w:unhideWhenUsed="1"/>
+    <w:lsdException w:name="toc 8" w:semiHidden="1" w:uiPriority="39" w:unhideWhenUsed="1"/>
+    <w:lsdException w:name="toc 9" w:semiHidden="1" w:uiPriority="39" w:unhideWhenUsed="1"/>
+    <w:lsdException w:name="Normal Indent" w:semiHidden="1" w:unhideWhenUsed="1"/>
+    <w:lsdException w:name="footnote text" w:semiHidden="1" w:unhideWhenUsed="1"/>
+    <w:lsdException w:name="annotation text" w:semiHidden="1" w:unhideWhenUsed="1"/>
+    <w:lsdException w:name="header" w:unhideWhenUsed="1"/>
+    <w:lsdException w:name="footer" w:unhideWhenUsed="1"/>
+    <w:lsdException w:name="index heading" w:semiHidden="1" w:unhideWhenUsed="1"/>
+    <w:lsdException w:name="caption" w:semiHidden="1" w:uiPriority="35" w:unhideWhenUsed="1" w:qFormat="1"/>
+    <w:lsdException w:name="table of figures" w:semiHidden="1" w:unhideWhenUsed="1"/>
+    <w:lsdException w:name="envelope address" w:semiHidden="1" w:unhideWhenUsed="1"/>
+    <w:lsdException w:name="envelope return" w:semiHidden="1" w:unhideWhenUsed="1"/>
+    <w:lsdException w:name="footnote reference" w:semiHidden="1" w:unhideWhenUsed="1"/>
+    <w:lsdException w:name="annotation reference" w:semiHidden="1" w:unhideWhenUsed="1"/>
+    <w:lsdException w:name="line number" w:semiHidden="1" w:unhideWhenUsed="1"/>
+    <w:lsdException w:name="page number" w:semiHidden="1" w:unhideWhenUsed="1"/>
+    <w:lsdException w:name="endnote reference" w:semiHidden="1" w:unhideWhenUsed="1"/>
+    <w:lsdException w:name="endnote text" w:semiHidden="1" w:unhideWhenUsed="1"/>
+    <w:lsdException w:name="table of authorities" w:semiHidden="1" w:unhideWhenUsed="1"/>
+    <w:lsdException w:name="macro" w:semiHidden="1" w:unhideWhenUsed="1"/>
+    <w:lsdException w:name="toa heading" w:semiHidden="1" w:unhideWhenUsed="1"/>
+    <w:lsdException w:name="List" w:semiHidden="1" w:unhideWhenUsed="1"/>
+    <w:lsdException w:name="List Bullet" w:semiHidden="1" w:unhideWhenUsed="1"/>
+    <w:lsdException w:name="List Number" w:semiHidden="1" w:unhideWhenUsed="1"/>
+    <w:lsdException w:name="List 2" w:semiHidden="1" w:unhideWhenUsed="1"/>
+    <w:lsdException w:name="List 3" w:semiHidden="1" w:unhideWhenUsed="1"/>
+    <w:lsdException w:name="List 4" w:semiHidden="1" w:unhideWhenUsed="1"/>
+    <w:lsdException w:name="List 5" w:semiHidden="1" w:unhideWhenUsed="1"/>
+    <w:lsdException w:name="List Bullet 2" w:semiHidden="1" w:unhideWhenUsed="1"/>
+    <w:lsdException w:name="List Bullet 3" w:semiHidden="1" w:unhideWhenUsed="1"/>
+    <w:lsdException w:name="List Bullet 4" w:semiHidden="1" w:unhideWhenUsed="1"/>
+    <w:lsdException w:name="List Bullet 5" w:semiHidden="1" w:unhideWhenUsed="1"/>
+    <w:lsdException w:name="List Number 2" w:semiHidden="1" w:unhideWhenUsed="1"/>
+    <w:lsdException w:name="List Number 3" w:semiHidden="1" w:unhideWhenUsed="1"/>
+    <w:lsdException w:name="List Number 4" w:semiHidden="1" w:unhideWhenUsed="1"/>
+    <w:lsdException w:name="List Number 5" w:semiHidden="1" w:unhideWhenUsed="1"/>
+    <w:lsdException w:name="Title" w:uiPriority="10" w:qFormat="1"/>
+    <w:lsdException w:name="Closing" w:semiHidden="1" w:unhideWhenUsed="1"/>
+    <w:lsdException w:name="Signature" w:semiHidden="1" w:unhideWhenUsed="1"/>
+    <w:lsdException w:name="Default Paragraph Font" w:semiHidden="1" w:uiPriority="1" w:unhideWhenUsed="1"/>
+    <w:lsdException w:name="Body Text" w:semiHidden="1" w:unhideWhenUsed="1"/>
+    <w:lsdException w:name="Body Text Indent" w:semiHidden="1" w:unhideWhenUsed="1"/>
+    <w:lsdException w:name="List Continue" w:semiHidden="1" w:unhideWhenUsed="1"/>
+    <w:lsdException w:name="List Continue 2" w:semiHidden="1" w:unhideWhenUsed="1"/>
+    <w:lsdException w:name="List Continue 3" w:semiHidden="1" w:unhideWhenUsed="1"/>
+    <w:lsdException w:name="List Continue 4" w:semiHidden="1" w:unhideWhenUsed="1"/>
+    <w:lsdException w:name="List Continue 5" w:semiHidden="1" w:unhideWhenUsed="1"/>
+    <w:lsdException w:name="Message Header" w:semiHidden="1" w:unhideWhenUsed="1"/>
+    <w:lsdException w:name="Subtitle" w:uiPriority="11" w:qFormat="1"/>
+    <w:lsdException w:name="Salutation" w:semiHidden="1" w:unhideWhenUsed="1"/>
+    <w:lsdException w:name="Date" w:semiHidden="1" w:unhideWhenUsed="1"/>
+    <w:lsdException w:name="Body Text First Indent" w:semiHidden="1" w:unhideWhenUsed="1"/>
+    <w:lsdException w:name="Body Text First Indent 2" w:semiHidden="1" w:unhideWhenUsed="1"/>
+    <w:lsdException w:name="Note Heading" w:semiHidden="1" w:unhideWhenUsed="1"/>
+    <w:lsdException w:name="Body Text 2" w:semiHidden="1" w:unhideWhenUsed="1"/>
+    <w:lsdException w:name="Body Text 3" w:semiHidden="1" w:unhideWhenUsed="1"/>
+    <w:lsdException w:name="Body Text Indent 2" w:semiHidden="1" w:unhideWhenUsed="1"/>
+    <w:lsdException w:name="Body Text Indent 3" w:semiHidden="1" w:unhideWhenUsed="1"/>
+    <w:lsdException w:name="Block Text" w:semiHidden="1" w:unhideWhenUsed="1"/>
+    <w:lsdException w:name="Hyperlink" w:semiHidden="1" w:unhideWhenUsed="1"/>
+    <w:lsdException w:name="FollowedHyperlink" w:semiHidden="1" w:unhideWhenUsed="1"/>
+    <w:lsdException w:name="Strong" w:uiPriority="22" w:qFormat="1"/>
+    <w:lsdException w:name="Emphasis" w:uiPriority="20" w:qFormat="1"/>
+    <w:lsdException w:name="Document Map" w:semiHidden="1" w:unhideWhenUsed="1"/>
+    <w:lsdException w:name="Plain Text" w:semiHidden="1" w:unhideWhenUsed="1"/>
+    <w:lsdException w:name="E-mail Signature" w:semiHidden="1" w:unhideWhenUsed="1"/>
+    <w:lsdException w:name="HTML Top of Form" w:semiHidden="1" w:unhideWhenUsed="1"/>
+    <w:lsdException w:name="HTML Bottom of Form" w:semiHidden="1" w:unhideWhenUsed="1"/>
+    <w:lsdException w:name="Normal (Web)" w:semiHidden="1" w:unhideWhenUsed="1"/>
+    <w:lsdException w:name="HTML Acronym" w:semiHidden="1" w:unhideWhenUsed="1"/>
+    <w:lsdException w:name="HTML Address" w:semiHidden="1" w:unhideWhenUsed="1"/>
+    <w:lsdException w:name="HTML Cite" w:semiHidden="1" w:unhideWhenUsed="1"/>
+    <w:lsdException w:name="HTML Code" w:semiHidden="1" w:unhideWhenUsed="1"/>
+    <w:lsdException w:name="HTML Definition" w:semiHidden="1" w:unhideWhenUsed="1"/>
+    <w:lsdException w:name="HTML Keyboard" w:semiHidden="1" w:unhideWhenUsed="1"/>
+    <w:lsdException w:name="HTML Preformatted" w:semiHidden="1" w:unhideWhenUsed="1"/>
+    <w:lsdException w:name="HTML Sample" w:semiHidden="1" w:unhideWhenUsed="1"/>
+    <w:lsdException w:name="HTML Typewriter" w:semiHidden="1" w:unhideWhenUsed="1"/>
+    <w:lsdException w:name="HTML Variable" w:semiHidden="1" w:unhideWhenUsed="1"/>
+    <w:lsdException w:name="Normal Table" w:semiHidden="1" w:unhideWhenUsed="1"/>
+    <w:lsdException w:name="annotation subject" w:semiHidden="1" w:unhideWhenUsed="1"/>
+    <w:lsdException w:name="No List" w:semiHidden="1" w:unhideWhenUsed="1"/>
+    <w:lsdException w:name="Outline List 1" w:semiHidden="1" w:unhideWhenUsed="1"/>
+    <w:lsdException w:name="Outline List 2" w:semiHidden="1" w:unhideWhenUsed="1"/>
+    <w:lsdException w:name="Outline List 3" w:semiHidden="1" w:unhideWhenUsed="1"/>
+    <w:lsdException w:name="Table Simple 1" w:semiHidden="1" w:unhideWhenUsed="1"/>
+    <w:lsdException w:name="Table Simple 2" w:semiHidden="1" w:unhideWhenUsed="1"/>
+    <w:lsdException w:name="Table Simple 3" w:semiHidden="1" w:unhideWhenUsed="1"/>
+    <w:lsdException w:name="Table Classic 1" w:semiHidden="1" w:unhideWhenUsed="1"/>
+    <w:lsdException w:name="Table Classic 2" w:semiHidden="1" w:unhideWhenUsed="1"/>
+    <w:lsdException w:name="Table Classic 3" w:semiHidden="1" w:unhideWhenUsed="1"/>
+    <w:lsdException w:name="Table Classic 4" w:semiHidden="1" w:unhideWhenUsed="1"/>
+    <w:lsdException w:name="Table Colorful 1" w:semiHidden="1" w:unhideWhenUsed="1"/>
+    <w:lsdException w:name="Table Colorful 2" w:semiHidden="1" w:unhideWhenUsed="1"/>
+    <w:lsdException w:name="Table Colorful 3" w:semiHidden="1" w:unhideWhenUsed="1"/>
+    <w:lsdException w:name="Table Columns 1" w:semiHidden="1" w:unhideWhenUsed="1"/>
+    <w:lsdException w:name="Table Columns 2" w:semiHidden="1" w:unhideWhenUsed="1"/>
+    <w:lsdException w:name="Table Columns 3" w:semiHidden="1" w:unhideWhenUsed="1"/>
+    <w:lsdException w:name="Table Columns 4" w:semiHidden="1" w:unhideWhenUsed="1"/>
+    <w:lsdException w:name="Table Columns 5" w:semiHidden="1" w:unhideWhenUsed="1"/>
+    <w:lsdException w:name="Table Grid 1" w:semiHidden="1" w:unhideWhenUsed="1"/>
+    <w:lsdException w:name="Table Grid 2" w:semiHidden="1" w:unhideWhenUsed="1"/>
+    <w:lsdException w:name="Table Grid 3" w:semiHidden="1" w:unhideWhenUsed="1"/>
+    <w:lsdException w:name="Table Grid 4" w:semiHidden="1" w:unhideWhenUsed="1"/>
+    <w:lsdException w:name="Table Grid 5" w:semiHidden="1" w:unhideWhenUsed="1"/>
+    <w:lsdException w:name="Table Grid 6" w:semiHidden="1" w:unhideWhenUsed="1"/>
+    <w:lsdException w:name="Table Grid 7" w:semiHidden="1" w:unhideWhenUsed="1"/>
+    <w:lsdException w:name="Table Grid 8" w:semiHidden="1" w:unhideWhenUsed="1"/>
+    <w:lsdException w:name="Table List 1" w:semiHidden="1" w:unhideWhenUsed="1"/>
+    <w:lsdException w:name="Table List 2" w:semiHidden="1" w:unhideWhenUsed="1"/>
+    <w:lsdException w:name="Table List 3" w:semiHidden="1" w:unhideWhenUsed="1"/>
+    <w:lsdException w:name="Table List 4" w:semiHidden="1" w:unhideWhenUsed="1"/>
+    <w:lsdException w:name="Table List 5" w:semiHidden="1" w:unhideWhenUsed="1"/>
+    <w:lsdException w:name="Table List 6" w:semiHidden="1" w:unhideWhenUsed="1"/>
+    <w:lsdException w:name="Table List 7" w:semiHidden="1" w:unhideWhenUsed="1"/>
+    <w:lsdException w:name="Table List 8" w:semiHidden="1" w:unhideWhenUsed="1"/>
+    <w:lsdException w:name="Table 3D effects 1" w:semiHidden="1" w:unhideWhenUsed="1"/>
+    <w:lsdException w:name="Table 3D effects 2" w:semiHidden="1" w:unhideWhenUsed="1"/>
+    <w:lsdException w:name="Table 3D effects 3" w:semiHidden="1" w:unhideWhenUsed="1"/>
+    <w:lsdException w:name="Table Contemporary" w:semiHidden="1" w:unhideWhenUsed="1"/>
+    <w:lsdException w:name="Table Elegant" w:semiHidden="1" w:unhideWhenUsed="1"/>
+    <w:lsdException w:name="Table Professional" w:semiHidden="1" w:unhideWhenUsed="1"/>
+    <w:lsdException w:name="Table Subtle 1" w:semiHidden="1" w:unhideWhenUsed="1"/>
+    <w:lsdException w:name="Table Subtle 2" w:semiHidden="1" w:unhideWhenUsed="1"/>
+    <w:lsdException w:name="Table Web 1" w:semiHidden="1" w:unhideWhenUsed="1"/>
+    <w:lsdException w:name="Table Web 2" w:semiHidden="1" w:unhideWhenUsed="1"/>
+    <w:lsdException w:name="Table Web 3" w:semiHidden="1" w:unhideWhenUsed="1"/>
+    <w:lsdException w:name="Balloon Text" w:semiHidden="1" w:unhideWhenUsed="1"/>
+    <w:lsdException w:name="Table Grid" w:uiPriority="39"/>
+    <w:lsdException w:name="Table Theme" w:semiHidden="1" w:unhideWhenUsed="1"/>
+    <w:lsdException w:name="Placeholder Text" w:semiHidden="1"/>
+    <w:lsdException w:name="Light Shading" w:uiPriority="60"/>
+    <w:lsdException w:name="Light List" w:uiPriority="61"/>
+    <w:lsdException w:name="Light Grid" w:uiPriority="62"/>
+    <w:lsdException w:name="Medium Shading 1" w:uiPriority="63"/>
+    <w:lsdException w:name="Medium Shading 2" w:uiPriority="64"/>
+    <w:lsdException w:name="Medium List 1" w:uiPriority="65"/>
+    <w:lsdException w:name="Medium List 2" w:uiPriority="66"/>
+    <w:lsdException w:name="Medium Grid 1" w:uiPriority="67"/>
+    <w:lsdException w:name="Medium Grid 2" w:uiPriority="68"/>
+    <w:lsdException w:name="Medium Grid 3" w:uiPriority="69"/>
+    <w:lsdException w:name="Dark List" w:uiPriority="70"/>
+    <w:lsdException w:name="Colorful Shading" w:uiPriority="71"/>
+    <w:lsdException w:name="Colorful List" w:uiPriority="72"/>
+    <w:lsdException w:name="Colorful Grid" w:uiPriority="73"/>
+    <w:lsdException w:name="Light Shading Accent 1" w:uiPriority="60"/>
+    <w:lsdException w:name="Light List Accent 1" w:uiPriority="61"/>
+    <w:lsdException w:name="Light Grid Accent 1" w:uiPriority="62"/>
+    <w:lsdException w:name="Medium Shading 1 Accent 1" w:uiPriority="63"/>
+    <w:lsdException w:name="Medium Shading 2 Accent 1" w:uiPriority="64"/>
+    <w:lsdException w:name="Medium List 1 Accent 1" w:uiPriority="65"/>
+    <w:lsdException w:name="Revision" w:semiHidden="1"/>
+    <w:lsdException w:name="List Paragraph" w:uiPriority="34" w:qFormat="1"/>
+    <w:lsdException w:name="Medium List 2 Accent 1" w:uiPriority="66"/>
+    <w:lsdException w:name="Medium Grid 1 Accent 1" w:uiPriority="67"/>
+    <w:lsdException w:name="Medium Grid 2 Accent 1" w:uiPriority="68"/>
+    <w:lsdException w:name="Medium Grid 3 Accent 1" w:uiPriority="69"/>
+    <w:lsdException w:name="Dark List Accent 1" w:uiPriority="70"/>
+    <w:lsdException w:name="Colorful Shading Accent 1" w:uiPriority="71"/>
+    <w:lsdException w:name="Colorful List Accent 1" w:uiPriority="72"/>
+    <w:lsdException w:name="Colorful Grid Accent 1" w:uiPriority="73"/>
+    <w:lsdException w:name="Light Shading Accent 2" w:uiPriority="60"/>
+    <w:lsdException w:name="Light List Accent 2" w:uiPriority="61"/>
+    <w:lsdException w:name="Light Grid Accent 2" w:uiPriority="62"/>
+    <w:lsdException w:name="Medium Shading 1 Accent 2" w:uiPriority="63"/>
+    <w:lsdException w:name="Medium Shading 2 Accent 2" w:uiPriority="64"/>
+    <w:lsdException w:name="Medium List 1 Accent 2" w:uiPriority="65"/>
+    <w:lsdException w:name="Medium List 2 Accent 2" w:uiPriority="66"/>
+    <w:lsdException w:name="Medium Grid 1 Accent 2" w:uiPriority="67"/>
+    <w:lsdException w:name="Medium Grid 2 Accent 2" w:uiPriority="68"/>
+    <w:lsdException w:name="Medium Grid 3 Accent 2" w:uiPriority="69"/>
+    <w:lsdException w:name="Dark List Accent 2" w:uiPriority="70"/>
+    <w:lsdException w:name="Colorful Shading Accent 2" w:uiPriority="71"/>
+    <w:lsdException w:name="Colorful List Accent 2" w:uiPriority="72"/>
+    <w:lsdException w:name="Colorful Grid Accent 2" w:uiPriority="73"/>
+    <w:lsdException w:name="Light Shading Accent 3" w:uiPriority="60"/>
+    <w:lsdException w:name="Light List Accent 3" w:uiPriority="61"/>
+    <w:lsdException w:name="Light Grid Accent 3" w:uiPriority="62"/>
+    <w:lsdException w:name="Medium Shading 1 Accent 3" w:uiPriority="63"/>
+    <w:lsdException w:name="Medium Shading 2 Accent 3" w:uiPriority="64"/>
+    <w:lsdException w:name="Medium List 1 Accent 3" w:uiPriority="65"/>
+    <w:lsdException w:name="Medium List 2 Accent 3" w:uiPriority="66"/>
+    <w:lsdException w:name="Medium Grid 1 Accent 3" w:uiPriority="67"/>
+    <w:lsdException w:name="Medium Grid 2 Accent 3" w:uiPriority="68"/>
+    <w:lsdException w:name="Medium Grid 3 Accent 3" w:uiPriority="69"/>
+    <w:lsdException w:name="Dark List Accent 3" w:uiPriority="70"/>
+    <w:lsdException w:name="Colorful Shading Accent 3" w:uiPriority="71"/>
+    <w:lsdException w:name="Colorful List Accent 3" w:uiPriority="72"/>
+    <w:lsdException w:name="Colorful Grid Accent 3" w:uiPriority="73"/>
+    <w:lsdException w:name="Light Shading Accent 4" w:uiPriority="60"/>
+    <w:lsdException w:name="Light List Accent 4" w:uiPriority="61"/>
+    <w:lsdException w:name="Light Grid Accent 4" w:uiPriority="62"/>
+    <w:lsdException w:name="Medium Shading 1 Accent 4" w:uiPriority="63"/>
+    <w:lsdException w:name="Medium Shading 2 Accent 4" w:uiPriority="64"/>
+    <w:lsdException w:name="Medium List 1 Accent 4" w:uiPriority="65"/>
+    <w:lsdException w:name="Medium List 2 Accent 4" w:uiPriority="66"/>
+    <w:lsdException w:name="Medium Grid 1 Accent 4" w:uiPriority="67"/>
+    <w:lsdException w:name="Medium Grid 2 Accent 4" w:uiPriority="68"/>
+    <w:lsdException w:name="Medium Grid 3 Accent 4" w:uiPriority="69"/>
+    <w:lsdException w:name="Dark List Accent 4" w:uiPriority="70"/>
+    <w:lsdException w:name="Colorful Shading Accent 4" w:uiPriority="71"/>
+    <w:lsdException w:name="Colorful List Accent 4" w:uiPriority="72"/>
+    <w:lsdException w:name="Colorful Grid Accent 4" w:uiPriority="73"/>
+    <w:lsdException w:name="Light Shading Accent 5" w:uiPriority="60"/>
+    <w:lsdException w:name="Light List Accent 5" w:uiPriority="61"/>
+    <w:lsdException w:name="Light Grid Accent 5" w:uiPriority="62"/>
+    <w:lsdException w:name="Medium Shading 1 Accent 5" w:uiPriority="63"/>
+    <w:lsdException w:name="Medium Shading 2 Accent 5" w:uiPriority="64"/>
+    <w:lsdException w:name="Medium List 1 Accent 5" w:uiPriority="65"/>
+    <w:lsdException w:name="Medium List 2 Accent 5" w:uiPriority="66"/>
+    <w:lsdException w:name="Medium Grid 1 Accent 5" w:uiPriority="67"/>
+    <w:lsdException w:name="Medium Grid 2 Accent 5" w:uiPriority="68"/>
+    <w:lsdException w:name="Medium Grid 3 Accent 5" w:uiPriority="69"/>
+    <w:lsdException w:name="Dark List Accent 5" w:uiPriority="70"/>
+    <w:lsdException w:name="Colorful Shading Accent 5" w:uiPriority="71"/>
+    <w:lsdException w:name="Colorful List Accent 5" w:uiPriority="72"/>
+    <w:lsdException w:name="Colorful Grid Accent 5" w:uiPriority="73"/>
+    <w:lsdException w:name="Light Shading Accent 6" w:uiPriority="60"/>
+    <w:lsdException w:name="Light List Accent 6" w:uiPriority="61"/>
+    <w:lsdException w:name="Light Grid Accent 6" w:uiPriority="62"/>
+    <w:lsdException w:name="Medium Shading 1 Accent 6" w:uiPriority="63"/>
+    <w:lsdException w:name="Medium Shading 2 Accent 6" w:uiPriority="64"/>
+    <w:lsdException w:name="Medium List 1 Accent 6" w:uiPriority="65"/>
+    <w:lsdException w:name="Medium List 2 Accent 6" w:uiPriority="66"/>
+    <w:lsdException w:name="Medium Grid 1 Accent 6" w:uiPriority="67"/>
+    <w:lsdException w:name="Medium Grid 2 Accent 6" w:uiPriority="68"/>
+    <w:lsdException w:name="Medium Grid 3 Accent 6" w:uiPriority="69"/>
+    <w:lsdException w:name="Dark List Accent 6" w:uiPriority="70"/>
+    <w:lsdException w:name="Colorful Shading Accent 6" w:uiPriority="71"/>
+    <w:lsdException w:name="Colorful List Accent 6" w:uiPriority="72"/>
+    <w:lsdException w:name="Colorful Grid Accent 6" w:uiPriority="73"/>
+    <w:lsdException w:name="Subtle Emphasis" w:uiPriority="19" w:qFormat="1"/>
+    <w:lsdException w:name="Intense Emphasis" w:uiPriority="21" w:qFormat="1"/>
+    <w:lsdException w:name="Subtle Reference" w:uiPriority="31" w:qFormat="1"/>
+    <w:lsdException w:name="Intense Reference" w:uiPriority="32" w:qFormat="1"/>
+    <w:lsdException w:name="Book Title" w:uiPriority="33" w:qFormat="1"/>
+    <w:lsdException w:name="Bibliography" w:semiHidden="1" w:uiPriority="37" w:unhideWhenUsed="1"/>
+    <w:lsdException w:name="TOC Heading" w:semiHidden="1" w:uiPriority="39" w:unhideWhenUsed="1" w:qFormat="1"/>
+    <w:lsdException w:name="Plain Table 1" w:uiPriority="41"/>
+    <w:lsdException w:name="Plain Table 2" w:uiPriority="42"/>
+    <w:lsdException w:name="Plain Table 3" w:uiPriority="43"/>
+    <w:lsdException w:name="Plain Table 4" w:uiPriority="44"/>
+    <w:lsdException w:name="Plain Table 5" w:uiPriority="45"/>
+    <w:lsdException w:name="Grid Table Light" w:uiPriority="40"/>
+    <w:lsdException w:name="Grid Table 1 Light" w:uiPriority="46"/>
+    <w:lsdException w:name="Grid Table 2" w:uiPriority="47"/>
+    <w:lsdException w:name="Grid Table 3" w:uiPriority="48"/>
+    <w:lsdException w:name="Grid Table 4" w:uiPriority="49"/>
+    <w:lsdException w:name="Grid Table 5 Dark" w:uiPriority="50"/>
+    <w:lsdException w:name="Grid Table 6 Colorful" w:uiPriority="51"/>
+    <w:lsdException w:name="Grid Table 7 Colorful" w:uiPriority="52"/>
+    <w:lsdException w:name="Grid Table 1 Light Accent 1" w:uiPriority="46"/>
+    <w:lsdException w:name="Grid Table 2 Accent 1" w:uiPriority="47"/>
+    <w:lsdException w:name="Grid Table 3 Accent 1" w:uiPriority="48"/>
+    <w:lsdException w:name="Grid Table 4 Accent 1" w:uiPriority="49"/>
+    <w:lsdException w:name="Grid Table 5 Dark Accent 1" w:uiPriority="50"/>
+    <w:lsdException w:name="Grid Table 6 Colorful Accent 1" w:uiPriority="51"/>
+    <w:lsdException w:name="Grid Table 7 Colorful Accent 1" w:uiPriority="52"/>
+    <w:lsdException w:name="Grid Table 1 Light Accent 2" w:uiPriority="46"/>
+    <w:lsdException w:name="Grid Table 2 Accent 2" w:uiPriority="47"/>
+    <w:lsdException w:name="Grid Table 3 Accent 2" w:uiPriority="48"/>
+    <w:lsdException w:name="Grid Table 4 Accent 2" w:uiPriority="49"/>
+    <w:lsdException w:name="Grid Table 5 Dark Accent 2" w:uiPriority="50"/>
+    <w:lsdException w:name="Grid Table 6 Colorful Accent 2" w:uiPriority="51"/>
+    <w:lsdException w:name="Grid Table 7 Colorful Accent 2" w:uiPriority="52"/>
+    <w:lsdException w:name="Grid Table 1 Light Accent 3" w:uiPriority="46"/>
+    <w:lsdException w:name="Grid Table 2 Accent 3" w:uiPriority="47"/>
+    <w:lsdException w:name="Grid Table 3 Accent 3" w:uiPriority="48"/>
+    <w:lsdException w:name="Grid Table 4 Accent 3" w:uiPriority="49"/>
+    <w:lsdException w:name="Grid Table 5 Dark Accent 3" w:uiPriority="50"/>
+    <w:lsdException w:name="Grid Table 6 Colorful Accent 3" w:uiPriority="51"/>
+    <w:lsdException w:name="Grid Table 7 Colorful Accent 3" w:uiPriority="52"/>
+    <w:lsdException w:name="Grid Table 1 Light Accent 4" w:uiPriority="46"/>
+    <w:lsdException w:name="Grid Table 2 Accent 4" w:uiPriority="47"/>
+    <w:lsdException w:name="Grid Table 3 Accent 4" w:uiPriority="48"/>
+    <w:lsdException w:name="Grid Table 4 Accent 4" w:uiPriority="49"/>
+    <w:lsdException w:name="Grid Table 5 Dark Accent 4" w:uiPriority="50"/>
+    <w:lsdException w:name="Grid Table 6 Colorful Accent 4" w:uiPriority="51"/>
+    <w:lsdException w:name="Grid Table 7 Colorful Accent 4" w:uiPriority="52"/>
+    <w:lsdException w:name="Grid Table 1 Light Accent 5" w:uiPriority="46"/>
+    <w:lsdException w:name="Grid Table 2 Accent 5" w:uiPriority="47"/>
+    <w:lsdException w:name="Grid Table 3 Accent 5" w:uiPriority="48"/>
+    <w:lsdException w:name="Grid Table 4 Accent 5" w:uiPriority="49"/>
+    <w:lsdException w:name="Grid Table 5 Dark Accent 5" w:uiPriority="50"/>
+    <w:lsdException w:name="Grid Table 6 Colorful Accent 5" w:uiPriority="51"/>
+    <w:lsdException w:name="Grid Table 7 Colorful Accent 5" w:uiPriority="52"/>
+    <w:lsdException w:name="Grid Table 1 Light Accent 6" w:uiPriority="46"/>
+    <w:lsdException w:name="Grid Table 2 Accent 6" w:uiPriority="47"/>
+    <w:lsdException w:name="Grid Table 3 Accent 6" w:uiPriority="48"/>
+    <w:lsdException w:name="Grid Table 4 Accent 6" w:uiPriority="49"/>
+    <w:lsdException w:name="Grid Table 5 Dark Accent 6" w:uiPriority="50"/>
+    <w:lsdException w:name="Grid Table 6 Colorful Accent 6" w:uiPriority="51"/>
+    <w:lsdException w:name="Grid Table 7 Colorful Accent 6" w:uiPriority="52"/>
+    <w:lsdException w:name="List Table 1 Light" w:uiPriority="46"/>
+    <w:lsdException w:name="List Table 2" w:uiPriority="47"/>
+    <w:lsdException w:name="List Table 3" w:uiPriority="48"/>
+    <w:lsdException w:name="List Table 4" w:uiPriority="49"/>
+    <w:lsdException w:name="List Table 5 Dark" w:uiPriority="50"/>
+    <w:lsdException w:name="List Table 6 Colorful" w:uiPriority="51"/>
+    <w:lsdException w:name="List Table 7 Colorful" w:uiPriority="52"/>
+    <w:lsdException w:name="List Table 1 Light Accent 1" w:uiPriority="46"/>
+    <w:lsdException w:name="List Table 2 Accent 1" w:uiPriority="47"/>
+    <w:lsdException w:name="List Table 3 Accent 1" w:uiPriority="48"/>
+    <w:lsdException w:name="List Table 4 Accent 1" w:uiPriority="49"/>
+    <w:lsdException w:name="List Table 5 Dark Accent 1" w:uiPriority="50"/>
+    <w:lsdException w:name="List Table 6 Colorful Accent 1" w:uiPriority="51"/>
+    <w:lsdException w:name="List Table 7 Colorful Accent 1" w:uiPriority="52"/>
+    <w:lsdException w:name="List Table 1 Light Accent 2" w:uiPriority="46"/>
+    <w:lsdException w:name="List Table 2 Accent 2" w:uiPriority="47"/>
+    <w:lsdException w:name="List Table 3 Accent 2" w:uiPriority="48"/>
+    <w:lsdException w:name="List Table 4 Accent 2" w:uiPriority="49"/>
+    <w:lsdException w:name="List Table 5 Dark Accent 2" w:uiPriority="50"/>
+    <w:lsdException w:name="List Table 6 Colorful Accent 2" w:uiPriority="51"/>
+    <w:lsdException w:name="List Table 7 Colorful Accent 2" w:uiPriority="52"/>
+    <w:lsdException w:name="List Table 1 Light Accent 3" w:uiPriority="46"/>
+    <w:lsdException w:name="List Table 2 Accent 3" w:uiPriority="47"/>
+    <w:lsdException w:name="List Table 3 Accent 3" w:uiPriority="48"/>
+    <w:lsdException w:name="List Table 4 Accent 3" w:uiPriority="49"/>
+    <w:lsdException w:name="List Table 5 Dark Accent 3" w:uiPriority="50"/>
+    <w:lsdException w:name="List Table 6 Colorful Accent 3" w:uiPriority="51"/>
+    <w:lsdException w:name="List Table 7 Colorful Accent 3" w:uiPriority="52"/>
+    <w:lsdException w:name="List Table 1 Light Accent 4" w:uiPriority="46"/>
+    <w:lsdException w:name="List Table 2 Accent 4" w:uiPriority="47"/>
+    <w:lsdException w:name="List Table 3 Accent 4" w:uiPriority="48"/>
+    <w:lsdException w:name="List Table 4 Accent 4" w:uiPriority="49"/>
+    <w:lsdException w:name="List Table 5 Dark Accent 4" w:uiPriority="50"/>
+    <w:lsdException w:name="List Table 6 Colorful Accent 4" w:uiPriority="51"/>
+    <w:lsdException w:name="List Table 7 Colorful Accent 4" w:uiPriority="52"/>
+    <w:lsdException w:name="List Table 1 Light Accent 5" w:uiPriority="46"/>
+    <w:lsdException w:name="List Table 2 Accent 5" w:uiPriority="47"/>
+    <w:lsdException w:name="List Table 3 Accent 5" w:uiPriority="48"/>
+    <w:lsdException w:name="List Table 4 Accent 5" w:uiPriority="49"/>
+    <w:lsdException w:name="List Table 5 Dark Accent 5" w:uiPriority="50"/>
+    <w:lsdException w:name="List Table 6 Colorful Accent 5" w:uiPriority="51"/>
+    <w:lsdException w:name="List Table 7 Colorful Accent 5" w:uiPriority="52"/>
+    <w:lsdException w:name="List Table 1 Light Accent 6" w:uiPriority="46"/>
+    <w:lsdException w:name="List Table 2 Accent 6" w:uiPriority="47"/>
+    <w:lsdException w:name="List Table 3 Accent 6" w:uiPriority="48"/>
+    <w:lsdException w:name="List Table 4 Accent 6" w:uiPriority="49"/>
+    <w:lsdException w:name="List Table 5 Dark Accent 6" w:uiPriority="50"/>
+    <w:lsdException w:name="List Table 6 Colorful Accent 6" w:uiPriority="51"/>
+    <w:lsdException w:name="List Table 7 Colorful Accent 6" w:uiPriority="52"/>
+    <w:lsdException w:name="Mention" w:semiHidden="1" w:unhideWhenUsed="1"/>
+    <w:lsdException w:name="Smart Hyperlink" w:semiHidden="1" w:unhideWhenUsed="1"/>
+    <w:lsdException w:name="Hashtag" w:semiHidden="1" w:unhideWhenUsed="1"/>
+    <w:lsdException w:name="Unresolved Mention" w:semiHidden="1" w:unhideWhenUsed="1"/>
+    <w:lsdException w:name="Smart Link" w:semiHidden="1" w:unhideWhenUsed="1"/>
+    <w:lsdException w:name="Smart Link Error" w:semiHidden="1" w:unhideWhenUsed="1"/>
   </w:latentStyles>
-  <w:style w:type="paragraph" w:default="1" w:styleId="1">
+  <w:style w:type="paragraph" w:default="1" w:styleId="Normal">
     <w:name w:val="Normal"/>
     <w:qFormat/>
-    <w:uiPriority w:val="0"/>
     <w:pPr>
       <w:widowControl w:val="0"/>
       <w:jc w:val="both"/>
     </w:pPr>
     <w:rPr>
-      <w:rFonts w:asciiTheme="minorHAnsi" w:hAnsiTheme="minorHAnsi" w:eastAsiaTheme="minorEastAsia" w:cstheme="minorBidi"/>
+      <w:rFonts w:asciiTheme="minorHAnsi" w:eastAsiaTheme="minorEastAsia" w:hAnsiTheme="minorHAnsi" w:cstheme="minorBidi"/>
       <w:kern w:val="2"/>
       <w:sz w:val="21"/>
       <w:szCs w:val="22"/>
-      <w:lang w:val="en-US" w:eastAsia="zh-CN" w:bidi="ar-SA"/>
     </w:rPr>
   </w:style>
-  <w:style w:type="character" w:default="1" w:styleId="4">
+  <w:style w:type="character" w:default="1" w:styleId="DefaultParagraphFont">
     <w:name w:val="Default Paragraph Font"/>
+    <w:uiPriority w:val="1"/>
     <w:semiHidden/>
     <w:unhideWhenUsed/>
-    <w:uiPriority w:val="1"/>
   </w:style>
-  <w:style w:type="table" w:default="1" w:styleId="5">
+  <w:style w:type="table" w:default="1" w:styleId="TableNormal">
     <w:name w:val="Normal Table"/>
+    <w:uiPriority w:val="99"/>
     <w:semiHidden/>
     <w:unhideWhenUsed/>
-    <w:uiPriority w:val="99"/>
     <w:tblPr>
-      <w:tblLayout w:type="fixed"/>
+      <w:tblInd w:w="0" w:type="dxa"/>
       <w:tblCellMar>
         <w:top w:w="0" w:type="dxa"/>
         <w:left w:w="108" w:type="dxa"/>
@@ -521,12 +702,18 @@
       </w:tblCellMar>
     </w:tblPr>
   </w:style>
-  <w:style w:type="paragraph" w:styleId="2">
+  <w:style w:type="numbering" w:default="1" w:styleId="NoList">
+    <w:name w:val="No List"/>
+    <w:uiPriority w:val="99"/>
+    <w:semiHidden/>
+    <w:unhideWhenUsed/>
+  </w:style>
+  <w:style w:type="paragraph" w:styleId="Footer">
     <w:name w:val="footer"/>
-    <w:basedOn w:val="1"/>
-    <w:link w:val="8"/>
+    <w:basedOn w:val="Normal"/>
+    <w:link w:val="FooterChar"/>
+    <w:uiPriority w:val="99"/>
     <w:unhideWhenUsed/>
-    <w:uiPriority w:val="99"/>
     <w:pPr>
       <w:tabs>
         <w:tab w:val="center" w:pos="4153"/>
@@ -540,15 +727,15 @@
       <w:szCs w:val="18"/>
     </w:rPr>
   </w:style>
-  <w:style w:type="paragraph" w:styleId="3">
+  <w:style w:type="paragraph" w:styleId="Header">
     <w:name w:val="header"/>
-    <w:basedOn w:val="1"/>
-    <w:link w:val="7"/>
+    <w:basedOn w:val="Normal"/>
+    <w:link w:val="HeaderChar"/>
+    <w:uiPriority w:val="99"/>
     <w:unhideWhenUsed/>
-    <w:uiPriority w:val="99"/>
     <w:pPr>
       <w:pBdr>
-        <w:bottom w:val="single" w:color="auto" w:sz="6" w:space="1"/>
+        <w:bottom w:val="single" w:sz="6" w:space="1" w:color="auto"/>
       </w:pBdr>
       <w:tabs>
         <w:tab w:val="center" w:pos="4153"/>
@@ -562,33 +749,45 @@
       <w:szCs w:val="18"/>
     </w:rPr>
   </w:style>
-  <w:style w:type="paragraph" w:styleId="6">
+  <w:style w:type="paragraph" w:styleId="ListParagraph">
     <w:name w:val="List Paragraph"/>
-    <w:basedOn w:val="1"/>
+    <w:basedOn w:val="Normal"/>
+    <w:uiPriority w:val="34"/>
     <w:qFormat/>
-    <w:uiPriority w:val="34"/>
     <w:pPr>
-      <w:ind w:firstLine="420" w:firstLineChars="200"/>
+      <w:ind w:firstLineChars="200" w:firstLine="420"/>
     </w:pPr>
   </w:style>
-  <w:style w:type="character" w:customStyle="1" w:styleId="7">
+  <w:style w:type="character" w:customStyle="1" w:styleId="HeaderChar">
     <w:name w:val="Header Char"/>
-    <w:basedOn w:val="4"/>
-    <w:link w:val="3"/>
+    <w:basedOn w:val="DefaultParagraphFont"/>
+    <w:link w:val="Header"/>
     <w:uiPriority w:val="99"/>
     <w:rPr>
       <w:sz w:val="18"/>
       <w:szCs w:val="18"/>
     </w:rPr>
   </w:style>
-  <w:style w:type="character" w:customStyle="1" w:styleId="8">
+  <w:style w:type="character" w:customStyle="1" w:styleId="FooterChar">
     <w:name w:val="Footer Char"/>
-    <w:basedOn w:val="4"/>
-    <w:link w:val="2"/>
+    <w:basedOn w:val="DefaultParagraphFont"/>
+    <w:link w:val="Footer"/>
     <w:uiPriority w:val="99"/>
     <w:rPr>
       <w:sz w:val="18"/>
       <w:szCs w:val="18"/>
+    </w:rPr>
+  </w:style>
+  <w:style w:type="character" w:styleId="Hyperlink">
+    <w:name w:val="Hyperlink"/>
+    <w:basedOn w:val="DefaultParagraphFont"/>
+    <w:uiPriority w:val="99"/>
+    <w:semiHidden/>
+    <w:unhideWhenUsed/>
+    <w:rsid w:val="005525D0"/>
+    <w:rPr>
+      <w:color w:val="0000FF"/>
+      <w:u w:val="single"/>
     </w:rPr>
   </w:style>
 </w:styles>
@@ -846,6 +1045,7 @@
     </a:fmtScheme>
   </a:themeElements>
   <a:objectDefaults/>
+  <a:extraClrSchemeLst/>
 </a:theme>
 </file>
 

</xml_diff>

<commit_message>
add abstract, internal, and async
</commit_message>
<xml_diff>
--- a/notes.docx
+++ b/notes.docx
@@ -37,10 +37,7 @@
       </w:r>
       <w:proofErr w:type="spellEnd"/>
       <w:r>
-        <w:t xml:space="preserve">). An assembly contains a manifest that provides </w:t>
-      </w:r>
-      <w:r>
-        <w:t>information about the assembly’s types, version, culture, and security requirements. When the C# program is executed, the assembly is loaded into common language runtime.</w:t>
+        <w:t>). An assembly contains a manifest that provides information about the assembly’s types, version, culture, and security requirements. When the C# program is executed, the assembly is loaded into common language runtime.</w:t>
       </w:r>
     </w:p>
     <w:p>
@@ -75,10 +72,7 @@
         <w:ind w:firstLineChars="0"/>
       </w:pPr>
       <w:r>
-        <w:t>byte – s</w:t>
-      </w:r>
-      <w:r>
-        <w:t xml:space="preserve">hort – int – </w:t>
+        <w:t xml:space="preserve">byte – short – int – </w:t>
       </w:r>
       <w:proofErr w:type="gramStart"/>
       <w:r>
@@ -117,10 +111,7 @@
         <w:t>digits</w:t>
       </w:r>
       <w:r>
-        <w:t xml:space="preserve"> fraction-15-28</w:t>
-      </w:r>
-      <w:r>
-        <w:t>), we use decimal for counted values and use float/double for measured values (</w:t>
+        <w:t xml:space="preserve"> fraction-15-28), we use decimal for counted values and use float/double for measured values (</w:t>
       </w:r>
       <w:r>
         <w:t>https://stackoverflow.com/questions/618535/difference-between-decimal-float-and-double-in-net</w:t>
@@ -128,8 +119,6 @@
       <w:r>
         <w:t>)</w:t>
       </w:r>
-      <w:bookmarkStart w:id="0" w:name="_GoBack"/>
-      <w:bookmarkEnd w:id="0"/>
     </w:p>
     <w:p>
       <w:pPr>
@@ -167,11 +156,163 @@
         <w:ind w:firstLineChars="0"/>
       </w:pPr>
       <w:r>
-        <w:t>define a default constructor for a struct is an error, struct can be instantiated without using new operator. You must initialize all members w</w:t>
-      </w:r>
-      <w:r>
-        <w:t>hen write a constructor with parameters. It cannot be inherited.</w:t>
-      </w:r>
+        <w:t>define a default constructor for a struct is an error, struct can be instantiated without using new operator. You must initialize all members when write a constructor with parameters. It cannot be inherited.</w:t>
+      </w:r>
+    </w:p>
+    <w:p>
+      <w:pPr>
+        <w:pStyle w:val="ListParagraph"/>
+        <w:numPr>
+          <w:ilvl w:val="0"/>
+          <w:numId w:val="1"/>
+        </w:numPr>
+        <w:ind w:firstLineChars="0"/>
+      </w:pPr>
+      <w:r>
+        <w:t>U</w:t>
+      </w:r>
+      <w:r>
+        <w:rPr>
+          <w:rFonts w:hint="eastAsia"/>
+        </w:rPr>
+        <w:t>nma</w:t>
+      </w:r>
+      <w:r>
+        <w:t>naged type</w:t>
+      </w:r>
+    </w:p>
+    <w:p>
+      <w:pPr>
+        <w:pStyle w:val="ListParagraph"/>
+        <w:numPr>
+          <w:ilvl w:val="0"/>
+          <w:numId w:val="1"/>
+        </w:numPr>
+        <w:ind w:firstLineChars="0"/>
+      </w:pPr>
+      <w:r>
+        <w:t>Abstract class cannot be insta</w:t>
+      </w:r>
+      <w:r>
+        <w:t>ntiated; sealed class prevented it from being inherited. Non-abstract class derived from an abstract class must implemented all abstract members.</w:t>
+      </w:r>
+      <w:r>
+        <w:t xml:space="preserve"> Abstract and interface</w:t>
+      </w:r>
+    </w:p>
+    <w:p>
+      <w:pPr>
+        <w:pStyle w:val="ListParagraph"/>
+        <w:numPr>
+          <w:ilvl w:val="0"/>
+          <w:numId w:val="1"/>
+        </w:numPr>
+        <w:ind w:firstLineChars="0"/>
+      </w:pPr>
+      <w:r>
+        <w:t xml:space="preserve">An abstract method is </w:t>
+      </w:r>
+      <w:proofErr w:type="spellStart"/>
+      <w:r>
+        <w:t>implicity</w:t>
+      </w:r>
+      <w:proofErr w:type="spellEnd"/>
+      <w:r>
+        <w:t xml:space="preserve"> a virtual method?</w:t>
+      </w:r>
+    </w:p>
+    <w:p>
+      <w:pPr>
+        <w:pStyle w:val="ListParagraph"/>
+        <w:numPr>
+          <w:ilvl w:val="0"/>
+          <w:numId w:val="1"/>
+        </w:numPr>
+        <w:ind w:firstLineChars="0"/>
+      </w:pPr>
+      <w:r>
+        <w:t xml:space="preserve">By default, access modifiers </w:t>
+      </w:r>
+      <w:proofErr w:type="gramStart"/>
+      <w:r>
+        <w:t>is</w:t>
+      </w:r>
+      <w:proofErr w:type="gramEnd"/>
+      <w:r>
+        <w:t xml:space="preserve"> internal, which can only be accessed in same assembly. Use </w:t>
+      </w:r>
+      <w:proofErr w:type="gramStart"/>
+      <w:r>
+        <w:t>protected,</w:t>
+      </w:r>
+      <w:proofErr w:type="gramEnd"/>
+      <w:r>
+        <w:t xml:space="preserve"> member can be accessed in a class that is derived from other one.</w:t>
+      </w:r>
+    </w:p>
+    <w:p>
+      <w:pPr>
+        <w:pStyle w:val="ListParagraph"/>
+        <w:numPr>
+          <w:ilvl w:val="0"/>
+          <w:numId w:val="1"/>
+        </w:numPr>
+        <w:ind w:firstLineChars="0"/>
+      </w:pPr>
+      <w:r>
+        <w:t>Async</w:t>
+      </w:r>
+      <w:r>
+        <w:t xml:space="preserve">: any method using await must be marked </w:t>
+      </w:r>
+      <w:proofErr w:type="gramStart"/>
+      <w:r>
+        <w:t>async</w:t>
+      </w:r>
+      <w:r>
+        <w:t>,  await</w:t>
+      </w:r>
+      <w:proofErr w:type="gramEnd"/>
+      <w:r>
+        <w:t xml:space="preserve"> means  that processing cannot continue until the task finishes. </w:t>
+      </w:r>
+      <w:bookmarkStart w:id="0" w:name="_GoBack"/>
+      <w:bookmarkEnd w:id="0"/>
+      <w:r>
+        <w:t>(</w:t>
+      </w:r>
+      <w:r>
+        <w:t>https://stackoverflow.com/questions/14455293/how-and-when-to-use-async-and-await</w:t>
+      </w:r>
+      <w:r>
+        <w:t>)</w:t>
+      </w:r>
+    </w:p>
+    <w:p>
+      <w:pPr>
+        <w:pStyle w:val="ListParagraph"/>
+        <w:numPr>
+          <w:ilvl w:val="0"/>
+          <w:numId w:val="1"/>
+        </w:numPr>
+        <w:ind w:firstLineChars="0"/>
+      </w:pPr>
+      <w:r>
+        <w:t>Lambda</w:t>
+      </w:r>
+    </w:p>
+    <w:p>
+      <w:pPr>
+        <w:pStyle w:val="ListParagraph"/>
+        <w:numPr>
+          <w:ilvl w:val="0"/>
+          <w:numId w:val="1"/>
+        </w:numPr>
+        <w:ind w:firstLineChars="0"/>
+        <w:rPr>
+          <w:rFonts w:hint="eastAsia"/>
+        </w:rPr>
+      </w:pPr>
     </w:p>
     <w:sectPr>
       <w:pgSz w:w="11906" w:h="16838"/>

</xml_diff>

<commit_message>
add lambda and delegate
</commit_message>
<xml_diff>
--- a/notes.docx
+++ b/notes.docx
@@ -3,6 +3,9 @@
 <w:document xmlns:wpc="http://schemas.microsoft.com/office/word/2010/wordprocessingCanvas" xmlns:cx="http://schemas.microsoft.com/office/drawing/2014/chartex" xmlns:cx1="http://schemas.microsoft.com/office/drawing/2015/9/8/chartex" xmlns:cx2="http://schemas.microsoft.com/office/drawing/2015/10/21/chartex" xmlns:cx3="http://schemas.microsoft.com/office/drawing/2016/5/9/chartex" xmlns:cx4="http://schemas.microsoft.com/office/drawing/2016/5/10/chartex" xmlns:cx5="http://schemas.microsoft.com/office/drawing/2016/5/11/chartex" xmlns:cx6="http://schemas.microsoft.com/office/drawing/2016/5/12/chartex" xmlns:cx7="http://schemas.microsoft.com/office/drawing/2016/5/13/chartex" xmlns:cx8="http://schemas.microsoft.com/office/drawing/2016/5/14/chartex" xmlns:mc="http://schemas.openxmlformats.org/markup-compatibility/2006" xmlns:aink="http://schemas.microsoft.com/office/drawing/2016/ink" xmlns:am3d="http://schemas.microsoft.com/office/drawing/2017/model3d" xmlns:o="urn:schemas-microsoft-com:office:office" xmlns:r="http://schemas.openxmlformats.org/officeDocument/2006/relationships" xmlns:m="http://schemas.openxmlformats.org/officeDocument/2006/math" xmlns:v="urn:schemas-microsoft-com:vml" xmlns:wp14="http://schemas.microsoft.com/office/word/2010/wordprocessingDrawing" xmlns:wp="http://schemas.openxmlformats.org/drawingml/2006/wordprocessingDrawing" xmlns:w10="urn:schemas-microsoft-com:office:word" xmlns:w="http://schemas.openxmlformats.org/wordprocessingml/2006/main" xmlns:w14="http://schemas.microsoft.com/office/word/2010/wordml" xmlns:w15="http://schemas.microsoft.com/office/word/2012/wordml" xmlns:w16cid="http://schemas.microsoft.com/office/word/2016/wordml/cid" xmlns:w16se="http://schemas.microsoft.com/office/word/2015/wordml/symex" xmlns:wpg="http://schemas.microsoft.com/office/word/2010/wordprocessingGroup" xmlns:wpi="http://schemas.microsoft.com/office/word/2010/wordprocessingInk" xmlns:wne="http://schemas.microsoft.com/office/word/2006/wordml" xmlns:wps="http://schemas.microsoft.com/office/word/2010/wordprocessingShape" mc:Ignorable="w14 w15 w16se w16cid wp14">
   <w:body>
     <w:p>
+      <w:pPr>
+        <w:spacing w:line="360" w:lineRule="auto"/>
+      </w:pPr>
       <w:r>
         <w:rPr>
           <w:rFonts w:hint="eastAsia"/>
@@ -20,6 +23,7 @@
           <w:ilvl w:val="0"/>
           <w:numId w:val="1"/>
         </w:numPr>
+        <w:spacing w:line="360" w:lineRule="auto"/>
         <w:ind w:firstLineChars="0"/>
       </w:pPr>
       <w:r>
@@ -29,24 +33,17 @@
         <w:t>A</w:t>
       </w:r>
       <w:r>
-        <w:t>ssembly: C# source code is compiled into an intermediate language. These code and resources are stored in an executable file called an assembly (with an extension of .exe or .</w:t>
-      </w:r>
-      <w:proofErr w:type="spellStart"/>
-      <w:r>
-        <w:t>dll</w:t>
-      </w:r>
-      <w:proofErr w:type="spellEnd"/>
-      <w:r>
-        <w:t>). An assembly contains a manifest that provides information about the assembly’s types, version, culture, and security requirements. When the C# program is executed, the assembly is loaded into common language runtime.</w:t>
-      </w:r>
-    </w:p>
-    <w:p>
-      <w:pPr>
-        <w:pStyle w:val="ListParagraph"/>
-        <w:numPr>
-          <w:ilvl w:val="0"/>
-          <w:numId w:val="1"/>
-        </w:numPr>
+        <w:t>ssembly: C# source code is compiled into an intermediate language. These code and resources are stored in an executable file called an assembly (with an extension of .exe or .dll). An assembly contains a manifest that provides information about the assembly’s types, version, culture, and security requirements. When the C# program is executed, the assembly is loaded into common language runtime.</w:t>
+      </w:r>
+    </w:p>
+    <w:p>
+      <w:pPr>
+        <w:pStyle w:val="ListParagraph"/>
+        <w:numPr>
+          <w:ilvl w:val="0"/>
+          <w:numId w:val="1"/>
+        </w:numPr>
+        <w:spacing w:line="360" w:lineRule="auto"/>
         <w:ind w:firstLineChars="0"/>
       </w:pPr>
       <w:r>
@@ -69,27 +66,21 @@
           <w:ilvl w:val="0"/>
           <w:numId w:val="1"/>
         </w:numPr>
-        <w:ind w:firstLineChars="0"/>
-      </w:pPr>
-      <w:r>
-        <w:t xml:space="preserve">byte – short – int – </w:t>
-      </w:r>
-      <w:proofErr w:type="gramStart"/>
-      <w:r>
-        <w:t>long(</w:t>
-      </w:r>
-      <w:proofErr w:type="gramEnd"/>
-      <w:r>
-        <w:t>8-16-32-64 bit integer)</w:t>
-      </w:r>
-    </w:p>
-    <w:p>
-      <w:pPr>
-        <w:pStyle w:val="ListParagraph"/>
-        <w:numPr>
-          <w:ilvl w:val="0"/>
-          <w:numId w:val="1"/>
-        </w:numPr>
+        <w:spacing w:line="360" w:lineRule="auto"/>
+        <w:ind w:firstLineChars="0"/>
+      </w:pPr>
+      <w:r>
+        <w:t>byte – short – int – long(8-16-32-64 bit integer)</w:t>
+      </w:r>
+    </w:p>
+    <w:p>
+      <w:pPr>
+        <w:pStyle w:val="ListParagraph"/>
+        <w:numPr>
+          <w:ilvl w:val="0"/>
+          <w:numId w:val="1"/>
+        </w:numPr>
+        <w:spacing w:line="360" w:lineRule="auto"/>
         <w:ind w:firstLineChars="0"/>
       </w:pPr>
       <w:r>
@@ -127,32 +118,21 @@
           <w:ilvl w:val="0"/>
           <w:numId w:val="1"/>
         </w:numPr>
-        <w:ind w:firstLineChars="0"/>
-      </w:pPr>
-      <w:proofErr w:type="spellStart"/>
-      <w:r>
-        <w:t>enum</w:t>
-      </w:r>
-      <w:proofErr w:type="spellEnd"/>
-      <w:r>
-        <w:t xml:space="preserve"> </w:t>
-      </w:r>
-      <w:proofErr w:type="gramStart"/>
-      <w:r>
-        <w:t>Day{</w:t>
-      </w:r>
-      <w:proofErr w:type="gramEnd"/>
-      <w:r>
-        <w:t>Sat, Sun, Mon, Tue, Wed, Thu, Fri}</w:t>
-      </w:r>
-    </w:p>
-    <w:p>
-      <w:pPr>
-        <w:pStyle w:val="ListParagraph"/>
-        <w:numPr>
-          <w:ilvl w:val="0"/>
-          <w:numId w:val="1"/>
-        </w:numPr>
+        <w:spacing w:line="360" w:lineRule="auto"/>
+        <w:ind w:firstLineChars="0"/>
+      </w:pPr>
+      <w:r>
+        <w:t>enum Day{Sat, Sun, Mon, Tue, Wed, Thu, Fri}</w:t>
+      </w:r>
+    </w:p>
+    <w:p>
+      <w:pPr>
+        <w:pStyle w:val="ListParagraph"/>
+        <w:numPr>
+          <w:ilvl w:val="0"/>
+          <w:numId w:val="1"/>
+        </w:numPr>
+        <w:spacing w:line="360" w:lineRule="auto"/>
         <w:ind w:firstLineChars="0"/>
       </w:pPr>
       <w:r>
@@ -166,6 +146,7 @@
           <w:ilvl w:val="0"/>
           <w:numId w:val="1"/>
         </w:numPr>
+        <w:spacing w:line="360" w:lineRule="auto"/>
         <w:ind w:firstLineChars="0"/>
       </w:pPr>
       <w:r>
@@ -188,6 +169,7 @@
           <w:ilvl w:val="0"/>
           <w:numId w:val="1"/>
         </w:numPr>
+        <w:spacing w:line="360" w:lineRule="auto"/>
         <w:ind w:firstLineChars="0"/>
       </w:pPr>
       <w:r>
@@ -207,77 +189,46 @@
           <w:ilvl w:val="0"/>
           <w:numId w:val="1"/>
         </w:numPr>
-        <w:ind w:firstLineChars="0"/>
-      </w:pPr>
-      <w:r>
-        <w:t xml:space="preserve">An abstract method is </w:t>
-      </w:r>
-      <w:proofErr w:type="spellStart"/>
-      <w:r>
-        <w:t>implicity</w:t>
-      </w:r>
-      <w:proofErr w:type="spellEnd"/>
-      <w:r>
-        <w:t xml:space="preserve"> a virtual method?</w:t>
-      </w:r>
-    </w:p>
-    <w:p>
-      <w:pPr>
-        <w:pStyle w:val="ListParagraph"/>
-        <w:numPr>
-          <w:ilvl w:val="0"/>
-          <w:numId w:val="1"/>
-        </w:numPr>
-        <w:ind w:firstLineChars="0"/>
-      </w:pPr>
-      <w:r>
-        <w:t xml:space="preserve">By default, access modifiers </w:t>
-      </w:r>
-      <w:proofErr w:type="gramStart"/>
-      <w:r>
-        <w:t>is</w:t>
-      </w:r>
-      <w:proofErr w:type="gramEnd"/>
-      <w:r>
-        <w:t xml:space="preserve"> internal, which can only be accessed in same assembly. Use </w:t>
-      </w:r>
-      <w:proofErr w:type="gramStart"/>
-      <w:r>
-        <w:t>protected,</w:t>
-      </w:r>
-      <w:proofErr w:type="gramEnd"/>
-      <w:r>
-        <w:t xml:space="preserve"> member can be accessed in a class that is derived from other one.</w:t>
-      </w:r>
-    </w:p>
-    <w:p>
-      <w:pPr>
-        <w:pStyle w:val="ListParagraph"/>
-        <w:numPr>
-          <w:ilvl w:val="0"/>
-          <w:numId w:val="1"/>
-        </w:numPr>
+        <w:spacing w:line="360" w:lineRule="auto"/>
+        <w:ind w:firstLineChars="0"/>
+      </w:pPr>
+      <w:r>
+        <w:t>An abstract method is implicity a virtual method?</w:t>
+      </w:r>
+    </w:p>
+    <w:p>
+      <w:pPr>
+        <w:pStyle w:val="ListParagraph"/>
+        <w:numPr>
+          <w:ilvl w:val="0"/>
+          <w:numId w:val="1"/>
+        </w:numPr>
+        <w:spacing w:line="360" w:lineRule="auto"/>
+        <w:ind w:firstLineChars="0"/>
+      </w:pPr>
+      <w:r>
+        <w:t>By default, access modifiers is internal, which can only be accessed in same assembly. Use protected, member can be accessed in a class that is derived from other one.</w:t>
+      </w:r>
+    </w:p>
+    <w:p>
+      <w:pPr>
+        <w:pStyle w:val="ListParagraph"/>
+        <w:numPr>
+          <w:ilvl w:val="0"/>
+          <w:numId w:val="1"/>
+        </w:numPr>
+        <w:spacing w:line="360" w:lineRule="auto"/>
         <w:ind w:firstLineChars="0"/>
       </w:pPr>
       <w:r>
         <w:t>Async</w:t>
       </w:r>
       <w:r>
-        <w:t xml:space="preserve">: any method using await must be marked </w:t>
-      </w:r>
-      <w:proofErr w:type="gramStart"/>
-      <w:r>
-        <w:t>async</w:t>
-      </w:r>
-      <w:r>
-        <w:t>,  await</w:t>
-      </w:r>
-      <w:proofErr w:type="gramEnd"/>
-      <w:r>
-        <w:t xml:space="preserve"> means  that processing cannot continue until the task finishes. </w:t>
-      </w:r>
-      <w:bookmarkStart w:id="0" w:name="_GoBack"/>
-      <w:bookmarkEnd w:id="0"/>
+        <w:t>: any method using await must be marked async</w:t>
+      </w:r>
+      <w:r>
+        <w:t xml:space="preserve">,  await means  that processing cannot continue until the task finishes. </w:t>
+      </w:r>
       <w:r>
         <w:t>(</w:t>
       </w:r>
@@ -295,23 +246,72 @@
           <w:ilvl w:val="0"/>
           <w:numId w:val="1"/>
         </w:numPr>
-        <w:ind w:firstLineChars="0"/>
-      </w:pPr>
-      <w:r>
-        <w:t>Lambda</w:t>
-      </w:r>
-    </w:p>
-    <w:p>
-      <w:pPr>
-        <w:pStyle w:val="ListParagraph"/>
-        <w:numPr>
-          <w:ilvl w:val="0"/>
-          <w:numId w:val="1"/>
-        </w:numPr>
+        <w:spacing w:line="360" w:lineRule="auto"/>
         <w:ind w:firstLineChars="0"/>
         <w:rPr>
           <w:rFonts w:hint="eastAsia"/>
         </w:rPr>
+      </w:pPr>
+      <w:r>
+        <w:t>Lambda</w:t>
+      </w:r>
+      <w:r>
+        <w:t>: use lambda expressions that requires instances of delegate types or expression trees.</w:t>
+      </w:r>
+      <w:r>
+        <w:t xml:space="preserve"> When call enumerable.select, use Func&lt;T,TResult&gt;; when call queryable.</w:t>
+      </w:r>
+      <w:r>
+        <w:rPr>
+          <w:rFonts w:hint="eastAsia"/>
+        </w:rPr>
+        <w:t>selec</w:t>
+      </w:r>
+      <w:r>
+        <w:t>t, use tree type Expression&lt;Func&lt;TSource, TResult&gt;&gt;</w:t>
+      </w:r>
+      <w:r>
+        <w:t>. One parameter, parentheses are optional, otherwise are required.</w:t>
+      </w:r>
+      <w:bookmarkStart w:id="0" w:name="_GoBack"/>
+      <w:bookmarkEnd w:id="0"/>
+    </w:p>
+    <w:p>
+      <w:pPr>
+        <w:pStyle w:val="ListParagraph"/>
+        <w:numPr>
+          <w:ilvl w:val="0"/>
+          <w:numId w:val="1"/>
+        </w:numPr>
+        <w:spacing w:line="360" w:lineRule="auto"/>
+        <w:ind w:firstLineChars="0"/>
+      </w:pPr>
+      <w:r>
+        <w:t>D</w:t>
+      </w:r>
+      <w:r>
+        <w:rPr>
+          <w:rFonts w:hint="eastAsia"/>
+        </w:rPr>
+        <w:t>ele</w:t>
+      </w:r>
+      <w:r>
+        <w:t xml:space="preserve">gate is a reference type that can be used to encapsulate a named or an anonymous </w:t>
+      </w:r>
+      <w:r>
+        <w:lastRenderedPageBreak/>
+        <w:t>method. The delegate must be instantiated with a method or lambda expression that has a compatible return type and input parameters.</w:t>
+      </w:r>
+    </w:p>
+    <w:p>
+      <w:pPr>
+        <w:pStyle w:val="ListParagraph"/>
+        <w:numPr>
+          <w:ilvl w:val="0"/>
+          <w:numId w:val="1"/>
+        </w:numPr>
+        <w:spacing w:line="360" w:lineRule="auto"/>
+        <w:ind w:firstLineChars="0"/>
       </w:pPr>
     </w:p>
     <w:sectPr>

</xml_diff>

<commit_message>
add const, readonly, events, and extern
</commit_message>
<xml_diff>
--- a/notes.docx
+++ b/notes.docx
@@ -273,8 +273,9 @@
       <w:r>
         <w:t>. One parameter, parentheses are optional, otherwise are required.</w:t>
       </w:r>
-      <w:bookmarkStart w:id="0" w:name="_GoBack"/>
-      <w:bookmarkEnd w:id="0"/>
+      <w:r>
+        <w:t xml:space="preserve"> Tuple type as an argument to a lambda expression.</w:t>
+      </w:r>
     </w:p>
     <w:p>
       <w:pPr>
@@ -313,6 +314,125 @@
         <w:spacing w:line="360" w:lineRule="auto"/>
         <w:ind w:firstLineChars="0"/>
       </w:pPr>
+      <w:r>
+        <w:rPr>
+          <w:rFonts w:hint="eastAsia"/>
+        </w:rPr>
+        <w:t>T</w:t>
+      </w:r>
+      <w:r>
+        <w:t xml:space="preserve">he static </w:t>
+      </w:r>
+      <w:r>
+        <w:t>is not allowed in a constant declaration.</w:t>
+      </w:r>
+      <w:r>
+        <w:t xml:space="preserve"> Readonly vs constant</w:t>
+      </w:r>
+      <w:r>
+        <w:t>, const can only be initialized at the declaration.</w:t>
+      </w:r>
+    </w:p>
+    <w:p>
+      <w:pPr>
+        <w:pStyle w:val="ListParagraph"/>
+        <w:numPr>
+          <w:ilvl w:val="0"/>
+          <w:numId w:val="1"/>
+        </w:numPr>
+        <w:spacing w:line="360" w:lineRule="auto"/>
+        <w:ind w:firstLineChars="0"/>
+      </w:pPr>
+      <w:r>
+        <w:t xml:space="preserve">Readonly can be initialized in the declaration, in the constructor. </w:t>
+      </w:r>
+      <w:r>
+        <w:rPr>
+          <w:rFonts w:hint="eastAsia"/>
+        </w:rPr>
+        <w:t>R</w:t>
+      </w:r>
+      <w:r>
+        <w:t>eadonly struct(</w:t>
+      </w:r>
+      <w:r>
+        <w:t>struct is immutable</w:t>
+      </w:r>
+      <w:r>
+        <w:t>)</w:t>
+      </w:r>
+      <w:r>
+        <w:t>, ref readonly(returned reference cannot be modified)</w:t>
+      </w:r>
+    </w:p>
+    <w:p>
+      <w:pPr>
+        <w:pStyle w:val="ListParagraph"/>
+        <w:numPr>
+          <w:ilvl w:val="0"/>
+          <w:numId w:val="1"/>
+        </w:numPr>
+        <w:spacing w:line="360" w:lineRule="auto"/>
+        <w:ind w:firstLineChars="0"/>
+      </w:pPr>
+      <w:r>
+        <w:t xml:space="preserve">Events: </w:t>
+      </w:r>
+      <w:r>
+        <w:t>publisher</w:t>
+      </w:r>
+      <w:r>
+        <w:t>(when)</w:t>
+      </w:r>
+      <w:r>
+        <w:t xml:space="preserve"> and receiver</w:t>
+      </w:r>
+      <w:r>
+        <w:rPr>
+          <w:rFonts w:hint="eastAsia"/>
+        </w:rPr>
+        <w:t>(</w:t>
+      </w:r>
+      <w:r>
+        <w:t>what action</w:t>
+      </w:r>
+      <w:r>
+        <w:t>)</w:t>
+      </w:r>
+      <w:r>
+        <w:rPr>
+          <w:rFonts w:hint="eastAsia"/>
+        </w:rPr>
+        <w:t>,</w:t>
+      </w:r>
+      <w:r>
+        <w:t xml:space="preserve"> </w:t>
+      </w:r>
+      <w:r>
+        <w:t>e.g. button click</w:t>
+      </w:r>
+    </w:p>
+    <w:p>
+      <w:pPr>
+        <w:pStyle w:val="ListParagraph"/>
+        <w:numPr>
+          <w:ilvl w:val="0"/>
+          <w:numId w:val="1"/>
+        </w:numPr>
+        <w:spacing w:line="360" w:lineRule="auto"/>
+        <w:ind w:firstLineChars="0"/>
+      </w:pPr>
+      <w:r>
+        <w:t xml:space="preserve">Extern: combine with </w:t>
+      </w:r>
+      <w:r>
+        <w:t>DllImport</w:t>
+      </w:r>
+      <w:r>
+        <w:t>, must be declared as static</w:t>
+      </w:r>
+      <w:bookmarkStart w:id="0" w:name="_GoBack"/>
+      <w:bookmarkEnd w:id="0"/>
     </w:p>
     <w:sectPr>
       <w:pgSz w:w="11906" w:h="16838"/>

</xml_diff>

<commit_message>
add sealed, static, unsafe, virtual, and volatile
</commit_message>
<xml_diff>
--- a/notes.docx
+++ b/notes.docx
@@ -433,13 +433,104 @@
       <w:pPr>
         <w:pStyle w:val="7"/>
         <w:numPr>
-          <w:numId w:val="0"/>
-        </w:numPr>
-        <w:spacing w:line="360" w:lineRule="auto"/>
-        <w:ind w:leftChars="0"/>
-      </w:pPr>
+          <w:ilvl w:val="0"/>
+          <w:numId w:val="1"/>
+        </w:numPr>
+        <w:spacing w:line="360" w:lineRule="auto"/>
+        <w:ind w:firstLineChars="0"/>
+      </w:pPr>
+      <w:r>
+        <w:rPr>
+          <w:rFonts w:hint="default"/>
+          <w:lang w:val="en-US"/>
+        </w:rPr>
+        <w:t>Sealed: prevent other classes from inheriting from it.</w:t>
+      </w:r>
+    </w:p>
+    <w:p>
+      <w:pPr>
+        <w:pStyle w:val="7"/>
+        <w:numPr>
+          <w:ilvl w:val="0"/>
+          <w:numId w:val="1"/>
+        </w:numPr>
+        <w:spacing w:line="360" w:lineRule="auto"/>
+        <w:ind w:firstLineChars="0"/>
+      </w:pPr>
+      <w:r>
+        <w:rPr>
+          <w:rFonts w:hint="default"/>
+          <w:lang w:val="en-US"/>
+        </w:rPr>
+        <w:t>Static: static member belongs to type itself, not a specific object. Static class means all members of the class must be static.</w:t>
+      </w:r>
+    </w:p>
+    <w:p>
+      <w:pPr>
+        <w:pStyle w:val="7"/>
+        <w:numPr>
+          <w:ilvl w:val="0"/>
+          <w:numId w:val="1"/>
+        </w:numPr>
+        <w:spacing w:line="360" w:lineRule="auto"/>
+        <w:ind w:firstLineChars="0"/>
+      </w:pPr>
+      <w:r>
+        <w:rPr>
+          <w:rFonts w:hint="default"/>
+          <w:lang w:val="en-US"/>
+        </w:rPr>
+        <w:t>Unsafe:unsafe context</w:t>
+      </w:r>
+    </w:p>
+    <w:p>
+      <w:pPr>
+        <w:pStyle w:val="7"/>
+        <w:numPr>
+          <w:ilvl w:val="0"/>
+          <w:numId w:val="1"/>
+        </w:numPr>
+        <w:spacing w:line="360" w:lineRule="auto"/>
+        <w:ind w:firstLineChars="0"/>
+      </w:pPr>
+      <w:r>
+        <w:rPr>
+          <w:rFonts w:hint="default"/>
+          <w:lang w:val="en-US"/>
+        </w:rPr>
+        <w:t>Virtual: a method with virtual can be overridden by any class that inherits it. It likes abstract, other it cannot with static.</w:t>
+      </w:r>
+    </w:p>
+    <w:p>
+      <w:pPr>
+        <w:pStyle w:val="7"/>
+        <w:numPr>
+          <w:ilvl w:val="0"/>
+          <w:numId w:val="1"/>
+        </w:numPr>
+        <w:spacing w:line="360" w:lineRule="auto"/>
+        <w:ind w:firstLineChars="0"/>
+      </w:pPr>
+      <w:r>
+        <w:rPr>
+          <w:rFonts w:hint="default"/>
+          <w:lang w:val="en-US"/>
+        </w:rPr>
+        <w:t>Volatile: a field can be modified by multiple threads that are executing same time.</w:t>
+      </w:r>
       <w:bookmarkStart w:id="0" w:name="_GoBack"/>
       <w:bookmarkEnd w:id="0"/>
+    </w:p>
+    <w:p>
+      <w:pPr>
+        <w:pStyle w:val="7"/>
+        <w:numPr>
+          <w:ilvl w:val="0"/>
+          <w:numId w:val="0"/>
+        </w:numPr>
+        <w:spacing w:line="360" w:lineRule="auto"/>
+        <w:ind w:leftChars="0"/>
+      </w:pPr>
     </w:p>
     <w:sectPr>
       <w:pgSz w:w="11906" w:h="16838"/>
@@ -623,7 +714,7 @@
     <w:lsdException w:qFormat="1" w:unhideWhenUsed="0" w:uiPriority="10" w:semiHidden="0" w:name="Title"/>
     <w:lsdException w:uiPriority="99" w:name="Closing"/>
     <w:lsdException w:uiPriority="99" w:name="Signature"/>
-    <w:lsdException w:uiPriority="1" w:name="Default Paragraph Font"/>
+    <w:lsdException w:qFormat="1" w:uiPriority="1" w:name="Default Paragraph Font"/>
     <w:lsdException w:uiPriority="99" w:name="Body Text"/>
     <w:lsdException w:uiPriority="99" w:name="Body Text Indent"/>
     <w:lsdException w:uiPriority="99" w:name="List Continue"/>
@@ -828,6 +919,7 @@
     <w:name w:val="Default Paragraph Font"/>
     <w:semiHidden/>
     <w:unhideWhenUsed/>
+    <w:qFormat/>
     <w:uiPriority w:val="1"/>
   </w:style>
   <w:style w:type="table" w:default="1" w:styleId="6">

</xml_diff>

<commit_message>
add generic and struct
</commit_message>
<xml_diff>
--- a/notes.docx
+++ b/notes.docx
@@ -1,6 +1,6 @@
 
 <file path=word/document.xml><?xml version="1.0" encoding="utf-8"?>
-<w:document xmlns:wpc="http://schemas.microsoft.com/office/word/2010/wordprocessingCanvas" xmlns:mc="http://schemas.openxmlformats.org/markup-compatibility/2006" xmlns:o="urn:schemas-microsoft-com:office:office" xmlns:r="http://schemas.openxmlformats.org/officeDocument/2006/relationships" xmlns:m="http://schemas.openxmlformats.org/officeDocument/2006/math" xmlns:v="urn:schemas-microsoft-com:vml" xmlns:wp14="http://schemas.microsoft.com/office/word/2010/wordprocessingDrawing" xmlns:wp="http://schemas.openxmlformats.org/drawingml/2006/wordprocessingDrawing" xmlns:w="http://schemas.openxmlformats.org/wordprocessingml/2006/main" xmlns:w14="http://schemas.microsoft.com/office/word/2010/wordml" xmlns:w10="urn:schemas-microsoft-com:office:word" xmlns:w15="http://schemas.microsoft.com/office/word/2012/wordml" xmlns:wpg="http://schemas.microsoft.com/office/word/2010/wordprocessingGroup" xmlns:wpi="http://schemas.microsoft.com/office/word/2010/wordprocessingInk" xmlns:wne="http://schemas.microsoft.com/office/word/2006/wordml" xmlns:wps="http://schemas.microsoft.com/office/word/2010/wordprocessingShape" xmlns:wpsCustomData="http://www.wps.cn/officeDocument/2013/wpsCustomData" mc:Ignorable="w14 w15 wp14">
+<w:document xmlns:wpc="http://schemas.microsoft.com/office/word/2010/wordprocessingCanvas" xmlns:cx="http://schemas.microsoft.com/office/drawing/2014/chartex" xmlns:cx1="http://schemas.microsoft.com/office/drawing/2015/9/8/chartex" xmlns:cx2="http://schemas.microsoft.com/office/drawing/2015/10/21/chartex" xmlns:cx3="http://schemas.microsoft.com/office/drawing/2016/5/9/chartex" xmlns:cx4="http://schemas.microsoft.com/office/drawing/2016/5/10/chartex" xmlns:cx5="http://schemas.microsoft.com/office/drawing/2016/5/11/chartex" xmlns:cx6="http://schemas.microsoft.com/office/drawing/2016/5/12/chartex" xmlns:cx7="http://schemas.microsoft.com/office/drawing/2016/5/13/chartex" xmlns:cx8="http://schemas.microsoft.com/office/drawing/2016/5/14/chartex" xmlns:mc="http://schemas.openxmlformats.org/markup-compatibility/2006" xmlns:aink="http://schemas.microsoft.com/office/drawing/2016/ink" xmlns:am3d="http://schemas.microsoft.com/office/drawing/2017/model3d" xmlns:o="urn:schemas-microsoft-com:office:office" xmlns:r="http://schemas.openxmlformats.org/officeDocument/2006/relationships" xmlns:m="http://schemas.openxmlformats.org/officeDocument/2006/math" xmlns:v="urn:schemas-microsoft-com:vml" xmlns:wp14="http://schemas.microsoft.com/office/word/2010/wordprocessingDrawing" xmlns:wp="http://schemas.openxmlformats.org/drawingml/2006/wordprocessingDrawing" xmlns:w10="urn:schemas-microsoft-com:office:word" xmlns:w="http://schemas.openxmlformats.org/wordprocessingml/2006/main" xmlns:w14="http://schemas.microsoft.com/office/word/2010/wordml" xmlns:w15="http://schemas.microsoft.com/office/word/2012/wordml" xmlns:w16cid="http://schemas.microsoft.com/office/word/2016/wordml/cid" xmlns:w16se="http://schemas.microsoft.com/office/word/2015/wordml/symex" xmlns:wpg="http://schemas.microsoft.com/office/word/2010/wordprocessingGroup" xmlns:wpi="http://schemas.microsoft.com/office/word/2010/wordprocessingInk" xmlns:wne="http://schemas.microsoft.com/office/word/2006/wordml" xmlns:wps="http://schemas.microsoft.com/office/word/2010/wordprocessingShape" mc:Ignorable="w14 w15 w16se w16cid wp14">
   <w:body>
     <w:p>
       <w:pPr>
@@ -18,7 +18,7 @@
     </w:p>
     <w:p>
       <w:pPr>
-        <w:pStyle w:val="7"/>
+        <w:pStyle w:val="ListParagraph"/>
         <w:numPr>
           <w:ilvl w:val="0"/>
           <w:numId w:val="1"/>
@@ -33,12 +33,15 @@
         <w:t>A</w:t>
       </w:r>
       <w:r>
-        <w:t>ssembly: C# source code is compiled into an intermediate language. These code and resources are stored in an executable file called an assembly (with an extension of .exe or .dll). An assembly contains a manifest that provides information about the assembly’s types, version, culture, and security requirements. When the C# program is executed, the assembly is loaded into common language runtime.</w:t>
-      </w:r>
-    </w:p>
-    <w:p>
-      <w:pPr>
-        <w:pStyle w:val="7"/>
+        <w:t xml:space="preserve">ssembly: C# source code is compiled into an intermediate language. These code and resources are stored in an executable file called an assembly (with an extension of .exe or .dll). An assembly contains a manifest that provides </w:t>
+      </w:r>
+      <w:r>
+        <w:t>information about the assembly’s types, version, culture, and security requirements. When the C# program is executed, the assembly is loaded into common language runtime.</w:t>
+      </w:r>
+    </w:p>
+    <w:p>
+      <w:pPr>
+        <w:pStyle w:val="ListParagraph"/>
         <w:numPr>
           <w:ilvl w:val="0"/>
           <w:numId w:val="1"/>
@@ -61,21 +64,24 @@
     </w:p>
     <w:p>
       <w:pPr>
-        <w:pStyle w:val="7"/>
-        <w:numPr>
-          <w:ilvl w:val="0"/>
-          <w:numId w:val="1"/>
-        </w:numPr>
-        <w:spacing w:line="360" w:lineRule="auto"/>
-        <w:ind w:firstLineChars="0"/>
-      </w:pPr>
-      <w:r>
-        <w:t>byte – short – int – long(8-16-32-64 bit integer)</w:t>
-      </w:r>
-    </w:p>
-    <w:p>
-      <w:pPr>
-        <w:pStyle w:val="7"/>
+        <w:pStyle w:val="ListParagraph"/>
+        <w:numPr>
+          <w:ilvl w:val="0"/>
+          <w:numId w:val="1"/>
+        </w:numPr>
+        <w:spacing w:line="360" w:lineRule="auto"/>
+        <w:ind w:firstLineChars="0"/>
+      </w:pPr>
+      <w:r>
+        <w:t>byte – s</w:t>
+      </w:r>
+      <w:r>
+        <w:t>hort – int – long(8-16-32-64 bit integer)</w:t>
+      </w:r>
+    </w:p>
+    <w:p>
+      <w:pPr>
+        <w:pStyle w:val="ListParagraph"/>
         <w:numPr>
           <w:ilvl w:val="0"/>
           <w:numId w:val="1"/>
@@ -102,12 +108,15 @@
         <w:t>digits</w:t>
       </w:r>
       <w:r>
-        <w:t xml:space="preserve"> fraction-15-28), we use decimal for counted values and use float/double for measured values (https://stackoverflow.com/questions/618535/difference-between-decimal-float-and-double-in-net)</w:t>
-      </w:r>
-    </w:p>
-    <w:p>
-      <w:pPr>
-        <w:pStyle w:val="7"/>
+        <w:t xml:space="preserve"> fraction-15-28), we use decimal for counted values and use float/double for measured values (https://stackoverflow.com/questions/618535/difference-between-decimal-float-and-double-</w:t>
+      </w:r>
+      <w:r>
+        <w:t>in-net)</w:t>
+      </w:r>
+    </w:p>
+    <w:p>
+      <w:pPr>
+        <w:pStyle w:val="ListParagraph"/>
         <w:numPr>
           <w:ilvl w:val="0"/>
           <w:numId w:val="1"/>
@@ -121,21 +130,24 @@
     </w:p>
     <w:p>
       <w:pPr>
-        <w:pStyle w:val="7"/>
-        <w:numPr>
-          <w:ilvl w:val="0"/>
-          <w:numId w:val="1"/>
-        </w:numPr>
-        <w:spacing w:line="360" w:lineRule="auto"/>
-        <w:ind w:firstLineChars="0"/>
-      </w:pPr>
-      <w:r>
-        <w:t>define a default constructor for a struct is an error, struct can be instantiated without using new operator. You must initialize all members when write a constructor with parameters. It cannot be inherited.</w:t>
-      </w:r>
-    </w:p>
-    <w:p>
-      <w:pPr>
-        <w:pStyle w:val="7"/>
+        <w:pStyle w:val="ListParagraph"/>
+        <w:numPr>
+          <w:ilvl w:val="0"/>
+          <w:numId w:val="1"/>
+        </w:numPr>
+        <w:spacing w:line="360" w:lineRule="auto"/>
+        <w:ind w:firstLineChars="0"/>
+      </w:pPr>
+      <w:r>
+        <w:t>define a default constructor for a struct is an error, struct can be instantiated without using new operator. You must initialize all members when write a constructor with parameters. It cannot be inherit</w:t>
+      </w:r>
+      <w:r>
+        <w:t>ed.</w:t>
+      </w:r>
+    </w:p>
+    <w:p>
+      <w:pPr>
+        <w:pStyle w:val="ListParagraph"/>
         <w:numPr>
           <w:ilvl w:val="0"/>
           <w:numId w:val="1"/>
@@ -158,7 +170,7 @@
     </w:p>
     <w:p>
       <w:pPr>
-        <w:pStyle w:val="7"/>
+        <w:pStyle w:val="ListParagraph"/>
         <w:numPr>
           <w:ilvl w:val="0"/>
           <w:numId w:val="1"/>
@@ -172,21 +184,24 @@
     </w:p>
     <w:p>
       <w:pPr>
-        <w:pStyle w:val="7"/>
-        <w:numPr>
-          <w:ilvl w:val="0"/>
-          <w:numId w:val="1"/>
-        </w:numPr>
-        <w:spacing w:line="360" w:lineRule="auto"/>
-        <w:ind w:firstLineChars="0"/>
-      </w:pPr>
-      <w:r>
-        <w:t>An abstract method is implicity a virtual method?</w:t>
-      </w:r>
-    </w:p>
-    <w:p>
-      <w:pPr>
-        <w:pStyle w:val="7"/>
+        <w:pStyle w:val="ListParagraph"/>
+        <w:numPr>
+          <w:ilvl w:val="0"/>
+          <w:numId w:val="1"/>
+        </w:numPr>
+        <w:spacing w:line="360" w:lineRule="auto"/>
+        <w:ind w:firstLineChars="0"/>
+      </w:pPr>
+      <w:r>
+        <w:t>An abstract method is implicity a virt</w:t>
+      </w:r>
+      <w:r>
+        <w:t>ual method?</w:t>
+      </w:r>
+    </w:p>
+    <w:p>
+      <w:pPr>
+        <w:pStyle w:val="ListParagraph"/>
         <w:numPr>
           <w:ilvl w:val="0"/>
           <w:numId w:val="1"/>
@@ -200,30 +215,36 @@
     </w:p>
     <w:p>
       <w:pPr>
-        <w:pStyle w:val="7"/>
-        <w:numPr>
-          <w:ilvl w:val="0"/>
-          <w:numId w:val="1"/>
-        </w:numPr>
-        <w:spacing w:line="360" w:lineRule="auto"/>
-        <w:ind w:firstLineChars="0"/>
-      </w:pPr>
-      <w:r>
-        <w:t>Async: any method using await must be marked async,  await means  that processing cannot continue until the task finishes. (https://stackoverflow.com/questions/14455293/how-and-when-to-use-async-and-await)</w:t>
-      </w:r>
-    </w:p>
-    <w:p>
-      <w:pPr>
-        <w:pStyle w:val="7"/>
-        <w:numPr>
-          <w:ilvl w:val="0"/>
-          <w:numId w:val="1"/>
-        </w:numPr>
-        <w:spacing w:line="360" w:lineRule="auto"/>
-        <w:ind w:firstLineChars="0"/>
-      </w:pPr>
-      <w:r>
-        <w:t>Lambda: use lambda expressions that requires instances of delegate types or expression trees. When call enumerable.select, use Func&lt;T,TResult&gt;; when call queryable.</w:t>
+        <w:pStyle w:val="ListParagraph"/>
+        <w:numPr>
+          <w:ilvl w:val="0"/>
+          <w:numId w:val="1"/>
+        </w:numPr>
+        <w:spacing w:line="360" w:lineRule="auto"/>
+        <w:ind w:firstLineChars="0"/>
+      </w:pPr>
+      <w:r>
+        <w:t>Async: any method using await must be marked async,  await means  that proce</w:t>
+      </w:r>
+      <w:r>
+        <w:t>ssing cannot continue until the task finishes. (https://stackoverflow.com/questions/14455293/how-and-when-to-use-async-and-await)</w:t>
+      </w:r>
+    </w:p>
+    <w:p>
+      <w:pPr>
+        <w:pStyle w:val="ListParagraph"/>
+        <w:numPr>
+          <w:ilvl w:val="0"/>
+          <w:numId w:val="1"/>
+        </w:numPr>
+        <w:spacing w:line="360" w:lineRule="auto"/>
+        <w:ind w:firstLineChars="0"/>
+      </w:pPr>
+      <w:r>
+        <w:t>Lambda: use lambda expressions that requires instances of delegate types or expression trees. When call enumerable.select, use</w:t>
+      </w:r>
+      <w:r>
+        <w:t xml:space="preserve"> Func&lt;T,TResult&gt;; when call queryable.</w:t>
       </w:r>
       <w:r>
         <w:rPr>
@@ -237,7 +258,7 @@
     </w:p>
     <w:p>
       <w:pPr>
-        <w:pStyle w:val="7"/>
+        <w:pStyle w:val="ListParagraph"/>
         <w:numPr>
           <w:ilvl w:val="0"/>
           <w:numId w:val="1"/>
@@ -255,12 +276,19 @@
         <w:t>ele</w:t>
       </w:r>
       <w:r>
-        <w:t>gate is a reference type that can be used to encapsulate a named or an anonymous method. The delegate must be instantiated with a method or lambda expression that has a compatible return type and input parameters.</w:t>
-      </w:r>
-    </w:p>
-    <w:p>
-      <w:pPr>
-        <w:pStyle w:val="7"/>
+        <w:t>gate is a reference type that can be used</w:t>
+      </w:r>
+      <w:r>
+        <w:t xml:space="preserve"> to encapsulate a named or an anonymous </w:t>
+      </w:r>
+      <w:r>
+        <w:lastRenderedPageBreak/>
+        <w:t>method. The delegate must be instantiated with a method or lambda expression that has a compatible return type and input parameters.</w:t>
+      </w:r>
+    </w:p>
+    <w:p>
+      <w:pPr>
+        <w:pStyle w:val="ListParagraph"/>
         <w:numPr>
           <w:ilvl w:val="0"/>
           <w:numId w:val="1"/>
@@ -275,12 +303,15 @@
         <w:t>T</w:t>
       </w:r>
       <w:r>
-        <w:t>he static is not allowed in a constant declaration. Readonly vs constant, const can only be initialized at the declaration.</w:t>
-      </w:r>
-    </w:p>
-    <w:p>
-      <w:pPr>
-        <w:pStyle w:val="7"/>
+        <w:t>he static is not allowed in a constant declaration. Readonly vs constant, const ca</w:t>
+      </w:r>
+      <w:r>
+        <w:t>n only be initialized at the declaration.</w:t>
+      </w:r>
+    </w:p>
+    <w:p>
+      <w:pPr>
+        <w:pStyle w:val="ListParagraph"/>
         <w:numPr>
           <w:ilvl w:val="0"/>
           <w:numId w:val="1"/>
@@ -303,7 +334,7 @@
     </w:p>
     <w:p>
       <w:pPr>
-        <w:pStyle w:val="7"/>
+        <w:pStyle w:val="ListParagraph"/>
         <w:numPr>
           <w:ilvl w:val="0"/>
           <w:numId w:val="1"/>
@@ -330,12 +361,15 @@
         <w:t>,</w:t>
       </w:r>
       <w:r>
-        <w:t xml:space="preserve"> e.g. button click</w:t>
-      </w:r>
-    </w:p>
-    <w:p>
-      <w:pPr>
-        <w:pStyle w:val="7"/>
+        <w:t xml:space="preserve"> e.g. </w:t>
+      </w:r>
+      <w:r>
+        <w:t>button click</w:t>
+      </w:r>
+    </w:p>
+    <w:p>
+      <w:pPr>
+        <w:pStyle w:val="ListParagraph"/>
         <w:numPr>
           <w:ilvl w:val="0"/>
           <w:numId w:val="1"/>
@@ -349,7 +383,7 @@
     </w:p>
     <w:p>
       <w:pPr>
-        <w:pStyle w:val="7"/>
+        <w:pStyle w:val="ListParagraph"/>
         <w:numPr>
           <w:ilvl w:val="0"/>
           <w:numId w:val="1"/>
@@ -369,21 +403,24 @@
     </w:p>
     <w:p>
       <w:pPr>
-        <w:pStyle w:val="7"/>
-        <w:numPr>
-          <w:ilvl w:val="0"/>
-          <w:numId w:val="1"/>
-        </w:numPr>
-        <w:spacing w:line="360" w:lineRule="auto"/>
-        <w:ind w:firstLineChars="0"/>
-      </w:pPr>
-      <w:r>
-        <w:t>New: hide an inherited member, new vs override: new causes the the original member to become hidden, override extends the implementation for an inherited member.</w:t>
-      </w:r>
-    </w:p>
-    <w:p>
-      <w:pPr>
-        <w:pStyle w:val="7"/>
+        <w:pStyle w:val="ListParagraph"/>
+        <w:numPr>
+          <w:ilvl w:val="0"/>
+          <w:numId w:val="1"/>
+        </w:numPr>
+        <w:spacing w:line="360" w:lineRule="auto"/>
+        <w:ind w:firstLineChars="0"/>
+      </w:pPr>
+      <w:r>
+        <w:t>New: hide an inherited member, new vs override: new causes the the original member to become hidden, override extends the implementation for an inherite</w:t>
+      </w:r>
+      <w:r>
+        <w:t>d member.</w:t>
+      </w:r>
+    </w:p>
+    <w:p>
+      <w:pPr>
+        <w:pStyle w:val="ListParagraph"/>
         <w:numPr>
           <w:ilvl w:val="0"/>
           <w:numId w:val="1"/>
@@ -397,7 +434,7 @@
     </w:p>
     <w:p>
       <w:pPr>
-        <w:pStyle w:val="7"/>
+        <w:pStyle w:val="ListParagraph"/>
         <w:numPr>
           <w:ilvl w:val="0"/>
           <w:numId w:val="1"/>
@@ -411,7 +448,7 @@
     </w:p>
     <w:p>
       <w:pPr>
-        <w:pStyle w:val="7"/>
+        <w:pStyle w:val="ListParagraph"/>
         <w:numPr>
           <w:ilvl w:val="0"/>
           <w:numId w:val="1"/>
@@ -425,21 +462,24 @@
     </w:p>
     <w:p>
       <w:pPr>
-        <w:pStyle w:val="7"/>
-        <w:numPr>
-          <w:ilvl w:val="0"/>
-          <w:numId w:val="1"/>
-        </w:numPr>
-        <w:spacing w:line="360" w:lineRule="auto"/>
-        <w:ind w:firstLineChars="0"/>
-      </w:pPr>
-      <w:r>
-        <w:t>Static: static member belongs to type itself, not a specific object. Static class means all members of the class must be static.</w:t>
-      </w:r>
-    </w:p>
-    <w:p>
-      <w:pPr>
-        <w:pStyle w:val="7"/>
+        <w:pStyle w:val="ListParagraph"/>
+        <w:numPr>
+          <w:ilvl w:val="0"/>
+          <w:numId w:val="1"/>
+        </w:numPr>
+        <w:spacing w:line="360" w:lineRule="auto"/>
+        <w:ind w:firstLineChars="0"/>
+      </w:pPr>
+      <w:r>
+        <w:t>Static: static member belongs to type itself, not a specific ob</w:t>
+      </w:r>
+      <w:r>
+        <w:t>ject. Static class means all members of the class must be static.</w:t>
+      </w:r>
+    </w:p>
+    <w:p>
+      <w:pPr>
+        <w:pStyle w:val="ListParagraph"/>
         <w:numPr>
           <w:ilvl w:val="0"/>
           <w:numId w:val="1"/>
@@ -453,7 +493,7 @@
     </w:p>
     <w:p>
       <w:pPr>
-        <w:pStyle w:val="7"/>
+        <w:pStyle w:val="ListParagraph"/>
         <w:numPr>
           <w:ilvl w:val="0"/>
           <w:numId w:val="1"/>
@@ -467,21 +507,24 @@
     </w:p>
     <w:p>
       <w:pPr>
-        <w:pStyle w:val="7"/>
-        <w:numPr>
-          <w:ilvl w:val="0"/>
-          <w:numId w:val="1"/>
-        </w:numPr>
-        <w:spacing w:line="360" w:lineRule="auto"/>
-        <w:ind w:firstLineChars="0"/>
-      </w:pPr>
-      <w:r>
-        <w:t>Volatile: a field can be modified by multiple threads that are executing same time.</w:t>
-      </w:r>
-    </w:p>
-    <w:p>
-      <w:pPr>
-        <w:pStyle w:val="7"/>
+        <w:pStyle w:val="ListParagraph"/>
+        <w:numPr>
+          <w:ilvl w:val="0"/>
+          <w:numId w:val="1"/>
+        </w:numPr>
+        <w:spacing w:line="360" w:lineRule="auto"/>
+        <w:ind w:firstLineChars="0"/>
+      </w:pPr>
+      <w:r>
+        <w:t>Volatile: a field can be modified by mul</w:t>
+      </w:r>
+      <w:r>
+        <w:t>tiple threads that are executing same time.</w:t>
+      </w:r>
+    </w:p>
+    <w:p>
+      <w:pPr>
+        <w:pStyle w:val="ListParagraph"/>
         <w:numPr>
           <w:ilvl w:val="0"/>
           <w:numId w:val="1"/>
@@ -495,48 +538,70 @@
     </w:p>
     <w:p>
       <w:pPr>
-        <w:pStyle w:val="7"/>
-        <w:numPr>
-          <w:ilvl w:val="0"/>
-          <w:numId w:val="1"/>
-        </w:numPr>
-        <w:spacing w:line="360" w:lineRule="auto"/>
-        <w:ind w:firstLineChars="0"/>
-      </w:pPr>
+        <w:pStyle w:val="ListParagraph"/>
+        <w:numPr>
+          <w:ilvl w:val="0"/>
+          <w:numId w:val="1"/>
+        </w:numPr>
+        <w:spacing w:line="360" w:lineRule="auto"/>
+        <w:ind w:firstLineChars="0"/>
+      </w:pPr>
+      <w:r>
+        <w:t>Generic: maximize code reuse, type safe, performance</w:t>
+      </w:r>
+    </w:p>
+    <w:p>
+      <w:pPr>
+        <w:pStyle w:val="ListParagraph"/>
+        <w:numPr>
+          <w:ilvl w:val="0"/>
+          <w:numId w:val="1"/>
+        </w:numPr>
+        <w:spacing w:line="360" w:lineRule="auto"/>
+        <w:ind w:firstLineChars="0"/>
+      </w:pPr>
+      <w:r>
+        <w:t>S</w:t>
+      </w:r>
       <w:r>
         <w:rPr>
-          <w:rFonts w:hint="default"/>
-          <w:lang w:val="en-US"/>
+          <w:rFonts w:hint="eastAsia"/>
         </w:rPr>
-        <w:t>Generic: maximize code reuse, type safe, performance</w:t>
+        <w:t>truct</w:t>
+      </w:r>
+      <w:r>
+        <w:t>: is used to encapsulate small groups of related variables, such as the coordinates of a rectangle.</w:t>
+      </w:r>
+      <w:r>
+        <w:t xml:space="preserve"> Cannot inherit from other struct, so member cannot be protected.</w:t>
       </w:r>
       <w:bookmarkStart w:id="0" w:name="_GoBack"/>
       <w:bookmarkEnd w:id="0"/>
     </w:p>
     <w:p>
       <w:pPr>
-        <w:pStyle w:val="7"/>
-        <w:spacing w:line="360" w:lineRule="auto"/>
-        <w:ind w:firstLine="0" w:firstLineChars="0"/>
+        <w:pStyle w:val="ListParagraph"/>
+        <w:spacing w:line="360" w:lineRule="auto"/>
+        <w:ind w:firstLineChars="0" w:firstLine="0"/>
       </w:pPr>
     </w:p>
     <w:sectPr>
       <w:pgSz w:w="11906" w:h="16838"/>
       <w:pgMar w:top="1440" w:right="1800" w:bottom="1440" w:left="1800" w:header="851" w:footer="992" w:gutter="0"/>
-      <w:cols w:space="425" w:num="1"/>
-      <w:docGrid w:type="lines" w:linePitch="312" w:charSpace="0"/>
+      <w:cols w:space="425"/>
+      <w:docGrid w:type="lines" w:linePitch="312"/>
     </w:sectPr>
   </w:body>
 </w:document>
 </file>
 
 <file path=word/numbering.xml><?xml version="1.0" encoding="utf-8"?>
-<w:numbering xmlns:wpc="http://schemas.microsoft.com/office/word/2010/wordprocessingCanvas" xmlns:mc="http://schemas.openxmlformats.org/markup-compatibility/2006" xmlns:o="urn:schemas-microsoft-com:office:office" xmlns:r="http://schemas.openxmlformats.org/officeDocument/2006/relationships" xmlns:m="http://schemas.openxmlformats.org/officeDocument/2006/math" xmlns:v="urn:schemas-microsoft-com:vml" xmlns:wp14="http://schemas.microsoft.com/office/word/2010/wordprocessingDrawing" xmlns:wp="http://schemas.openxmlformats.org/drawingml/2006/wordprocessingDrawing" xmlns:w10="urn:schemas-microsoft-com:office:word" xmlns:w="http://schemas.openxmlformats.org/wordprocessingml/2006/main" xmlns:w14="http://schemas.microsoft.com/office/word/2010/wordml" xmlns:wpg="http://schemas.microsoft.com/office/word/2010/wordprocessingGroup" xmlns:wpi="http://schemas.microsoft.com/office/word/2010/wordprocessingInk" xmlns:wne="http://schemas.microsoft.com/office/word/2006/wordml" xmlns:wps="http://schemas.microsoft.com/office/word/2010/wordprocessingShape" mc:Ignorable="w14 wp14">
-  <w:abstractNum w:abstractNumId="0">
+<w:numbering xmlns:wpc="http://schemas.microsoft.com/office/word/2010/wordprocessingCanvas" xmlns:cx="http://schemas.microsoft.com/office/drawing/2014/chartex" xmlns:cx1="http://schemas.microsoft.com/office/drawing/2015/9/8/chartex" xmlns:cx2="http://schemas.microsoft.com/office/drawing/2015/10/21/chartex" xmlns:cx3="http://schemas.microsoft.com/office/drawing/2016/5/9/chartex" xmlns:cx4="http://schemas.microsoft.com/office/drawing/2016/5/10/chartex" xmlns:cx5="http://schemas.microsoft.com/office/drawing/2016/5/11/chartex" xmlns:cx6="http://schemas.microsoft.com/office/drawing/2016/5/12/chartex" xmlns:cx7="http://schemas.microsoft.com/office/drawing/2016/5/13/chartex" xmlns:cx8="http://schemas.microsoft.com/office/drawing/2016/5/14/chartex" xmlns:mc="http://schemas.openxmlformats.org/markup-compatibility/2006" xmlns:aink="http://schemas.microsoft.com/office/drawing/2016/ink" xmlns:am3d="http://schemas.microsoft.com/office/drawing/2017/model3d" xmlns:o="urn:schemas-microsoft-com:office:office" xmlns:r="http://schemas.openxmlformats.org/officeDocument/2006/relationships" xmlns:m="http://schemas.openxmlformats.org/officeDocument/2006/math" xmlns:v="urn:schemas-microsoft-com:vml" xmlns:wp14="http://schemas.microsoft.com/office/word/2010/wordprocessingDrawing" xmlns:wp="http://schemas.openxmlformats.org/drawingml/2006/wordprocessingDrawing" xmlns:w10="urn:schemas-microsoft-com:office:word" xmlns:w="http://schemas.openxmlformats.org/wordprocessingml/2006/main" xmlns:w14="http://schemas.microsoft.com/office/word/2010/wordml" xmlns:w15="http://schemas.microsoft.com/office/word/2012/wordml" xmlns:w16cid="http://schemas.microsoft.com/office/word/2016/wordml/cid" xmlns:w16se="http://schemas.microsoft.com/office/word/2015/wordml/symex" xmlns:wpg="http://schemas.microsoft.com/office/word/2010/wordprocessingGroup" xmlns:wpi="http://schemas.microsoft.com/office/word/2010/wordprocessingInk" xmlns:wne="http://schemas.microsoft.com/office/word/2006/wordml" xmlns:wps="http://schemas.microsoft.com/office/word/2010/wordprocessingShape" mc:Ignorable="w14 w15 w16se w16cid wp14">
+  <w:abstractNum w:abstractNumId="0" w15:restartNumberingAfterBreak="0">
     <w:nsid w:val="33917BB1"/>
     <w:multiLevelType w:val="multilevel"/>
     <w:tmpl w:val="33917BB1"/>
-    <w:lvl w:ilvl="0" w:tentative="0">
+    <w:lvl w:ilvl="0">
       <w:start w:val="1"/>
       <w:numFmt w:val="decimal"/>
       <w:lvlText w:val="%1."/>
@@ -548,7 +613,7 @@
         <w:rFonts w:hint="default"/>
       </w:rPr>
     </w:lvl>
-    <w:lvl w:ilvl="1" w:tentative="0">
+    <w:lvl w:ilvl="1">
       <w:start w:val="1"/>
       <w:numFmt w:val="lowerLetter"/>
       <w:lvlText w:val="%2)"/>
@@ -557,7 +622,7 @@
         <w:ind w:left="840" w:hanging="420"/>
       </w:pPr>
     </w:lvl>
-    <w:lvl w:ilvl="2" w:tentative="0">
+    <w:lvl w:ilvl="2">
       <w:start w:val="1"/>
       <w:numFmt w:val="lowerRoman"/>
       <w:lvlText w:val="%3."/>
@@ -566,7 +631,7 @@
         <w:ind w:left="1260" w:hanging="420"/>
       </w:pPr>
     </w:lvl>
-    <w:lvl w:ilvl="3" w:tentative="0">
+    <w:lvl w:ilvl="3">
       <w:start w:val="1"/>
       <w:numFmt w:val="decimal"/>
       <w:lvlText w:val="%4."/>
@@ -575,7 +640,7 @@
         <w:ind w:left="1680" w:hanging="420"/>
       </w:pPr>
     </w:lvl>
-    <w:lvl w:ilvl="4" w:tentative="0">
+    <w:lvl w:ilvl="4">
       <w:start w:val="1"/>
       <w:numFmt w:val="lowerLetter"/>
       <w:lvlText w:val="%5)"/>
@@ -584,7 +649,7 @@
         <w:ind w:left="2100" w:hanging="420"/>
       </w:pPr>
     </w:lvl>
-    <w:lvl w:ilvl="5" w:tentative="0">
+    <w:lvl w:ilvl="5">
       <w:start w:val="1"/>
       <w:numFmt w:val="lowerRoman"/>
       <w:lvlText w:val="%6."/>
@@ -593,7 +658,7 @@
         <w:ind w:left="2520" w:hanging="420"/>
       </w:pPr>
     </w:lvl>
-    <w:lvl w:ilvl="6" w:tentative="0">
+    <w:lvl w:ilvl="6">
       <w:start w:val="1"/>
       <w:numFmt w:val="decimal"/>
       <w:lvlText w:val="%7."/>
@@ -602,7 +667,7 @@
         <w:ind w:left="2940" w:hanging="420"/>
       </w:pPr>
     </w:lvl>
-    <w:lvl w:ilvl="7" w:tentative="0">
+    <w:lvl w:ilvl="7">
       <w:start w:val="1"/>
       <w:numFmt w:val="lowerLetter"/>
       <w:lvlText w:val="%8)"/>
@@ -611,7 +676,7 @@
         <w:ind w:left="3360" w:hanging="420"/>
       </w:pPr>
     </w:lvl>
-    <w:lvl w:ilvl="8" w:tentative="0">
+    <w:lvl w:ilvl="8">
       <w:start w:val="1"/>
       <w:numFmt w:val="lowerRoman"/>
       <w:lvlText w:val="%9."/>
@@ -628,295 +693,419 @@
 </file>
 
 <file path=word/styles.xml><?xml version="1.0" encoding="utf-8"?>
-<w:styles xmlns:mc="http://schemas.openxmlformats.org/markup-compatibility/2006" xmlns:o="urn:schemas-microsoft-com:office:office" xmlns:r="http://schemas.openxmlformats.org/officeDocument/2006/relationships" xmlns:m="http://schemas.openxmlformats.org/officeDocument/2006/math" xmlns:v="urn:schemas-microsoft-com:vml" xmlns:w="http://schemas.openxmlformats.org/wordprocessingml/2006/main" xmlns:w14="http://schemas.microsoft.com/office/word/2010/wordml" xmlns:w10="urn:schemas-microsoft-com:office:word" xmlns:sl="http://schemas.openxmlformats.org/schemaLibrary/2006/main" mc:Ignorable="w14">
+<w:styles xmlns:mc="http://schemas.openxmlformats.org/markup-compatibility/2006" xmlns:r="http://schemas.openxmlformats.org/officeDocument/2006/relationships" xmlns:w="http://schemas.openxmlformats.org/wordprocessingml/2006/main" xmlns:w14="http://schemas.microsoft.com/office/word/2010/wordml" xmlns:w15="http://schemas.microsoft.com/office/word/2012/wordml" xmlns:w16cid="http://schemas.microsoft.com/office/word/2016/wordml/cid" xmlns:w16se="http://schemas.microsoft.com/office/word/2015/wordml/symex" mc:Ignorable="w14 w15 w16se w16cid">
   <w:docDefaults>
     <w:rPrDefault>
       <w:rPr>
-        <w:rFonts w:ascii="Times New Roman" w:hAnsi="Times New Roman" w:eastAsia="SimSun" w:cs="Times New Roman"/>
+        <w:rFonts w:ascii="Times New Roman" w:eastAsia="宋体" w:hAnsi="Times New Roman" w:cs="Times New Roman"/>
+        <w:lang w:val="en-US" w:eastAsia="zh-CN" w:bidi="ar-SA"/>
       </w:rPr>
     </w:rPrDefault>
+    <w:pPrDefault/>
   </w:docDefaults>
-  <w:latentStyles w:count="260" w:defQFormat="0" w:defUnhideWhenUsed="1" w:defSemiHidden="1" w:defUIPriority="99" w:defLockedState="0">
-    <w:lsdException w:qFormat="1" w:unhideWhenUsed="0" w:uiPriority="0" w:semiHidden="0" w:name="Normal"/>
-    <w:lsdException w:qFormat="1" w:unhideWhenUsed="0" w:uiPriority="9" w:semiHidden="0" w:name="heading 1"/>
-    <w:lsdException w:qFormat="1" w:uiPriority="9" w:name="heading 2"/>
-    <w:lsdException w:qFormat="1" w:uiPriority="9" w:name="heading 3"/>
-    <w:lsdException w:qFormat="1" w:uiPriority="9" w:name="heading 4"/>
-    <w:lsdException w:qFormat="1" w:uiPriority="9" w:name="heading 5"/>
-    <w:lsdException w:qFormat="1" w:uiPriority="9" w:name="heading 6"/>
-    <w:lsdException w:qFormat="1" w:uiPriority="9" w:name="heading 7"/>
-    <w:lsdException w:qFormat="1" w:uiPriority="9" w:name="heading 8"/>
-    <w:lsdException w:qFormat="1" w:uiPriority="9" w:name="heading 9"/>
-    <w:lsdException w:uiPriority="99" w:name="index 1"/>
-    <w:lsdException w:uiPriority="99" w:name="index 2"/>
-    <w:lsdException w:uiPriority="99" w:name="index 3"/>
-    <w:lsdException w:uiPriority="99" w:name="index 4"/>
-    <w:lsdException w:uiPriority="99" w:name="index 5"/>
-    <w:lsdException w:uiPriority="99" w:name="index 6"/>
-    <w:lsdException w:uiPriority="99" w:name="index 7"/>
-    <w:lsdException w:uiPriority="99" w:name="index 8"/>
-    <w:lsdException w:uiPriority="99" w:name="index 9"/>
-    <w:lsdException w:uiPriority="39" w:name="toc 1"/>
-    <w:lsdException w:uiPriority="39" w:name="toc 2"/>
-    <w:lsdException w:uiPriority="39" w:name="toc 3"/>
-    <w:lsdException w:uiPriority="39" w:name="toc 4"/>
-    <w:lsdException w:uiPriority="39" w:name="toc 5"/>
-    <w:lsdException w:uiPriority="39" w:name="toc 6"/>
-    <w:lsdException w:uiPriority="39" w:name="toc 7"/>
-    <w:lsdException w:uiPriority="39" w:name="toc 8"/>
-    <w:lsdException w:uiPriority="39" w:name="toc 9"/>
-    <w:lsdException w:uiPriority="99" w:name="Normal Indent"/>
-    <w:lsdException w:uiPriority="99" w:name="footnote text"/>
-    <w:lsdException w:uiPriority="99" w:name="annotation text"/>
-    <w:lsdException w:qFormat="1" w:uiPriority="99" w:semiHidden="0" w:name="header"/>
-    <w:lsdException w:qFormat="1" w:uiPriority="99" w:semiHidden="0" w:name="footer"/>
-    <w:lsdException w:uiPriority="99" w:name="index heading"/>
-    <w:lsdException w:qFormat="1" w:uiPriority="35" w:name="caption"/>
-    <w:lsdException w:uiPriority="99" w:name="table of figures"/>
-    <w:lsdException w:uiPriority="99" w:name="envelope address"/>
-    <w:lsdException w:uiPriority="99" w:name="envelope return"/>
-    <w:lsdException w:uiPriority="99" w:name="footnote reference"/>
-    <w:lsdException w:uiPriority="99" w:name="annotation reference"/>
-    <w:lsdException w:uiPriority="99" w:name="line number"/>
-    <w:lsdException w:uiPriority="99" w:name="page number"/>
-    <w:lsdException w:uiPriority="99" w:name="endnote reference"/>
-    <w:lsdException w:uiPriority="99" w:name="endnote text"/>
-    <w:lsdException w:uiPriority="99" w:name="table of authorities"/>
-    <w:lsdException w:uiPriority="99" w:name="macro"/>
-    <w:lsdException w:uiPriority="99" w:name="toa heading"/>
-    <w:lsdException w:uiPriority="99" w:name="List"/>
-    <w:lsdException w:uiPriority="99" w:name="List Bullet"/>
-    <w:lsdException w:uiPriority="99" w:name="List Number"/>
-    <w:lsdException w:uiPriority="99" w:name="List 2"/>
-    <w:lsdException w:uiPriority="99" w:name="List 3"/>
-    <w:lsdException w:uiPriority="99" w:name="List 4"/>
-    <w:lsdException w:uiPriority="99" w:name="List 5"/>
-    <w:lsdException w:uiPriority="99" w:name="List Bullet 2"/>
-    <w:lsdException w:uiPriority="99" w:name="List Bullet 3"/>
-    <w:lsdException w:uiPriority="99" w:name="List Bullet 4"/>
-    <w:lsdException w:uiPriority="99" w:name="List Bullet 5"/>
-    <w:lsdException w:uiPriority="99" w:name="List Number 2"/>
-    <w:lsdException w:uiPriority="99" w:name="List Number 3"/>
-    <w:lsdException w:uiPriority="99" w:name="List Number 4"/>
-    <w:lsdException w:uiPriority="99" w:name="List Number 5"/>
-    <w:lsdException w:qFormat="1" w:unhideWhenUsed="0" w:uiPriority="10" w:semiHidden="0" w:name="Title"/>
-    <w:lsdException w:uiPriority="99" w:name="Closing"/>
-    <w:lsdException w:uiPriority="99" w:name="Signature"/>
-    <w:lsdException w:uiPriority="1" w:name="Default Paragraph Font"/>
-    <w:lsdException w:uiPriority="99" w:name="Body Text"/>
-    <w:lsdException w:uiPriority="99" w:name="Body Text Indent"/>
-    <w:lsdException w:uiPriority="99" w:name="List Continue"/>
-    <w:lsdException w:uiPriority="99" w:name="List Continue 2"/>
-    <w:lsdException w:uiPriority="99" w:name="List Continue 3"/>
-    <w:lsdException w:uiPriority="99" w:name="List Continue 4"/>
-    <w:lsdException w:uiPriority="99" w:name="List Continue 5"/>
-    <w:lsdException w:uiPriority="99" w:name="Message Header"/>
-    <w:lsdException w:qFormat="1" w:unhideWhenUsed="0" w:uiPriority="11" w:semiHidden="0" w:name="Subtitle"/>
-    <w:lsdException w:uiPriority="99" w:name="Salutation"/>
-    <w:lsdException w:uiPriority="99" w:name="Date"/>
-    <w:lsdException w:uiPriority="99" w:name="Body Text First Indent"/>
-    <w:lsdException w:uiPriority="99" w:name="Body Text First Indent 2"/>
-    <w:lsdException w:uiPriority="99" w:name="Note Heading"/>
-    <w:lsdException w:uiPriority="99" w:name="Body Text 2"/>
-    <w:lsdException w:uiPriority="99" w:name="Body Text 3"/>
-    <w:lsdException w:uiPriority="99" w:name="Body Text Indent 2"/>
-    <w:lsdException w:uiPriority="99" w:name="Body Text Indent 3"/>
-    <w:lsdException w:uiPriority="99" w:name="Block Text"/>
-    <w:lsdException w:qFormat="1" w:uiPriority="99" w:name="Hyperlink"/>
-    <w:lsdException w:uiPriority="99" w:name="FollowedHyperlink"/>
-    <w:lsdException w:qFormat="1" w:unhideWhenUsed="0" w:uiPriority="22" w:semiHidden="0" w:name="Strong"/>
-    <w:lsdException w:qFormat="1" w:unhideWhenUsed="0" w:uiPriority="20" w:semiHidden="0" w:name="Emphasis"/>
-    <w:lsdException w:uiPriority="99" w:name="Document Map"/>
-    <w:lsdException w:uiPriority="99" w:name="Plain Text"/>
-    <w:lsdException w:uiPriority="99" w:name="E-mail Signature"/>
-    <w:lsdException w:uiPriority="99" w:name="Normal (Web)"/>
-    <w:lsdException w:uiPriority="99" w:name="HTML Acronym"/>
-    <w:lsdException w:uiPriority="99" w:name="HTML Address"/>
-    <w:lsdException w:uiPriority="99" w:name="HTML Cite"/>
-    <w:lsdException w:uiPriority="99" w:name="HTML Code"/>
-    <w:lsdException w:uiPriority="99" w:name="HTML Definition"/>
-    <w:lsdException w:uiPriority="99" w:name="HTML Keyboard"/>
-    <w:lsdException w:uiPriority="99" w:name="HTML Preformatted"/>
-    <w:lsdException w:uiPriority="99" w:name="HTML Sample"/>
-    <w:lsdException w:uiPriority="99" w:name="HTML Typewriter"/>
-    <w:lsdException w:uiPriority="99" w:name="HTML Variable"/>
-    <w:lsdException w:qFormat="1" w:uiPriority="99" w:name="Normal Table"/>
-    <w:lsdException w:uiPriority="99" w:name="annotation subject"/>
-    <w:lsdException w:uiPriority="99" w:name="Table Simple 1"/>
-    <w:lsdException w:uiPriority="99" w:name="Table Simple 2"/>
-    <w:lsdException w:uiPriority="99" w:name="Table Simple 3"/>
-    <w:lsdException w:uiPriority="99" w:name="Table Classic 1"/>
-    <w:lsdException w:uiPriority="99" w:name="Table Classic 2"/>
-    <w:lsdException w:uiPriority="99" w:name="Table Classic 3"/>
-    <w:lsdException w:uiPriority="99" w:name="Table Classic 4"/>
-    <w:lsdException w:uiPriority="99" w:name="Table Colorful 1"/>
-    <w:lsdException w:uiPriority="99" w:name="Table Colorful 2"/>
-    <w:lsdException w:uiPriority="99" w:name="Table Colorful 3"/>
-    <w:lsdException w:uiPriority="99" w:name="Table Columns 1"/>
-    <w:lsdException w:uiPriority="99" w:name="Table Columns 2"/>
-    <w:lsdException w:uiPriority="99" w:name="Table Columns 3"/>
-    <w:lsdException w:uiPriority="99" w:name="Table Columns 4"/>
-    <w:lsdException w:uiPriority="99" w:name="Table Columns 5"/>
-    <w:lsdException w:uiPriority="99" w:name="Table Grid 1"/>
-    <w:lsdException w:uiPriority="99" w:name="Table Grid 2"/>
-    <w:lsdException w:uiPriority="99" w:name="Table Grid 3"/>
-    <w:lsdException w:uiPriority="99" w:name="Table Grid 4"/>
-    <w:lsdException w:uiPriority="99" w:name="Table Grid 5"/>
-    <w:lsdException w:uiPriority="99" w:name="Table Grid 6"/>
-    <w:lsdException w:uiPriority="99" w:name="Table Grid 7"/>
-    <w:lsdException w:uiPriority="99" w:name="Table Grid 8"/>
-    <w:lsdException w:uiPriority="99" w:name="Table List 1"/>
-    <w:lsdException w:uiPriority="99" w:name="Table List 2"/>
-    <w:lsdException w:uiPriority="99" w:name="Table List 3"/>
-    <w:lsdException w:uiPriority="99" w:name="Table List 4"/>
-    <w:lsdException w:uiPriority="99" w:name="Table List 5"/>
-    <w:lsdException w:uiPriority="99" w:name="Table List 6"/>
-    <w:lsdException w:uiPriority="99" w:name="Table List 7"/>
-    <w:lsdException w:uiPriority="99" w:name="Table List 8"/>
-    <w:lsdException w:uiPriority="99" w:name="Table 3D effects 1"/>
-    <w:lsdException w:uiPriority="99" w:name="Table 3D effects 2"/>
-    <w:lsdException w:uiPriority="99" w:name="Table 3D effects 3"/>
-    <w:lsdException w:uiPriority="99" w:name="Table Contemporary"/>
-    <w:lsdException w:uiPriority="99" w:name="Table Elegant"/>
-    <w:lsdException w:uiPriority="99" w:name="Table Professional"/>
-    <w:lsdException w:uiPriority="99" w:name="Table Subtle 1"/>
-    <w:lsdException w:uiPriority="99" w:name="Table Subtle 2"/>
-    <w:lsdException w:uiPriority="99" w:name="Table Web 1"/>
-    <w:lsdException w:uiPriority="99" w:name="Table Web 2"/>
-    <w:lsdException w:uiPriority="99" w:name="Table Web 3"/>
-    <w:lsdException w:uiPriority="99" w:name="Balloon Text"/>
-    <w:lsdException w:unhideWhenUsed="0" w:uiPriority="39" w:semiHidden="0" w:name="Table Grid"/>
-    <w:lsdException w:uiPriority="99" w:name="Table Theme"/>
-    <w:lsdException w:unhideWhenUsed="0" w:uiPriority="60" w:semiHidden="0" w:name="Light Shading"/>
-    <w:lsdException w:unhideWhenUsed="0" w:uiPriority="61" w:semiHidden="0" w:name="Light List"/>
-    <w:lsdException w:unhideWhenUsed="0" w:uiPriority="62" w:semiHidden="0" w:name="Light Grid"/>
-    <w:lsdException w:unhideWhenUsed="0" w:uiPriority="63" w:semiHidden="0" w:name="Medium Shading 1"/>
-    <w:lsdException w:unhideWhenUsed="0" w:uiPriority="64" w:semiHidden="0" w:name="Medium Shading 2"/>
-    <w:lsdException w:unhideWhenUsed="0" w:uiPriority="65" w:semiHidden="0" w:name="Medium List 1"/>
-    <w:lsdException w:unhideWhenUsed="0" w:uiPriority="66" w:semiHidden="0" w:name="Medium List 2"/>
-    <w:lsdException w:unhideWhenUsed="0" w:uiPriority="67" w:semiHidden="0" w:name="Medium Grid 1"/>
-    <w:lsdException w:unhideWhenUsed="0" w:uiPriority="68" w:semiHidden="0" w:name="Medium Grid 2"/>
-    <w:lsdException w:unhideWhenUsed="0" w:uiPriority="69" w:semiHidden="0" w:name="Medium Grid 3"/>
-    <w:lsdException w:unhideWhenUsed="0" w:uiPriority="70" w:semiHidden="0" w:name="Dark List"/>
-    <w:lsdException w:unhideWhenUsed="0" w:uiPriority="71" w:semiHidden="0" w:name="Colorful Shading"/>
-    <w:lsdException w:unhideWhenUsed="0" w:uiPriority="72" w:semiHidden="0" w:name="Colorful List"/>
-    <w:lsdException w:unhideWhenUsed="0" w:uiPriority="73" w:semiHidden="0" w:name="Colorful Grid"/>
-    <w:lsdException w:unhideWhenUsed="0" w:uiPriority="60" w:semiHidden="0" w:name="Light Shading Accent 1"/>
-    <w:lsdException w:unhideWhenUsed="0" w:uiPriority="61" w:semiHidden="0" w:name="Light List Accent 1"/>
-    <w:lsdException w:unhideWhenUsed="0" w:uiPriority="62" w:semiHidden="0" w:name="Light Grid Accent 1"/>
-    <w:lsdException w:unhideWhenUsed="0" w:uiPriority="63" w:semiHidden="0" w:name="Medium Shading 1 Accent 1"/>
-    <w:lsdException w:unhideWhenUsed="0" w:uiPriority="64" w:semiHidden="0" w:name="Medium Shading 2 Accent 1"/>
-    <w:lsdException w:unhideWhenUsed="0" w:uiPriority="65" w:semiHidden="0" w:name="Medium List 1 Accent 1"/>
-    <w:lsdException w:qFormat="1" w:unhideWhenUsed="0" w:uiPriority="34" w:semiHidden="0" w:name="List Paragraph"/>
-    <w:lsdException w:unhideWhenUsed="0" w:uiPriority="66" w:semiHidden="0" w:name="Medium List 2 Accent 1"/>
-    <w:lsdException w:unhideWhenUsed="0" w:uiPriority="67" w:semiHidden="0" w:name="Medium Grid 1 Accent 1"/>
-    <w:lsdException w:unhideWhenUsed="0" w:uiPriority="68" w:semiHidden="0" w:name="Medium Grid 2 Accent 1"/>
-    <w:lsdException w:unhideWhenUsed="0" w:uiPriority="69" w:semiHidden="0" w:name="Medium Grid 3 Accent 1"/>
-    <w:lsdException w:unhideWhenUsed="0" w:uiPriority="70" w:semiHidden="0" w:name="Dark List Accent 1"/>
-    <w:lsdException w:unhideWhenUsed="0" w:uiPriority="71" w:semiHidden="0" w:name="Colorful Shading Accent 1"/>
-    <w:lsdException w:unhideWhenUsed="0" w:uiPriority="72" w:semiHidden="0" w:name="Colorful List Accent 1"/>
-    <w:lsdException w:unhideWhenUsed="0" w:uiPriority="73" w:semiHidden="0" w:name="Colorful Grid Accent 1"/>
-    <w:lsdException w:unhideWhenUsed="0" w:uiPriority="60" w:semiHidden="0" w:name="Light Shading Accent 2"/>
-    <w:lsdException w:unhideWhenUsed="0" w:uiPriority="61" w:semiHidden="0" w:name="Light List Accent 2"/>
-    <w:lsdException w:unhideWhenUsed="0" w:uiPriority="62" w:semiHidden="0" w:name="Light Grid Accent 2"/>
-    <w:lsdException w:unhideWhenUsed="0" w:uiPriority="63" w:semiHidden="0" w:name="Medium Shading 1 Accent 2"/>
-    <w:lsdException w:unhideWhenUsed="0" w:uiPriority="64" w:semiHidden="0" w:name="Medium Shading 2 Accent 2"/>
-    <w:lsdException w:unhideWhenUsed="0" w:uiPriority="65" w:semiHidden="0" w:name="Medium List 1 Accent 2"/>
-    <w:lsdException w:unhideWhenUsed="0" w:uiPriority="66" w:semiHidden="0" w:name="Medium List 2 Accent 2"/>
-    <w:lsdException w:unhideWhenUsed="0" w:uiPriority="67" w:semiHidden="0" w:name="Medium Grid 1 Accent 2"/>
-    <w:lsdException w:unhideWhenUsed="0" w:uiPriority="68" w:semiHidden="0" w:name="Medium Grid 2 Accent 2"/>
-    <w:lsdException w:unhideWhenUsed="0" w:uiPriority="69" w:semiHidden="0" w:name="Medium Grid 3 Accent 2"/>
-    <w:lsdException w:unhideWhenUsed="0" w:uiPriority="70" w:semiHidden="0" w:name="Dark List Accent 2"/>
-    <w:lsdException w:unhideWhenUsed="0" w:uiPriority="71" w:semiHidden="0" w:name="Colorful Shading Accent 2"/>
-    <w:lsdException w:unhideWhenUsed="0" w:uiPriority="72" w:semiHidden="0" w:name="Colorful List Accent 2"/>
-    <w:lsdException w:unhideWhenUsed="0" w:uiPriority="73" w:semiHidden="0" w:name="Colorful Grid Accent 2"/>
-    <w:lsdException w:unhideWhenUsed="0" w:uiPriority="60" w:semiHidden="0" w:name="Light Shading Accent 3"/>
-    <w:lsdException w:unhideWhenUsed="0" w:uiPriority="61" w:semiHidden="0" w:name="Light List Accent 3"/>
-    <w:lsdException w:unhideWhenUsed="0" w:uiPriority="62" w:semiHidden="0" w:name="Light Grid Accent 3"/>
-    <w:lsdException w:unhideWhenUsed="0" w:uiPriority="63" w:semiHidden="0" w:name="Medium Shading 1 Accent 3"/>
-    <w:lsdException w:unhideWhenUsed="0" w:uiPriority="64" w:semiHidden="0" w:name="Medium Shading 2 Accent 3"/>
-    <w:lsdException w:unhideWhenUsed="0" w:uiPriority="65" w:semiHidden="0" w:name="Medium List 1 Accent 3"/>
-    <w:lsdException w:unhideWhenUsed="0" w:uiPriority="66" w:semiHidden="0" w:name="Medium List 2 Accent 3"/>
-    <w:lsdException w:unhideWhenUsed="0" w:uiPriority="67" w:semiHidden="0" w:name="Medium Grid 1 Accent 3"/>
-    <w:lsdException w:unhideWhenUsed="0" w:uiPriority="68" w:semiHidden="0" w:name="Medium Grid 2 Accent 3"/>
-    <w:lsdException w:unhideWhenUsed="0" w:uiPriority="69" w:semiHidden="0" w:name="Medium Grid 3 Accent 3"/>
-    <w:lsdException w:unhideWhenUsed="0" w:uiPriority="70" w:semiHidden="0" w:name="Dark List Accent 3"/>
-    <w:lsdException w:unhideWhenUsed="0" w:uiPriority="71" w:semiHidden="0" w:name="Colorful Shading Accent 3"/>
-    <w:lsdException w:unhideWhenUsed="0" w:uiPriority="72" w:semiHidden="0" w:name="Colorful List Accent 3"/>
-    <w:lsdException w:unhideWhenUsed="0" w:uiPriority="73" w:semiHidden="0" w:name="Colorful Grid Accent 3"/>
-    <w:lsdException w:unhideWhenUsed="0" w:uiPriority="60" w:semiHidden="0" w:name="Light Shading Accent 4"/>
-    <w:lsdException w:unhideWhenUsed="0" w:uiPriority="61" w:semiHidden="0" w:name="Light List Accent 4"/>
-    <w:lsdException w:unhideWhenUsed="0" w:uiPriority="62" w:semiHidden="0" w:name="Light Grid Accent 4"/>
-    <w:lsdException w:unhideWhenUsed="0" w:uiPriority="63" w:semiHidden="0" w:name="Medium Shading 1 Accent 4"/>
-    <w:lsdException w:unhideWhenUsed="0" w:uiPriority="64" w:semiHidden="0" w:name="Medium Shading 2 Accent 4"/>
-    <w:lsdException w:unhideWhenUsed="0" w:uiPriority="65" w:semiHidden="0" w:name="Medium List 1 Accent 4"/>
-    <w:lsdException w:unhideWhenUsed="0" w:uiPriority="66" w:semiHidden="0" w:name="Medium List 2 Accent 4"/>
-    <w:lsdException w:unhideWhenUsed="0" w:uiPriority="67" w:semiHidden="0" w:name="Medium Grid 1 Accent 4"/>
-    <w:lsdException w:unhideWhenUsed="0" w:uiPriority="68" w:semiHidden="0" w:name="Medium Grid 2 Accent 4"/>
-    <w:lsdException w:unhideWhenUsed="0" w:uiPriority="69" w:semiHidden="0" w:name="Medium Grid 3 Accent 4"/>
-    <w:lsdException w:unhideWhenUsed="0" w:uiPriority="70" w:semiHidden="0" w:name="Dark List Accent 4"/>
-    <w:lsdException w:unhideWhenUsed="0" w:uiPriority="71" w:semiHidden="0" w:name="Colorful Shading Accent 4"/>
-    <w:lsdException w:unhideWhenUsed="0" w:uiPriority="72" w:semiHidden="0" w:name="Colorful List Accent 4"/>
-    <w:lsdException w:unhideWhenUsed="0" w:uiPriority="73" w:semiHidden="0" w:name="Colorful Grid Accent 4"/>
-    <w:lsdException w:unhideWhenUsed="0" w:uiPriority="60" w:semiHidden="0" w:name="Light Shading Accent 5"/>
-    <w:lsdException w:unhideWhenUsed="0" w:uiPriority="61" w:semiHidden="0" w:name="Light List Accent 5"/>
-    <w:lsdException w:unhideWhenUsed="0" w:uiPriority="62" w:semiHidden="0" w:name="Light Grid Accent 5"/>
-    <w:lsdException w:unhideWhenUsed="0" w:uiPriority="63" w:semiHidden="0" w:name="Medium Shading 1 Accent 5"/>
-    <w:lsdException w:unhideWhenUsed="0" w:uiPriority="64" w:semiHidden="0" w:name="Medium Shading 2 Accent 5"/>
-    <w:lsdException w:unhideWhenUsed="0" w:uiPriority="65" w:semiHidden="0" w:name="Medium List 1 Accent 5"/>
-    <w:lsdException w:unhideWhenUsed="0" w:uiPriority="66" w:semiHidden="0" w:name="Medium List 2 Accent 5"/>
-    <w:lsdException w:unhideWhenUsed="0" w:uiPriority="67" w:semiHidden="0" w:name="Medium Grid 1 Accent 5"/>
-    <w:lsdException w:unhideWhenUsed="0" w:uiPriority="68" w:semiHidden="0" w:name="Medium Grid 2 Accent 5"/>
-    <w:lsdException w:unhideWhenUsed="0" w:uiPriority="69" w:semiHidden="0" w:name="Medium Grid 3 Accent 5"/>
-    <w:lsdException w:unhideWhenUsed="0" w:uiPriority="70" w:semiHidden="0" w:name="Dark List Accent 5"/>
-    <w:lsdException w:unhideWhenUsed="0" w:uiPriority="71" w:semiHidden="0" w:name="Colorful Shading Accent 5"/>
-    <w:lsdException w:unhideWhenUsed="0" w:uiPriority="72" w:semiHidden="0" w:name="Colorful List Accent 5"/>
-    <w:lsdException w:unhideWhenUsed="0" w:uiPriority="73" w:semiHidden="0" w:name="Colorful Grid Accent 5"/>
-    <w:lsdException w:unhideWhenUsed="0" w:uiPriority="60" w:semiHidden="0" w:name="Light Shading Accent 6"/>
-    <w:lsdException w:unhideWhenUsed="0" w:uiPriority="61" w:semiHidden="0" w:name="Light List Accent 6"/>
-    <w:lsdException w:unhideWhenUsed="0" w:uiPriority="62" w:semiHidden="0" w:name="Light Grid Accent 6"/>
-    <w:lsdException w:unhideWhenUsed="0" w:uiPriority="63" w:semiHidden="0" w:name="Medium Shading 1 Accent 6"/>
-    <w:lsdException w:unhideWhenUsed="0" w:uiPriority="64" w:semiHidden="0" w:name="Medium Shading 2 Accent 6"/>
-    <w:lsdException w:unhideWhenUsed="0" w:uiPriority="65" w:semiHidden="0" w:name="Medium List 1 Accent 6"/>
-    <w:lsdException w:unhideWhenUsed="0" w:uiPriority="66" w:semiHidden="0" w:name="Medium List 2 Accent 6"/>
-    <w:lsdException w:unhideWhenUsed="0" w:uiPriority="67" w:semiHidden="0" w:name="Medium Grid 1 Accent 6"/>
-    <w:lsdException w:unhideWhenUsed="0" w:uiPriority="68" w:semiHidden="0" w:name="Medium Grid 2 Accent 6"/>
-    <w:lsdException w:unhideWhenUsed="0" w:uiPriority="69" w:semiHidden="0" w:name="Medium Grid 3 Accent 6"/>
-    <w:lsdException w:unhideWhenUsed="0" w:uiPriority="70" w:semiHidden="0" w:name="Dark List Accent 6"/>
-    <w:lsdException w:unhideWhenUsed="0" w:uiPriority="71" w:semiHidden="0" w:name="Colorful Shading Accent 6"/>
-    <w:lsdException w:unhideWhenUsed="0" w:uiPriority="72" w:semiHidden="0" w:name="Colorful List Accent 6"/>
-    <w:lsdException w:unhideWhenUsed="0" w:uiPriority="73" w:semiHidden="0" w:name="Colorful Grid Accent 6"/>
+  <w:latentStyles w:defLockedState="0" w:defUIPriority="99" w:defSemiHidden="0" w:defUnhideWhenUsed="0" w:defQFormat="0" w:count="377">
+    <w:lsdException w:name="Normal" w:uiPriority="0" w:qFormat="1"/>
+    <w:lsdException w:name="heading 1" w:uiPriority="9" w:qFormat="1"/>
+    <w:lsdException w:name="heading 2" w:semiHidden="1" w:uiPriority="9" w:unhideWhenUsed="1" w:qFormat="1"/>
+    <w:lsdException w:name="heading 3" w:semiHidden="1" w:uiPriority="9" w:unhideWhenUsed="1" w:qFormat="1"/>
+    <w:lsdException w:name="heading 4" w:semiHidden="1" w:uiPriority="9" w:unhideWhenUsed="1" w:qFormat="1"/>
+    <w:lsdException w:name="heading 5" w:semiHidden="1" w:uiPriority="9" w:unhideWhenUsed="1" w:qFormat="1"/>
+    <w:lsdException w:name="heading 6" w:semiHidden="1" w:uiPriority="9" w:unhideWhenUsed="1" w:qFormat="1"/>
+    <w:lsdException w:name="heading 7" w:semiHidden="1" w:uiPriority="9" w:unhideWhenUsed="1" w:qFormat="1"/>
+    <w:lsdException w:name="heading 8" w:semiHidden="1" w:uiPriority="9" w:unhideWhenUsed="1" w:qFormat="1"/>
+    <w:lsdException w:name="heading 9" w:semiHidden="1" w:uiPriority="9" w:unhideWhenUsed="1" w:qFormat="1"/>
+    <w:lsdException w:name="index 1" w:semiHidden="1" w:unhideWhenUsed="1"/>
+    <w:lsdException w:name="index 2" w:semiHidden="1" w:unhideWhenUsed="1"/>
+    <w:lsdException w:name="index 3" w:semiHidden="1" w:unhideWhenUsed="1"/>
+    <w:lsdException w:name="index 4" w:semiHidden="1" w:unhideWhenUsed="1"/>
+    <w:lsdException w:name="index 5" w:semiHidden="1" w:unhideWhenUsed="1"/>
+    <w:lsdException w:name="index 6" w:semiHidden="1" w:unhideWhenUsed="1"/>
+    <w:lsdException w:name="index 7" w:semiHidden="1" w:unhideWhenUsed="1"/>
+    <w:lsdException w:name="index 8" w:semiHidden="1" w:unhideWhenUsed="1"/>
+    <w:lsdException w:name="index 9" w:semiHidden="1" w:unhideWhenUsed="1"/>
+    <w:lsdException w:name="toc 1" w:semiHidden="1" w:uiPriority="39" w:unhideWhenUsed="1"/>
+    <w:lsdException w:name="toc 2" w:semiHidden="1" w:uiPriority="39" w:unhideWhenUsed="1"/>
+    <w:lsdException w:name="toc 3" w:semiHidden="1" w:uiPriority="39" w:unhideWhenUsed="1"/>
+    <w:lsdException w:name="toc 4" w:semiHidden="1" w:uiPriority="39" w:unhideWhenUsed="1"/>
+    <w:lsdException w:name="toc 5" w:semiHidden="1" w:uiPriority="39" w:unhideWhenUsed="1"/>
+    <w:lsdException w:name="toc 6" w:semiHidden="1" w:uiPriority="39" w:unhideWhenUsed="1"/>
+    <w:lsdException w:name="toc 7" w:semiHidden="1" w:uiPriority="39" w:unhideWhenUsed="1"/>
+    <w:lsdException w:name="toc 8" w:semiHidden="1" w:uiPriority="39" w:unhideWhenUsed="1"/>
+    <w:lsdException w:name="toc 9" w:semiHidden="1" w:uiPriority="39" w:unhideWhenUsed="1"/>
+    <w:lsdException w:name="Normal Indent" w:semiHidden="1" w:unhideWhenUsed="1"/>
+    <w:lsdException w:name="footnote text" w:semiHidden="1" w:unhideWhenUsed="1"/>
+    <w:lsdException w:name="annotation text" w:semiHidden="1" w:unhideWhenUsed="1"/>
+    <w:lsdException w:name="header" w:unhideWhenUsed="1" w:qFormat="1"/>
+    <w:lsdException w:name="footer" w:unhideWhenUsed="1" w:qFormat="1"/>
+    <w:lsdException w:name="index heading" w:semiHidden="1" w:unhideWhenUsed="1"/>
+    <w:lsdException w:name="caption" w:semiHidden="1" w:uiPriority="35" w:unhideWhenUsed="1" w:qFormat="1"/>
+    <w:lsdException w:name="table of figures" w:semiHidden="1" w:unhideWhenUsed="1"/>
+    <w:lsdException w:name="envelope address" w:semiHidden="1" w:unhideWhenUsed="1"/>
+    <w:lsdException w:name="envelope return" w:semiHidden="1" w:unhideWhenUsed="1"/>
+    <w:lsdException w:name="footnote reference" w:semiHidden="1" w:unhideWhenUsed="1"/>
+    <w:lsdException w:name="annotation reference" w:semiHidden="1" w:unhideWhenUsed="1"/>
+    <w:lsdException w:name="line number" w:semiHidden="1" w:unhideWhenUsed="1"/>
+    <w:lsdException w:name="page number" w:semiHidden="1" w:unhideWhenUsed="1"/>
+    <w:lsdException w:name="endnote reference" w:semiHidden="1" w:unhideWhenUsed="1"/>
+    <w:lsdException w:name="endnote text" w:semiHidden="1" w:unhideWhenUsed="1"/>
+    <w:lsdException w:name="table of authorities" w:semiHidden="1" w:unhideWhenUsed="1"/>
+    <w:lsdException w:name="macro" w:semiHidden="1" w:unhideWhenUsed="1"/>
+    <w:lsdException w:name="toa heading" w:semiHidden="1" w:unhideWhenUsed="1"/>
+    <w:lsdException w:name="List" w:semiHidden="1" w:unhideWhenUsed="1"/>
+    <w:lsdException w:name="List Bullet" w:semiHidden="1" w:unhideWhenUsed="1"/>
+    <w:lsdException w:name="List Number" w:semiHidden="1" w:unhideWhenUsed="1"/>
+    <w:lsdException w:name="List 2" w:semiHidden="1" w:unhideWhenUsed="1"/>
+    <w:lsdException w:name="List 3" w:semiHidden="1" w:unhideWhenUsed="1"/>
+    <w:lsdException w:name="List 4" w:semiHidden="1" w:unhideWhenUsed="1"/>
+    <w:lsdException w:name="List 5" w:semiHidden="1" w:unhideWhenUsed="1"/>
+    <w:lsdException w:name="List Bullet 2" w:semiHidden="1" w:unhideWhenUsed="1"/>
+    <w:lsdException w:name="List Bullet 3" w:semiHidden="1" w:unhideWhenUsed="1"/>
+    <w:lsdException w:name="List Bullet 4" w:semiHidden="1" w:unhideWhenUsed="1"/>
+    <w:lsdException w:name="List Bullet 5" w:semiHidden="1" w:unhideWhenUsed="1"/>
+    <w:lsdException w:name="List Number 2" w:semiHidden="1" w:unhideWhenUsed="1"/>
+    <w:lsdException w:name="List Number 3" w:semiHidden="1" w:unhideWhenUsed="1"/>
+    <w:lsdException w:name="List Number 4" w:semiHidden="1" w:unhideWhenUsed="1"/>
+    <w:lsdException w:name="List Number 5" w:semiHidden="1" w:unhideWhenUsed="1"/>
+    <w:lsdException w:name="Title" w:uiPriority="10" w:qFormat="1"/>
+    <w:lsdException w:name="Closing" w:semiHidden="1" w:unhideWhenUsed="1"/>
+    <w:lsdException w:name="Signature" w:semiHidden="1" w:unhideWhenUsed="1"/>
+    <w:lsdException w:name="Default Paragraph Font" w:semiHidden="1" w:uiPriority="1" w:unhideWhenUsed="1"/>
+    <w:lsdException w:name="Body Text" w:semiHidden="1" w:unhideWhenUsed="1"/>
+    <w:lsdException w:name="Body Text Indent" w:semiHidden="1" w:unhideWhenUsed="1"/>
+    <w:lsdException w:name="List Continue" w:semiHidden="1" w:unhideWhenUsed="1"/>
+    <w:lsdException w:name="List Continue 2" w:semiHidden="1" w:unhideWhenUsed="1"/>
+    <w:lsdException w:name="List Continue 3" w:semiHidden="1" w:unhideWhenUsed="1"/>
+    <w:lsdException w:name="List Continue 4" w:semiHidden="1" w:unhideWhenUsed="1"/>
+    <w:lsdException w:name="List Continue 5" w:semiHidden="1" w:unhideWhenUsed="1"/>
+    <w:lsdException w:name="Message Header" w:semiHidden="1" w:unhideWhenUsed="1"/>
+    <w:lsdException w:name="Subtitle" w:uiPriority="11" w:qFormat="1"/>
+    <w:lsdException w:name="Salutation" w:semiHidden="1" w:unhideWhenUsed="1"/>
+    <w:lsdException w:name="Date" w:semiHidden="1" w:unhideWhenUsed="1"/>
+    <w:lsdException w:name="Body Text First Indent" w:semiHidden="1" w:unhideWhenUsed="1"/>
+    <w:lsdException w:name="Body Text First Indent 2" w:semiHidden="1" w:unhideWhenUsed="1"/>
+    <w:lsdException w:name="Note Heading" w:semiHidden="1" w:unhideWhenUsed="1"/>
+    <w:lsdException w:name="Body Text 2" w:semiHidden="1" w:unhideWhenUsed="1"/>
+    <w:lsdException w:name="Body Text 3" w:semiHidden="1" w:unhideWhenUsed="1"/>
+    <w:lsdException w:name="Body Text Indent 2" w:semiHidden="1" w:unhideWhenUsed="1"/>
+    <w:lsdException w:name="Body Text Indent 3" w:semiHidden="1" w:unhideWhenUsed="1"/>
+    <w:lsdException w:name="Block Text" w:semiHidden="1" w:unhideWhenUsed="1"/>
+    <w:lsdException w:name="Hyperlink" w:semiHidden="1" w:unhideWhenUsed="1" w:qFormat="1"/>
+    <w:lsdException w:name="FollowedHyperlink" w:semiHidden="1" w:unhideWhenUsed="1"/>
+    <w:lsdException w:name="Strong" w:uiPriority="22" w:qFormat="1"/>
+    <w:lsdException w:name="Emphasis" w:uiPriority="20" w:qFormat="1"/>
+    <w:lsdException w:name="Document Map" w:semiHidden="1" w:unhideWhenUsed="1"/>
+    <w:lsdException w:name="Plain Text" w:semiHidden="1" w:unhideWhenUsed="1"/>
+    <w:lsdException w:name="E-mail Signature" w:semiHidden="1" w:unhideWhenUsed="1"/>
+    <w:lsdException w:name="HTML Top of Form" w:semiHidden="1" w:unhideWhenUsed="1"/>
+    <w:lsdException w:name="HTML Bottom of Form" w:semiHidden="1" w:unhideWhenUsed="1"/>
+    <w:lsdException w:name="Normal (Web)" w:semiHidden="1" w:unhideWhenUsed="1"/>
+    <w:lsdException w:name="HTML Acronym" w:semiHidden="1" w:unhideWhenUsed="1"/>
+    <w:lsdException w:name="HTML Address" w:semiHidden="1" w:unhideWhenUsed="1"/>
+    <w:lsdException w:name="HTML Cite" w:semiHidden="1" w:unhideWhenUsed="1"/>
+    <w:lsdException w:name="HTML Code" w:semiHidden="1" w:unhideWhenUsed="1"/>
+    <w:lsdException w:name="HTML Definition" w:semiHidden="1" w:unhideWhenUsed="1"/>
+    <w:lsdException w:name="HTML Keyboard" w:semiHidden="1" w:unhideWhenUsed="1"/>
+    <w:lsdException w:name="HTML Preformatted" w:semiHidden="1" w:unhideWhenUsed="1"/>
+    <w:lsdException w:name="HTML Sample" w:semiHidden="1" w:unhideWhenUsed="1"/>
+    <w:lsdException w:name="HTML Typewriter" w:semiHidden="1" w:unhideWhenUsed="1"/>
+    <w:lsdException w:name="HTML Variable" w:semiHidden="1" w:unhideWhenUsed="1"/>
+    <w:lsdException w:name="Normal Table" w:semiHidden="1" w:unhideWhenUsed="1" w:qFormat="1"/>
+    <w:lsdException w:name="annotation subject" w:semiHidden="1" w:unhideWhenUsed="1"/>
+    <w:lsdException w:name="No List" w:semiHidden="1" w:unhideWhenUsed="1"/>
+    <w:lsdException w:name="Outline List 1" w:semiHidden="1" w:unhideWhenUsed="1"/>
+    <w:lsdException w:name="Outline List 2" w:semiHidden="1" w:unhideWhenUsed="1"/>
+    <w:lsdException w:name="Outline List 3" w:semiHidden="1" w:unhideWhenUsed="1"/>
+    <w:lsdException w:name="Table Simple 1" w:semiHidden="1" w:unhideWhenUsed="1"/>
+    <w:lsdException w:name="Table Simple 2" w:semiHidden="1" w:unhideWhenUsed="1"/>
+    <w:lsdException w:name="Table Simple 3" w:semiHidden="1" w:unhideWhenUsed="1"/>
+    <w:lsdException w:name="Table Classic 1" w:semiHidden="1" w:unhideWhenUsed="1"/>
+    <w:lsdException w:name="Table Classic 2" w:semiHidden="1" w:unhideWhenUsed="1"/>
+    <w:lsdException w:name="Table Classic 3" w:semiHidden="1" w:unhideWhenUsed="1"/>
+    <w:lsdException w:name="Table Classic 4" w:semiHidden="1" w:unhideWhenUsed="1"/>
+    <w:lsdException w:name="Table Colorful 1" w:semiHidden="1" w:unhideWhenUsed="1"/>
+    <w:lsdException w:name="Table Colorful 2" w:semiHidden="1" w:unhideWhenUsed="1"/>
+    <w:lsdException w:name="Table Colorful 3" w:semiHidden="1" w:unhideWhenUsed="1"/>
+    <w:lsdException w:name="Table Columns 1" w:semiHidden="1" w:unhideWhenUsed="1"/>
+    <w:lsdException w:name="Table Columns 2" w:semiHidden="1" w:unhideWhenUsed="1"/>
+    <w:lsdException w:name="Table Columns 3" w:semiHidden="1" w:unhideWhenUsed="1"/>
+    <w:lsdException w:name="Table Columns 4" w:semiHidden="1" w:unhideWhenUsed="1"/>
+    <w:lsdException w:name="Table Columns 5" w:semiHidden="1" w:unhideWhenUsed="1"/>
+    <w:lsdException w:name="Table Grid 1" w:semiHidden="1" w:unhideWhenUsed="1"/>
+    <w:lsdException w:name="Table Grid 2" w:semiHidden="1" w:unhideWhenUsed="1"/>
+    <w:lsdException w:name="Table Grid 3" w:semiHidden="1" w:unhideWhenUsed="1"/>
+    <w:lsdException w:name="Table Grid 4" w:semiHidden="1" w:unhideWhenUsed="1"/>
+    <w:lsdException w:name="Table Grid 5" w:semiHidden="1" w:unhideWhenUsed="1"/>
+    <w:lsdException w:name="Table Grid 6" w:semiHidden="1" w:unhideWhenUsed="1"/>
+    <w:lsdException w:name="Table Grid 7" w:semiHidden="1" w:unhideWhenUsed="1"/>
+    <w:lsdException w:name="Table Grid 8" w:semiHidden="1" w:unhideWhenUsed="1"/>
+    <w:lsdException w:name="Table List 1" w:semiHidden="1" w:unhideWhenUsed="1"/>
+    <w:lsdException w:name="Table List 2" w:semiHidden="1" w:unhideWhenUsed="1"/>
+    <w:lsdException w:name="Table List 3" w:semiHidden="1" w:unhideWhenUsed="1"/>
+    <w:lsdException w:name="Table List 4" w:semiHidden="1" w:unhideWhenUsed="1"/>
+    <w:lsdException w:name="Table List 5" w:semiHidden="1" w:unhideWhenUsed="1"/>
+    <w:lsdException w:name="Table List 6" w:semiHidden="1" w:unhideWhenUsed="1"/>
+    <w:lsdException w:name="Table List 7" w:semiHidden="1" w:unhideWhenUsed="1"/>
+    <w:lsdException w:name="Table List 8" w:semiHidden="1" w:unhideWhenUsed="1"/>
+    <w:lsdException w:name="Table 3D effects 1" w:semiHidden="1" w:unhideWhenUsed="1"/>
+    <w:lsdException w:name="Table 3D effects 2" w:semiHidden="1" w:unhideWhenUsed="1"/>
+    <w:lsdException w:name="Table 3D effects 3" w:semiHidden="1" w:unhideWhenUsed="1"/>
+    <w:lsdException w:name="Table Contemporary" w:semiHidden="1" w:unhideWhenUsed="1"/>
+    <w:lsdException w:name="Table Elegant" w:semiHidden="1" w:unhideWhenUsed="1"/>
+    <w:lsdException w:name="Table Professional" w:semiHidden="1" w:unhideWhenUsed="1"/>
+    <w:lsdException w:name="Table Subtle 1" w:semiHidden="1" w:unhideWhenUsed="1"/>
+    <w:lsdException w:name="Table Subtle 2" w:semiHidden="1" w:unhideWhenUsed="1"/>
+    <w:lsdException w:name="Table Web 1" w:semiHidden="1" w:unhideWhenUsed="1"/>
+    <w:lsdException w:name="Table Web 2" w:semiHidden="1" w:unhideWhenUsed="1"/>
+    <w:lsdException w:name="Table Web 3" w:semiHidden="1" w:unhideWhenUsed="1"/>
+    <w:lsdException w:name="Balloon Text" w:semiHidden="1" w:unhideWhenUsed="1"/>
+    <w:lsdException w:name="Table Grid" w:uiPriority="39"/>
+    <w:lsdException w:name="Table Theme" w:semiHidden="1" w:unhideWhenUsed="1"/>
+    <w:lsdException w:name="Placeholder Text" w:semiHidden="1"/>
+    <w:lsdException w:name="Light Shading" w:uiPriority="60"/>
+    <w:lsdException w:name="Light List" w:uiPriority="61"/>
+    <w:lsdException w:name="Light Grid" w:uiPriority="62"/>
+    <w:lsdException w:name="Medium Shading 1" w:uiPriority="63"/>
+    <w:lsdException w:name="Medium Shading 2" w:uiPriority="64"/>
+    <w:lsdException w:name="Medium List 1" w:uiPriority="65"/>
+    <w:lsdException w:name="Medium List 2" w:uiPriority="66"/>
+    <w:lsdException w:name="Medium Grid 1" w:uiPriority="67"/>
+    <w:lsdException w:name="Medium Grid 2" w:uiPriority="68"/>
+    <w:lsdException w:name="Medium Grid 3" w:uiPriority="69"/>
+    <w:lsdException w:name="Dark List" w:uiPriority="70"/>
+    <w:lsdException w:name="Colorful Shading" w:uiPriority="71"/>
+    <w:lsdException w:name="Colorful List" w:uiPriority="72"/>
+    <w:lsdException w:name="Colorful Grid" w:uiPriority="73"/>
+    <w:lsdException w:name="Light Shading Accent 1" w:uiPriority="60"/>
+    <w:lsdException w:name="Light List Accent 1" w:uiPriority="61"/>
+    <w:lsdException w:name="Light Grid Accent 1" w:uiPriority="62"/>
+    <w:lsdException w:name="Medium Shading 1 Accent 1" w:uiPriority="63"/>
+    <w:lsdException w:name="Medium Shading 2 Accent 1" w:uiPriority="64"/>
+    <w:lsdException w:name="Medium List 1 Accent 1" w:uiPriority="65"/>
+    <w:lsdException w:name="Revision" w:semiHidden="1"/>
+    <w:lsdException w:name="List Paragraph" w:uiPriority="34" w:qFormat="1"/>
+    <w:lsdException w:name="Medium List 2 Accent 1" w:uiPriority="66"/>
+    <w:lsdException w:name="Medium Grid 1 Accent 1" w:uiPriority="67"/>
+    <w:lsdException w:name="Medium Grid 2 Accent 1" w:uiPriority="68"/>
+    <w:lsdException w:name="Medium Grid 3 Accent 1" w:uiPriority="69"/>
+    <w:lsdException w:name="Dark List Accent 1" w:uiPriority="70"/>
+    <w:lsdException w:name="Colorful Shading Accent 1" w:uiPriority="71"/>
+    <w:lsdException w:name="Colorful List Accent 1" w:uiPriority="72"/>
+    <w:lsdException w:name="Colorful Grid Accent 1" w:uiPriority="73"/>
+    <w:lsdException w:name="Light Shading Accent 2" w:uiPriority="60"/>
+    <w:lsdException w:name="Light List Accent 2" w:uiPriority="61"/>
+    <w:lsdException w:name="Light Grid Accent 2" w:uiPriority="62"/>
+    <w:lsdException w:name="Medium Shading 1 Accent 2" w:uiPriority="63"/>
+    <w:lsdException w:name="Medium Shading 2 Accent 2" w:uiPriority="64"/>
+    <w:lsdException w:name="Medium List 1 Accent 2" w:uiPriority="65"/>
+    <w:lsdException w:name="Medium List 2 Accent 2" w:uiPriority="66"/>
+    <w:lsdException w:name="Medium Grid 1 Accent 2" w:uiPriority="67"/>
+    <w:lsdException w:name="Medium Grid 2 Accent 2" w:uiPriority="68"/>
+    <w:lsdException w:name="Medium Grid 3 Accent 2" w:uiPriority="69"/>
+    <w:lsdException w:name="Dark List Accent 2" w:uiPriority="70"/>
+    <w:lsdException w:name="Colorful Shading Accent 2" w:uiPriority="71"/>
+    <w:lsdException w:name="Colorful List Accent 2" w:uiPriority="72"/>
+    <w:lsdException w:name="Colorful Grid Accent 2" w:uiPriority="73"/>
+    <w:lsdException w:name="Light Shading Accent 3" w:uiPriority="60"/>
+    <w:lsdException w:name="Light List Accent 3" w:uiPriority="61"/>
+    <w:lsdException w:name="Light Grid Accent 3" w:uiPriority="62"/>
+    <w:lsdException w:name="Medium Shading 1 Accent 3" w:uiPriority="63"/>
+    <w:lsdException w:name="Medium Shading 2 Accent 3" w:uiPriority="64"/>
+    <w:lsdException w:name="Medium List 1 Accent 3" w:uiPriority="65"/>
+    <w:lsdException w:name="Medium List 2 Accent 3" w:uiPriority="66"/>
+    <w:lsdException w:name="Medium Grid 1 Accent 3" w:uiPriority="67"/>
+    <w:lsdException w:name="Medium Grid 2 Accent 3" w:uiPriority="68"/>
+    <w:lsdException w:name="Medium Grid 3 Accent 3" w:uiPriority="69"/>
+    <w:lsdException w:name="Dark List Accent 3" w:uiPriority="70"/>
+    <w:lsdException w:name="Colorful Shading Accent 3" w:uiPriority="71"/>
+    <w:lsdException w:name="Colorful List Accent 3" w:uiPriority="72"/>
+    <w:lsdException w:name="Colorful Grid Accent 3" w:uiPriority="73"/>
+    <w:lsdException w:name="Light Shading Accent 4" w:uiPriority="60"/>
+    <w:lsdException w:name="Light List Accent 4" w:uiPriority="61"/>
+    <w:lsdException w:name="Light Grid Accent 4" w:uiPriority="62"/>
+    <w:lsdException w:name="Medium Shading 1 Accent 4" w:uiPriority="63"/>
+    <w:lsdException w:name="Medium Shading 2 Accent 4" w:uiPriority="64"/>
+    <w:lsdException w:name="Medium List 1 Accent 4" w:uiPriority="65"/>
+    <w:lsdException w:name="Medium List 2 Accent 4" w:uiPriority="66"/>
+    <w:lsdException w:name="Medium Grid 1 Accent 4" w:uiPriority="67"/>
+    <w:lsdException w:name="Medium Grid 2 Accent 4" w:uiPriority="68"/>
+    <w:lsdException w:name="Medium Grid 3 Accent 4" w:uiPriority="69"/>
+    <w:lsdException w:name="Dark List Accent 4" w:uiPriority="70"/>
+    <w:lsdException w:name="Colorful Shading Accent 4" w:uiPriority="71"/>
+    <w:lsdException w:name="Colorful List Accent 4" w:uiPriority="72"/>
+    <w:lsdException w:name="Colorful Grid Accent 4" w:uiPriority="73"/>
+    <w:lsdException w:name="Light Shading Accent 5" w:uiPriority="60"/>
+    <w:lsdException w:name="Light List Accent 5" w:uiPriority="61"/>
+    <w:lsdException w:name="Light Grid Accent 5" w:uiPriority="62"/>
+    <w:lsdException w:name="Medium Shading 1 Accent 5" w:uiPriority="63"/>
+    <w:lsdException w:name="Medium Shading 2 Accent 5" w:uiPriority="64"/>
+    <w:lsdException w:name="Medium List 1 Accent 5" w:uiPriority="65"/>
+    <w:lsdException w:name="Medium List 2 Accent 5" w:uiPriority="66"/>
+    <w:lsdException w:name="Medium Grid 1 Accent 5" w:uiPriority="67"/>
+    <w:lsdException w:name="Medium Grid 2 Accent 5" w:uiPriority="68"/>
+    <w:lsdException w:name="Medium Grid 3 Accent 5" w:uiPriority="69"/>
+    <w:lsdException w:name="Dark List Accent 5" w:uiPriority="70"/>
+    <w:lsdException w:name="Colorful Shading Accent 5" w:uiPriority="71"/>
+    <w:lsdException w:name="Colorful List Accent 5" w:uiPriority="72"/>
+    <w:lsdException w:name="Colorful Grid Accent 5" w:uiPriority="73"/>
+    <w:lsdException w:name="Light Shading Accent 6" w:uiPriority="60"/>
+    <w:lsdException w:name="Light List Accent 6" w:uiPriority="61"/>
+    <w:lsdException w:name="Light Grid Accent 6" w:uiPriority="62"/>
+    <w:lsdException w:name="Medium Shading 1 Accent 6" w:uiPriority="63"/>
+    <w:lsdException w:name="Medium Shading 2 Accent 6" w:uiPriority="64"/>
+    <w:lsdException w:name="Medium List 1 Accent 6" w:uiPriority="65"/>
+    <w:lsdException w:name="Medium List 2 Accent 6" w:uiPriority="66"/>
+    <w:lsdException w:name="Medium Grid 1 Accent 6" w:uiPriority="67"/>
+    <w:lsdException w:name="Medium Grid 2 Accent 6" w:uiPriority="68"/>
+    <w:lsdException w:name="Medium Grid 3 Accent 6" w:uiPriority="69"/>
+    <w:lsdException w:name="Dark List Accent 6" w:uiPriority="70"/>
+    <w:lsdException w:name="Colorful Shading Accent 6" w:uiPriority="71"/>
+    <w:lsdException w:name="Colorful List Accent 6" w:uiPriority="72"/>
+    <w:lsdException w:name="Colorful Grid Accent 6" w:uiPriority="73"/>
+    <w:lsdException w:name="Subtle Emphasis" w:uiPriority="19" w:qFormat="1"/>
+    <w:lsdException w:name="Intense Emphasis" w:uiPriority="21" w:qFormat="1"/>
+    <w:lsdException w:name="Subtle Reference" w:uiPriority="31" w:qFormat="1"/>
+    <w:lsdException w:name="Intense Reference" w:uiPriority="32" w:qFormat="1"/>
+    <w:lsdException w:name="Book Title" w:uiPriority="33" w:qFormat="1"/>
+    <w:lsdException w:name="Bibliography" w:semiHidden="1" w:uiPriority="37" w:unhideWhenUsed="1"/>
+    <w:lsdException w:name="TOC Heading" w:semiHidden="1" w:uiPriority="39" w:unhideWhenUsed="1" w:qFormat="1"/>
+    <w:lsdException w:name="Plain Table 1" w:uiPriority="41"/>
+    <w:lsdException w:name="Plain Table 2" w:uiPriority="42"/>
+    <w:lsdException w:name="Plain Table 3" w:uiPriority="43"/>
+    <w:lsdException w:name="Plain Table 4" w:uiPriority="44"/>
+    <w:lsdException w:name="Plain Table 5" w:uiPriority="45"/>
+    <w:lsdException w:name="Grid Table Light" w:uiPriority="40"/>
+    <w:lsdException w:name="Grid Table 1 Light" w:uiPriority="46"/>
+    <w:lsdException w:name="Grid Table 2" w:uiPriority="47"/>
+    <w:lsdException w:name="Grid Table 3" w:uiPriority="48"/>
+    <w:lsdException w:name="Grid Table 4" w:uiPriority="49"/>
+    <w:lsdException w:name="Grid Table 5 Dark" w:uiPriority="50"/>
+    <w:lsdException w:name="Grid Table 6 Colorful" w:uiPriority="51"/>
+    <w:lsdException w:name="Grid Table 7 Colorful" w:uiPriority="52"/>
+    <w:lsdException w:name="Grid Table 1 Light Accent 1" w:uiPriority="46"/>
+    <w:lsdException w:name="Grid Table 2 Accent 1" w:uiPriority="47"/>
+    <w:lsdException w:name="Grid Table 3 Accent 1" w:uiPriority="48"/>
+    <w:lsdException w:name="Grid Table 4 Accent 1" w:uiPriority="49"/>
+    <w:lsdException w:name="Grid Table 5 Dark Accent 1" w:uiPriority="50"/>
+    <w:lsdException w:name="Grid Table 6 Colorful Accent 1" w:uiPriority="51"/>
+    <w:lsdException w:name="Grid Table 7 Colorful Accent 1" w:uiPriority="52"/>
+    <w:lsdException w:name="Grid Table 1 Light Accent 2" w:uiPriority="46"/>
+    <w:lsdException w:name="Grid Table 2 Accent 2" w:uiPriority="47"/>
+    <w:lsdException w:name="Grid Table 3 Accent 2" w:uiPriority="48"/>
+    <w:lsdException w:name="Grid Table 4 Accent 2" w:uiPriority="49"/>
+    <w:lsdException w:name="Grid Table 5 Dark Accent 2" w:uiPriority="50"/>
+    <w:lsdException w:name="Grid Table 6 Colorful Accent 2" w:uiPriority="51"/>
+    <w:lsdException w:name="Grid Table 7 Colorful Accent 2" w:uiPriority="52"/>
+    <w:lsdException w:name="Grid Table 1 Light Accent 3" w:uiPriority="46"/>
+    <w:lsdException w:name="Grid Table 2 Accent 3" w:uiPriority="47"/>
+    <w:lsdException w:name="Grid Table 3 Accent 3" w:uiPriority="48"/>
+    <w:lsdException w:name="Grid Table 4 Accent 3" w:uiPriority="49"/>
+    <w:lsdException w:name="Grid Table 5 Dark Accent 3" w:uiPriority="50"/>
+    <w:lsdException w:name="Grid Table 6 Colorful Accent 3" w:uiPriority="51"/>
+    <w:lsdException w:name="Grid Table 7 Colorful Accent 3" w:uiPriority="52"/>
+    <w:lsdException w:name="Grid Table 1 Light Accent 4" w:uiPriority="46"/>
+    <w:lsdException w:name="Grid Table 2 Accent 4" w:uiPriority="47"/>
+    <w:lsdException w:name="Grid Table 3 Accent 4" w:uiPriority="48"/>
+    <w:lsdException w:name="Grid Table 4 Accent 4" w:uiPriority="49"/>
+    <w:lsdException w:name="Grid Table 5 Dark Accent 4" w:uiPriority="50"/>
+    <w:lsdException w:name="Grid Table 6 Colorful Accent 4" w:uiPriority="51"/>
+    <w:lsdException w:name="Grid Table 7 Colorful Accent 4" w:uiPriority="52"/>
+    <w:lsdException w:name="Grid Table 1 Light Accent 5" w:uiPriority="46"/>
+    <w:lsdException w:name="Grid Table 2 Accent 5" w:uiPriority="47"/>
+    <w:lsdException w:name="Grid Table 3 Accent 5" w:uiPriority="48"/>
+    <w:lsdException w:name="Grid Table 4 Accent 5" w:uiPriority="49"/>
+    <w:lsdException w:name="Grid Table 5 Dark Accent 5" w:uiPriority="50"/>
+    <w:lsdException w:name="Grid Table 6 Colorful Accent 5" w:uiPriority="51"/>
+    <w:lsdException w:name="Grid Table 7 Colorful Accent 5" w:uiPriority="52"/>
+    <w:lsdException w:name="Grid Table 1 Light Accent 6" w:uiPriority="46"/>
+    <w:lsdException w:name="Grid Table 2 Accent 6" w:uiPriority="47"/>
+    <w:lsdException w:name="Grid Table 3 Accent 6" w:uiPriority="48"/>
+    <w:lsdException w:name="Grid Table 4 Accent 6" w:uiPriority="49"/>
+    <w:lsdException w:name="Grid Table 5 Dark Accent 6" w:uiPriority="50"/>
+    <w:lsdException w:name="Grid Table 6 Colorful Accent 6" w:uiPriority="51"/>
+    <w:lsdException w:name="Grid Table 7 Colorful Accent 6" w:uiPriority="52"/>
+    <w:lsdException w:name="List Table 1 Light" w:uiPriority="46"/>
+    <w:lsdException w:name="List Table 2" w:uiPriority="47"/>
+    <w:lsdException w:name="List Table 3" w:uiPriority="48"/>
+    <w:lsdException w:name="List Table 4" w:uiPriority="49"/>
+    <w:lsdException w:name="List Table 5 Dark" w:uiPriority="50"/>
+    <w:lsdException w:name="List Table 6 Colorful" w:uiPriority="51"/>
+    <w:lsdException w:name="List Table 7 Colorful" w:uiPriority="52"/>
+    <w:lsdException w:name="List Table 1 Light Accent 1" w:uiPriority="46"/>
+    <w:lsdException w:name="List Table 2 Accent 1" w:uiPriority="47"/>
+    <w:lsdException w:name="List Table 3 Accent 1" w:uiPriority="48"/>
+    <w:lsdException w:name="List Table 4 Accent 1" w:uiPriority="49"/>
+    <w:lsdException w:name="List Table 5 Dark Accent 1" w:uiPriority="50"/>
+    <w:lsdException w:name="List Table 6 Colorful Accent 1" w:uiPriority="51"/>
+    <w:lsdException w:name="List Table 7 Colorful Accent 1" w:uiPriority="52"/>
+    <w:lsdException w:name="List Table 1 Light Accent 2" w:uiPriority="46"/>
+    <w:lsdException w:name="List Table 2 Accent 2" w:uiPriority="47"/>
+    <w:lsdException w:name="List Table 3 Accent 2" w:uiPriority="48"/>
+    <w:lsdException w:name="List Table 4 Accent 2" w:uiPriority="49"/>
+    <w:lsdException w:name="List Table 5 Dark Accent 2" w:uiPriority="50"/>
+    <w:lsdException w:name="List Table 6 Colorful Accent 2" w:uiPriority="51"/>
+    <w:lsdException w:name="List Table 7 Colorful Accent 2" w:uiPriority="52"/>
+    <w:lsdException w:name="List Table 1 Light Accent 3" w:uiPriority="46"/>
+    <w:lsdException w:name="List Table 2 Accent 3" w:uiPriority="47"/>
+    <w:lsdException w:name="List Table 3 Accent 3" w:uiPriority="48"/>
+    <w:lsdException w:name="List Table 4 Accent 3" w:uiPriority="49"/>
+    <w:lsdException w:name="List Table 5 Dark Accent 3" w:uiPriority="50"/>
+    <w:lsdException w:name="List Table 6 Colorful Accent 3" w:uiPriority="51"/>
+    <w:lsdException w:name="List Table 7 Colorful Accent 3" w:uiPriority="52"/>
+    <w:lsdException w:name="List Table 1 Light Accent 4" w:uiPriority="46"/>
+    <w:lsdException w:name="List Table 2 Accent 4" w:uiPriority="47"/>
+    <w:lsdException w:name="List Table 3 Accent 4" w:uiPriority="48"/>
+    <w:lsdException w:name="List Table 4 Accent 4" w:uiPriority="49"/>
+    <w:lsdException w:name="List Table 5 Dark Accent 4" w:uiPriority="50"/>
+    <w:lsdException w:name="List Table 6 Colorful Accent 4" w:uiPriority="51"/>
+    <w:lsdException w:name="List Table 7 Colorful Accent 4" w:uiPriority="52"/>
+    <w:lsdException w:name="List Table 1 Light Accent 5" w:uiPriority="46"/>
+    <w:lsdException w:name="List Table 2 Accent 5" w:uiPriority="47"/>
+    <w:lsdException w:name="List Table 3 Accent 5" w:uiPriority="48"/>
+    <w:lsdException w:name="List Table 4 Accent 5" w:uiPriority="49"/>
+    <w:lsdException w:name="List Table 5 Dark Accent 5" w:uiPriority="50"/>
+    <w:lsdException w:name="List Table 6 Colorful Accent 5" w:uiPriority="51"/>
+    <w:lsdException w:name="List Table 7 Colorful Accent 5" w:uiPriority="52"/>
+    <w:lsdException w:name="List Table 1 Light Accent 6" w:uiPriority="46"/>
+    <w:lsdException w:name="List Table 2 Accent 6" w:uiPriority="47"/>
+    <w:lsdException w:name="List Table 3 Accent 6" w:uiPriority="48"/>
+    <w:lsdException w:name="List Table 4 Accent 6" w:uiPriority="49"/>
+    <w:lsdException w:name="List Table 5 Dark Accent 6" w:uiPriority="50"/>
+    <w:lsdException w:name="List Table 6 Colorful Accent 6" w:uiPriority="51"/>
+    <w:lsdException w:name="List Table 7 Colorful Accent 6" w:uiPriority="52"/>
+    <w:lsdException w:name="Mention" w:semiHidden="1" w:unhideWhenUsed="1"/>
+    <w:lsdException w:name="Smart Hyperlink" w:semiHidden="1" w:unhideWhenUsed="1"/>
+    <w:lsdException w:name="Hashtag" w:semiHidden="1" w:unhideWhenUsed="1"/>
+    <w:lsdException w:name="Unresolved Mention" w:semiHidden="1" w:unhideWhenUsed="1"/>
+    <w:lsdException w:name="Smart Link" w:semiHidden="1" w:unhideWhenUsed="1"/>
+    <w:lsdException w:name="Smart Link Error" w:semiHidden="1" w:unhideWhenUsed="1"/>
   </w:latentStyles>
-  <w:style w:type="paragraph" w:default="1" w:styleId="1">
+  <w:style w:type="paragraph" w:default="1" w:styleId="Normal">
     <w:name w:val="Normal"/>
     <w:qFormat/>
-    <w:uiPriority w:val="0"/>
     <w:pPr>
       <w:widowControl w:val="0"/>
       <w:jc w:val="both"/>
     </w:pPr>
     <w:rPr>
-      <w:rFonts w:asciiTheme="minorHAnsi" w:hAnsiTheme="minorHAnsi" w:eastAsiaTheme="minorEastAsia" w:cstheme="minorBidi"/>
+      <w:rFonts w:asciiTheme="minorHAnsi" w:eastAsiaTheme="minorEastAsia" w:hAnsiTheme="minorHAnsi" w:cstheme="minorBidi"/>
       <w:kern w:val="2"/>
       <w:sz w:val="21"/>
       <w:szCs w:val="22"/>
-      <w:lang w:val="en-US" w:eastAsia="zh-CN" w:bidi="ar-SA"/>
     </w:rPr>
   </w:style>
-  <w:style w:type="character" w:default="1" w:styleId="4">
+  <w:style w:type="character" w:default="1" w:styleId="DefaultParagraphFont">
     <w:name w:val="Default Paragraph Font"/>
+    <w:uiPriority w:val="1"/>
     <w:semiHidden/>
     <w:unhideWhenUsed/>
-    <w:uiPriority w:val="1"/>
   </w:style>
-  <w:style w:type="table" w:default="1" w:styleId="6">
+  <w:style w:type="table" w:default="1" w:styleId="TableNormal">
     <w:name w:val="Normal Table"/>
+    <w:uiPriority w:val="99"/>
     <w:semiHidden/>
     <w:unhideWhenUsed/>
-    <w:qFormat/>
-    <w:uiPriority w:val="99"/>
     <w:tblPr>
-      <w:tblLayout w:type="fixed"/>
+      <w:tblInd w:w="0" w:type="dxa"/>
       <w:tblCellMar>
         <w:top w:w="0" w:type="dxa"/>
         <w:left w:w="108" w:type="dxa"/>
@@ -925,13 +1114,19 @@
       </w:tblCellMar>
     </w:tblPr>
   </w:style>
-  <w:style w:type="paragraph" w:styleId="2">
+  <w:style w:type="numbering" w:default="1" w:styleId="NoList">
+    <w:name w:val="No List"/>
+    <w:uiPriority w:val="99"/>
+    <w:semiHidden/>
+    <w:unhideWhenUsed/>
+  </w:style>
+  <w:style w:type="paragraph" w:styleId="Footer">
     <w:name w:val="footer"/>
-    <w:basedOn w:val="1"/>
-    <w:link w:val="9"/>
+    <w:basedOn w:val="Normal"/>
+    <w:link w:val="FooterChar"/>
+    <w:uiPriority w:val="99"/>
     <w:unhideWhenUsed/>
     <w:qFormat/>
-    <w:uiPriority w:val="99"/>
     <w:pPr>
       <w:tabs>
         <w:tab w:val="center" w:pos="4153"/>
@@ -945,16 +1140,16 @@
       <w:szCs w:val="18"/>
     </w:rPr>
   </w:style>
-  <w:style w:type="paragraph" w:styleId="3">
+  <w:style w:type="paragraph" w:styleId="Header">
     <w:name w:val="header"/>
-    <w:basedOn w:val="1"/>
-    <w:link w:val="8"/>
+    <w:basedOn w:val="Normal"/>
+    <w:link w:val="HeaderChar"/>
+    <w:uiPriority w:val="99"/>
     <w:unhideWhenUsed/>
     <w:qFormat/>
-    <w:uiPriority w:val="99"/>
     <w:pPr>
       <w:pBdr>
-        <w:bottom w:val="single" w:color="auto" w:sz="6" w:space="1"/>
+        <w:bottom w:val="single" w:sz="6" w:space="1" w:color="auto"/>
       </w:pBdr>
       <w:tabs>
         <w:tab w:val="center" w:pos="4153"/>
@@ -968,44 +1163,44 @@
       <w:szCs w:val="18"/>
     </w:rPr>
   </w:style>
-  <w:style w:type="character" w:styleId="5">
+  <w:style w:type="character" w:styleId="Hyperlink">
     <w:name w:val="Hyperlink"/>
-    <w:basedOn w:val="4"/>
+    <w:basedOn w:val="DefaultParagraphFont"/>
+    <w:uiPriority w:val="99"/>
     <w:semiHidden/>
     <w:unhideWhenUsed/>
     <w:qFormat/>
-    <w:uiPriority w:val="99"/>
     <w:rPr>
       <w:color w:val="0000FF"/>
       <w:u w:val="single"/>
     </w:rPr>
   </w:style>
-  <w:style w:type="paragraph" w:styleId="7">
+  <w:style w:type="paragraph" w:styleId="ListParagraph">
     <w:name w:val="List Paragraph"/>
-    <w:basedOn w:val="1"/>
+    <w:basedOn w:val="Normal"/>
+    <w:uiPriority w:val="34"/>
     <w:qFormat/>
-    <w:uiPriority w:val="34"/>
     <w:pPr>
-      <w:ind w:firstLine="420" w:firstLineChars="200"/>
+      <w:ind w:firstLineChars="200" w:firstLine="420"/>
     </w:pPr>
   </w:style>
-  <w:style w:type="character" w:customStyle="1" w:styleId="8">
+  <w:style w:type="character" w:customStyle="1" w:styleId="HeaderChar">
     <w:name w:val="Header Char"/>
-    <w:basedOn w:val="4"/>
-    <w:link w:val="3"/>
+    <w:basedOn w:val="DefaultParagraphFont"/>
+    <w:link w:val="Header"/>
+    <w:uiPriority w:val="99"/>
     <w:qFormat/>
-    <w:uiPriority w:val="99"/>
     <w:rPr>
       <w:sz w:val="18"/>
       <w:szCs w:val="18"/>
     </w:rPr>
   </w:style>
-  <w:style w:type="character" w:customStyle="1" w:styleId="9">
+  <w:style w:type="character" w:customStyle="1" w:styleId="FooterChar">
     <w:name w:val="Footer Char"/>
-    <w:basedOn w:val="4"/>
-    <w:link w:val="2"/>
+    <w:basedOn w:val="DefaultParagraphFont"/>
+    <w:link w:val="Footer"/>
+    <w:uiPriority w:val="99"/>
     <w:qFormat/>
-    <w:uiPriority w:val="99"/>
     <w:rPr>
       <w:sz w:val="18"/>
       <w:szCs w:val="18"/>
@@ -1266,6 +1461,7 @@
     </a:fmtScheme>
   </a:themeElements>
   <a:objectDefaults/>
+  <a:extraClrSchemeLst/>
 </a:theme>
 </file>
 

</xml_diff>

<commit_message>
add out,null-coalescing, and exception
</commit_message>
<xml_diff>
--- a/notes.docx
+++ b/notes.docx
@@ -33,10 +33,7 @@
         <w:t>A</w:t>
       </w:r>
       <w:r>
-        <w:t xml:space="preserve">ssembly: C# source code is compiled into an intermediate language. These code and resources are stored in an executable file called an assembly (with an extension of .exe or .dll). An assembly contains a manifest that provides </w:t>
-      </w:r>
-      <w:r>
-        <w:t>information about the assembly’s types, version, culture, and security requirements. When the C# program is executed, the assembly is loaded into common language runtime.</w:t>
+        <w:t>ssembly: C# source code is compiled into an intermediate language. These code and resources are stored in an executable file called an assembly (with an extension of .exe or .dll). An assembly contains a manifest that provides information about the assembly’s types, version, culture, and security requirements. When the C# program is executed, the assembly is loaded into common language runtime.</w:t>
       </w:r>
     </w:p>
     <w:p>
@@ -73,10 +70,7 @@
         <w:ind w:firstLineChars="0"/>
       </w:pPr>
       <w:r>
-        <w:t>byte – s</w:t>
-      </w:r>
-      <w:r>
-        <w:t>hort – int – long(8-16-32-64 bit integer)</w:t>
+        <w:t>byte – short – int – long(8-16-32-64 bit integer)</w:t>
       </w:r>
     </w:p>
     <w:p>
@@ -108,10 +102,7 @@
         <w:t>digits</w:t>
       </w:r>
       <w:r>
-        <w:t xml:space="preserve"> fraction-15-28), we use decimal for counted values and use float/double for measured values (https://stackoverflow.com/questions/618535/difference-between-decimal-float-and-double-</w:t>
-      </w:r>
-      <w:r>
-        <w:t>in-net)</w:t>
+        <w:t xml:space="preserve"> fraction-15-28), we use decimal for counted values and use float/double for measured values (https://stackoverflow.com/questions/618535/difference-between-decimal-float-and-double-in-net)</w:t>
       </w:r>
     </w:p>
     <w:p>
@@ -139,10 +130,7 @@
         <w:ind w:firstLineChars="0"/>
       </w:pPr>
       <w:r>
-        <w:t>define a default constructor for a struct is an error, struct can be instantiated without using new operator. You must initialize all members when write a constructor with parameters. It cannot be inherit</w:t>
-      </w:r>
-      <w:r>
-        <w:t>ed.</w:t>
+        <w:t>define a default constructor for a struct is an error, struct can be instantiated without using new operator. You must initialize all members when write a constructor with parameters. It cannot be inherited.</w:t>
       </w:r>
     </w:p>
     <w:p>
@@ -193,10 +181,7 @@
         <w:ind w:firstLineChars="0"/>
       </w:pPr>
       <w:r>
-        <w:t>An abstract method is implicity a virt</w:t>
-      </w:r>
-      <w:r>
-        <w:t>ual method?</w:t>
+        <w:t>An abstract method is implicity a virtual method?</w:t>
       </w:r>
     </w:p>
     <w:p>
@@ -224,27 +209,21 @@
         <w:ind w:firstLineChars="0"/>
       </w:pPr>
       <w:r>
-        <w:t>Async: any method using await must be marked async,  await means  that proce</w:t>
-      </w:r>
-      <w:r>
-        <w:t>ssing cannot continue until the task finishes. (https://stackoverflow.com/questions/14455293/how-and-when-to-use-async-and-await)</w:t>
-      </w:r>
-    </w:p>
-    <w:p>
-      <w:pPr>
-        <w:pStyle w:val="ListParagraph"/>
-        <w:numPr>
-          <w:ilvl w:val="0"/>
-          <w:numId w:val="1"/>
-        </w:numPr>
-        <w:spacing w:line="360" w:lineRule="auto"/>
-        <w:ind w:firstLineChars="0"/>
-      </w:pPr>
-      <w:r>
-        <w:t>Lambda: use lambda expressions that requires instances of delegate types or expression trees. When call enumerable.select, use</w:t>
-      </w:r>
-      <w:r>
-        <w:t xml:space="preserve"> Func&lt;T,TResult&gt;; when call queryable.</w:t>
+        <w:t>Async: any method using await must be marked async,  await means  that processing cannot continue until the task finishes. (https://stackoverflow.com/questions/14455293/how-and-when-to-use-async-and-await)</w:t>
+      </w:r>
+    </w:p>
+    <w:p>
+      <w:pPr>
+        <w:pStyle w:val="ListParagraph"/>
+        <w:numPr>
+          <w:ilvl w:val="0"/>
+          <w:numId w:val="1"/>
+        </w:numPr>
+        <w:spacing w:line="360" w:lineRule="auto"/>
+        <w:ind w:firstLineChars="0"/>
+      </w:pPr>
+      <w:r>
+        <w:t>Lambda: use lambda expressions that requires instances of delegate types or expression trees. When call enumerable.select, use Func&lt;T,TResult&gt;; when call queryable.</w:t>
       </w:r>
       <w:r>
         <w:rPr>
@@ -276,10 +255,7 @@
         <w:t>ele</w:t>
       </w:r>
       <w:r>
-        <w:t>gate is a reference type that can be used</w:t>
-      </w:r>
-      <w:r>
-        <w:t xml:space="preserve"> to encapsulate a named or an anonymous </w:t>
+        <w:t xml:space="preserve">gate is a reference type that can be used to encapsulate a named or an anonymous </w:t>
       </w:r>
       <w:r>
         <w:lastRenderedPageBreak/>
@@ -303,10 +279,7 @@
         <w:t>T</w:t>
       </w:r>
       <w:r>
-        <w:t>he static is not allowed in a constant declaration. Readonly vs constant, const ca</w:t>
-      </w:r>
-      <w:r>
-        <w:t>n only be initialized at the declaration.</w:t>
+        <w:t>he static is not allowed in a constant declaration. Readonly vs constant, const can only be initialized at the declaration.</w:t>
       </w:r>
     </w:p>
     <w:p>
@@ -361,10 +334,7 @@
         <w:t>,</w:t>
       </w:r>
       <w:r>
-        <w:t xml:space="preserve"> e.g. </w:t>
-      </w:r>
-      <w:r>
-        <w:t>button click</w:t>
+        <w:t xml:space="preserve"> e.g. button click</w:t>
       </w:r>
     </w:p>
     <w:p>
@@ -412,10 +382,7 @@
         <w:ind w:firstLineChars="0"/>
       </w:pPr>
       <w:r>
-        <w:t>New: hide an inherited member, new vs override: new causes the the original member to become hidden, override extends the implementation for an inherite</w:t>
-      </w:r>
-      <w:r>
-        <w:t>d member.</w:t>
+        <w:t>New: hide an inherited member, new vs override: new causes the the original member to become hidden, override extends the implementation for an inherited member.</w:t>
       </w:r>
     </w:p>
     <w:p>
@@ -471,10 +438,7 @@
         <w:ind w:firstLineChars="0"/>
       </w:pPr>
       <w:r>
-        <w:t>Static: static member belongs to type itself, not a specific ob</w:t>
-      </w:r>
-      <w:r>
-        <w:t>ject. Static class means all members of the class must be static.</w:t>
+        <w:t>Static: static member belongs to type itself, not a specific object. Static class means all members of the class must be static.</w:t>
       </w:r>
     </w:p>
     <w:p>
@@ -516,10 +480,7 @@
         <w:ind w:firstLineChars="0"/>
       </w:pPr>
       <w:r>
-        <w:t>Volatile: a field can be modified by mul</w:t>
-      </w:r>
-      <w:r>
-        <w:t>tiple threads that are executing same time.</w:t>
+        <w:t>Volatile: a field can be modified by multiple threads that are executing same time.</w:t>
       </w:r>
     </w:p>
     <w:p>
@@ -574,6 +535,57 @@
       </w:r>
       <w:r>
         <w:t xml:space="preserve"> Cannot inherit from other struct, so member cannot be protected.</w:t>
+      </w:r>
+    </w:p>
+    <w:p>
+      <w:pPr>
+        <w:pStyle w:val="ListParagraph"/>
+        <w:numPr>
+          <w:ilvl w:val="0"/>
+          <w:numId w:val="1"/>
+        </w:numPr>
+        <w:spacing w:line="360" w:lineRule="auto"/>
+        <w:ind w:firstLineChars="0"/>
+      </w:pPr>
+      <w:r>
+        <w:t>O</w:t>
+      </w:r>
+      <w:r>
+        <w:rPr>
+          <w:rFonts w:hint="eastAsia"/>
+        </w:rPr>
+        <w:t>ut</w:t>
+      </w:r>
+      <w:r>
+        <w:t xml:space="preserve"> parameter: to be passed by reference</w:t>
+      </w:r>
+    </w:p>
+    <w:p>
+      <w:pPr>
+        <w:pStyle w:val="ListParagraph"/>
+        <w:numPr>
+          <w:ilvl w:val="0"/>
+          <w:numId w:val="1"/>
+        </w:numPr>
+        <w:spacing w:line="360" w:lineRule="auto"/>
+        <w:ind w:firstLineChars="0"/>
+      </w:pPr>
+      <w:r>
+        <w:t>Null-coalescing operator ??</w:t>
+      </w:r>
+    </w:p>
+    <w:p>
+      <w:pPr>
+        <w:pStyle w:val="ListParagraph"/>
+        <w:numPr>
+          <w:ilvl w:val="0"/>
+          <w:numId w:val="1"/>
+        </w:numPr>
+        <w:spacing w:line="360" w:lineRule="auto"/>
+        <w:ind w:firstLineChars="0"/>
+      </w:pPr>
+      <w:r>
+        <w:t>Exception: don’t initialize variable at try block, otherwise it cannot be accessed at catch block;</w:t>
       </w:r>
       <w:bookmarkStart w:id="0" w:name="_GoBack"/>
       <w:bookmarkEnd w:id="0"/>

</xml_diff>

<commit_message>
add try,catch, and finally
</commit_message>
<xml_diff>
--- a/notes.docx
+++ b/notes.docx
@@ -33,7 +33,10 @@
         <w:t>A</w:t>
       </w:r>
       <w:r>
-        <w:t>ssembly: C# source code is compiled into an intermediate language. These code and resources are stored in an executable file called an assembly (with an extension of .exe or .dll). An assembly contains a manifest that provides information about the assembly’s types, version, culture, and security requirements. When the C# program is executed, the assembly is loaded into common language runtime.</w:t>
+        <w:t xml:space="preserve">ssembly: C# source code is compiled into an intermediate language. These code and resources are stored in an executable file called an assembly (with an extension of .exe or .dll). An assembly contains a manifest that provides </w:t>
+      </w:r>
+      <w:r>
+        <w:t>information about the assembly’s types, version, culture, and security requirements. When the C# program is executed, the assembly is loaded into common language runtime.</w:t>
       </w:r>
     </w:p>
     <w:p>
@@ -70,7 +73,10 @@
         <w:ind w:firstLineChars="0"/>
       </w:pPr>
       <w:r>
-        <w:t>byte – short – int – long(8-16-32-64 bit integer)</w:t>
+        <w:t>byte – s</w:t>
+      </w:r>
+      <w:r>
+        <w:t>hort – int – long(8-16-32-64 bit integer)</w:t>
       </w:r>
     </w:p>
     <w:p>
@@ -102,7 +108,10 @@
         <w:t>digits</w:t>
       </w:r>
       <w:r>
-        <w:t xml:space="preserve"> fraction-15-28), we use decimal for counted values and use float/double for measured values (https://stackoverflow.com/questions/618535/difference-between-decimal-float-and-double-in-net)</w:t>
+        <w:t xml:space="preserve"> fraction-15-28), we use decimal for counted values and use float/double for measured values (https://stackoverflow.com/questions/618535/difference-between-decimal-float-and-double-</w:t>
+      </w:r>
+      <w:r>
+        <w:t>in-net)</w:t>
       </w:r>
     </w:p>
     <w:p>
@@ -130,7 +139,10 @@
         <w:ind w:firstLineChars="0"/>
       </w:pPr>
       <w:r>
-        <w:t>define a default constructor for a struct is an error, struct can be instantiated without using new operator. You must initialize all members when write a constructor with parameters. It cannot be inherited.</w:t>
+        <w:t>define a default constructor for a struct is an error, struct can be instantiated without using new operator. You must initialize all members when write a constructor with parameters. It cannot be inherit</w:t>
+      </w:r>
+      <w:r>
+        <w:t>ed.</w:t>
       </w:r>
     </w:p>
     <w:p>
@@ -181,7 +193,10 @@
         <w:ind w:firstLineChars="0"/>
       </w:pPr>
       <w:r>
-        <w:t>An abstract method is implicity a virtual method?</w:t>
+        <w:t>An abstract method is implicity a virt</w:t>
+      </w:r>
+      <w:r>
+        <w:t>ual method?</w:t>
       </w:r>
     </w:p>
     <w:p>
@@ -209,21 +224,27 @@
         <w:ind w:firstLineChars="0"/>
       </w:pPr>
       <w:r>
-        <w:t>Async: any method using await must be marked async,  await means  that processing cannot continue until the task finishes. (https://stackoverflow.com/questions/14455293/how-and-when-to-use-async-and-await)</w:t>
-      </w:r>
-    </w:p>
-    <w:p>
-      <w:pPr>
-        <w:pStyle w:val="ListParagraph"/>
-        <w:numPr>
-          <w:ilvl w:val="0"/>
-          <w:numId w:val="1"/>
-        </w:numPr>
-        <w:spacing w:line="360" w:lineRule="auto"/>
-        <w:ind w:firstLineChars="0"/>
-      </w:pPr>
-      <w:r>
-        <w:t>Lambda: use lambda expressions that requires instances of delegate types or expression trees. When call enumerable.select, use Func&lt;T,TResult&gt;; when call queryable.</w:t>
+        <w:t>Async: any method using await must be marked async,  await means  that proce</w:t>
+      </w:r>
+      <w:r>
+        <w:t>ssing cannot continue until the task finishes. (https://stackoverflow.com/questions/14455293/how-and-when-to-use-async-and-await)</w:t>
+      </w:r>
+    </w:p>
+    <w:p>
+      <w:pPr>
+        <w:pStyle w:val="ListParagraph"/>
+        <w:numPr>
+          <w:ilvl w:val="0"/>
+          <w:numId w:val="1"/>
+        </w:numPr>
+        <w:spacing w:line="360" w:lineRule="auto"/>
+        <w:ind w:firstLineChars="0"/>
+      </w:pPr>
+      <w:r>
+        <w:t>Lambda: use lambda expressions that requires instances of delegate types or expression trees. When call enumerable.select, use</w:t>
+      </w:r>
+      <w:r>
+        <w:t xml:space="preserve"> Func&lt;T,TResult&gt;; when call queryable.</w:t>
       </w:r>
       <w:r>
         <w:rPr>
@@ -255,11 +276,17 @@
         <w:t>ele</w:t>
       </w:r>
       <w:r>
-        <w:t xml:space="preserve">gate is a reference type that can be used to encapsulate a named or an anonymous </w:t>
+        <w:t>gate is a reference type that can be used</w:t>
+      </w:r>
+      <w:r>
+        <w:t xml:space="preserve"> to encapsulate a named or an anonymous </w:t>
       </w:r>
       <w:r>
         <w:lastRenderedPageBreak/>
         <w:t>method. The delegate must be instantiated with a method or lambda expression that has a compatible return type and input parameters.</w:t>
+      </w:r>
+      <w:r>
+        <w:t xml:space="preserve"> It is a reference to a method. It used as a parameter to another method.</w:t>
       </w:r>
     </w:p>
     <w:p>
@@ -279,7 +306,10 @@
         <w:t>T</w:t>
       </w:r>
       <w:r>
-        <w:t>he static is not allowed in a constant declaration. Readonly vs constant, const can only be initialized at the declaration.</w:t>
+        <w:t>he static</w:t>
+      </w:r>
+      <w:r>
+        <w:t xml:space="preserve"> is not allowed in a constant declaration. Readonly vs constant, const can only be initialized at the declaration.</w:t>
       </w:r>
     </w:p>
     <w:p>
@@ -302,7 +332,10 @@
         <w:t>R</w:t>
       </w:r>
       <w:r>
-        <w:t>eadonly struct(struct is immutable), ref readonly(returned reference cannot be modified)</w:t>
+        <w:t>eadonly struct(struct is immutable), ref readonly(returned reference can</w:t>
+      </w:r>
+      <w:r>
+        <w:t>not be modified)</w:t>
       </w:r>
     </w:p>
     <w:p>
@@ -382,7 +415,10 @@
         <w:ind w:firstLineChars="0"/>
       </w:pPr>
       <w:r>
-        <w:t>New: hide an inherited member, new vs override: new causes the the original member to become hidden, override extends the implementation for an inherited member.</w:t>
+        <w:t>New: hide an inherited member, new vs override: new causes the the original mem</w:t>
+      </w:r>
+      <w:r>
+        <w:t>ber to become hidden, override extends the implementation for an inherited member.</w:t>
       </w:r>
     </w:p>
     <w:p>
@@ -424,7 +460,10 @@
         <w:ind w:firstLineChars="0"/>
       </w:pPr>
       <w:r>
-        <w:t>Sealed: prevent other classes from inheriting from it.</w:t>
+        <w:t>Sealed: prevent other classes from inheriting</w:t>
+      </w:r>
+      <w:r>
+        <w:t xml:space="preserve"> from it.</w:t>
       </w:r>
     </w:p>
     <w:p>
@@ -466,7 +505,10 @@
         <w:ind w:firstLineChars="0"/>
       </w:pPr>
       <w:r>
-        <w:t>Virtual: a method with virtual can be overridden by any class that inherits it. It likes abstract, other it cannot with static.</w:t>
+        <w:t>Virtual: a method with virtual can be overridden by any class that inherits it. It likes abstra</w:t>
+      </w:r>
+      <w:r>
+        <w:t>ct, other it cannot with static.</w:t>
       </w:r>
     </w:p>
     <w:p>
@@ -531,64 +573,82 @@
         <w:t>truct</w:t>
       </w:r>
       <w:r>
-        <w:t>: is used to encapsulate small groups of related variables, such as the coordinates of a rectangle.</w:t>
-      </w:r>
-      <w:r>
-        <w:t xml:space="preserve"> Cannot inherit from other struct, so member cannot be protected.</w:t>
-      </w:r>
-    </w:p>
-    <w:p>
-      <w:pPr>
-        <w:pStyle w:val="ListParagraph"/>
-        <w:numPr>
-          <w:ilvl w:val="0"/>
-          <w:numId w:val="1"/>
-        </w:numPr>
-        <w:spacing w:line="360" w:lineRule="auto"/>
-        <w:ind w:firstLineChars="0"/>
-      </w:pPr>
-      <w:r>
-        <w:t>O</w:t>
+        <w:t xml:space="preserve">: is used to encapsulate small </w:t>
+      </w:r>
+      <w:r>
+        <w:t>groups of related variables, such as the coordinates of a rectangle. Cannot inherit from other struct, so member cannot be protected.</w:t>
+      </w:r>
+    </w:p>
+    <w:p>
+      <w:pPr>
+        <w:pStyle w:val="ListParagraph"/>
+        <w:numPr>
+          <w:ilvl w:val="0"/>
+          <w:numId w:val="1"/>
+        </w:numPr>
+        <w:spacing w:line="360" w:lineRule="auto"/>
+        <w:ind w:firstLineChars="0"/>
+      </w:pPr>
+      <w:r>
+        <w:t>Foreach in: ref or ref readonly</w:t>
+      </w:r>
+    </w:p>
+    <w:p>
+      <w:pPr>
+        <w:pStyle w:val="ListParagraph"/>
+        <w:numPr>
+          <w:ilvl w:val="0"/>
+          <w:numId w:val="1"/>
+        </w:numPr>
+        <w:spacing w:line="360" w:lineRule="auto"/>
+        <w:ind w:firstLineChars="0"/>
+      </w:pPr>
+      <w:r>
+        <w:t>Out parameter: to be passed by reference</w:t>
+      </w:r>
+    </w:p>
+    <w:p>
+      <w:pPr>
+        <w:pStyle w:val="ListParagraph"/>
+        <w:numPr>
+          <w:ilvl w:val="0"/>
+          <w:numId w:val="1"/>
+        </w:numPr>
+        <w:spacing w:line="360" w:lineRule="auto"/>
+        <w:ind w:firstLineChars="0"/>
+      </w:pPr>
+      <w:r>
+        <w:t>Null-coalescing operator ??</w:t>
+      </w:r>
+    </w:p>
+    <w:p>
+      <w:pPr>
+        <w:pStyle w:val="ListParagraph"/>
+        <w:numPr>
+          <w:ilvl w:val="0"/>
+          <w:numId w:val="1"/>
+        </w:numPr>
+        <w:spacing w:line="360" w:lineRule="auto"/>
+        <w:ind w:firstLineChars="0"/>
+      </w:pPr>
+      <w:r>
+        <w:t>Exception: don’t init</w:t>
+      </w:r>
+      <w:r>
+        <w:t xml:space="preserve">ialize variable at try block, otherwise it cannot be accessed at catch block. </w:t>
+      </w:r>
+      <w:r>
+        <w:lastRenderedPageBreak/>
+        <w:t>U</w:t>
       </w:r>
       <w:r>
         <w:rPr>
           <w:rFonts w:hint="eastAsia"/>
         </w:rPr>
-        <w:t>ut</w:t>
-      </w:r>
-      <w:r>
-        <w:t xml:space="preserve"> parameter: to be passed by reference</w:t>
-      </w:r>
-    </w:p>
-    <w:p>
-      <w:pPr>
-        <w:pStyle w:val="ListParagraph"/>
-        <w:numPr>
-          <w:ilvl w:val="0"/>
-          <w:numId w:val="1"/>
-        </w:numPr>
-        <w:spacing w:line="360" w:lineRule="auto"/>
-        <w:ind w:firstLineChars="0"/>
-      </w:pPr>
-      <w:r>
-        <w:t>Null-coalescing operator ??</w:t>
-      </w:r>
-    </w:p>
-    <w:p>
-      <w:pPr>
-        <w:pStyle w:val="ListParagraph"/>
-        <w:numPr>
-          <w:ilvl w:val="0"/>
-          <w:numId w:val="1"/>
-        </w:numPr>
-        <w:spacing w:line="360" w:lineRule="auto"/>
-        <w:ind w:firstLineChars="0"/>
-      </w:pPr>
-      <w:r>
-        <w:t>Exception: don’t initialize variable at try block, otherwise it cannot be accessed at catch block;</w:t>
-      </w:r>
-      <w:r>
-        <w:t xml:space="preserve"> use resources in try block, deal with exceptional in catch block, and release the resources in the finally block.</w:t>
+        <w:t>se</w:t>
+      </w:r>
+      <w:r>
+        <w:t xml:space="preserve"> resources in try block, deal with exception in catch block, and release resources in finally block.</w:t>
       </w:r>
       <w:bookmarkStart w:id="0" w:name="_GoBack"/>
       <w:bookmarkEnd w:id="0"/>
@@ -824,7 +884,7 @@
     <w:lsdException w:name="HTML Sample" w:semiHidden="1" w:unhideWhenUsed="1"/>
     <w:lsdException w:name="HTML Typewriter" w:semiHidden="1" w:unhideWhenUsed="1"/>
     <w:lsdException w:name="HTML Variable" w:semiHidden="1" w:unhideWhenUsed="1"/>
-    <w:lsdException w:name="Normal Table" w:semiHidden="1" w:unhideWhenUsed="1" w:qFormat="1"/>
+    <w:lsdException w:name="Normal Table" w:semiHidden="1" w:unhideWhenUsed="1"/>
     <w:lsdException w:name="annotation subject" w:semiHidden="1" w:unhideWhenUsed="1"/>
     <w:lsdException w:name="No List" w:semiHidden="1" w:unhideWhenUsed="1"/>
     <w:lsdException w:name="Outline List 1" w:semiHidden="1" w:unhideWhenUsed="1"/>

</xml_diff>

<commit_message>
add checked and unchecked
</commit_message>
<xml_diff>
--- a/notes.docx
+++ b/notes.docx
@@ -635,7 +635,10 @@
         <w:t>Exception: don’t init</w:t>
       </w:r>
       <w:r>
-        <w:t xml:space="preserve">ialize variable at try block, otherwise it cannot be accessed at catch block. </w:t>
+        <w:t>ialize variable at try block, otherwise it cannot be accessed at catch block.</w:t>
+      </w:r>
+      <w:r>
+        <w:t xml:space="preserve"> </w:t>
       </w:r>
       <w:r>
         <w:lastRenderedPageBreak/>
@@ -650,8 +653,32 @@
       <w:r>
         <w:t xml:space="preserve"> resources in try block, deal with exception in catch block, and release resources in finally block.</w:t>
       </w:r>
+    </w:p>
+    <w:p>
+      <w:pPr>
+        <w:pStyle w:val="ListParagraph"/>
+        <w:numPr>
+          <w:ilvl w:val="0"/>
+          <w:numId w:val="1"/>
+        </w:numPr>
+        <w:spacing w:line="360" w:lineRule="auto"/>
+        <w:ind w:firstLineChars="0"/>
+      </w:pPr>
+      <w:r>
+        <w:t>Checked and unchecked: checked is used as overflow checking for integral type arithmetic operations, if an expression contains one or more non-constant values, the compiler does not detect the overflow. Unchecked means ignore the overflow.</w:t>
+      </w:r>
       <w:bookmarkStart w:id="0" w:name="_GoBack"/>
       <w:bookmarkEnd w:id="0"/>
+    </w:p>
+    <w:p>
+      <w:pPr>
+        <w:pStyle w:val="ListParagraph"/>
+        <w:spacing w:line="360" w:lineRule="auto"/>
+        <w:ind w:left="360" w:firstLineChars="0" w:firstLine="0"/>
+        <w:rPr>
+          <w:rFonts w:hint="eastAsia"/>
+        </w:rPr>
+      </w:pPr>
     </w:p>
     <w:p>
       <w:pPr>

</xml_diff>

<commit_message>
add fixed and lock
</commit_message>
<xml_diff>
--- a/notes.docx
+++ b/notes.docx
@@ -33,7 +33,15 @@
         <w:t>A</w:t>
       </w:r>
       <w:r>
-        <w:t xml:space="preserve">ssembly: C# source code is compiled into an intermediate language. These code and resources are stored in an executable file called an assembly (with an extension of .exe or .dll). An assembly contains a manifest that provides </w:t>
+        <w:t>ssembly: C# source code is compiled into an intermediate language. These code and resources are stored in an executable file called an assembly (with an extension of .exe or .</w:t>
+      </w:r>
+      <w:proofErr w:type="spellStart"/>
+      <w:r>
+        <w:t>dll</w:t>
+      </w:r>
+      <w:proofErr w:type="spellEnd"/>
+      <w:r>
+        <w:t xml:space="preserve">). An assembly contains a manifest that provides </w:t>
       </w:r>
       <w:r>
         <w:t>information about the assembly’s types, version, culture, and security requirements. When the C# program is executed, the assembly is loaded into common language runtime.</w:t>
@@ -124,8 +132,13 @@
         <w:spacing w:line="360" w:lineRule="auto"/>
         <w:ind w:firstLineChars="0"/>
       </w:pPr>
-      <w:r>
-        <w:t>enum Day{Sat, Sun, Mon, Tue, Wed, Thu, Fri}</w:t>
+      <w:proofErr w:type="spellStart"/>
+      <w:r>
+        <w:t>enum</w:t>
+      </w:r>
+      <w:proofErr w:type="spellEnd"/>
+      <w:r>
+        <w:t xml:space="preserve"> Day{Sat, Sun, Mon, Tue, Wed, Thu, Fri}</w:t>
       </w:r>
     </w:p>
     <w:p>
@@ -193,7 +206,15 @@
         <w:ind w:firstLineChars="0"/>
       </w:pPr>
       <w:r>
-        <w:t>An abstract method is implicity a virt</w:t>
+        <w:t xml:space="preserve">An abstract method is </w:t>
+      </w:r>
+      <w:proofErr w:type="spellStart"/>
+      <w:r>
+        <w:t>implicity</w:t>
+      </w:r>
+      <w:proofErr w:type="spellEnd"/>
+      <w:r>
+        <w:t xml:space="preserve"> a virt</w:t>
       </w:r>
       <w:r>
         <w:t>ual method?</w:t>
@@ -241,10 +262,38 @@
         <w:ind w:firstLineChars="0"/>
       </w:pPr>
       <w:r>
-        <w:t>Lambda: use lambda expressions that requires instances of delegate types or expression trees. When call enumerable.select, use</w:t>
-      </w:r>
-      <w:r>
-        <w:t xml:space="preserve"> Func&lt;T,TResult&gt;; when call queryable.</w:t>
+        <w:t xml:space="preserve">Lambda: use lambda expressions that requires instances of delegate types or expression trees. When call </w:t>
+      </w:r>
+      <w:proofErr w:type="spellStart"/>
+      <w:r>
+        <w:t>enumerable.select</w:t>
+      </w:r>
+      <w:proofErr w:type="spellEnd"/>
+      <w:r>
+        <w:t>, use</w:t>
+      </w:r>
+      <w:r>
+        <w:t xml:space="preserve"> </w:t>
+      </w:r>
+      <w:proofErr w:type="spellStart"/>
+      <w:r>
+        <w:t>Func</w:t>
+      </w:r>
+      <w:proofErr w:type="spellEnd"/>
+      <w:r>
+        <w:t>&lt;</w:t>
+      </w:r>
+      <w:proofErr w:type="spellStart"/>
+      <w:r>
+        <w:t>T,TResult</w:t>
+      </w:r>
+      <w:proofErr w:type="spellEnd"/>
+      <w:r>
+        <w:t xml:space="preserve">&gt;; when call </w:t>
+      </w:r>
+      <w:proofErr w:type="spellStart"/>
+      <w:r>
+        <w:t>queryable.</w:t>
       </w:r>
       <w:r>
         <w:rPr>
@@ -253,7 +302,35 @@
         <w:t>selec</w:t>
       </w:r>
       <w:r>
-        <w:t>t, use tree type Expression&lt;Func&lt;TSource, TResult&gt;&gt;. One parameter, parentheses are optional, otherwise are required. Tuple type as an argument to a lambda expression.</w:t>
+        <w:t>t</w:t>
+      </w:r>
+      <w:proofErr w:type="spellEnd"/>
+      <w:r>
+        <w:t>, use tree type Expression&lt;</w:t>
+      </w:r>
+      <w:proofErr w:type="spellStart"/>
+      <w:r>
+        <w:t>Func</w:t>
+      </w:r>
+      <w:proofErr w:type="spellEnd"/>
+      <w:r>
+        <w:t>&lt;</w:t>
+      </w:r>
+      <w:proofErr w:type="spellStart"/>
+      <w:r>
+        <w:t>TSource</w:t>
+      </w:r>
+      <w:proofErr w:type="spellEnd"/>
+      <w:r>
+        <w:t xml:space="preserve">, </w:t>
+      </w:r>
+      <w:proofErr w:type="spellStart"/>
+      <w:r>
+        <w:t>TResult</w:t>
+      </w:r>
+      <w:proofErr w:type="spellEnd"/>
+      <w:r>
+        <w:t>&gt;&gt;. One parameter, parentheses are optional, otherwise are required. Tuple type as an argument to a lambda expression.</w:t>
       </w:r>
     </w:p>
     <w:p>
@@ -309,22 +386,36 @@
         <w:t>he static</w:t>
       </w:r>
       <w:r>
-        <w:t xml:space="preserve"> is not allowed in a constant declaration. Readonly vs constant, const can only be initialized at the declaration.</w:t>
-      </w:r>
-    </w:p>
-    <w:p>
-      <w:pPr>
-        <w:pStyle w:val="ListParagraph"/>
-        <w:numPr>
-          <w:ilvl w:val="0"/>
-          <w:numId w:val="1"/>
-        </w:numPr>
-        <w:spacing w:line="360" w:lineRule="auto"/>
-        <w:ind w:firstLineChars="0"/>
-      </w:pPr>
-      <w:r>
-        <w:t xml:space="preserve">Readonly can be initialized in the declaration, in the constructor. </w:t>
-      </w:r>
+        <w:t xml:space="preserve"> is not allowed in a constant declaration. </w:t>
+      </w:r>
+      <w:proofErr w:type="spellStart"/>
+      <w:r>
+        <w:t>Readonly</w:t>
+      </w:r>
+      <w:proofErr w:type="spellEnd"/>
+      <w:r>
+        <w:t xml:space="preserve"> vs constant, const can only be initialized at the declaration.</w:t>
+      </w:r>
+    </w:p>
+    <w:p>
+      <w:pPr>
+        <w:pStyle w:val="ListParagraph"/>
+        <w:numPr>
+          <w:ilvl w:val="0"/>
+          <w:numId w:val="1"/>
+        </w:numPr>
+        <w:spacing w:line="360" w:lineRule="auto"/>
+        <w:ind w:firstLineChars="0"/>
+      </w:pPr>
+      <w:proofErr w:type="spellStart"/>
+      <w:r>
+        <w:t>Readonly</w:t>
+      </w:r>
+      <w:proofErr w:type="spellEnd"/>
+      <w:r>
+        <w:t xml:space="preserve"> can be initialized in the declaration, in the constructor. </w:t>
+      </w:r>
+      <w:proofErr w:type="spellStart"/>
       <w:r>
         <w:rPr>
           <w:rFonts w:hint="eastAsia"/>
@@ -332,7 +423,19 @@
         <w:t>R</w:t>
       </w:r>
       <w:r>
-        <w:t>eadonly struct(struct is immutable), ref readonly(returned reference can</w:t>
+        <w:t>eadonly</w:t>
+      </w:r>
+      <w:proofErr w:type="spellEnd"/>
+      <w:r>
+        <w:t xml:space="preserve"> struct(struct is immutable), ref </w:t>
+      </w:r>
+      <w:proofErr w:type="spellStart"/>
+      <w:r>
+        <w:t>readonly</w:t>
+      </w:r>
+      <w:proofErr w:type="spellEnd"/>
+      <w:r>
+        <w:t>(returned reference can</w:t>
       </w:r>
       <w:r>
         <w:t>not be modified)</w:t>
@@ -381,7 +484,15 @@
         <w:ind w:firstLineChars="0"/>
       </w:pPr>
       <w:r>
-        <w:t>Extern: combine with DllImport, must be declared as static</w:t>
+        <w:t xml:space="preserve">Extern: combine with </w:t>
+      </w:r>
+      <w:proofErr w:type="spellStart"/>
+      <w:r>
+        <w:t>DllImport</w:t>
+      </w:r>
+      <w:proofErr w:type="spellEnd"/>
+      <w:r>
+        <w:t>, must be declared as static</w:t>
       </w:r>
     </w:p>
     <w:p>
@@ -415,7 +526,15 @@
         <w:ind w:firstLineChars="0"/>
       </w:pPr>
       <w:r>
-        <w:t>New: hide an inherited member, new vs override: new causes the the original mem</w:t>
+        <w:t xml:space="preserve">New: hide an inherited member, new vs override: new causes the </w:t>
+      </w:r>
+      <w:proofErr w:type="spellStart"/>
+      <w:r>
+        <w:t>the</w:t>
+      </w:r>
+      <w:proofErr w:type="spellEnd"/>
+      <w:r>
+        <w:t xml:space="preserve"> original mem</w:t>
       </w:r>
       <w:r>
         <w:t>ber to become hidden, override extends the implementation for an inherited member.</w:t>
@@ -490,8 +609,13 @@
         <w:spacing w:line="360" w:lineRule="auto"/>
         <w:ind w:firstLineChars="0"/>
       </w:pPr>
-      <w:r>
-        <w:t>Unsafe:unsafe context</w:t>
+      <w:proofErr w:type="spellStart"/>
+      <w:r>
+        <w:t>Unsafe:unsafe</w:t>
+      </w:r>
+      <w:proofErr w:type="spellEnd"/>
+      <w:r>
+        <w:t xml:space="preserve"> context</w:t>
       </w:r>
     </w:p>
     <w:p>
@@ -590,8 +714,13 @@
         <w:ind w:firstLineChars="0"/>
       </w:pPr>
       <w:r>
-        <w:t>Foreach in: ref or ref readonly</w:t>
-      </w:r>
+        <w:t xml:space="preserve">Foreach in: ref or ref </w:t>
+      </w:r>
+      <w:proofErr w:type="spellStart"/>
+      <w:r>
+        <w:t>readonly</w:t>
+      </w:r>
+      <w:proofErr w:type="spellEnd"/>
     </w:p>
     <w:p>
       <w:pPr>
@@ -667,8 +796,39 @@
       <w:r>
         <w:t>Checked and unchecked: checked is used as overflow checking for integral type arithmetic operations, if an expression contains one or more non-constant values, the compiler does not detect the overflow. Unchecked means ignore the overflow.</w:t>
       </w:r>
+    </w:p>
+    <w:p>
+      <w:pPr>
+        <w:pStyle w:val="ListParagraph"/>
+        <w:numPr>
+          <w:ilvl w:val="0"/>
+          <w:numId w:val="1"/>
+        </w:numPr>
+        <w:spacing w:line="360" w:lineRule="auto"/>
+        <w:ind w:firstLineChars="0"/>
+      </w:pPr>
+      <w:r>
+        <w:t>Fixed: related to garbage collection.</w:t>
+      </w:r>
+    </w:p>
+    <w:p>
+      <w:pPr>
+        <w:pStyle w:val="ListParagraph"/>
+        <w:numPr>
+          <w:ilvl w:val="0"/>
+          <w:numId w:val="1"/>
+        </w:numPr>
+        <w:spacing w:line="360" w:lineRule="auto"/>
+        <w:ind w:firstLineChars="0"/>
+      </w:pPr>
+      <w:r>
+        <w:t xml:space="preserve">Lock: </w:t>
+      </w:r>
       <w:bookmarkStart w:id="0" w:name="_GoBack"/>
       <w:bookmarkEnd w:id="0"/>
+      <w:r>
+        <w:t>work on object and execute statement, any other thread is blocked and wait until the lock is released.</w:t>
+      </w:r>
     </w:p>
     <w:p>
       <w:pPr>

</xml_diff>

<commit_message>
add params, in, ref, out, and yield return
</commit_message>
<xml_diff>
--- a/notes.docx
+++ b/notes.docx
@@ -41,10 +41,7 @@
       </w:r>
       <w:proofErr w:type="spellEnd"/>
       <w:r>
-        <w:t xml:space="preserve">). An assembly contains a manifest that provides </w:t>
-      </w:r>
-      <w:r>
-        <w:t>information about the assembly’s types, version, culture, and security requirements. When the C# program is executed, the assembly is loaded into common language runtime.</w:t>
+        <w:t>). An assembly contains a manifest that provides information about the assembly’s types, version, culture, and security requirements. When the C# program is executed, the assembly is loaded into common language runtime.</w:t>
       </w:r>
     </w:p>
     <w:p>
@@ -81,10 +78,7 @@
         <w:ind w:firstLineChars="0"/>
       </w:pPr>
       <w:r>
-        <w:t>byte – s</w:t>
-      </w:r>
-      <w:r>
-        <w:t>hort – int – long(8-16-32-64 bit integer)</w:t>
+        <w:t>byte – short – int – long(8-16-32-64 bit integer)</w:t>
       </w:r>
     </w:p>
     <w:p>
@@ -116,10 +110,7 @@
         <w:t>digits</w:t>
       </w:r>
       <w:r>
-        <w:t xml:space="preserve"> fraction-15-28), we use decimal for counted values and use float/double for measured values (https://stackoverflow.com/questions/618535/difference-between-decimal-float-and-double-</w:t>
-      </w:r>
-      <w:r>
-        <w:t>in-net)</w:t>
+        <w:t xml:space="preserve"> fraction-15-28), we use decimal for counted values and use float/double for measured values (https://stackoverflow.com/questions/618535/difference-between-decimal-float-and-double-in-net)</w:t>
       </w:r>
     </w:p>
     <w:p>
@@ -152,10 +143,7 @@
         <w:ind w:firstLineChars="0"/>
       </w:pPr>
       <w:r>
-        <w:t>define a default constructor for a struct is an error, struct can be instantiated without using new operator. You must initialize all members when write a constructor with parameters. It cannot be inherit</w:t>
-      </w:r>
-      <w:r>
-        <w:t>ed.</w:t>
+        <w:t>define a default constructor for a struct is an error, struct can be instantiated without using new operator. You must initialize all members when write a constructor with parameters. It cannot be inherited.</w:t>
       </w:r>
     </w:p>
     <w:p>
@@ -214,10 +202,7 @@
       </w:r>
       <w:proofErr w:type="spellEnd"/>
       <w:r>
-        <w:t xml:space="preserve"> a virt</w:t>
-      </w:r>
-      <w:r>
-        <w:t>ual method?</w:t>
+        <w:t xml:space="preserve"> a virtual method?</w:t>
       </w:r>
     </w:p>
     <w:p>
@@ -245,10 +230,7 @@
         <w:ind w:firstLineChars="0"/>
       </w:pPr>
       <w:r>
-        <w:t>Async: any method using await must be marked async,  await means  that proce</w:t>
-      </w:r>
-      <w:r>
-        <w:t>ssing cannot continue until the task finishes. (https://stackoverflow.com/questions/14455293/how-and-when-to-use-async-and-await)</w:t>
+        <w:t>Async: any method using await must be marked async,  await means  that processing cannot continue until the task finishes. (https://stackoverflow.com/questions/14455293/how-and-when-to-use-async-and-await)</w:t>
       </w:r>
     </w:p>
     <w:p>
@@ -270,10 +252,7 @@
       </w:r>
       <w:proofErr w:type="spellEnd"/>
       <w:r>
-        <w:t>, use</w:t>
-      </w:r>
-      <w:r>
-        <w:t xml:space="preserve"> </w:t>
+        <w:t xml:space="preserve">, use </w:t>
       </w:r>
       <w:proofErr w:type="spellStart"/>
       <w:r>
@@ -353,17 +332,11 @@
         <w:t>ele</w:t>
       </w:r>
       <w:r>
-        <w:t>gate is a reference type that can be used</w:t>
-      </w:r>
-      <w:r>
-        <w:t xml:space="preserve"> to encapsulate a named or an anonymous </w:t>
+        <w:t xml:space="preserve">gate is a reference type that can be used to encapsulate a named or an anonymous </w:t>
       </w:r>
       <w:r>
         <w:lastRenderedPageBreak/>
-        <w:t>method. The delegate must be instantiated with a method or lambda expression that has a compatible return type and input parameters.</w:t>
-      </w:r>
-      <w:r>
-        <w:t xml:space="preserve"> It is a reference to a method. It used as a parameter to another method.</w:t>
+        <w:t>method. The delegate must be instantiated with a method or lambda expression that has a compatible return type and input parameters. It is a reference to a method. It used as a parameter to another method.</w:t>
       </w:r>
     </w:p>
     <w:p>
@@ -383,10 +356,7 @@
         <w:t>T</w:t>
       </w:r>
       <w:r>
-        <w:t>he static</w:t>
-      </w:r>
-      <w:r>
-        <w:t xml:space="preserve"> is not allowed in a constant declaration. </w:t>
+        <w:t xml:space="preserve">he static is not allowed in a constant declaration. </w:t>
       </w:r>
       <w:proofErr w:type="spellStart"/>
       <w:r>
@@ -435,10 +405,7 @@
       </w:r>
       <w:proofErr w:type="spellEnd"/>
       <w:r>
-        <w:t>(returned reference can</w:t>
-      </w:r>
-      <w:r>
-        <w:t>not be modified)</w:t>
+        <w:t>(returned reference cannot be modified)</w:t>
       </w:r>
     </w:p>
     <w:p>
@@ -534,10 +501,7 @@
       </w:r>
       <w:proofErr w:type="spellEnd"/>
       <w:r>
-        <w:t xml:space="preserve"> original mem</w:t>
-      </w:r>
-      <w:r>
-        <w:t>ber to become hidden, override extends the implementation for an inherited member.</w:t>
+        <w:t xml:space="preserve"> original member to become hidden, override extends the implementation for an inherited member.</w:t>
       </w:r>
     </w:p>
     <w:p>
@@ -579,10 +543,7 @@
         <w:ind w:firstLineChars="0"/>
       </w:pPr>
       <w:r>
-        <w:t>Sealed: prevent other classes from inheriting</w:t>
-      </w:r>
-      <w:r>
-        <w:t xml:space="preserve"> from it.</w:t>
+        <w:t>Sealed: prevent other classes from inheriting from it.</w:t>
       </w:r>
     </w:p>
     <w:p>
@@ -629,10 +590,7 @@
         <w:ind w:firstLineChars="0"/>
       </w:pPr>
       <w:r>
-        <w:t>Virtual: a method with virtual can be overridden by any class that inherits it. It likes abstra</w:t>
-      </w:r>
-      <w:r>
-        <w:t>ct, other it cannot with static.</w:t>
+        <w:t>Virtual: a method with virtual can be overridden by any class that inherits it. It likes abstract, other it cannot with static.</w:t>
       </w:r>
     </w:p>
     <w:p>
@@ -697,10 +655,7 @@
         <w:t>truct</w:t>
       </w:r>
       <w:r>
-        <w:t xml:space="preserve">: is used to encapsulate small </w:t>
-      </w:r>
-      <w:r>
-        <w:t>groups of related variables, such as the coordinates of a rectangle. Cannot inherit from other struct, so member cannot be protected.</w:t>
+        <w:t>: is used to encapsulate small groups of related variables, such as the coordinates of a rectangle. Cannot inherit from other struct, so member cannot be protected.</w:t>
       </w:r>
     </w:p>
     <w:p>
@@ -761,10 +716,7 @@
         <w:ind w:firstLineChars="0"/>
       </w:pPr>
       <w:r>
-        <w:t>Exception: don’t init</w:t>
-      </w:r>
-      <w:r>
-        <w:t>ialize variable at try block, otherwise it cannot be accessed at catch block.</w:t>
+        <w:t>Exception: don’t initialize variable at try block, otherwise it cannot be accessed at catch block.</w:t>
       </w:r>
       <w:r>
         <w:t xml:space="preserve"> </w:t>
@@ -822,22 +774,95 @@
         <w:ind w:firstLineChars="0"/>
       </w:pPr>
       <w:r>
-        <w:t xml:space="preserve">Lock: </w:t>
-      </w:r>
-      <w:bookmarkStart w:id="0" w:name="_GoBack"/>
-      <w:bookmarkEnd w:id="0"/>
-      <w:r>
-        <w:t>work on object and execute statement, any other thread is blocked and wait until the lock is released.</w:t>
-      </w:r>
-    </w:p>
-    <w:p>
-      <w:pPr>
-        <w:pStyle w:val="ListParagraph"/>
-        <w:spacing w:line="360" w:lineRule="auto"/>
-        <w:ind w:left="360" w:firstLineChars="0" w:firstLine="0"/>
+        <w:t>Lock: work on object and execute statement, any other thread is blocked and wait until the lock is released.</w:t>
+      </w:r>
+    </w:p>
+    <w:p>
+      <w:pPr>
+        <w:pStyle w:val="ListParagraph"/>
+        <w:numPr>
+          <w:ilvl w:val="0"/>
+          <w:numId w:val="1"/>
+        </w:numPr>
+        <w:spacing w:line="360" w:lineRule="auto"/>
+        <w:ind w:firstLineChars="0"/>
+      </w:pPr>
+      <w:r>
+        <w:t>I</w:t>
+      </w:r>
+      <w:r>
         <w:rPr>
           <w:rFonts w:hint="eastAsia"/>
         </w:rPr>
+        <w:t>f</w:t>
+      </w:r>
+      <w:r>
+        <w:t xml:space="preserve"> </w:t>
+      </w:r>
+      <w:r>
+        <w:rPr>
+          <w:rFonts w:hint="eastAsia"/>
+        </w:rPr>
+        <w:t>pa</w:t>
+      </w:r>
+      <w:r>
+        <w:t>rameters declare without in, ref, and out, it is called by value.</w:t>
+      </w:r>
+      <w:r>
+        <w:t xml:space="preserve"> Params: takes a variable number of arguments, single dimensional array, in: passed by refe</w:t>
+      </w:r>
+      <w:r>
+        <w:t>rence and read only</w:t>
+      </w:r>
+      <w:r>
+        <w:t>, it is performance optimization</w:t>
+      </w:r>
+      <w:r>
+        <w:t xml:space="preserve">; out: passed by reference and </w:t>
+      </w:r>
+      <w:r>
+        <w:t xml:space="preserve">must be </w:t>
+      </w:r>
+      <w:r>
+        <w:t>written by called method. Ref: passed by reference and be read or written by called method</w:t>
+      </w:r>
+      <w:r>
+        <w:t xml:space="preserve">, ref </w:t>
+      </w:r>
+      <w:r>
+        <w:t xml:space="preserve">or in </w:t>
+      </w:r>
+      <w:bookmarkStart w:id="0" w:name="_GoBack"/>
+      <w:bookmarkEnd w:id="0"/>
+      <w:r>
+        <w:t>require that the variable be initialized before it is passed</w:t>
+      </w:r>
+      <w:r>
+        <w:t>.</w:t>
+      </w:r>
+      <w:r>
+        <w:t xml:space="preserve"> If method is overloaded, cannot just use in, ref.</w:t>
+      </w:r>
+    </w:p>
+    <w:p>
+      <w:pPr>
+        <w:pStyle w:val="ListParagraph"/>
+        <w:numPr>
+          <w:ilvl w:val="0"/>
+          <w:numId w:val="1"/>
+        </w:numPr>
+        <w:spacing w:line="360" w:lineRule="auto"/>
+        <w:ind w:firstLineChars="0"/>
+      </w:pPr>
+      <w:r>
+        <w:t>Yield return: return each element one at a time.</w:t>
+      </w:r>
+    </w:p>
+    <w:p>
+      <w:pPr>
+        <w:pStyle w:val="ListParagraph"/>
+        <w:spacing w:line="360" w:lineRule="auto"/>
+        <w:ind w:left="360" w:firstLineChars="0" w:firstLine="0"/>
       </w:pPr>
     </w:p>
     <w:p>

</xml_diff>

<commit_message>
add using static directive
</commit_message>
<xml_diff>
--- a/notes.docx
+++ b/notes.docx
@@ -699,6 +699,24 @@
           <w:lang w:val="en-US"/>
         </w:rPr>
         <w:t>Namespace implicitly have public access</w:t>
+      </w:r>
+    </w:p>
+    <w:p>
+      <w:pPr>
+        <w:pStyle w:val="7"/>
+        <w:numPr>
+          <w:ilvl w:val="0"/>
+          <w:numId w:val="1"/>
+        </w:numPr>
+        <w:spacing w:line="360" w:lineRule="auto"/>
+        <w:ind w:firstLineChars="0"/>
+      </w:pPr>
+      <w:r>
+        <w:rPr>
+          <w:rFonts w:hint="default"/>
+          <w:lang w:val="en-US"/>
+        </w:rPr>
+        <w:t>Using static directive imports the members of a single class.</w:t>
       </w:r>
     </w:p>
     <w:p>

</xml_diff>

<commit_message>
add int?, null, and contextual keyword
</commit_message>
<xml_diff>
--- a/notes.docx
+++ b/notes.docx
@@ -682,62 +682,299 @@
       <w:r>
         <w:t>Yield return: return each element one at a time.</w:t>
       </w:r>
-    </w:p>
-    <w:p>
-      <w:pPr>
-        <w:pStyle w:val="7"/>
-        <w:numPr>
-          <w:ilvl w:val="0"/>
-          <w:numId w:val="1"/>
-        </w:numPr>
-        <w:spacing w:line="360" w:lineRule="auto"/>
-        <w:ind w:firstLineChars="0"/>
-      </w:pPr>
-      <w:r>
-        <w:rPr>
-          <w:rFonts w:hint="default"/>
-          <w:lang w:val="en-US"/>
-        </w:rPr>
-        <w:t>Namespace implicitly have public access</w:t>
-      </w:r>
-    </w:p>
-    <w:p>
-      <w:pPr>
-        <w:pStyle w:val="7"/>
-        <w:numPr>
-          <w:ilvl w:val="0"/>
-          <w:numId w:val="1"/>
-        </w:numPr>
-        <w:spacing w:line="360" w:lineRule="auto"/>
-        <w:ind w:firstLineChars="0"/>
-      </w:pPr>
-      <w:r>
-        <w:rPr>
-          <w:rFonts w:hint="default"/>
-          <w:lang w:val="en-US"/>
-        </w:rPr>
-        <w:t>Using static directive imports the members of a single class.</w:t>
-      </w:r>
-    </w:p>
-    <w:p>
-      <w:pPr>
-        <w:pStyle w:val="7"/>
-        <w:numPr>
-          <w:ilvl w:val="0"/>
-          <w:numId w:val="1"/>
-        </w:numPr>
-        <w:spacing w:line="360" w:lineRule="auto"/>
-        <w:ind w:firstLineChars="0"/>
-      </w:pPr>
-      <w:r>
-        <w:rPr>
-          <w:rFonts w:hint="default"/>
-          <w:lang w:val="en-US"/>
-        </w:rPr>
-        <w:t>is determine the type of a value type(o is Employee e),  constant, and is var varname.</w:t>
+      <w:r>
+        <w:rPr>
+          <w:rFonts w:hint="default"/>
+          <w:lang w:val="en-US"/>
+        </w:rPr>
+        <w:t>, yield is used in iterator, ienumerable, or inumerator.</w:t>
       </w:r>
       <w:bookmarkStart w:id="0" w:name="_GoBack"/>
       <w:bookmarkEnd w:id="0"/>
+    </w:p>
+    <w:p>
+      <w:pPr>
+        <w:pStyle w:val="7"/>
+        <w:numPr>
+          <w:ilvl w:val="0"/>
+          <w:numId w:val="1"/>
+        </w:numPr>
+        <w:spacing w:line="360" w:lineRule="auto"/>
+        <w:ind w:firstLineChars="0"/>
+      </w:pPr>
+      <w:r>
+        <w:rPr>
+          <w:rFonts w:hint="default"/>
+          <w:lang w:val="en-US"/>
+        </w:rPr>
+        <w:t>Namespace implicitly have public access</w:t>
+      </w:r>
+    </w:p>
+    <w:p>
+      <w:pPr>
+        <w:pStyle w:val="7"/>
+        <w:numPr>
+          <w:ilvl w:val="0"/>
+          <w:numId w:val="1"/>
+        </w:numPr>
+        <w:spacing w:line="360" w:lineRule="auto"/>
+        <w:ind w:firstLineChars="0"/>
+      </w:pPr>
+      <w:r>
+        <w:rPr>
+          <w:rFonts w:hint="default"/>
+          <w:lang w:val="en-US"/>
+        </w:rPr>
+        <w:t>Using static directive imports the members of a single class.</w:t>
+      </w:r>
+    </w:p>
+    <w:p>
+      <w:pPr>
+        <w:pStyle w:val="7"/>
+        <w:numPr>
+          <w:ilvl w:val="0"/>
+          <w:numId w:val="1"/>
+        </w:numPr>
+        <w:spacing w:line="360" w:lineRule="auto"/>
+        <w:ind w:firstLineChars="0"/>
+      </w:pPr>
+      <w:r>
+        <w:rPr>
+          <w:rFonts w:hint="default"/>
+          <w:lang w:val="en-US"/>
+        </w:rPr>
+        <w:t>is determine the type of a value type(o is Employee e),  constant, and is var varname.</w:t>
+      </w:r>
+    </w:p>
+    <w:p>
+      <w:pPr>
+        <w:pStyle w:val="7"/>
+        <w:numPr>
+          <w:ilvl w:val="0"/>
+          <w:numId w:val="1"/>
+        </w:numPr>
+        <w:spacing w:line="360" w:lineRule="auto"/>
+        <w:ind w:firstLineChars="0"/>
+      </w:pPr>
+      <w:r>
+        <w:rPr>
+          <w:rFonts w:hint="default"/>
+          <w:lang w:val="en-US"/>
+        </w:rPr>
+        <w:t xml:space="preserve">Int? x means x is nullable. </w:t>
+      </w:r>
+    </w:p>
+    <w:p>
+      <w:pPr>
+        <w:pStyle w:val="7"/>
+        <w:numPr>
+          <w:ilvl w:val="0"/>
+          <w:numId w:val="1"/>
+        </w:numPr>
+        <w:spacing w:line="360" w:lineRule="auto"/>
+        <w:ind w:firstLineChars="0"/>
+      </w:pPr>
+      <w:r>
+        <w:rPr>
+          <w:rFonts w:hint="default"/>
+          <w:lang w:val="en-US"/>
+        </w:rPr>
+        <w:t>New constraint: type argument must have a public parameterless constructor, and new() must be placed at the last.</w:t>
+      </w:r>
+    </w:p>
+    <w:p>
+      <w:pPr>
+        <w:pStyle w:val="7"/>
+        <w:numPr>
+          <w:ilvl w:val="0"/>
+          <w:numId w:val="1"/>
+        </w:numPr>
+        <w:spacing w:line="360" w:lineRule="auto"/>
+        <w:ind w:firstLineChars="0"/>
+      </w:pPr>
+      <w:r>
+        <w:rPr>
+          <w:rFonts w:hint="default"/>
+          <w:lang w:val="en-US"/>
+        </w:rPr>
+        <w:t>Null is default value of reference type variable.</w:t>
+      </w:r>
+    </w:p>
+    <w:p>
+      <w:pPr>
+        <w:pStyle w:val="7"/>
+        <w:numPr>
+          <w:ilvl w:val="0"/>
+          <w:numId w:val="1"/>
+        </w:numPr>
+        <w:spacing w:line="360" w:lineRule="auto"/>
+        <w:ind w:firstLineChars="0"/>
+      </w:pPr>
+      <w:r>
+        <w:rPr>
+          <w:rFonts w:hint="default"/>
+          <w:lang w:val="en-US"/>
+        </w:rPr>
+        <w:t>Add and remove: related to event</w:t>
+      </w:r>
+    </w:p>
+    <w:p>
+      <w:pPr>
+        <w:pStyle w:val="7"/>
+        <w:numPr>
+          <w:ilvl w:val="0"/>
+          <w:numId w:val="1"/>
+        </w:numPr>
+        <w:spacing w:line="360" w:lineRule="auto"/>
+        <w:ind w:firstLineChars="0"/>
+      </w:pPr>
+      <w:r>
+        <w:rPr>
+          <w:rFonts w:hint="default"/>
+          <w:lang w:val="en-US"/>
+        </w:rPr>
+        <w:t>Partial method are implicitly private</w:t>
+      </w:r>
+    </w:p>
+    <w:p>
+      <w:pPr>
+        <w:pStyle w:val="7"/>
+        <w:numPr>
+          <w:ilvl w:val="0"/>
+          <w:numId w:val="1"/>
+        </w:numPr>
+        <w:spacing w:line="360" w:lineRule="auto"/>
+        <w:ind w:firstLineChars="0"/>
+      </w:pPr>
+      <w:r>
+        <w:rPr>
+          <w:rFonts w:hint="default"/>
+          <w:lang w:val="en-US"/>
+        </w:rPr>
+        <w:t>Value is used in set:</w:t>
+      </w:r>
+    </w:p>
+    <w:p>
+      <w:pPr>
+        <w:pStyle w:val="7"/>
+        <w:numPr>
+          <w:numId w:val="0"/>
+        </w:numPr>
+        <w:spacing w:line="360" w:lineRule="auto"/>
+        <w:ind w:leftChars="0"/>
+        <w:rPr>
+          <w:rFonts w:hint="default"/>
+          <w:lang w:val="en-US"/>
+        </w:rPr>
+      </w:pPr>
+      <w:r>
+        <w:rPr>
+          <w:rFonts w:hint="default"/>
+          <w:lang w:val="en-US"/>
+        </w:rPr>
+        <w:t>Private int num;</w:t>
+      </w:r>
+    </w:p>
+    <w:p>
+      <w:pPr>
+        <w:pStyle w:val="7"/>
+        <w:numPr>
+          <w:numId w:val="0"/>
+        </w:numPr>
+        <w:spacing w:line="360" w:lineRule="auto"/>
+        <w:ind w:leftChars="0"/>
+        <w:rPr>
+          <w:rFonts w:hint="default"/>
+          <w:lang w:val="en-US"/>
+        </w:rPr>
+      </w:pPr>
+      <w:r>
+        <w:rPr>
+          <w:rFonts w:hint="default"/>
+          <w:lang w:val="en-US"/>
+        </w:rPr>
+        <w:t>public int Number</w:t>
+      </w:r>
+    </w:p>
+    <w:p>
+      <w:pPr>
+        <w:pStyle w:val="7"/>
+        <w:numPr>
+          <w:numId w:val="0"/>
+        </w:numPr>
+        <w:spacing w:line="360" w:lineRule="auto"/>
+        <w:ind w:leftChars="0"/>
+        <w:rPr>
+          <w:rFonts w:hint="default"/>
+          <w:lang w:val="en-US"/>
+        </w:rPr>
+      </w:pPr>
+      <w:r>
+        <w:rPr>
+          <w:rFonts w:hint="default"/>
+          <w:lang w:val="en-US"/>
+        </w:rPr>
+        <w:t>{</w:t>
+      </w:r>
+    </w:p>
+    <w:p>
+      <w:pPr>
+        <w:pStyle w:val="7"/>
+        <w:numPr>
+          <w:numId w:val="0"/>
+        </w:numPr>
+        <w:spacing w:line="360" w:lineRule="auto"/>
+        <w:ind w:leftChars="0"/>
+        <w:rPr>
+          <w:rFonts w:hint="default"/>
+          <w:lang w:val="en-US"/>
+        </w:rPr>
+      </w:pPr>
+      <w:r>
+        <w:rPr>
+          <w:rFonts w:hint="default"/>
+          <w:lang w:val="en-US"/>
+        </w:rPr>
+        <w:t>get{return num;}</w:t>
+      </w:r>
+    </w:p>
+    <w:p>
+      <w:pPr>
+        <w:pStyle w:val="7"/>
+        <w:numPr>
+          <w:numId w:val="0"/>
+        </w:numPr>
+        <w:spacing w:line="360" w:lineRule="auto"/>
+        <w:ind w:leftChars="0"/>
+        <w:rPr>
+          <w:rFonts w:hint="default"/>
+          <w:lang w:val="en-US"/>
+        </w:rPr>
+      </w:pPr>
+      <w:r>
+        <w:rPr>
+          <w:rFonts w:hint="default"/>
+          <w:lang w:val="en-US"/>
+        </w:rPr>
+        <w:t>Set{num = value;}</w:t>
+      </w:r>
+    </w:p>
+    <w:p>
+      <w:pPr>
+        <w:pStyle w:val="7"/>
+        <w:numPr>
+          <w:numId w:val="0"/>
+        </w:numPr>
+        <w:spacing w:line="360" w:lineRule="auto"/>
+        <w:ind w:leftChars="0"/>
+      </w:pPr>
+      <w:r>
+        <w:rPr>
+          <w:rFonts w:hint="default"/>
+          <w:lang w:val="en-US"/>
+        </w:rPr>
+        <w:t>}</w:t>
+      </w:r>
     </w:p>
     <w:p>
       <w:pPr>

</xml_diff>

<commit_message>
add group by, and equals in query
</commit_message>
<xml_diff>
--- a/notes.docx
+++ b/notes.docx
@@ -689,6 +689,337 @@
         </w:rPr>
         <w:t>, yield is used in iterator, ienumerable, or inumerator.</w:t>
       </w:r>
+    </w:p>
+    <w:p>
+      <w:pPr>
+        <w:pStyle w:val="7"/>
+        <w:numPr>
+          <w:ilvl w:val="0"/>
+          <w:numId w:val="1"/>
+        </w:numPr>
+        <w:spacing w:line="360" w:lineRule="auto"/>
+        <w:ind w:firstLineChars="0"/>
+      </w:pPr>
+      <w:r>
+        <w:rPr>
+          <w:rFonts w:hint="default"/>
+          <w:lang w:val="en-US"/>
+        </w:rPr>
+        <w:t>Namespace implicitly have public access</w:t>
+      </w:r>
+    </w:p>
+    <w:p>
+      <w:pPr>
+        <w:pStyle w:val="7"/>
+        <w:numPr>
+          <w:ilvl w:val="0"/>
+          <w:numId w:val="1"/>
+        </w:numPr>
+        <w:spacing w:line="360" w:lineRule="auto"/>
+        <w:ind w:firstLineChars="0"/>
+      </w:pPr>
+      <w:r>
+        <w:rPr>
+          <w:rFonts w:hint="default"/>
+          <w:lang w:val="en-US"/>
+        </w:rPr>
+        <w:t>Using static directive imports the members of a single class.</w:t>
+      </w:r>
+    </w:p>
+    <w:p>
+      <w:pPr>
+        <w:pStyle w:val="7"/>
+        <w:numPr>
+          <w:ilvl w:val="0"/>
+          <w:numId w:val="1"/>
+        </w:numPr>
+        <w:spacing w:line="360" w:lineRule="auto"/>
+        <w:ind w:firstLineChars="0"/>
+      </w:pPr>
+      <w:r>
+        <w:rPr>
+          <w:rFonts w:hint="default"/>
+          <w:lang w:val="en-US"/>
+        </w:rPr>
+        <w:t>is determine the type of a value type(o is Employee e),  constant, and is var varname.</w:t>
+      </w:r>
+    </w:p>
+    <w:p>
+      <w:pPr>
+        <w:pStyle w:val="7"/>
+        <w:numPr>
+          <w:ilvl w:val="0"/>
+          <w:numId w:val="1"/>
+        </w:numPr>
+        <w:spacing w:line="360" w:lineRule="auto"/>
+        <w:ind w:firstLineChars="0"/>
+      </w:pPr>
+      <w:r>
+        <w:rPr>
+          <w:rFonts w:hint="default"/>
+          <w:lang w:val="en-US"/>
+        </w:rPr>
+        <w:t xml:space="preserve">Int? x means x is nullable. </w:t>
+      </w:r>
+    </w:p>
+    <w:p>
+      <w:pPr>
+        <w:pStyle w:val="7"/>
+        <w:numPr>
+          <w:ilvl w:val="0"/>
+          <w:numId w:val="1"/>
+        </w:numPr>
+        <w:spacing w:line="360" w:lineRule="auto"/>
+        <w:ind w:firstLineChars="0"/>
+      </w:pPr>
+      <w:r>
+        <w:rPr>
+          <w:rFonts w:hint="default"/>
+          <w:lang w:val="en-US"/>
+        </w:rPr>
+        <w:t>New constraint: type argument must have a public parameterless constructor, and new() must be placed at the last.</w:t>
+      </w:r>
+    </w:p>
+    <w:p>
+      <w:pPr>
+        <w:pStyle w:val="7"/>
+        <w:numPr>
+          <w:ilvl w:val="0"/>
+          <w:numId w:val="1"/>
+        </w:numPr>
+        <w:spacing w:line="360" w:lineRule="auto"/>
+        <w:ind w:firstLineChars="0"/>
+      </w:pPr>
+      <w:r>
+        <w:rPr>
+          <w:rFonts w:hint="default"/>
+          <w:lang w:val="en-US"/>
+        </w:rPr>
+        <w:t>Null is default value of reference type variable.</w:t>
+      </w:r>
+    </w:p>
+    <w:p>
+      <w:pPr>
+        <w:pStyle w:val="7"/>
+        <w:numPr>
+          <w:ilvl w:val="0"/>
+          <w:numId w:val="1"/>
+        </w:numPr>
+        <w:spacing w:line="360" w:lineRule="auto"/>
+        <w:ind w:firstLineChars="0"/>
+      </w:pPr>
+      <w:r>
+        <w:rPr>
+          <w:rFonts w:hint="default"/>
+          <w:lang w:val="en-US"/>
+        </w:rPr>
+        <w:t>Add and remove: related to event</w:t>
+      </w:r>
+    </w:p>
+    <w:p>
+      <w:pPr>
+        <w:pStyle w:val="7"/>
+        <w:numPr>
+          <w:ilvl w:val="0"/>
+          <w:numId w:val="1"/>
+        </w:numPr>
+        <w:spacing w:line="360" w:lineRule="auto"/>
+        <w:ind w:firstLineChars="0"/>
+      </w:pPr>
+      <w:r>
+        <w:rPr>
+          <w:rFonts w:hint="default"/>
+          <w:lang w:val="en-US"/>
+        </w:rPr>
+        <w:t>Partial method are implicitly private</w:t>
+      </w:r>
+    </w:p>
+    <w:p>
+      <w:pPr>
+        <w:pStyle w:val="7"/>
+        <w:numPr>
+          <w:ilvl w:val="0"/>
+          <w:numId w:val="1"/>
+        </w:numPr>
+        <w:spacing w:line="360" w:lineRule="auto"/>
+        <w:ind w:firstLineChars="0"/>
+      </w:pPr>
+      <w:r>
+        <w:rPr>
+          <w:rFonts w:hint="default"/>
+          <w:lang w:val="en-US"/>
+        </w:rPr>
+        <w:t>Value is used in set:</w:t>
+      </w:r>
+    </w:p>
+    <w:p>
+      <w:pPr>
+        <w:pStyle w:val="7"/>
+        <w:numPr>
+          <w:ilvl w:val="0"/>
+          <w:numId w:val="0"/>
+        </w:numPr>
+        <w:spacing w:line="360" w:lineRule="auto"/>
+        <w:ind w:leftChars="0"/>
+        <w:rPr>
+          <w:rFonts w:hint="default"/>
+          <w:lang w:val="en-US"/>
+        </w:rPr>
+      </w:pPr>
+      <w:r>
+        <w:rPr>
+          <w:rFonts w:hint="default"/>
+          <w:lang w:val="en-US"/>
+        </w:rPr>
+        <w:t>Private int num;</w:t>
+      </w:r>
+    </w:p>
+    <w:p>
+      <w:pPr>
+        <w:pStyle w:val="7"/>
+        <w:numPr>
+          <w:ilvl w:val="0"/>
+          <w:numId w:val="0"/>
+        </w:numPr>
+        <w:spacing w:line="360" w:lineRule="auto"/>
+        <w:ind w:leftChars="0"/>
+        <w:rPr>
+          <w:rFonts w:hint="default"/>
+          <w:lang w:val="en-US"/>
+        </w:rPr>
+      </w:pPr>
+      <w:r>
+        <w:rPr>
+          <w:rFonts w:hint="default"/>
+          <w:lang w:val="en-US"/>
+        </w:rPr>
+        <w:t>public int Number</w:t>
+      </w:r>
+    </w:p>
+    <w:p>
+      <w:pPr>
+        <w:pStyle w:val="7"/>
+        <w:numPr>
+          <w:ilvl w:val="0"/>
+          <w:numId w:val="0"/>
+        </w:numPr>
+        <w:spacing w:line="360" w:lineRule="auto"/>
+        <w:ind w:leftChars="0"/>
+        <w:rPr>
+          <w:rFonts w:hint="default"/>
+          <w:lang w:val="en-US"/>
+        </w:rPr>
+      </w:pPr>
+      <w:r>
+        <w:rPr>
+          <w:rFonts w:hint="default"/>
+          <w:lang w:val="en-US"/>
+        </w:rPr>
+        <w:t>{</w:t>
+      </w:r>
+    </w:p>
+    <w:p>
+      <w:pPr>
+        <w:pStyle w:val="7"/>
+        <w:numPr>
+          <w:ilvl w:val="0"/>
+          <w:numId w:val="0"/>
+        </w:numPr>
+        <w:spacing w:line="360" w:lineRule="auto"/>
+        <w:ind w:leftChars="0"/>
+        <w:rPr>
+          <w:rFonts w:hint="default"/>
+          <w:lang w:val="en-US"/>
+        </w:rPr>
+      </w:pPr>
+      <w:r>
+        <w:rPr>
+          <w:rFonts w:hint="default"/>
+          <w:lang w:val="en-US"/>
+        </w:rPr>
+        <w:t>get{return num;}</w:t>
+      </w:r>
+    </w:p>
+    <w:p>
+      <w:pPr>
+        <w:pStyle w:val="7"/>
+        <w:numPr>
+          <w:ilvl w:val="0"/>
+          <w:numId w:val="0"/>
+        </w:numPr>
+        <w:spacing w:line="360" w:lineRule="auto"/>
+        <w:ind w:leftChars="0"/>
+        <w:rPr>
+          <w:rFonts w:hint="default"/>
+          <w:lang w:val="en-US"/>
+        </w:rPr>
+      </w:pPr>
+      <w:r>
+        <w:rPr>
+          <w:rFonts w:hint="default"/>
+          <w:lang w:val="en-US"/>
+        </w:rPr>
+        <w:t>Set{num = value;}</w:t>
+      </w:r>
+    </w:p>
+    <w:p>
+      <w:pPr>
+        <w:pStyle w:val="7"/>
+        <w:numPr>
+          <w:ilvl w:val="0"/>
+          <w:numId w:val="0"/>
+        </w:numPr>
+        <w:spacing w:line="360" w:lineRule="auto"/>
+        <w:ind w:leftChars="0"/>
+        <w:rPr>
+          <w:rFonts w:hint="default"/>
+          <w:lang w:val="en-US"/>
+        </w:rPr>
+      </w:pPr>
+      <w:r>
+        <w:rPr>
+          <w:rFonts w:hint="default"/>
+          <w:lang w:val="en-US"/>
+        </w:rPr>
+        <w:t>}</w:t>
+      </w:r>
+    </w:p>
+    <w:p>
+      <w:pPr>
+        <w:pStyle w:val="7"/>
+        <w:numPr>
+          <w:ilvl w:val="0"/>
+          <w:numId w:val="0"/>
+        </w:numPr>
+        <w:spacing w:line="360" w:lineRule="auto"/>
+        <w:ind w:leftChars="0"/>
+        <w:rPr>
+          <w:rFonts w:hint="default"/>
+          <w:lang w:val="en-US"/>
+        </w:rPr>
+      </w:pPr>
+    </w:p>
+    <w:p>
+      <w:pPr>
+        <w:pStyle w:val="7"/>
+        <w:numPr>
+          <w:ilvl w:val="0"/>
+          <w:numId w:val="1"/>
+        </w:numPr>
+        <w:spacing w:line="360" w:lineRule="auto"/>
+        <w:ind w:left="360" w:leftChars="0" w:hanging="360" w:firstLineChars="0"/>
+        <w:rPr>
+          <w:rFonts w:hint="default"/>
+          <w:lang w:val="en-US"/>
+        </w:rPr>
+      </w:pPr>
+      <w:r>
+        <w:rPr>
+          <w:rFonts w:hint="default"/>
+          <w:lang w:val="en-US"/>
+        </w:rPr>
+        <w:t>Group student by into</w:t>
+      </w:r>
       <w:bookmarkStart w:id="0" w:name="_GoBack"/>
       <w:bookmarkEnd w:id="0"/>
     </w:p>
@@ -700,164 +1031,25 @@
           <w:numId w:val="1"/>
         </w:numPr>
         <w:spacing w:line="360" w:lineRule="auto"/>
-        <w:ind w:firstLineChars="0"/>
-      </w:pPr>
-      <w:r>
-        <w:rPr>
-          <w:rFonts w:hint="default"/>
-          <w:lang w:val="en-US"/>
-        </w:rPr>
-        <w:t>Namespace implicitly have public access</w:t>
-      </w:r>
-    </w:p>
-    <w:p>
-      <w:pPr>
-        <w:pStyle w:val="7"/>
-        <w:numPr>
-          <w:ilvl w:val="0"/>
-          <w:numId w:val="1"/>
-        </w:numPr>
-        <w:spacing w:line="360" w:lineRule="auto"/>
-        <w:ind w:firstLineChars="0"/>
-      </w:pPr>
-      <w:r>
-        <w:rPr>
-          <w:rFonts w:hint="default"/>
-          <w:lang w:val="en-US"/>
-        </w:rPr>
-        <w:t>Using static directive imports the members of a single class.</w:t>
-      </w:r>
-    </w:p>
-    <w:p>
-      <w:pPr>
-        <w:pStyle w:val="7"/>
-        <w:numPr>
-          <w:ilvl w:val="0"/>
-          <w:numId w:val="1"/>
-        </w:numPr>
-        <w:spacing w:line="360" w:lineRule="auto"/>
-        <w:ind w:firstLineChars="0"/>
-      </w:pPr>
-      <w:r>
-        <w:rPr>
-          <w:rFonts w:hint="default"/>
-          <w:lang w:val="en-US"/>
-        </w:rPr>
-        <w:t>is determine the type of a value type(o is Employee e),  constant, and is var varname.</w:t>
-      </w:r>
-    </w:p>
-    <w:p>
-      <w:pPr>
-        <w:pStyle w:val="7"/>
-        <w:numPr>
-          <w:ilvl w:val="0"/>
-          <w:numId w:val="1"/>
-        </w:numPr>
-        <w:spacing w:line="360" w:lineRule="auto"/>
-        <w:ind w:firstLineChars="0"/>
-      </w:pPr>
-      <w:r>
-        <w:rPr>
-          <w:rFonts w:hint="default"/>
-          <w:lang w:val="en-US"/>
-        </w:rPr>
-        <w:t xml:space="preserve">Int? x means x is nullable. </w:t>
-      </w:r>
-    </w:p>
-    <w:p>
-      <w:pPr>
-        <w:pStyle w:val="7"/>
-        <w:numPr>
-          <w:ilvl w:val="0"/>
-          <w:numId w:val="1"/>
-        </w:numPr>
-        <w:spacing w:line="360" w:lineRule="auto"/>
-        <w:ind w:firstLineChars="0"/>
-      </w:pPr>
-      <w:r>
-        <w:rPr>
-          <w:rFonts w:hint="default"/>
-          <w:lang w:val="en-US"/>
-        </w:rPr>
-        <w:t>New constraint: type argument must have a public parameterless constructor, and new() must be placed at the last.</w:t>
-      </w:r>
-    </w:p>
-    <w:p>
-      <w:pPr>
-        <w:pStyle w:val="7"/>
-        <w:numPr>
-          <w:ilvl w:val="0"/>
-          <w:numId w:val="1"/>
-        </w:numPr>
-        <w:spacing w:line="360" w:lineRule="auto"/>
-        <w:ind w:firstLineChars="0"/>
-      </w:pPr>
-      <w:r>
-        <w:rPr>
-          <w:rFonts w:hint="default"/>
-          <w:lang w:val="en-US"/>
-        </w:rPr>
-        <w:t>Null is default value of reference type variable.</w:t>
-      </w:r>
-    </w:p>
-    <w:p>
-      <w:pPr>
-        <w:pStyle w:val="7"/>
-        <w:numPr>
-          <w:ilvl w:val="0"/>
-          <w:numId w:val="1"/>
-        </w:numPr>
-        <w:spacing w:line="360" w:lineRule="auto"/>
-        <w:ind w:firstLineChars="0"/>
-      </w:pPr>
-      <w:r>
-        <w:rPr>
-          <w:rFonts w:hint="default"/>
-          <w:lang w:val="en-US"/>
-        </w:rPr>
-        <w:t>Add and remove: related to event</w:t>
-      </w:r>
-    </w:p>
-    <w:p>
-      <w:pPr>
-        <w:pStyle w:val="7"/>
-        <w:numPr>
-          <w:ilvl w:val="0"/>
-          <w:numId w:val="1"/>
-        </w:numPr>
-        <w:spacing w:line="360" w:lineRule="auto"/>
-        <w:ind w:firstLineChars="0"/>
-      </w:pPr>
-      <w:r>
-        <w:rPr>
-          <w:rFonts w:hint="default"/>
-          <w:lang w:val="en-US"/>
-        </w:rPr>
-        <w:t>Partial method are implicitly private</w:t>
-      </w:r>
-    </w:p>
-    <w:p>
-      <w:pPr>
-        <w:pStyle w:val="7"/>
-        <w:numPr>
-          <w:ilvl w:val="0"/>
-          <w:numId w:val="1"/>
-        </w:numPr>
-        <w:spacing w:line="360" w:lineRule="auto"/>
-        <w:ind w:firstLineChars="0"/>
-      </w:pPr>
-      <w:r>
-        <w:rPr>
-          <w:rFonts w:hint="default"/>
-          <w:lang w:val="en-US"/>
-        </w:rPr>
-        <w:t>Value is used in set:</w:t>
-      </w:r>
-    </w:p>
-    <w:p>
-      <w:pPr>
-        <w:pStyle w:val="7"/>
-        <w:numPr>
+        <w:ind w:left="360" w:leftChars="0" w:hanging="360" w:firstLineChars="0"/>
+        <w:rPr>
+          <w:rFonts w:hint="default"/>
+          <w:lang w:val="en-US"/>
+        </w:rPr>
+      </w:pPr>
+      <w:r>
+        <w:rPr>
+          <w:rFonts w:hint="default"/>
+          <w:lang w:val="en-US"/>
+        </w:rPr>
+        <w:t xml:space="preserve">Equals in query keywords is not “==”, </w:t>
+      </w:r>
+    </w:p>
+    <w:p>
+      <w:pPr>
+        <w:pStyle w:val="7"/>
+        <w:numPr>
+          <w:ilvl w:val="0"/>
           <w:numId w:val="0"/>
         </w:numPr>
         <w:spacing w:line="360" w:lineRule="auto"/>
@@ -867,114 +1059,6 @@
           <w:lang w:val="en-US"/>
         </w:rPr>
       </w:pPr>
-      <w:r>
-        <w:rPr>
-          <w:rFonts w:hint="default"/>
-          <w:lang w:val="en-US"/>
-        </w:rPr>
-        <w:t>Private int num;</w:t>
-      </w:r>
-    </w:p>
-    <w:p>
-      <w:pPr>
-        <w:pStyle w:val="7"/>
-        <w:numPr>
-          <w:numId w:val="0"/>
-        </w:numPr>
-        <w:spacing w:line="360" w:lineRule="auto"/>
-        <w:ind w:leftChars="0"/>
-        <w:rPr>
-          <w:rFonts w:hint="default"/>
-          <w:lang w:val="en-US"/>
-        </w:rPr>
-      </w:pPr>
-      <w:r>
-        <w:rPr>
-          <w:rFonts w:hint="default"/>
-          <w:lang w:val="en-US"/>
-        </w:rPr>
-        <w:t>public int Number</w:t>
-      </w:r>
-    </w:p>
-    <w:p>
-      <w:pPr>
-        <w:pStyle w:val="7"/>
-        <w:numPr>
-          <w:numId w:val="0"/>
-        </w:numPr>
-        <w:spacing w:line="360" w:lineRule="auto"/>
-        <w:ind w:leftChars="0"/>
-        <w:rPr>
-          <w:rFonts w:hint="default"/>
-          <w:lang w:val="en-US"/>
-        </w:rPr>
-      </w:pPr>
-      <w:r>
-        <w:rPr>
-          <w:rFonts w:hint="default"/>
-          <w:lang w:val="en-US"/>
-        </w:rPr>
-        <w:t>{</w:t>
-      </w:r>
-    </w:p>
-    <w:p>
-      <w:pPr>
-        <w:pStyle w:val="7"/>
-        <w:numPr>
-          <w:numId w:val="0"/>
-        </w:numPr>
-        <w:spacing w:line="360" w:lineRule="auto"/>
-        <w:ind w:leftChars="0"/>
-        <w:rPr>
-          <w:rFonts w:hint="default"/>
-          <w:lang w:val="en-US"/>
-        </w:rPr>
-      </w:pPr>
-      <w:r>
-        <w:rPr>
-          <w:rFonts w:hint="default"/>
-          <w:lang w:val="en-US"/>
-        </w:rPr>
-        <w:t>get{return num;}</w:t>
-      </w:r>
-    </w:p>
-    <w:p>
-      <w:pPr>
-        <w:pStyle w:val="7"/>
-        <w:numPr>
-          <w:numId w:val="0"/>
-        </w:numPr>
-        <w:spacing w:line="360" w:lineRule="auto"/>
-        <w:ind w:leftChars="0"/>
-        <w:rPr>
-          <w:rFonts w:hint="default"/>
-          <w:lang w:val="en-US"/>
-        </w:rPr>
-      </w:pPr>
-      <w:r>
-        <w:rPr>
-          <w:rFonts w:hint="default"/>
-          <w:lang w:val="en-US"/>
-        </w:rPr>
-        <w:t>Set{num = value;}</w:t>
-      </w:r>
-    </w:p>
-    <w:p>
-      <w:pPr>
-        <w:pStyle w:val="7"/>
-        <w:numPr>
-          <w:numId w:val="0"/>
-        </w:numPr>
-        <w:spacing w:line="360" w:lineRule="auto"/>
-        <w:ind w:leftChars="0"/>
-      </w:pPr>
-      <w:r>
-        <w:rPr>
-          <w:rFonts w:hint="default"/>
-          <w:lang w:val="en-US"/>
-        </w:rPr>
-        <w:t>}</w:t>
-      </w:r>
     </w:p>
     <w:p>
       <w:pPr>

</xml_diff>

<commit_message>
add is,as,cast, implicit, and explicit
</commit_message>
<xml_diff>
--- a/notes.docx
+++ b/notes.docx
@@ -33,10 +33,15 @@
         <w:t>A</w:t>
       </w:r>
       <w:r>
-        <w:t xml:space="preserve">ssembly: C# source code is compiled into an intermediate language. These code and resources are stored in an executable file called an assembly (with an extension of .exe or .dll). An assembly contains a manifest that provides </w:t>
-      </w:r>
-      <w:r>
-        <w:t>information about the assembly’s types, version, culture, and security requirements. When the C# program is executed, the assembly is loaded into common language runtime.</w:t>
+        <w:t>ssembly: C# source code is compiled into an intermediate language. These code and resources are stored in an executable file called an assembly (with an extension of .exe or .</w:t>
+      </w:r>
+      <w:proofErr w:type="spellStart"/>
+      <w:r>
+        <w:t>dll</w:t>
+      </w:r>
+      <w:proofErr w:type="spellEnd"/>
+      <w:r>
+        <w:t>). An assembly contains a manifest that provides information about the assembly’s types, version, culture, and security requirements. When the C# program is executed, the assembly is loaded into common language runtime.</w:t>
       </w:r>
     </w:p>
     <w:p>
@@ -73,10 +78,7 @@
         <w:ind w:firstLineChars="0"/>
       </w:pPr>
       <w:r>
-        <w:t>byte – s</w:t>
-      </w:r>
-      <w:r>
-        <w:t>hort – int – long(8-16-32-64 bit integer)</w:t>
+        <w:t>byte – short – int – long(8-16-32-64 bit integer)</w:t>
       </w:r>
     </w:p>
     <w:p>
@@ -108,41 +110,40 @@
         <w:t>digits</w:t>
       </w:r>
       <w:r>
-        <w:t xml:space="preserve"> fraction-15-28), we use decimal for counted values and use float/double for measured values (https://stackoverflow.com/questions/618535/difference-between-decimal-float-and-double-</w:t>
-      </w:r>
-      <w:r>
-        <w:t>in-net)</w:t>
-      </w:r>
-    </w:p>
-    <w:p>
-      <w:pPr>
-        <w:pStyle w:val="ListParagraph"/>
-        <w:numPr>
-          <w:ilvl w:val="0"/>
-          <w:numId w:val="1"/>
-        </w:numPr>
-        <w:spacing w:line="360" w:lineRule="auto"/>
-        <w:ind w:firstLineChars="0"/>
-      </w:pPr>
-      <w:r>
-        <w:t>enum Day{Sat, Sun, Mon, Tue, Wed, Thu, Fri}</w:t>
-      </w:r>
-    </w:p>
-    <w:p>
-      <w:pPr>
-        <w:pStyle w:val="ListParagraph"/>
-        <w:numPr>
-          <w:ilvl w:val="0"/>
-          <w:numId w:val="1"/>
-        </w:numPr>
-        <w:spacing w:line="360" w:lineRule="auto"/>
-        <w:ind w:firstLineChars="0"/>
-      </w:pPr>
-      <w:r>
-        <w:t>define a default constructor for a struct is an error, struct can be instantiated without using new operator. You must initialize all members when write a constructor with parameters. It cannot be inherit</w:t>
-      </w:r>
-      <w:r>
-        <w:t>ed.</w:t>
+        <w:t xml:space="preserve"> fraction-15-28), we use decimal for counted values and use float/double for measured values (https://stackoverflow.com/questions/618535/difference-between-decimal-float-and-double-in-net)</w:t>
+      </w:r>
+    </w:p>
+    <w:p>
+      <w:pPr>
+        <w:pStyle w:val="ListParagraph"/>
+        <w:numPr>
+          <w:ilvl w:val="0"/>
+          <w:numId w:val="1"/>
+        </w:numPr>
+        <w:spacing w:line="360" w:lineRule="auto"/>
+        <w:ind w:firstLineChars="0"/>
+      </w:pPr>
+      <w:proofErr w:type="spellStart"/>
+      <w:r>
+        <w:t>enum</w:t>
+      </w:r>
+      <w:proofErr w:type="spellEnd"/>
+      <w:r>
+        <w:t xml:space="preserve"> Day{Sat, Sun, Mon, Tue, Wed, Thu, Fri}</w:t>
+      </w:r>
+    </w:p>
+    <w:p>
+      <w:pPr>
+        <w:pStyle w:val="ListParagraph"/>
+        <w:numPr>
+          <w:ilvl w:val="0"/>
+          <w:numId w:val="1"/>
+        </w:numPr>
+        <w:spacing w:line="360" w:lineRule="auto"/>
+        <w:ind w:firstLineChars="0"/>
+      </w:pPr>
+      <w:r>
+        <w:t>define a default constructor for a struct is an error, struct can be instantiated without using new operator. You must initialize all members when write a constructor with parameters. It cannot be inherited.</w:t>
       </w:r>
     </w:p>
     <w:p>
@@ -193,10 +194,15 @@
         <w:ind w:firstLineChars="0"/>
       </w:pPr>
       <w:r>
-        <w:t>An abstract method is implicity a virt</w:t>
-      </w:r>
-      <w:r>
-        <w:t>ual method?</w:t>
+        <w:t xml:space="preserve">An abstract method is </w:t>
+      </w:r>
+      <w:proofErr w:type="spellStart"/>
+      <w:r>
+        <w:t>implicity</w:t>
+      </w:r>
+      <w:proofErr w:type="spellEnd"/>
+      <w:r>
+        <w:t xml:space="preserve"> a virtual method?</w:t>
       </w:r>
     </w:p>
     <w:p>
@@ -224,27 +230,49 @@
         <w:ind w:firstLineChars="0"/>
       </w:pPr>
       <w:r>
-        <w:t>Async: any method using await must be marked async,  await means  that proce</w:t>
-      </w:r>
-      <w:r>
-        <w:t>ssing cannot continue until the task finishes. (https://stackoverflow.com/questions/14455293/how-and-when-to-use-async-and-await)</w:t>
-      </w:r>
-    </w:p>
-    <w:p>
-      <w:pPr>
-        <w:pStyle w:val="ListParagraph"/>
-        <w:numPr>
-          <w:ilvl w:val="0"/>
-          <w:numId w:val="1"/>
-        </w:numPr>
-        <w:spacing w:line="360" w:lineRule="auto"/>
-        <w:ind w:firstLineChars="0"/>
-      </w:pPr>
-      <w:r>
-        <w:t>Lambda: use lambda expressions that requires instances of delegate types or expression trees. When call enumerable.select, use</w:t>
-      </w:r>
-      <w:r>
-        <w:t xml:space="preserve"> Func&lt;T,TResult&gt;; when call queryable.</w:t>
+        <w:t>Async: any method using await must be marked async,  await means  that processing cannot continue until the task finishes. (https://stackoverflow.com/questions/14455293/how-and-when-to-use-async-and-await)</w:t>
+      </w:r>
+    </w:p>
+    <w:p>
+      <w:pPr>
+        <w:pStyle w:val="ListParagraph"/>
+        <w:numPr>
+          <w:ilvl w:val="0"/>
+          <w:numId w:val="1"/>
+        </w:numPr>
+        <w:spacing w:line="360" w:lineRule="auto"/>
+        <w:ind w:firstLineChars="0"/>
+      </w:pPr>
+      <w:r>
+        <w:t xml:space="preserve">Lambda: use lambda expressions that requires instances of delegate types or expression trees. When call </w:t>
+      </w:r>
+      <w:proofErr w:type="spellStart"/>
+      <w:r>
+        <w:t>enumerable.select</w:t>
+      </w:r>
+      <w:proofErr w:type="spellEnd"/>
+      <w:r>
+        <w:t xml:space="preserve">, use </w:t>
+      </w:r>
+      <w:proofErr w:type="spellStart"/>
+      <w:r>
+        <w:t>Func</w:t>
+      </w:r>
+      <w:proofErr w:type="spellEnd"/>
+      <w:r>
+        <w:t>&lt;</w:t>
+      </w:r>
+      <w:proofErr w:type="spellStart"/>
+      <w:r>
+        <w:t>T,TResult</w:t>
+      </w:r>
+      <w:proofErr w:type="spellEnd"/>
+      <w:r>
+        <w:t xml:space="preserve">&gt;; when call </w:t>
+      </w:r>
+      <w:proofErr w:type="spellStart"/>
+      <w:r>
+        <w:t>queryable.</w:t>
       </w:r>
       <w:r>
         <w:rPr>
@@ -253,7 +281,35 @@
         <w:t>selec</w:t>
       </w:r>
       <w:r>
-        <w:t>t, use tree type Expression&lt;Func&lt;TSource, TResult&gt;&gt;. One parameter, parentheses are optional, otherwise are required. Tuple type as an argument to a lambda expression.</w:t>
+        <w:t>t</w:t>
+      </w:r>
+      <w:proofErr w:type="spellEnd"/>
+      <w:r>
+        <w:t>, use tree type Expression&lt;</w:t>
+      </w:r>
+      <w:proofErr w:type="spellStart"/>
+      <w:r>
+        <w:t>Func</w:t>
+      </w:r>
+      <w:proofErr w:type="spellEnd"/>
+      <w:r>
+        <w:t>&lt;</w:t>
+      </w:r>
+      <w:proofErr w:type="spellStart"/>
+      <w:r>
+        <w:t>TSource</w:t>
+      </w:r>
+      <w:proofErr w:type="spellEnd"/>
+      <w:r>
+        <w:t xml:space="preserve">, </w:t>
+      </w:r>
+      <w:proofErr w:type="spellStart"/>
+      <w:r>
+        <w:t>TResult</w:t>
+      </w:r>
+      <w:proofErr w:type="spellEnd"/>
+      <w:r>
+        <w:t>&gt;&gt;. One parameter, parentheses are optional, otherwise are required. Tuple type as an argument to a lambda expression.</w:t>
       </w:r>
     </w:p>
     <w:p>
@@ -276,10 +332,7 @@
         <w:t>ele</w:t>
       </w:r>
       <w:r>
-        <w:t>gate is a reference type that can be used</w:t>
-      </w:r>
-      <w:r>
-        <w:t xml:space="preserve"> to encapsulate a named or an anonymous </w:t>
+        <w:t xml:space="preserve">gate is a reference type that can be used to encapsulate a named or an anonymous </w:t>
       </w:r>
       <w:r>
         <w:lastRenderedPageBreak/>
@@ -303,25 +356,36 @@
         <w:t>T</w:t>
       </w:r>
       <w:r>
-        <w:t>he static</w:t>
-      </w:r>
-      <w:r>
-        <w:t xml:space="preserve"> is not allowed in a constant declaration. Readonly vs constant, const can only be initialized at the declaration.</w:t>
-      </w:r>
-    </w:p>
-    <w:p>
-      <w:pPr>
-        <w:pStyle w:val="ListParagraph"/>
-        <w:numPr>
-          <w:ilvl w:val="0"/>
-          <w:numId w:val="1"/>
-        </w:numPr>
-        <w:spacing w:line="360" w:lineRule="auto"/>
-        <w:ind w:firstLineChars="0"/>
-      </w:pPr>
-      <w:r>
-        <w:t xml:space="preserve">Readonly can be initialized in the declaration, in the constructor. </w:t>
-      </w:r>
+        <w:t xml:space="preserve">he static is not allowed in a constant declaration. </w:t>
+      </w:r>
+      <w:proofErr w:type="spellStart"/>
+      <w:r>
+        <w:t>Readonly</w:t>
+      </w:r>
+      <w:proofErr w:type="spellEnd"/>
+      <w:r>
+        <w:t xml:space="preserve"> vs constant, const can only be initialized at the declaration.</w:t>
+      </w:r>
+    </w:p>
+    <w:p>
+      <w:pPr>
+        <w:pStyle w:val="ListParagraph"/>
+        <w:numPr>
+          <w:ilvl w:val="0"/>
+          <w:numId w:val="1"/>
+        </w:numPr>
+        <w:spacing w:line="360" w:lineRule="auto"/>
+        <w:ind w:firstLineChars="0"/>
+      </w:pPr>
+      <w:proofErr w:type="spellStart"/>
+      <w:r>
+        <w:t>Readonly</w:t>
+      </w:r>
+      <w:proofErr w:type="spellEnd"/>
+      <w:r>
+        <w:t xml:space="preserve"> can be initialized in the declaration, in the constructor. </w:t>
+      </w:r>
+      <w:proofErr w:type="spellStart"/>
       <w:r>
         <w:rPr>
           <w:rFonts w:hint="eastAsia"/>
@@ -329,10 +393,19 @@
         <w:t>R</w:t>
       </w:r>
       <w:r>
-        <w:t>eadonly struct(struct is immutable), ref readonly(returned reference can</w:t>
-      </w:r>
-      <w:r>
-        <w:t>not be modified)</w:t>
+        <w:t>eadonly</w:t>
+      </w:r>
+      <w:proofErr w:type="spellEnd"/>
+      <w:r>
+        <w:t xml:space="preserve"> struct(struct is immutable), ref </w:t>
+      </w:r>
+      <w:proofErr w:type="spellStart"/>
+      <w:r>
+        <w:t>readonly</w:t>
+      </w:r>
+      <w:proofErr w:type="spellEnd"/>
+      <w:r>
+        <w:t>(returned reference cannot be modified)</w:t>
       </w:r>
     </w:p>
     <w:p>
@@ -378,7 +451,15 @@
         <w:ind w:firstLineChars="0"/>
       </w:pPr>
       <w:r>
-        <w:t>Extern: combine with DllImport, must be declared as static</w:t>
+        <w:t xml:space="preserve">Extern: combine with </w:t>
+      </w:r>
+      <w:proofErr w:type="spellStart"/>
+      <w:r>
+        <w:t>DllImport</w:t>
+      </w:r>
+      <w:proofErr w:type="spellEnd"/>
+      <w:r>
+        <w:t>, must be declared as static</w:t>
       </w:r>
     </w:p>
     <w:p>
@@ -412,10 +493,15 @@
         <w:ind w:firstLineChars="0"/>
       </w:pPr>
       <w:r>
-        <w:t>New: hide an inherited member, new vs override: new causes the the original mem</w:t>
-      </w:r>
-      <w:r>
-        <w:t>ber to become hidden, override extends the implementation for an inherited member.</w:t>
+        <w:t xml:space="preserve">New: hide an inherited member, new vs override: new causes the </w:t>
+      </w:r>
+      <w:proofErr w:type="spellStart"/>
+      <w:r>
+        <w:t>the</w:t>
+      </w:r>
+      <w:proofErr w:type="spellEnd"/>
+      <w:r>
+        <w:t xml:space="preserve"> original member to become hidden, override extends the implementation for an inherited member.</w:t>
       </w:r>
     </w:p>
     <w:p>
@@ -457,10 +543,7 @@
         <w:ind w:firstLineChars="0"/>
       </w:pPr>
       <w:r>
-        <w:t>Sealed: prevent other classes from inheriting</w:t>
-      </w:r>
-      <w:r>
-        <w:t xml:space="preserve"> from it.</w:t>
+        <w:t>Sealed: prevent other classes from inheriting from it.</w:t>
       </w:r>
     </w:p>
     <w:p>
@@ -487,25 +570,27 @@
         <w:spacing w:line="360" w:lineRule="auto"/>
         <w:ind w:firstLineChars="0"/>
       </w:pPr>
-      <w:r>
-        <w:t>Unsafe:unsafe context</w:t>
-      </w:r>
-    </w:p>
-    <w:p>
-      <w:pPr>
-        <w:pStyle w:val="ListParagraph"/>
-        <w:numPr>
-          <w:ilvl w:val="0"/>
-          <w:numId w:val="1"/>
-        </w:numPr>
-        <w:spacing w:line="360" w:lineRule="auto"/>
-        <w:ind w:firstLineChars="0"/>
-      </w:pPr>
-      <w:r>
-        <w:t>Virtual: a method with virtual can be overridden by any class that inherits it. It likes abstra</w:t>
-      </w:r>
-      <w:r>
-        <w:t>ct, other it cannot with static.</w:t>
+      <w:proofErr w:type="spellStart"/>
+      <w:r>
+        <w:t>Unsafe:unsafe</w:t>
+      </w:r>
+      <w:proofErr w:type="spellEnd"/>
+      <w:r>
+        <w:t xml:space="preserve"> context</w:t>
+      </w:r>
+    </w:p>
+    <w:p>
+      <w:pPr>
+        <w:pStyle w:val="ListParagraph"/>
+        <w:numPr>
+          <w:ilvl w:val="0"/>
+          <w:numId w:val="1"/>
+        </w:numPr>
+        <w:spacing w:line="360" w:lineRule="auto"/>
+        <w:ind w:firstLineChars="0"/>
+      </w:pPr>
+      <w:r>
+        <w:t>Virtual: a method with virtual can be overridden by any class that inherits it. It likes abstract, other it cannot with static.</w:t>
       </w:r>
     </w:p>
     <w:p>
@@ -570,25 +655,27 @@
         <w:t>truct</w:t>
       </w:r>
       <w:r>
-        <w:t xml:space="preserve">: is used to encapsulate small </w:t>
-      </w:r>
-      <w:r>
-        <w:t>groups of related variables, such as the coordinates of a rectangle. Cannot inherit from other struct, so member cannot be protected.</w:t>
-      </w:r>
-    </w:p>
-    <w:p>
-      <w:pPr>
-        <w:pStyle w:val="ListParagraph"/>
-        <w:numPr>
-          <w:ilvl w:val="0"/>
-          <w:numId w:val="1"/>
-        </w:numPr>
-        <w:spacing w:line="360" w:lineRule="auto"/>
-        <w:ind w:firstLineChars="0"/>
-      </w:pPr>
-      <w:r>
-        <w:t>Foreach in: ref or ref readonly</w:t>
-      </w:r>
+        <w:t>: is used to encapsulate small groups of related variables, such as the coordinates of a rectangle. Cannot inherit from other struct, so member cannot be protected.</w:t>
+      </w:r>
+    </w:p>
+    <w:p>
+      <w:pPr>
+        <w:pStyle w:val="ListParagraph"/>
+        <w:numPr>
+          <w:ilvl w:val="0"/>
+          <w:numId w:val="1"/>
+        </w:numPr>
+        <w:spacing w:line="360" w:lineRule="auto"/>
+        <w:ind w:firstLineChars="0"/>
+      </w:pPr>
+      <w:r>
+        <w:t xml:space="preserve">Foreach in: ref or ref </w:t>
+      </w:r>
+      <w:proofErr w:type="spellStart"/>
+      <w:r>
+        <w:t>readonly</w:t>
+      </w:r>
+      <w:proofErr w:type="spellEnd"/>
     </w:p>
     <w:p>
       <w:pPr>
@@ -629,10 +716,7 @@
         <w:ind w:firstLineChars="0"/>
       </w:pPr>
       <w:r>
-        <w:t>Exception: don’t init</w:t>
-      </w:r>
-      <w:r>
-        <w:t xml:space="preserve">ialize variable at try block, otherwise it cannot be accessed at catch block. </w:t>
+        <w:t xml:space="preserve">Exception: don’t initialize variable at try block, otherwise it cannot be accessed at catch block. </w:t>
       </w:r>
       <w:r>
         <w:lastRenderedPageBreak/>
@@ -659,10 +743,7 @@
         <w:ind w:firstLineChars="0"/>
       </w:pPr>
       <w:r>
-        <w:t>Checked and unchecked: checked is used as overflow checking for integral t</w:t>
-      </w:r>
-      <w:r>
-        <w:t>ype arithmetic operations, if an expression contains one or more non-constant values, the compiler does not detect the overflow. Unchecked means ignore the overflow.</w:t>
+        <w:t>Checked and unchecked: checked is used as overflow checking for integral type arithmetic operations, if an expression contains one or more non-constant values, the compiler does not detect the overflow. Unchecked means ignore the overflow.</w:t>
       </w:r>
     </w:p>
     <w:p>
@@ -690,10 +771,7 @@
         <w:ind w:firstLineChars="0"/>
       </w:pPr>
       <w:r>
-        <w:t>Lock: work on object and execute statement, any othe</w:t>
-      </w:r>
-      <w:r>
-        <w:t>r thread is blocked and wait until the lock is released.</w:t>
+        <w:t>Lock: work on object and execute statement, any other thread is blocked and wait until the lock is released.</w:t>
       </w:r>
     </w:p>
     <w:p>
@@ -725,30 +803,37 @@
         <w:t>pa</w:t>
       </w:r>
       <w:r>
-        <w:t xml:space="preserve">rameters declare without in, ref, and out, it is called by value. Params: takes a variable number of arguments, single dimensional array, in: passed by reference and read only, it is </w:t>
-      </w:r>
-      <w:r>
-        <w:t>performance optimization; out: passed by reference and must be written by called method. Ref: passed by reference and be read or written by called method, ref or in require that the variable be initialized before it is passed. If method is overloaded, cann</w:t>
-      </w:r>
-      <w:r>
-        <w:t>ot just use in, ref.</w:t>
-      </w:r>
-    </w:p>
-    <w:p>
-      <w:pPr>
-        <w:pStyle w:val="ListParagraph"/>
-        <w:numPr>
-          <w:ilvl w:val="0"/>
-          <w:numId w:val="1"/>
-        </w:numPr>
-        <w:spacing w:line="360" w:lineRule="auto"/>
-        <w:ind w:firstLineChars="0"/>
-      </w:pPr>
-      <w:r>
-        <w:t>Yield return: return each element one at a time.</w:t>
-      </w:r>
-      <w:r>
-        <w:t>, yield is used in iterator, ienumerable, or inumerator.</w:t>
+        <w:t>rameters declare without in, ref, and out, it is called by value. Params: takes a variable number of arguments, single dimensional array, in: passed by reference and read only, it is performance optimization; out: passed by reference and must be written by called method. Ref: passed by reference and be read or written by called method, ref or in require that the variable be initialized before it is passed. If method is overloaded, cannot just use in, ref.</w:t>
+      </w:r>
+    </w:p>
+    <w:p>
+      <w:pPr>
+        <w:pStyle w:val="ListParagraph"/>
+        <w:numPr>
+          <w:ilvl w:val="0"/>
+          <w:numId w:val="1"/>
+        </w:numPr>
+        <w:spacing w:line="360" w:lineRule="auto"/>
+        <w:ind w:firstLineChars="0"/>
+      </w:pPr>
+      <w:r>
+        <w:t xml:space="preserve">Yield return: return each element one at a time., yield is used in iterator, </w:t>
+      </w:r>
+      <w:proofErr w:type="spellStart"/>
+      <w:r>
+        <w:t>ienumerable</w:t>
+      </w:r>
+      <w:proofErr w:type="spellEnd"/>
+      <w:r>
+        <w:t xml:space="preserve">, or </w:t>
+      </w:r>
+      <w:proofErr w:type="spellStart"/>
+      <w:r>
+        <w:t>inumerator</w:t>
+      </w:r>
+      <w:proofErr w:type="spellEnd"/>
+      <w:r>
+        <w:t>.</w:t>
       </w:r>
     </w:p>
     <w:p>
@@ -790,10 +875,15 @@
         <w:ind w:firstLineChars="0"/>
       </w:pPr>
       <w:r>
-        <w:t>is determine the type of a v</w:t>
-      </w:r>
-      <w:r>
-        <w:t>alue type(o is Employee e),  constant, and is var varname.</w:t>
+        <w:t xml:space="preserve">is determine the type of a value type(o is Employee e),  constant, and is var </w:t>
+      </w:r>
+      <w:proofErr w:type="spellStart"/>
+      <w:r>
+        <w:t>varname</w:t>
+      </w:r>
+      <w:proofErr w:type="spellEnd"/>
+      <w:r>
+        <w:t>.</w:t>
       </w:r>
     </w:p>
     <w:p>
@@ -821,7 +911,15 @@
         <w:ind w:firstLineChars="0"/>
       </w:pPr>
       <w:r>
-        <w:t>New constraint: type argument must have a public parameterless constructor, and new() must be placed at the last.</w:t>
+        <w:t xml:space="preserve">New constraint: type argument must have a public </w:t>
+      </w:r>
+      <w:proofErr w:type="spellStart"/>
+      <w:r>
+        <w:t>parameterless</w:t>
+      </w:r>
+      <w:proofErr w:type="spellEnd"/>
+      <w:r>
+        <w:t xml:space="preserve"> constructor, and new() must be placed at the last.</w:t>
       </w:r>
     </w:p>
     <w:p>
@@ -849,10 +947,7 @@
         <w:ind w:firstLineChars="0"/>
       </w:pPr>
       <w:r>
-        <w:t xml:space="preserve">Add </w:t>
-      </w:r>
-      <w:r>
-        <w:t>and remove: related to event</w:t>
+        <w:t>Add and remove: related to event</w:t>
       </w:r>
     </w:p>
     <w:p>
@@ -1050,21 +1145,37 @@
         <w:ind w:firstLineChars="0"/>
       </w:pPr>
       <w:r>
-        <w:t>If the left operand is int or long, &gt;&gt; set the high order empty bit to 0 if it is non-negative and set to 1 if it’s negative. If it is unit or ulong, high order empty bit position are set to 0.</w:t>
-      </w:r>
-    </w:p>
-    <w:p>
-      <w:pPr>
-        <w:pStyle w:val="ListParagraph"/>
-        <w:numPr>
-          <w:ilvl w:val="0"/>
-          <w:numId w:val="1"/>
-        </w:numPr>
-        <w:spacing w:line="360" w:lineRule="auto"/>
-        <w:ind w:firstLineChars="0"/>
-      </w:pPr>
-      <w:r>
-        <w:t>If x is int or unit, only check low-order five bits of the right hand operand, if x is long or ulong, check low-order six bits of right hand operand.</w:t>
+        <w:t xml:space="preserve">If the left operand is int or long, &gt;&gt; set the high order empty bit to 0 if it is non-negative and set to 1 if it’s negative. If it is unit or </w:t>
+      </w:r>
+      <w:proofErr w:type="spellStart"/>
+      <w:r>
+        <w:t>ulong</w:t>
+      </w:r>
+      <w:proofErr w:type="spellEnd"/>
+      <w:r>
+        <w:t>, high order empty bit position are set to 0.</w:t>
+      </w:r>
+    </w:p>
+    <w:p>
+      <w:pPr>
+        <w:pStyle w:val="ListParagraph"/>
+        <w:numPr>
+          <w:ilvl w:val="0"/>
+          <w:numId w:val="1"/>
+        </w:numPr>
+        <w:spacing w:line="360" w:lineRule="auto"/>
+        <w:ind w:firstLineChars="0"/>
+      </w:pPr>
+      <w:r>
+        <w:t xml:space="preserve">If x is int or unit, only check low-order five bits of the right hand operand, if x is long or </w:t>
+      </w:r>
+      <w:proofErr w:type="spellStart"/>
+      <w:r>
+        <w:t>ulong</w:t>
+      </w:r>
+      <w:proofErr w:type="spellEnd"/>
+      <w:r>
+        <w:t>, check low-order six bits of right hand operand.</w:t>
       </w:r>
     </w:p>
     <w:p>
@@ -1081,7 +1192,15 @@
         <w:t>For ==</w:t>
       </w:r>
       <w:r>
-        <w:t>, &gt;,&lt;, &gt;=,&lt;=, if any of operand is NaN, the result is false.</w:t>
+        <w:t xml:space="preserve">, &gt;,&lt;, &gt;=,&lt;=, if any of operand is </w:t>
+      </w:r>
+      <w:proofErr w:type="spellStart"/>
+      <w:r>
+        <w:t>NaN</w:t>
+      </w:r>
+      <w:proofErr w:type="spellEnd"/>
+      <w:r>
+        <w:t>, the result is false.</w:t>
       </w:r>
     </w:p>
     <w:p>
@@ -1110,19 +1229,84 @@
         </w:numPr>
         <w:spacing w:line="360" w:lineRule="auto"/>
         <w:ind w:firstLineChars="0"/>
+      </w:pPr>
+      <w:r>
+        <w:t xml:space="preserve">From end operator ^: </w:t>
+      </w:r>
+      <w:r>
+        <w:t>x[^1] indicates last element.</w:t>
+      </w:r>
+      <w:r>
+        <w:t xml:space="preserve"> X[</w:t>
+      </w:r>
+      <w:proofErr w:type="spellStart"/>
+      <w:r>
+        <w:t>a..b</w:t>
+      </w:r>
+      <w:proofErr w:type="spellEnd"/>
+      <w:r>
+        <w:t>] indicates x[a] to x[b-1]</w:t>
+      </w:r>
+    </w:p>
+    <w:p>
+      <w:pPr>
+        <w:pStyle w:val="ListParagraph"/>
+        <w:numPr>
+          <w:ilvl w:val="0"/>
+          <w:numId w:val="1"/>
+        </w:numPr>
+        <w:spacing w:line="360" w:lineRule="auto"/>
+        <w:ind w:firstLineChars="0"/>
+      </w:pPr>
+      <w:r>
+        <w:t>I</w:t>
+      </w:r>
+      <w:r>
         <w:rPr>
           <w:rFonts w:hint="eastAsia"/>
         </w:rPr>
-      </w:pPr>
-      <w:r>
-        <w:t xml:space="preserve">From end operator ^: </w:t>
-      </w:r>
-      <w:r>
-        <w:t>x[^1] indicates last element.</w:t>
-      </w:r>
-      <w:r>
-        <w:t xml:space="preserve"> X[a..b] indicates x[a] to x[b-1]</w:t>
-      </w:r>
+        <w:t>s</w:t>
+      </w:r>
+      <w:r>
+        <w:t xml:space="preserve">: return true or false, E is T v, returns true and assign </w:t>
+      </w:r>
+      <w:r>
+        <w:rPr>
+          <w:rFonts w:hint="eastAsia"/>
+        </w:rPr>
+        <w:t>E</w:t>
+      </w:r>
+      <w:r>
+        <w:t xml:space="preserve"> to variable v; E as T: convert result of an expression to a given reference, unlike cast (), as never throws an exception, only returns null.</w:t>
+      </w:r>
+    </w:p>
+    <w:p>
+      <w:pPr>
+        <w:pStyle w:val="ListParagraph"/>
+        <w:numPr>
+          <w:ilvl w:val="0"/>
+          <w:numId w:val="1"/>
+        </w:numPr>
+        <w:spacing w:line="360" w:lineRule="auto"/>
+        <w:ind w:firstLineChars="0"/>
+      </w:pPr>
+      <w:r>
+        <w:t>Implicit conversions always succeed and never throw an exception or lose information, if it does, define it as explicit conversion.</w:t>
+      </w:r>
+      <w:r>
+        <w:t xml:space="preserve"> Use the cast operator () to invoke a user-defined explicit conversion.</w:t>
+      </w:r>
+    </w:p>
+    <w:p>
+      <w:pPr>
+        <w:pStyle w:val="ListParagraph"/>
+        <w:numPr>
+          <w:ilvl w:val="0"/>
+          <w:numId w:val="1"/>
+        </w:numPr>
+        <w:spacing w:line="360" w:lineRule="auto"/>
+        <w:ind w:firstLineChars="0"/>
+      </w:pPr>
       <w:bookmarkStart w:id="0" w:name="_GoBack"/>
       <w:bookmarkEnd w:id="0"/>
     </w:p>

</xml_diff>

<commit_message>
add string interpolation,delegate combination, and removal
</commit_message>
<xml_diff>
--- a/notes.docx
+++ b/notes.docx
@@ -1097,26 +1097,62 @@
         </w:rPr>
         <w:t>Use &amp; and * in unsafe. &amp; returns the address of its operand. * is pointer indirection.  -&gt;  combines * and member access. Except &amp;, all other operator cannot be applied into void.</w:t>
       </w:r>
+    </w:p>
+    <w:p>
+      <w:pPr>
+        <w:pStyle w:val="7"/>
+        <w:numPr>
+          <w:ilvl w:val="0"/>
+          <w:numId w:val="1"/>
+        </w:numPr>
+        <w:spacing w:line="360" w:lineRule="auto"/>
+        <w:ind w:firstLineChars="0"/>
+      </w:pPr>
+      <w:r>
+        <w:rPr>
+          <w:rFonts w:hint="default"/>
+          <w:lang w:val="en-US"/>
+        </w:rPr>
+        <w:t>Stackalloc allocates a block of memory on the memory.</w:t>
+      </w:r>
+    </w:p>
+    <w:p>
+      <w:pPr>
+        <w:pStyle w:val="7"/>
+        <w:numPr>
+          <w:ilvl w:val="0"/>
+          <w:numId w:val="1"/>
+        </w:numPr>
+        <w:spacing w:line="360" w:lineRule="auto"/>
+        <w:ind w:firstLineChars="0"/>
+      </w:pPr>
+      <w:r>
+        <w:rPr>
+          <w:rFonts w:hint="default"/>
+          <w:lang w:val="en-US"/>
+        </w:rPr>
+        <w:t>String interpolation $: console.writeline($”test: {Math.PI:F2}”)</w:t>
+      </w:r>
+    </w:p>
+    <w:p>
+      <w:pPr>
+        <w:pStyle w:val="7"/>
+        <w:numPr>
+          <w:ilvl w:val="0"/>
+          <w:numId w:val="1"/>
+        </w:numPr>
+        <w:spacing w:line="360" w:lineRule="auto"/>
+        <w:ind w:firstLineChars="0"/>
+      </w:pPr>
+      <w:r>
+        <w:rPr>
+          <w:rFonts w:hint="default"/>
+          <w:lang w:val="en-US"/>
+        </w:rPr>
+        <w:t>Delegate combination: if left operand id null, return value of other operand.</w:t>
+      </w:r>
       <w:bookmarkStart w:id="0" w:name="_GoBack"/>
       <w:bookmarkEnd w:id="0"/>
-    </w:p>
-    <w:p>
-      <w:pPr>
-        <w:pStyle w:val="7"/>
-        <w:numPr>
-          <w:ilvl w:val="0"/>
-          <w:numId w:val="1"/>
-        </w:numPr>
-        <w:spacing w:line="360" w:lineRule="auto"/>
-        <w:ind w:firstLineChars="0"/>
-      </w:pPr>
-      <w:r>
-        <w:rPr>
-          <w:rFonts w:hint="default"/>
-          <w:lang w:val="en-US"/>
-        </w:rPr>
-        <w:t>Stackalloc allocates a block of memory on the memory.</w:t>
-      </w:r>
     </w:p>
     <w:p>
       <w:pPr>

</xml_diff>

<commit_message>
add null forgiving, ??, ??= operators
</commit_message>
<xml_diff>
--- a/notes.docx
+++ b/notes.docx
@@ -1149,10 +1149,144 @@
           <w:rFonts w:hint="default"/>
           <w:lang w:val="en-US"/>
         </w:rPr>
-        <w:t>Delegate combination: if left operand id null, return value of other operand.</w:t>
+        <w:t>Delegate combination: if left operand id null, return value of other operand. Delegate removal: if right operand is not sublist of left operand, return left operand, if left is null, return null, if right is null, return left.</w:t>
+      </w:r>
+    </w:p>
+    <w:p>
+      <w:pPr>
+        <w:pStyle w:val="7"/>
+        <w:numPr>
+          <w:ilvl w:val="0"/>
+          <w:numId w:val="1"/>
+        </w:numPr>
+        <w:spacing w:line="360" w:lineRule="auto"/>
+        <w:ind w:firstLineChars="0"/>
+      </w:pPr>
+      <w:r>
+        <w:rPr>
+          <w:rFonts w:hint="default"/>
+          <w:lang w:val="en-US"/>
+        </w:rPr>
+        <w:t>Conditional operator: A?b:c?d?e=a?b:(c?d:e)</w:t>
+      </w:r>
+    </w:p>
+    <w:p>
+      <w:pPr>
+        <w:pStyle w:val="7"/>
+        <w:numPr>
+          <w:ilvl w:val="0"/>
+          <w:numId w:val="1"/>
+        </w:numPr>
+        <w:spacing w:line="360" w:lineRule="auto"/>
+        <w:ind w:firstLineChars="0"/>
+      </w:pPr>
+      <w:r>
+        <w:rPr>
+          <w:rFonts w:hint="default"/>
+          <w:lang w:val="en-US"/>
+        </w:rPr>
+        <w:t>X!: null forgiving operator</w:t>
+      </w:r>
+    </w:p>
+    <w:p>
+      <w:pPr>
+        <w:pStyle w:val="7"/>
+        <w:numPr>
+          <w:ilvl w:val="0"/>
+          <w:numId w:val="1"/>
+        </w:numPr>
+        <w:spacing w:line="360" w:lineRule="auto"/>
+        <w:ind w:firstLineChars="0"/>
+      </w:pPr>
+      <w:r>
+        <w:rPr>
+          <w:rFonts w:hint="default"/>
+          <w:lang w:val="en-US"/>
+        </w:rPr>
+        <w:t>?? returns the value of left operand if it isn’t null otherwise evaluate the right operand and returns its result. ?? doesn’t evaluate its right operand if left one is not null. ??= assign the value of right-hand operand to left one only if the left one is null. ??= can be replace is: variable ??= expression</w:t>
+      </w:r>
+    </w:p>
+    <w:p>
+      <w:pPr>
+        <w:pStyle w:val="7"/>
+        <w:numPr>
+          <w:numId w:val="0"/>
+        </w:numPr>
+        <w:spacing w:line="360" w:lineRule="auto"/>
+        <w:ind w:leftChars="0" w:firstLine="420" w:firstLineChars="0"/>
+        <w:rPr>
+          <w:rFonts w:hint="default"/>
+          <w:lang w:val="en-US"/>
+        </w:rPr>
+      </w:pPr>
+      <w:r>
+        <w:rPr>
+          <w:rFonts w:hint="default"/>
+          <w:lang w:val="en-US"/>
+        </w:rPr>
+        <w:t>If (variable is null)</w:t>
+      </w:r>
+    </w:p>
+    <w:p>
+      <w:pPr>
+        <w:pStyle w:val="7"/>
+        <w:numPr>
+          <w:numId w:val="0"/>
+        </w:numPr>
+        <w:spacing w:line="360" w:lineRule="auto"/>
+        <w:ind w:leftChars="0" w:firstLine="420" w:firstLineChars="0"/>
+        <w:rPr>
+          <w:rFonts w:hint="default"/>
+          <w:lang w:val="en-US"/>
+        </w:rPr>
+      </w:pPr>
+      <w:r>
+        <w:rPr>
+          <w:rFonts w:hint="default"/>
+          <w:lang w:val="en-US"/>
+        </w:rPr>
+        <w:t>{</w:t>
+      </w:r>
+    </w:p>
+    <w:p>
+      <w:pPr>
+        <w:pStyle w:val="7"/>
+        <w:numPr>
+          <w:numId w:val="0"/>
+        </w:numPr>
+        <w:spacing w:line="360" w:lineRule="auto"/>
+        <w:ind w:left="420" w:leftChars="0" w:firstLine="420" w:firstLineChars="0"/>
+        <w:rPr>
+          <w:rFonts w:hint="default"/>
+          <w:lang w:val="en-US"/>
+        </w:rPr>
+      </w:pPr>
+      <w:r>
+        <w:rPr>
+          <w:rFonts w:hint="default"/>
+          <w:lang w:val="en-US"/>
+        </w:rPr>
+        <w:t>Variable = expression;</w:t>
       </w:r>
       <w:bookmarkStart w:id="0" w:name="_GoBack"/>
       <w:bookmarkEnd w:id="0"/>
+    </w:p>
+    <w:p>
+      <w:pPr>
+        <w:pStyle w:val="7"/>
+        <w:numPr>
+          <w:numId w:val="0"/>
+        </w:numPr>
+        <w:spacing w:line="360" w:lineRule="auto"/>
+        <w:ind w:leftChars="0" w:firstLine="420" w:firstLineChars="0"/>
+      </w:pPr>
+      <w:r>
+        <w:rPr>
+          <w:rFonts w:hint="default"/>
+          <w:lang w:val="en-US"/>
+        </w:rPr>
+        <w:t xml:space="preserve">} </w:t>
+      </w:r>
     </w:p>
     <w:p>
       <w:pPr>

</xml_diff>

<commit_message>
add rest of operators
</commit_message>
<xml_diff>
--- a/notes.docx
+++ b/notes.docx
@@ -1257,36 +1257,128 @@
         <w:spacing w:line="360" w:lineRule="auto"/>
         <w:ind w:left="420" w:leftChars="0" w:firstLine="420" w:firstLineChars="0"/>
         <w:rPr>
+          <w:rFonts w:hint="eastAsia" w:eastAsiaTheme="minorEastAsia"/>
+          <w:lang w:val="en-US" w:eastAsia="zh-CN"/>
+        </w:rPr>
+      </w:pPr>
+      <w:r>
+        <w:rPr>
           <w:rFonts w:hint="default"/>
           <w:lang w:val="en-US"/>
         </w:rPr>
-      </w:pPr>
-      <w:r>
+        <w:t>Variable = expression;</w:t>
+      </w:r>
+    </w:p>
+    <w:p>
+      <w:pPr>
+        <w:pStyle w:val="7"/>
+        <w:numPr>
+          <w:numId w:val="0"/>
+        </w:numPr>
+        <w:spacing w:line="360" w:lineRule="auto"/>
+        <w:ind w:leftChars="0" w:firstLine="420" w:firstLineChars="0"/>
         <w:rPr>
           <w:rFonts w:hint="default"/>
           <w:lang w:val="en-US"/>
         </w:rPr>
-        <w:t>Variable = expression;</w:t>
+      </w:pPr>
+      <w:r>
+        <w:rPr>
+          <w:rFonts w:hint="default"/>
+          <w:lang w:val="en-US"/>
+        </w:rPr>
+        <w:t xml:space="preserve">} </w:t>
+      </w:r>
+    </w:p>
+    <w:p>
+      <w:pPr>
+        <w:pStyle w:val="7"/>
+        <w:numPr>
+          <w:ilvl w:val="0"/>
+          <w:numId w:val="1"/>
+        </w:numPr>
+        <w:spacing w:line="360" w:lineRule="auto"/>
+        <w:ind w:left="360" w:leftChars="0" w:hanging="360" w:firstLineChars="0"/>
+        <w:rPr>
+          <w:rFonts w:hint="default" w:eastAsiaTheme="minorEastAsia"/>
+          <w:lang w:val="en-US" w:eastAsia="zh-CN"/>
+        </w:rPr>
+      </w:pPr>
+      <w:r>
+        <w:rPr>
+          <w:rFonts w:hint="eastAsia"/>
+          <w:lang w:val="en-US" w:eastAsia="zh-CN"/>
+        </w:rPr>
+        <w:t>=&gt;: lambda expression and expression body.</w:t>
+      </w:r>
+    </w:p>
+    <w:p>
+      <w:pPr>
+        <w:pStyle w:val="7"/>
+        <w:numPr>
+          <w:ilvl w:val="0"/>
+          <w:numId w:val="1"/>
+        </w:numPr>
+        <w:spacing w:line="360" w:lineRule="auto"/>
+        <w:ind w:left="360" w:leftChars="0" w:hanging="360" w:firstLineChars="0"/>
+        <w:rPr>
+          <w:rFonts w:hint="default" w:eastAsiaTheme="minorEastAsia"/>
+          <w:lang w:val="en-US" w:eastAsia="zh-CN"/>
+        </w:rPr>
+      </w:pPr>
+      <w:r>
+        <w:rPr>
+          <w:rFonts w:hint="eastAsia"/>
+          <w:lang w:val="en-US" w:eastAsia="zh-CN"/>
+        </w:rPr>
+        <w:t>:: operator: access member of an aliased namespace.</w:t>
+      </w:r>
+    </w:p>
+    <w:p>
+      <w:pPr>
+        <w:pStyle w:val="7"/>
+        <w:numPr>
+          <w:ilvl w:val="0"/>
+          <w:numId w:val="1"/>
+        </w:numPr>
+        <w:spacing w:line="360" w:lineRule="auto"/>
+        <w:ind w:left="360" w:leftChars="0" w:hanging="360" w:firstLineChars="0"/>
+        <w:rPr>
+          <w:rFonts w:hint="default" w:eastAsiaTheme="minorEastAsia"/>
+          <w:lang w:val="en-US" w:eastAsia="zh-CN"/>
+        </w:rPr>
+      </w:pPr>
+      <w:r>
+        <w:rPr>
+          <w:rFonts w:hint="eastAsia"/>
+          <w:lang w:val="en-US" w:eastAsia="zh-CN"/>
+        </w:rPr>
+        <w:t>Default: default(int) is 0;</w:t>
+      </w:r>
+    </w:p>
+    <w:p>
+      <w:pPr>
+        <w:pStyle w:val="7"/>
+        <w:numPr>
+          <w:ilvl w:val="0"/>
+          <w:numId w:val="1"/>
+        </w:numPr>
+        <w:spacing w:line="360" w:lineRule="auto"/>
+        <w:ind w:left="360" w:leftChars="0" w:hanging="360" w:firstLineChars="0"/>
+        <w:rPr>
+          <w:rFonts w:hint="default" w:eastAsiaTheme="minorEastAsia"/>
+          <w:lang w:val="en-US" w:eastAsia="zh-CN"/>
+        </w:rPr>
+      </w:pPr>
+      <w:r>
+        <w:rPr>
+          <w:rFonts w:hint="default"/>
+          <w:lang w:val="en-US" w:eastAsia="zh-CN"/>
+        </w:rPr>
+        <w:t>Operator overloading: public static Fraction operator.</w:t>
       </w:r>
       <w:bookmarkStart w:id="0" w:name="_GoBack"/>
       <w:bookmarkEnd w:id="0"/>
-    </w:p>
-    <w:p>
-      <w:pPr>
-        <w:pStyle w:val="7"/>
-        <w:numPr>
-          <w:numId w:val="0"/>
-        </w:numPr>
-        <w:spacing w:line="360" w:lineRule="auto"/>
-        <w:ind w:leftChars="0" w:firstLine="420" w:firstLineChars="0"/>
-      </w:pPr>
-      <w:r>
-        <w:rPr>
-          <w:rFonts w:hint="default"/>
-          <w:lang w:val="en-US"/>
-        </w:rPr>
-        <w:t xml:space="preserve">} </w:t>
-      </w:r>
     </w:p>
     <w:p>
       <w:pPr>

</xml_diff>

<commit_message>
add difference between ref and out
</commit_message>
<xml_diff>
--- a/notes.docx
+++ b/notes.docx
@@ -33,18 +33,7 @@
         <w:t>A</w:t>
       </w:r>
       <w:r>
-        <w:t>ssembly: C# source code is compiled into an intermediate language. These code and resources are stored in an executable file called an assembly (with an extension of .exe or .</w:t>
-      </w:r>
-      <w:proofErr w:type="spellStart"/>
-      <w:r>
-        <w:t>dll</w:t>
-      </w:r>
-      <w:proofErr w:type="spellEnd"/>
-      <w:r>
-        <w:t xml:space="preserve">). An assembly contains a manifest that provides </w:t>
-      </w:r>
-      <w:r>
-        <w:t>information about the assembly’s types, version, culture, and security requirements. When the C# program is executed, the assembly is loaded into common language runtime.</w:t>
+        <w:t>ssembly: C# source code is compiled into an intermediate language. These code and resources are stored in an executable file called an assembly (with an extension of .exe or .dll). An assembly contains a manifest that provides information about the assembly’s types, version, culture, and security requirements. When the C# program is executed, the assembly is loaded into common language runtime.</w:t>
       </w:r>
     </w:p>
     <w:p>
@@ -81,18 +70,7 @@
         <w:ind w:firstLineChars="0"/>
       </w:pPr>
       <w:r>
-        <w:t>byte – s</w:t>
-      </w:r>
-      <w:r>
-        <w:t xml:space="preserve">hort – int – </w:t>
-      </w:r>
-      <w:proofErr w:type="gramStart"/>
-      <w:r>
-        <w:t>long(</w:t>
-      </w:r>
-      <w:proofErr w:type="gramEnd"/>
-      <w:r>
-        <w:t>8-16-32-64 bit integer)</w:t>
+        <w:t>byte – short – int – long(8-16-32-64 bit integer)</w:t>
       </w:r>
     </w:p>
     <w:p>
@@ -124,54 +102,35 @@
         <w:t>digits</w:t>
       </w:r>
       <w:r>
-        <w:t xml:space="preserve"> fraction-15-28), we use decimal for counted values and use float/double for measured values (https://stackoverflow.com/questions/618535/difference-between-decimal-float-and-double-</w:t>
-      </w:r>
-      <w:r>
-        <w:t>in-net)</w:t>
-      </w:r>
-    </w:p>
-    <w:p>
-      <w:pPr>
-        <w:pStyle w:val="ListParagraph"/>
-        <w:numPr>
-          <w:ilvl w:val="0"/>
-          <w:numId w:val="1"/>
-        </w:numPr>
-        <w:spacing w:line="360" w:lineRule="auto"/>
-        <w:ind w:firstLineChars="0"/>
-      </w:pPr>
-      <w:proofErr w:type="spellStart"/>
-      <w:r>
-        <w:t>enum</w:t>
-      </w:r>
-      <w:proofErr w:type="spellEnd"/>
-      <w:r>
-        <w:t xml:space="preserve"> </w:t>
-      </w:r>
-      <w:proofErr w:type="gramStart"/>
-      <w:r>
-        <w:t>Day{</w:t>
-      </w:r>
-      <w:proofErr w:type="gramEnd"/>
-      <w:r>
-        <w:t>Sat, Sun, Mon, Tue, Wed, Thu, Fri}</w:t>
-      </w:r>
-    </w:p>
-    <w:p>
-      <w:pPr>
-        <w:pStyle w:val="ListParagraph"/>
-        <w:numPr>
-          <w:ilvl w:val="0"/>
-          <w:numId w:val="1"/>
-        </w:numPr>
-        <w:spacing w:line="360" w:lineRule="auto"/>
-        <w:ind w:firstLineChars="0"/>
-      </w:pPr>
-      <w:r>
-        <w:t>define a default constructor for a struct is an error, struct can be instantiated without using new operator. You must initialize all members when write a constructor with parameters. It cannot be inherit</w:t>
-      </w:r>
-      <w:r>
-        <w:t>ed.</w:t>
+        <w:t xml:space="preserve"> fraction-15-28), we use decimal for counted values and use float/double for measured values (https://stackoverflow.com/questions/618535/difference-between-decimal-float-and-double-in-net)</w:t>
+      </w:r>
+    </w:p>
+    <w:p>
+      <w:pPr>
+        <w:pStyle w:val="ListParagraph"/>
+        <w:numPr>
+          <w:ilvl w:val="0"/>
+          <w:numId w:val="1"/>
+        </w:numPr>
+        <w:spacing w:line="360" w:lineRule="auto"/>
+        <w:ind w:firstLineChars="0"/>
+      </w:pPr>
+      <w:r>
+        <w:t>enum Day{Sat, Sun, Mon, Tue, Wed, Thu, Fri}</w:t>
+      </w:r>
+    </w:p>
+    <w:p>
+      <w:pPr>
+        <w:pStyle w:val="ListParagraph"/>
+        <w:numPr>
+          <w:ilvl w:val="0"/>
+          <w:numId w:val="1"/>
+        </w:numPr>
+        <w:spacing w:line="360" w:lineRule="auto"/>
+        <w:ind w:firstLineChars="0"/>
+      </w:pPr>
+      <w:r>
+        <w:t>define a default constructor for a struct is an error, struct can be instantiated without using new operator. You must initialize all members when write a constructor with parameters. It cannot be inherited.</w:t>
       </w:r>
     </w:p>
     <w:p>
@@ -222,120 +181,49 @@
         <w:ind w:firstLineChars="0"/>
       </w:pPr>
       <w:r>
-        <w:t xml:space="preserve">An abstract method is </w:t>
-      </w:r>
-      <w:proofErr w:type="spellStart"/>
-      <w:r>
-        <w:t>implicity</w:t>
-      </w:r>
-      <w:proofErr w:type="spellEnd"/>
-      <w:r>
-        <w:t xml:space="preserve"> a virt</w:t>
-      </w:r>
-      <w:r>
-        <w:t>ual method?</w:t>
-      </w:r>
-    </w:p>
-    <w:p>
-      <w:pPr>
-        <w:pStyle w:val="ListParagraph"/>
-        <w:numPr>
-          <w:ilvl w:val="0"/>
-          <w:numId w:val="1"/>
-        </w:numPr>
-        <w:spacing w:line="360" w:lineRule="auto"/>
-        <w:ind w:firstLineChars="0"/>
-      </w:pPr>
-      <w:r>
-        <w:t xml:space="preserve">By default, access modifiers </w:t>
-      </w:r>
-      <w:proofErr w:type="gramStart"/>
-      <w:r>
-        <w:t>is</w:t>
-      </w:r>
-      <w:proofErr w:type="gramEnd"/>
-      <w:r>
-        <w:t xml:space="preserve"> internal, which can only be accessed in same assembly. Use </w:t>
-      </w:r>
-      <w:proofErr w:type="gramStart"/>
-      <w:r>
-        <w:t>protected,</w:t>
-      </w:r>
-      <w:proofErr w:type="gramEnd"/>
-      <w:r>
-        <w:t xml:space="preserve"> member can be accessed in a class that is derived from other one.</w:t>
-      </w:r>
-    </w:p>
-    <w:p>
-      <w:pPr>
-        <w:pStyle w:val="ListParagraph"/>
-        <w:numPr>
-          <w:ilvl w:val="0"/>
-          <w:numId w:val="1"/>
-        </w:numPr>
-        <w:spacing w:line="360" w:lineRule="auto"/>
-        <w:ind w:firstLineChars="0"/>
-      </w:pPr>
-      <w:r>
-        <w:t xml:space="preserve">Async: any method using await must be marked </w:t>
-      </w:r>
-      <w:proofErr w:type="gramStart"/>
-      <w:r>
-        <w:t>async,  await</w:t>
-      </w:r>
-      <w:proofErr w:type="gramEnd"/>
-      <w:r>
-        <w:t xml:space="preserve"> means  that proce</w:t>
-      </w:r>
-      <w:r>
-        <w:t>ssing cannot continue until the task finishes. (https://stackoverflow.com/questions/14455293/how-and-when-to-use-async-and-await)</w:t>
-      </w:r>
-    </w:p>
-    <w:p>
-      <w:pPr>
-        <w:pStyle w:val="ListParagraph"/>
-        <w:numPr>
-          <w:ilvl w:val="0"/>
-          <w:numId w:val="1"/>
-        </w:numPr>
-        <w:spacing w:line="360" w:lineRule="auto"/>
-        <w:ind w:firstLineChars="0"/>
-      </w:pPr>
-      <w:r>
-        <w:t xml:space="preserve">Lambda: use lambda expressions that requires instances of delegate types or expression trees. When call </w:t>
-      </w:r>
-      <w:proofErr w:type="spellStart"/>
-      <w:proofErr w:type="gramStart"/>
-      <w:r>
-        <w:t>enumerable.select</w:t>
-      </w:r>
-      <w:proofErr w:type="spellEnd"/>
-      <w:proofErr w:type="gramEnd"/>
-      <w:r>
-        <w:t>, use</w:t>
-      </w:r>
-      <w:r>
-        <w:t xml:space="preserve"> </w:t>
-      </w:r>
-      <w:proofErr w:type="spellStart"/>
-      <w:r>
-        <w:t>Func</w:t>
-      </w:r>
-      <w:proofErr w:type="spellEnd"/>
-      <w:r>
-        <w:t>&lt;</w:t>
-      </w:r>
-      <w:proofErr w:type="spellStart"/>
-      <w:r>
-        <w:t>T,TResult</w:t>
-      </w:r>
-      <w:proofErr w:type="spellEnd"/>
-      <w:r>
-        <w:t xml:space="preserve">&gt;; when call </w:t>
-      </w:r>
-      <w:proofErr w:type="spellStart"/>
-      <w:r>
-        <w:t>queryable.</w:t>
+        <w:t>An abstract method is implicity a virtual method?</w:t>
+      </w:r>
+    </w:p>
+    <w:p>
+      <w:pPr>
+        <w:pStyle w:val="ListParagraph"/>
+        <w:numPr>
+          <w:ilvl w:val="0"/>
+          <w:numId w:val="1"/>
+        </w:numPr>
+        <w:spacing w:line="360" w:lineRule="auto"/>
+        <w:ind w:firstLineChars="0"/>
+      </w:pPr>
+      <w:r>
+        <w:t>By default, access modifiers is internal, which can only be accessed in same assembly. Use protected, member can be accessed in a class that is derived from other one.</w:t>
+      </w:r>
+    </w:p>
+    <w:p>
+      <w:pPr>
+        <w:pStyle w:val="ListParagraph"/>
+        <w:numPr>
+          <w:ilvl w:val="0"/>
+          <w:numId w:val="1"/>
+        </w:numPr>
+        <w:spacing w:line="360" w:lineRule="auto"/>
+        <w:ind w:firstLineChars="0"/>
+      </w:pPr>
+      <w:r>
+        <w:t>Async: any method using await must be marked async,  await means  that processing cannot continue until the task finishes. (https://stackoverflow.com/questions/14455293/how-and-when-to-use-async-and-await)</w:t>
+      </w:r>
+    </w:p>
+    <w:p>
+      <w:pPr>
+        <w:pStyle w:val="ListParagraph"/>
+        <w:numPr>
+          <w:ilvl w:val="0"/>
+          <w:numId w:val="1"/>
+        </w:numPr>
+        <w:spacing w:line="360" w:lineRule="auto"/>
+        <w:ind w:firstLineChars="0"/>
+      </w:pPr>
+      <w:r>
+        <w:t>Lambda: use lambda expressions that requires instances of delegate types or expression trees. When call enumerable.select, use Func&lt;T,TResult&gt;; when call queryable.</w:t>
       </w:r>
       <w:r>
         <w:rPr>
@@ -344,35 +232,7 @@
         <w:t>selec</w:t>
       </w:r>
       <w:r>
-        <w:t>t</w:t>
-      </w:r>
-      <w:proofErr w:type="spellEnd"/>
-      <w:r>
-        <w:t>, use tree type Expression&lt;</w:t>
-      </w:r>
-      <w:proofErr w:type="spellStart"/>
-      <w:r>
-        <w:t>Func</w:t>
-      </w:r>
-      <w:proofErr w:type="spellEnd"/>
-      <w:r>
-        <w:t>&lt;</w:t>
-      </w:r>
-      <w:proofErr w:type="spellStart"/>
-      <w:r>
-        <w:t>TSource</w:t>
-      </w:r>
-      <w:proofErr w:type="spellEnd"/>
-      <w:r>
-        <w:t xml:space="preserve">, </w:t>
-      </w:r>
-      <w:proofErr w:type="spellStart"/>
-      <w:r>
-        <w:t>TResult</w:t>
-      </w:r>
-      <w:proofErr w:type="spellEnd"/>
-      <w:r>
-        <w:t>&gt;&gt;. One parameter, parentheses are optional, otherwise are required. Tuple type as an argument to a lambda expression.</w:t>
+        <w:t>t, use tree type Expression&lt;Func&lt;TSource, TResult&gt;&gt;. One parameter, parentheses are optional, otherwise are required. Tuple type as an argument to a lambda expression.</w:t>
       </w:r>
     </w:p>
     <w:p>
@@ -395,10 +255,7 @@
         <w:t>ele</w:t>
       </w:r>
       <w:r>
-        <w:t>gate is a reference type that can be used</w:t>
-      </w:r>
-      <w:r>
-        <w:t xml:space="preserve"> to encapsulate a named or an anonymous </w:t>
+        <w:t xml:space="preserve">gate is a reference type that can be used to encapsulate a named or an anonymous </w:t>
       </w:r>
       <w:r>
         <w:lastRenderedPageBreak/>
@@ -422,39 +279,22 @@
         <w:t>T</w:t>
       </w:r>
       <w:r>
-        <w:t>he static</w:t>
-      </w:r>
-      <w:r>
-        <w:t xml:space="preserve"> is not allowed in a constant declaration. </w:t>
-      </w:r>
-      <w:proofErr w:type="spellStart"/>
-      <w:r>
-        <w:t>Readonly</w:t>
-      </w:r>
-      <w:proofErr w:type="spellEnd"/>
-      <w:r>
-        <w:t xml:space="preserve"> vs constant, const can only be initialized at the declaration.</w:t>
-      </w:r>
-    </w:p>
-    <w:p>
-      <w:pPr>
-        <w:pStyle w:val="ListParagraph"/>
-        <w:numPr>
-          <w:ilvl w:val="0"/>
-          <w:numId w:val="1"/>
-        </w:numPr>
-        <w:spacing w:line="360" w:lineRule="auto"/>
-        <w:ind w:firstLineChars="0"/>
-      </w:pPr>
-      <w:proofErr w:type="spellStart"/>
-      <w:r>
-        <w:t>Readonly</w:t>
-      </w:r>
-      <w:proofErr w:type="spellEnd"/>
-      <w:r>
-        <w:t xml:space="preserve"> can be initialized in the declaration, in the constructor. </w:t>
-      </w:r>
-      <w:proofErr w:type="spellStart"/>
+        <w:t>he static is not allowed in a constant declaration. Readonly vs constant, const can only be initialized at the declaration.</w:t>
+      </w:r>
+    </w:p>
+    <w:p>
+      <w:pPr>
+        <w:pStyle w:val="ListParagraph"/>
+        <w:numPr>
+          <w:ilvl w:val="0"/>
+          <w:numId w:val="1"/>
+        </w:numPr>
+        <w:spacing w:line="360" w:lineRule="auto"/>
+        <w:ind w:firstLineChars="0"/>
+      </w:pPr>
+      <w:r>
+        <w:t xml:space="preserve">Readonly can be initialized in the declaration, in the constructor. </w:t>
+      </w:r>
       <w:r>
         <w:rPr>
           <w:rFonts w:hint="eastAsia"/>
@@ -462,48 +302,21 @@
         <w:t>R</w:t>
       </w:r>
       <w:r>
-        <w:t>eadonly</w:t>
-      </w:r>
-      <w:proofErr w:type="spellEnd"/>
-      <w:r>
-        <w:t xml:space="preserve"> </w:t>
-      </w:r>
-      <w:proofErr w:type="gramStart"/>
-      <w:r>
-        <w:t>struct(</w:t>
-      </w:r>
-      <w:proofErr w:type="gramEnd"/>
-      <w:r>
-        <w:t xml:space="preserve">struct is immutable), ref </w:t>
-      </w:r>
-      <w:proofErr w:type="spellStart"/>
-      <w:r>
-        <w:t>readonly</w:t>
-      </w:r>
-      <w:proofErr w:type="spellEnd"/>
-      <w:r>
-        <w:t>(returned reference can</w:t>
-      </w:r>
-      <w:r>
-        <w:t>not be modified)</w:t>
-      </w:r>
-    </w:p>
-    <w:p>
-      <w:pPr>
-        <w:pStyle w:val="ListParagraph"/>
-        <w:numPr>
-          <w:ilvl w:val="0"/>
-          <w:numId w:val="1"/>
-        </w:numPr>
-        <w:spacing w:line="360" w:lineRule="auto"/>
-        <w:ind w:firstLineChars="0"/>
-      </w:pPr>
-      <w:r>
-        <w:t xml:space="preserve">Events: publisher(when) and </w:t>
-      </w:r>
-      <w:proofErr w:type="gramStart"/>
-      <w:r>
-        <w:t>receiver</w:t>
+        <w:t>eadonly struct(struct is immutable), ref readonly(returned reference cannot be modified)</w:t>
+      </w:r>
+    </w:p>
+    <w:p>
+      <w:pPr>
+        <w:pStyle w:val="ListParagraph"/>
+        <w:numPr>
+          <w:ilvl w:val="0"/>
+          <w:numId w:val="1"/>
+        </w:numPr>
+        <w:spacing w:line="360" w:lineRule="auto"/>
+        <w:ind w:firstLineChars="0"/>
+      </w:pPr>
+      <w:r>
+        <w:t>Events: publisher(when) and receiver</w:t>
       </w:r>
       <w:r>
         <w:rPr>
@@ -511,7 +324,6 @@
         </w:rPr>
         <w:t>(</w:t>
       </w:r>
-      <w:proofErr w:type="gramEnd"/>
       <w:r>
         <w:t>what action)</w:t>
       </w:r>
@@ -536,15 +348,7 @@
         <w:ind w:firstLineChars="0"/>
       </w:pPr>
       <w:r>
-        <w:t xml:space="preserve">Extern: combine with </w:t>
-      </w:r>
-      <w:proofErr w:type="spellStart"/>
-      <w:r>
-        <w:t>DllImport</w:t>
-      </w:r>
-      <w:proofErr w:type="spellEnd"/>
-      <w:r>
-        <w:t>, must be declared as static</w:t>
+        <w:t>Extern: combine with DllImport, must be declared as static</w:t>
       </w:r>
     </w:p>
     <w:p>
@@ -578,18 +382,7 @@
         <w:ind w:firstLineChars="0"/>
       </w:pPr>
       <w:r>
-        <w:t xml:space="preserve">New: hide an inherited member, new vs override: new causes the </w:t>
-      </w:r>
-      <w:proofErr w:type="spellStart"/>
-      <w:r>
-        <w:t>the</w:t>
-      </w:r>
-      <w:proofErr w:type="spellEnd"/>
-      <w:r>
-        <w:t xml:space="preserve"> original mem</w:t>
-      </w:r>
-      <w:r>
-        <w:t>ber to become hidden, override extends the implementation for an inherited member.</w:t>
+        <w:t>New: hide an inherited member, new vs override: new causes the the original member to become hidden, override extends the implementation for an inherited member.</w:t>
       </w:r>
     </w:p>
     <w:p>
@@ -631,10 +424,7 @@
         <w:ind w:firstLineChars="0"/>
       </w:pPr>
       <w:r>
-        <w:t>Sealed: prevent other classes from inheriting</w:t>
-      </w:r>
-      <w:r>
-        <w:t xml:space="preserve"> from it.</w:t>
+        <w:t>Sealed: prevent other classes from inheriting from it.</w:t>
       </w:r>
     </w:p>
     <w:p>
@@ -661,32 +451,22 @@
         <w:spacing w:line="360" w:lineRule="auto"/>
         <w:ind w:firstLineChars="0"/>
       </w:pPr>
-      <w:proofErr w:type="spellStart"/>
-      <w:proofErr w:type="gramStart"/>
-      <w:r>
-        <w:t>Unsafe:unsafe</w:t>
-      </w:r>
-      <w:proofErr w:type="spellEnd"/>
-      <w:proofErr w:type="gramEnd"/>
-      <w:r>
-        <w:t xml:space="preserve"> context</w:t>
-      </w:r>
-    </w:p>
-    <w:p>
-      <w:pPr>
-        <w:pStyle w:val="ListParagraph"/>
-        <w:numPr>
-          <w:ilvl w:val="0"/>
-          <w:numId w:val="1"/>
-        </w:numPr>
-        <w:spacing w:line="360" w:lineRule="auto"/>
-        <w:ind w:firstLineChars="0"/>
-      </w:pPr>
-      <w:r>
-        <w:t>Virtual: a method with virtual can be overridden by any class that inherits it. It likes abstra</w:t>
-      </w:r>
-      <w:r>
-        <w:t>ct, other it cannot with static.</w:t>
+      <w:r>
+        <w:t>Unsafe:unsafe context</w:t>
+      </w:r>
+    </w:p>
+    <w:p>
+      <w:pPr>
+        <w:pStyle w:val="ListParagraph"/>
+        <w:numPr>
+          <w:ilvl w:val="0"/>
+          <w:numId w:val="1"/>
+        </w:numPr>
+        <w:spacing w:line="360" w:lineRule="auto"/>
+        <w:ind w:firstLineChars="0"/>
+      </w:pPr>
+      <w:r>
+        <w:t>Virtual: a method with virtual can be overridden by any class that inherits it. It likes abstract, other it cannot with static.</w:t>
       </w:r>
     </w:p>
     <w:p>
@@ -751,38 +531,22 @@
         <w:t>truct</w:t>
       </w:r>
       <w:r>
-        <w:t xml:space="preserve">: is used to encapsulate small </w:t>
-      </w:r>
-      <w:r>
-        <w:t>groups of related variables, such as the coordinates of a rectangle. Cannot inherit from other struct, so member cannot be protected.</w:t>
-      </w:r>
-    </w:p>
-    <w:p>
-      <w:pPr>
-        <w:pStyle w:val="ListParagraph"/>
-        <w:numPr>
-          <w:ilvl w:val="0"/>
-          <w:numId w:val="1"/>
-        </w:numPr>
-        <w:spacing w:line="360" w:lineRule="auto"/>
-        <w:ind w:firstLineChars="0"/>
-      </w:pPr>
-      <w:r>
-        <w:t xml:space="preserve">Foreach </w:t>
-      </w:r>
-      <w:proofErr w:type="gramStart"/>
-      <w:r>
-        <w:t>in:</w:t>
-      </w:r>
-      <w:proofErr w:type="gramEnd"/>
-      <w:r>
-        <w:t xml:space="preserve"> ref or ref </w:t>
-      </w:r>
-      <w:proofErr w:type="spellStart"/>
-      <w:r>
-        <w:t>readonly</w:t>
-      </w:r>
-      <w:proofErr w:type="spellEnd"/>
+        <w:t>: is used to encapsulate small groups of related variables, such as the coordinates of a rectangle. Cannot inherit from other struct, so member cannot be protected.</w:t>
+      </w:r>
+    </w:p>
+    <w:p>
+      <w:pPr>
+        <w:pStyle w:val="ListParagraph"/>
+        <w:numPr>
+          <w:ilvl w:val="0"/>
+          <w:numId w:val="1"/>
+        </w:numPr>
+        <w:spacing w:line="360" w:lineRule="auto"/>
+        <w:ind w:firstLineChars="0"/>
+      </w:pPr>
+      <w:r>
+        <w:t>Foreach in: ref or ref readonly</w:t>
+      </w:r>
     </w:p>
     <w:p>
       <w:pPr>
@@ -809,29 +573,21 @@
         <w:ind w:firstLineChars="0"/>
       </w:pPr>
       <w:r>
-        <w:t xml:space="preserve">Null-coalescing </w:t>
-      </w:r>
-      <w:proofErr w:type="gramStart"/>
-      <w:r>
-        <w:t>operator ??</w:t>
-      </w:r>
-      <w:proofErr w:type="gramEnd"/>
-    </w:p>
-    <w:p>
-      <w:pPr>
-        <w:pStyle w:val="ListParagraph"/>
-        <w:numPr>
-          <w:ilvl w:val="0"/>
-          <w:numId w:val="1"/>
-        </w:numPr>
-        <w:spacing w:line="360" w:lineRule="auto"/>
-        <w:ind w:firstLineChars="0"/>
-      </w:pPr>
-      <w:r>
-        <w:t>Exception: don’t init</w:t>
-      </w:r>
-      <w:r>
-        <w:t xml:space="preserve">ialize variable at try block, otherwise it cannot be accessed at catch block. </w:t>
+        <w:t>Null-coalescing operator ??</w:t>
+      </w:r>
+    </w:p>
+    <w:p>
+      <w:pPr>
+        <w:pStyle w:val="ListParagraph"/>
+        <w:numPr>
+          <w:ilvl w:val="0"/>
+          <w:numId w:val="1"/>
+        </w:numPr>
+        <w:spacing w:line="360" w:lineRule="auto"/>
+        <w:ind w:firstLineChars="0"/>
+      </w:pPr>
+      <w:r>
+        <w:t xml:space="preserve">Exception: don’t initialize variable at try block, otherwise it cannot be accessed at catch block. </w:t>
       </w:r>
       <w:r>
         <w:lastRenderedPageBreak/>
@@ -858,10 +614,7 @@
         <w:ind w:firstLineChars="0"/>
       </w:pPr>
       <w:r>
-        <w:t>Checked and unchecked: checked is used as overflow checking for integral t</w:t>
-      </w:r>
-      <w:r>
-        <w:t>ype arithmetic operations, if an expression contains one or more non-constant values, the compiler does not detect the overflow. Unchecked means ignore the overflow.</w:t>
+        <w:t>Checked and unchecked: checked is used as overflow checking for integral type arithmetic operations, if an expression contains one or more non-constant values, the compiler does not detect the overflow. Unchecked means ignore the overflow.</w:t>
       </w:r>
     </w:p>
     <w:p>
@@ -889,10 +642,7 @@
         <w:ind w:firstLineChars="0"/>
       </w:pPr>
       <w:r>
-        <w:t>Lock: work on object and execute statement, any othe</w:t>
-      </w:r>
-      <w:r>
-        <w:t>r thread is blocked and wait until the lock is released.</w:t>
+        <w:t>Lock: work on object and execute statement, any other thread is blocked and wait until the lock is released.</w:t>
       </w:r>
     </w:p>
     <w:p>
@@ -924,51 +674,21 @@
         <w:t>pa</w:t>
       </w:r>
       <w:r>
-        <w:t xml:space="preserve">rameters declare without in, ref, and out, it is called by value. Params: takes a variable number of arguments, single dimensional array, </w:t>
-      </w:r>
-      <w:proofErr w:type="gramStart"/>
-      <w:r>
-        <w:t>in:</w:t>
-      </w:r>
-      <w:proofErr w:type="gramEnd"/>
-      <w:r>
-        <w:t xml:space="preserve"> passed by reference and read only, it is </w:t>
-      </w:r>
-      <w:r>
-        <w:t>performance optimization; out: passed by reference and must be written by called method. Ref: passed by reference and be read or written by called method, ref or in require that the variable be initialized before it is passed. If method is overloaded, cann</w:t>
-      </w:r>
-      <w:r>
-        <w:t>ot just use in, ref.</w:t>
-      </w:r>
-    </w:p>
-    <w:p>
-      <w:pPr>
-        <w:pStyle w:val="ListParagraph"/>
-        <w:numPr>
-          <w:ilvl w:val="0"/>
-          <w:numId w:val="1"/>
-        </w:numPr>
-        <w:spacing w:line="360" w:lineRule="auto"/>
-        <w:ind w:firstLineChars="0"/>
-      </w:pPr>
-      <w:r>
-        <w:t xml:space="preserve">Yield return: return each element one at a time., yield is used in iterator, </w:t>
-      </w:r>
-      <w:proofErr w:type="spellStart"/>
-      <w:r>
-        <w:t>ienumerable</w:t>
-      </w:r>
-      <w:proofErr w:type="spellEnd"/>
-      <w:r>
-        <w:t xml:space="preserve">, or </w:t>
-      </w:r>
-      <w:proofErr w:type="spellStart"/>
-      <w:r>
-        <w:t>inumerator</w:t>
-      </w:r>
-      <w:proofErr w:type="spellEnd"/>
-      <w:r>
-        <w:t>.</w:t>
+        <w:t>rameters declare without in, ref, and out, it is called by value. Params: takes a variable number of arguments, single dimensional array, in: passed by reference and read only, it is performance optimization; out: passed by reference and must be written by called method. Ref: passed by reference and be read or written by called method, ref or in require that the variable be initialized before it is passed. If method is overloaded, cannot just use in, ref.</w:t>
+      </w:r>
+    </w:p>
+    <w:p>
+      <w:pPr>
+        <w:pStyle w:val="ListParagraph"/>
+        <w:numPr>
+          <w:ilvl w:val="0"/>
+          <w:numId w:val="1"/>
+        </w:numPr>
+        <w:spacing w:line="360" w:lineRule="auto"/>
+        <w:ind w:firstLineChars="0"/>
+      </w:pPr>
+      <w:r>
+        <w:t>Yield return: return each element one at a time., yield is used in iterator, ienumerable, or inumerator.</w:t>
       </w:r>
     </w:p>
     <w:p>
@@ -1010,26 +730,7 @@
         <w:ind w:firstLineChars="0"/>
       </w:pPr>
       <w:r>
-        <w:t>is determine the type of a v</w:t>
-      </w:r>
-      <w:r>
-        <w:t xml:space="preserve">alue </w:t>
-      </w:r>
-      <w:proofErr w:type="gramStart"/>
-      <w:r>
-        <w:t>type(</w:t>
-      </w:r>
-      <w:proofErr w:type="gramEnd"/>
-      <w:r>
-        <w:t xml:space="preserve">o is Employee e),  constant, and is var </w:t>
-      </w:r>
-      <w:proofErr w:type="spellStart"/>
-      <w:r>
-        <w:t>varname</w:t>
-      </w:r>
-      <w:proofErr w:type="spellEnd"/>
-      <w:r>
-        <w:t>.</w:t>
+        <w:t>is determine the type of a value type(o is Employee e),  constant, and is var varname.</w:t>
       </w:r>
     </w:p>
     <w:p>
@@ -1057,23 +758,7 @@
         <w:ind w:firstLineChars="0"/>
       </w:pPr>
       <w:r>
-        <w:t xml:space="preserve">New constraint: type argument must have a public </w:t>
-      </w:r>
-      <w:proofErr w:type="spellStart"/>
-      <w:r>
-        <w:t>parameterless</w:t>
-      </w:r>
-      <w:proofErr w:type="spellEnd"/>
-      <w:r>
-        <w:t xml:space="preserve"> constructor, and </w:t>
-      </w:r>
-      <w:proofErr w:type="gramStart"/>
-      <w:r>
-        <w:t>new(</w:t>
-      </w:r>
-      <w:proofErr w:type="gramEnd"/>
-      <w:r>
-        <w:t>) must be placed at the last.</w:t>
+        <w:t>New constraint: type argument must have a public parameterless constructor, and new() must be placed at the last.</w:t>
       </w:r>
     </w:p>
     <w:p>
@@ -1101,40 +786,21 @@
         <w:ind w:firstLineChars="0"/>
       </w:pPr>
       <w:r>
-        <w:t xml:space="preserve">Add </w:t>
-      </w:r>
-      <w:r>
-        <w:t xml:space="preserve">and </w:t>
-      </w:r>
-      <w:proofErr w:type="gramStart"/>
-      <w:r>
-        <w:t>remove:</w:t>
-      </w:r>
-      <w:proofErr w:type="gramEnd"/>
-      <w:r>
-        <w:t xml:space="preserve"> related to event</w:t>
-      </w:r>
-    </w:p>
-    <w:p>
-      <w:pPr>
-        <w:pStyle w:val="ListParagraph"/>
-        <w:numPr>
-          <w:ilvl w:val="0"/>
-          <w:numId w:val="1"/>
-        </w:numPr>
-        <w:spacing w:line="360" w:lineRule="auto"/>
-        <w:ind w:firstLineChars="0"/>
-      </w:pPr>
-      <w:r>
-        <w:t xml:space="preserve">Partial method </w:t>
-      </w:r>
-      <w:proofErr w:type="gramStart"/>
-      <w:r>
-        <w:t>are</w:t>
-      </w:r>
-      <w:proofErr w:type="gramEnd"/>
-      <w:r>
-        <w:t xml:space="preserve"> implicitly private</w:t>
+        <w:t>Add and remove: related to event</w:t>
+      </w:r>
+    </w:p>
+    <w:p>
+      <w:pPr>
+        <w:pStyle w:val="ListParagraph"/>
+        <w:numPr>
+          <w:ilvl w:val="0"/>
+          <w:numId w:val="1"/>
+        </w:numPr>
+        <w:spacing w:line="360" w:lineRule="auto"/>
+        <w:ind w:firstLineChars="0"/>
+      </w:pPr>
+      <w:r>
+        <w:t>Partial method are implicitly private</w:t>
       </w:r>
     </w:p>
     <w:p>
@@ -1187,13 +853,8 @@
         <w:spacing w:line="360" w:lineRule="auto"/>
         <w:ind w:firstLineChars="0" w:firstLine="0"/>
       </w:pPr>
-      <w:proofErr w:type="gramStart"/>
-      <w:r>
-        <w:t>get{</w:t>
-      </w:r>
-      <w:proofErr w:type="gramEnd"/>
-      <w:r>
-        <w:t>return num;}</w:t>
+      <w:r>
+        <w:t>get{return num;}</w:t>
       </w:r>
     </w:p>
     <w:p>
@@ -1202,13 +863,8 @@
         <w:spacing w:line="360" w:lineRule="auto"/>
         <w:ind w:firstLineChars="0" w:firstLine="0"/>
       </w:pPr>
-      <w:proofErr w:type="gramStart"/>
-      <w:r>
-        <w:t>Set{</w:t>
-      </w:r>
-      <w:proofErr w:type="gramEnd"/>
-      <w:r>
-        <w:t>num = value;}</w:t>
+      <w:r>
+        <w:t>Set{num = value;}</w:t>
       </w:r>
     </w:p>
     <w:p>
@@ -1328,146 +984,63 @@
         <w:ind w:firstLineChars="0"/>
       </w:pPr>
       <w:r>
-        <w:t>If the left operand i</w:t>
-      </w:r>
-      <w:r>
-        <w:t xml:space="preserve">s int or long, &gt;&gt; set the high order empty bit to 0 if it is non-negative and set to 1 if it’s negative. If it is unit or </w:t>
-      </w:r>
-      <w:proofErr w:type="spellStart"/>
-      <w:r>
-        <w:t>ulong</w:t>
-      </w:r>
-      <w:proofErr w:type="spellEnd"/>
-      <w:r>
-        <w:t xml:space="preserve">, high order empty bit position </w:t>
-      </w:r>
-      <w:proofErr w:type="gramStart"/>
-      <w:r>
-        <w:t>are</w:t>
-      </w:r>
-      <w:proofErr w:type="gramEnd"/>
-      <w:r>
-        <w:t xml:space="preserve"> set to 0.</w:t>
-      </w:r>
-    </w:p>
-    <w:p>
-      <w:pPr>
-        <w:pStyle w:val="ListParagraph"/>
-        <w:numPr>
-          <w:ilvl w:val="0"/>
-          <w:numId w:val="1"/>
-        </w:numPr>
-        <w:spacing w:line="360" w:lineRule="auto"/>
-        <w:ind w:firstLineChars="0"/>
-      </w:pPr>
-      <w:r>
-        <w:t xml:space="preserve">If x is int or unit, only check low-order five bits of the </w:t>
-      </w:r>
-      <w:proofErr w:type="gramStart"/>
-      <w:r>
-        <w:t>right hand</w:t>
-      </w:r>
-      <w:proofErr w:type="gramEnd"/>
-      <w:r>
-        <w:t xml:space="preserve"> operand, if x</w:t>
-      </w:r>
-      <w:r>
-        <w:t xml:space="preserve"> is long or </w:t>
-      </w:r>
-      <w:proofErr w:type="spellStart"/>
-      <w:r>
-        <w:t>ulong</w:t>
-      </w:r>
-      <w:proofErr w:type="spellEnd"/>
-      <w:r>
-        <w:t>, check low-order six bits of right hand operand.</w:t>
-      </w:r>
-    </w:p>
-    <w:p>
-      <w:pPr>
-        <w:pStyle w:val="ListParagraph"/>
-        <w:numPr>
-          <w:ilvl w:val="0"/>
-          <w:numId w:val="1"/>
-        </w:numPr>
-        <w:spacing w:line="360" w:lineRule="auto"/>
-        <w:ind w:firstLineChars="0"/>
-      </w:pPr>
-      <w:r>
-        <w:t xml:space="preserve">For ==, </w:t>
-      </w:r>
-      <w:proofErr w:type="gramStart"/>
-      <w:r>
-        <w:t>&gt;,&lt;</w:t>
-      </w:r>
-      <w:proofErr w:type="gramEnd"/>
-      <w:r>
-        <w:t xml:space="preserve">, &gt;=,&lt;=, if any of operand is </w:t>
-      </w:r>
-      <w:proofErr w:type="spellStart"/>
-      <w:r>
-        <w:t>NaN</w:t>
-      </w:r>
-      <w:proofErr w:type="spellEnd"/>
-      <w:r>
-        <w:t>, the result is false.</w:t>
-      </w:r>
-    </w:p>
-    <w:p>
-      <w:pPr>
-        <w:pStyle w:val="ListParagraph"/>
-        <w:numPr>
-          <w:ilvl w:val="0"/>
-          <w:numId w:val="1"/>
-        </w:numPr>
-        <w:spacing w:line="360" w:lineRule="auto"/>
-        <w:ind w:firstLineChars="0"/>
-      </w:pPr>
-      <w:r>
-        <w:t xml:space="preserve"> Short-circuiting: one operand is </w:t>
-      </w:r>
-      <w:proofErr w:type="gramStart"/>
-      <w:r>
-        <w:t>null ,the</w:t>
-      </w:r>
-      <w:proofErr w:type="gramEnd"/>
-      <w:r>
-        <w:t xml:space="preserve"> rest operand is not executed.</w:t>
-      </w:r>
-    </w:p>
-    <w:p>
-      <w:pPr>
-        <w:pStyle w:val="ListParagraph"/>
-        <w:numPr>
-          <w:ilvl w:val="0"/>
-          <w:numId w:val="1"/>
-        </w:numPr>
-        <w:spacing w:line="360" w:lineRule="auto"/>
-        <w:ind w:firstLineChars="0"/>
-      </w:pPr>
-      <w:r>
-        <w:t xml:space="preserve">From end operator ^: </w:t>
-      </w:r>
-      <w:proofErr w:type="gramStart"/>
-      <w:r>
-        <w:t>x[</w:t>
-      </w:r>
-      <w:proofErr w:type="gramEnd"/>
-      <w:r>
-        <w:t>^1] indicates last elemen</w:t>
-      </w:r>
-      <w:r>
-        <w:t>t. X[</w:t>
-      </w:r>
-      <w:proofErr w:type="spellStart"/>
-      <w:proofErr w:type="gramStart"/>
-      <w:r>
-        <w:t>a..b</w:t>
-      </w:r>
-      <w:proofErr w:type="spellEnd"/>
-      <w:proofErr w:type="gramEnd"/>
-      <w:r>
-        <w:t>] indicates x[a] to x[b-1]</w:t>
+        <w:t>If the left operand is int or long, &gt;&gt; set the high order empty bit to 0 if it is non-negative and set to 1 if it’s negative. If it is unit or ulong, high order empty bit position are set to 0.</w:t>
+      </w:r>
+    </w:p>
+    <w:p>
+      <w:pPr>
+        <w:pStyle w:val="ListParagraph"/>
+        <w:numPr>
+          <w:ilvl w:val="0"/>
+          <w:numId w:val="1"/>
+        </w:numPr>
+        <w:spacing w:line="360" w:lineRule="auto"/>
+        <w:ind w:firstLineChars="0"/>
+      </w:pPr>
+      <w:r>
+        <w:t>If x is int or unit, only check low-order five bits of the right hand operand, if x is long or ulong, check low-order six bits of right hand operand.</w:t>
+      </w:r>
+    </w:p>
+    <w:p>
+      <w:pPr>
+        <w:pStyle w:val="ListParagraph"/>
+        <w:numPr>
+          <w:ilvl w:val="0"/>
+          <w:numId w:val="1"/>
+        </w:numPr>
+        <w:spacing w:line="360" w:lineRule="auto"/>
+        <w:ind w:firstLineChars="0"/>
+      </w:pPr>
+      <w:r>
+        <w:t>For ==, &gt;,&lt;, &gt;=,&lt;=, if any of operand is NaN, the result is false.</w:t>
+      </w:r>
+    </w:p>
+    <w:p>
+      <w:pPr>
+        <w:pStyle w:val="ListParagraph"/>
+        <w:numPr>
+          <w:ilvl w:val="0"/>
+          <w:numId w:val="1"/>
+        </w:numPr>
+        <w:spacing w:line="360" w:lineRule="auto"/>
+        <w:ind w:firstLineChars="0"/>
+      </w:pPr>
+      <w:r>
+        <w:t xml:space="preserve"> Short-circuiting: one operand is null ,the rest operand is not executed.</w:t>
+      </w:r>
+    </w:p>
+    <w:p>
+      <w:pPr>
+        <w:pStyle w:val="ListParagraph"/>
+        <w:numPr>
+          <w:ilvl w:val="0"/>
+          <w:numId w:val="1"/>
+        </w:numPr>
+        <w:spacing w:line="360" w:lineRule="auto"/>
+        <w:ind w:firstLineChars="0"/>
+      </w:pPr>
+      <w:r>
+        <w:t>From end operator ^: x[^1] indicates last element. X[a..b] indicates x[a] to x[b-1]</w:t>
       </w:r>
     </w:p>
     <w:p>
@@ -1513,173 +1086,91 @@
         <w:ind w:firstLineChars="0"/>
       </w:pPr>
       <w:r>
-        <w:t>Implicit convers</w:t>
-      </w:r>
-      <w:r>
-        <w:t>ions always succeed and never throw an exception or lose information, if it does, define it as explicit conversion. Use the cast operator () to invoke a user-defined explicit conversion.</w:t>
-      </w:r>
-    </w:p>
-    <w:p>
-      <w:pPr>
-        <w:pStyle w:val="ListParagraph"/>
-        <w:numPr>
-          <w:ilvl w:val="0"/>
-          <w:numId w:val="1"/>
-        </w:numPr>
-        <w:spacing w:line="360" w:lineRule="auto"/>
-        <w:ind w:firstLineChars="0"/>
-      </w:pPr>
-      <w:r>
-        <w:t>Use &amp; and * in unsafe. &amp; returns the address of its operand. * is poi</w:t>
-      </w:r>
-      <w:r>
-        <w:t>nter indirection.  -</w:t>
-      </w:r>
-      <w:proofErr w:type="gramStart"/>
-      <w:r>
-        <w:t>&gt;  combines</w:t>
-      </w:r>
-      <w:proofErr w:type="gramEnd"/>
-      <w:r>
-        <w:t xml:space="preserve"> * and member access. Except &amp;, all other operator cannot be applied into void.</w:t>
-      </w:r>
-    </w:p>
-    <w:p>
-      <w:pPr>
-        <w:pStyle w:val="ListParagraph"/>
-        <w:numPr>
-          <w:ilvl w:val="0"/>
-          <w:numId w:val="1"/>
-        </w:numPr>
-        <w:spacing w:line="360" w:lineRule="auto"/>
-        <w:ind w:firstLineChars="0"/>
-      </w:pPr>
-      <w:proofErr w:type="spellStart"/>
-      <w:r>
-        <w:t>Stackalloc</w:t>
-      </w:r>
-      <w:proofErr w:type="spellEnd"/>
-      <w:r>
-        <w:t xml:space="preserve"> allocates a block of memory on the memory.</w:t>
-      </w:r>
-    </w:p>
-    <w:p>
-      <w:pPr>
-        <w:pStyle w:val="ListParagraph"/>
-        <w:numPr>
-          <w:ilvl w:val="0"/>
-          <w:numId w:val="1"/>
-        </w:numPr>
-        <w:spacing w:line="360" w:lineRule="auto"/>
-        <w:ind w:firstLineChars="0"/>
-      </w:pPr>
-      <w:r>
-        <w:t xml:space="preserve">String interpolation $: </w:t>
-      </w:r>
-      <w:proofErr w:type="spellStart"/>
-      <w:proofErr w:type="gramStart"/>
-      <w:r>
-        <w:t>console.writeline</w:t>
-      </w:r>
-      <w:proofErr w:type="spellEnd"/>
-      <w:proofErr w:type="gramEnd"/>
-      <w:r>
-        <w:t>($”test: {Math.PI:F2}”)</w:t>
-      </w:r>
-    </w:p>
-    <w:p>
-      <w:pPr>
-        <w:pStyle w:val="ListParagraph"/>
-        <w:numPr>
-          <w:ilvl w:val="0"/>
-          <w:numId w:val="1"/>
-        </w:numPr>
-        <w:spacing w:line="360" w:lineRule="auto"/>
-        <w:ind w:firstLineChars="0"/>
-      </w:pPr>
-      <w:r>
-        <w:t>Delegate combination: if l</w:t>
-      </w:r>
-      <w:r>
-        <w:t xml:space="preserve">eft operand id null, return value of </w:t>
-      </w:r>
-      <w:proofErr w:type="gramStart"/>
-      <w:r>
-        <w:t>other</w:t>
-      </w:r>
-      <w:proofErr w:type="gramEnd"/>
-      <w:r>
-        <w:t xml:space="preserve"> operand. Delegate removal: if right operand is not </w:t>
-      </w:r>
-      <w:proofErr w:type="spellStart"/>
-      <w:r>
-        <w:t>sublist</w:t>
-      </w:r>
-      <w:proofErr w:type="spellEnd"/>
-      <w:r>
-        <w:t xml:space="preserve"> of left operand, return left operand, if left is null, return null, if right is null, return left.</w:t>
-      </w:r>
-    </w:p>
-    <w:p>
-      <w:pPr>
-        <w:pStyle w:val="ListParagraph"/>
-        <w:numPr>
-          <w:ilvl w:val="0"/>
-          <w:numId w:val="1"/>
-        </w:numPr>
-        <w:spacing w:line="360" w:lineRule="auto"/>
-        <w:ind w:firstLineChars="0"/>
-      </w:pPr>
-      <w:r>
-        <w:t xml:space="preserve">Conditional operator: </w:t>
-      </w:r>
-      <w:proofErr w:type="spellStart"/>
-      <w:r>
-        <w:t>A?b:c?d?e</w:t>
-      </w:r>
-      <w:proofErr w:type="spellEnd"/>
-      <w:r>
-        <w:t>=</w:t>
-      </w:r>
-      <w:proofErr w:type="spellStart"/>
-      <w:proofErr w:type="gramStart"/>
-      <w:r>
-        <w:t>a?b</w:t>
-      </w:r>
-      <w:proofErr w:type="spellEnd"/>
-      <w:proofErr w:type="gramEnd"/>
-      <w:r>
-        <w:t>:(</w:t>
-      </w:r>
-      <w:proofErr w:type="spellStart"/>
-      <w:r>
-        <w:t>c?d:e</w:t>
-      </w:r>
-      <w:proofErr w:type="spellEnd"/>
-      <w:r>
-        <w:t>)</w:t>
-      </w:r>
-    </w:p>
-    <w:p>
-      <w:pPr>
-        <w:pStyle w:val="ListParagraph"/>
-        <w:numPr>
-          <w:ilvl w:val="0"/>
-          <w:numId w:val="1"/>
-        </w:numPr>
-        <w:spacing w:line="360" w:lineRule="auto"/>
-        <w:ind w:firstLineChars="0"/>
-      </w:pPr>
-      <w:proofErr w:type="gramStart"/>
-      <w:r>
-        <w:t>X!:</w:t>
-      </w:r>
-      <w:proofErr w:type="gramEnd"/>
-      <w:r>
-        <w:t xml:space="preserve"> null fo</w:t>
-      </w:r>
-      <w:r>
-        <w:t>rgiving operator</w:t>
+        <w:t>Implicit conversions always succeed and never throw an exception or lose information, if it does, define it as explicit conversion. Use the cast operator () to invoke a user-defined explicit conversion.</w:t>
+      </w:r>
+    </w:p>
+    <w:p>
+      <w:pPr>
+        <w:pStyle w:val="ListParagraph"/>
+        <w:numPr>
+          <w:ilvl w:val="0"/>
+          <w:numId w:val="1"/>
+        </w:numPr>
+        <w:spacing w:line="360" w:lineRule="auto"/>
+        <w:ind w:firstLineChars="0"/>
+      </w:pPr>
+      <w:r>
+        <w:t>Use &amp; and * in unsafe. &amp; returns the address of its operand. * is pointer indirection.  -&gt;  combines * and member access. Except &amp;, all other operator cannot be applied into void.</w:t>
+      </w:r>
+    </w:p>
+    <w:p>
+      <w:pPr>
+        <w:pStyle w:val="ListParagraph"/>
+        <w:numPr>
+          <w:ilvl w:val="0"/>
+          <w:numId w:val="1"/>
+        </w:numPr>
+        <w:spacing w:line="360" w:lineRule="auto"/>
+        <w:ind w:firstLineChars="0"/>
+      </w:pPr>
+      <w:r>
+        <w:t>Stackalloc allocates a block of memory on the memory.</w:t>
+      </w:r>
+    </w:p>
+    <w:p>
+      <w:pPr>
+        <w:pStyle w:val="ListParagraph"/>
+        <w:numPr>
+          <w:ilvl w:val="0"/>
+          <w:numId w:val="1"/>
+        </w:numPr>
+        <w:spacing w:line="360" w:lineRule="auto"/>
+        <w:ind w:firstLineChars="0"/>
+      </w:pPr>
+      <w:r>
+        <w:t>String interpolation $: console.writeline($”test: {Math.PI:F2}”)</w:t>
+      </w:r>
+    </w:p>
+    <w:p>
+      <w:pPr>
+        <w:pStyle w:val="ListParagraph"/>
+        <w:numPr>
+          <w:ilvl w:val="0"/>
+          <w:numId w:val="1"/>
+        </w:numPr>
+        <w:spacing w:line="360" w:lineRule="auto"/>
+        <w:ind w:firstLineChars="0"/>
+      </w:pPr>
+      <w:r>
+        <w:t>Delegate combination: if left operand id null, return value of other operand. Delegate removal: if right operand is not sublist of left operand, return left operand, if left is null, return null, if right is null, return left.</w:t>
+      </w:r>
+    </w:p>
+    <w:p>
+      <w:pPr>
+        <w:pStyle w:val="ListParagraph"/>
+        <w:numPr>
+          <w:ilvl w:val="0"/>
+          <w:numId w:val="1"/>
+        </w:numPr>
+        <w:spacing w:line="360" w:lineRule="auto"/>
+        <w:ind w:firstLineChars="0"/>
+      </w:pPr>
+      <w:r>
+        <w:t>Conditional operator: A?b:c?d?e=a?b:(c?d:e)</w:t>
+      </w:r>
+    </w:p>
+    <w:p>
+      <w:pPr>
+        <w:pStyle w:val="ListParagraph"/>
+        <w:numPr>
+          <w:ilvl w:val="0"/>
+          <w:numId w:val="1"/>
+        </w:numPr>
+        <w:spacing w:line="360" w:lineRule="auto"/>
+        <w:ind w:firstLineChars="0"/>
+      </w:pPr>
+      <w:r>
+        <w:t>X!: null forgiving operator</w:t>
       </w:r>
     </w:p>
     <w:p>
@@ -1694,10 +1185,7 @@
       </w:pPr>
       <w:r>
         <w:lastRenderedPageBreak/>
-        <w:t>?? returns the value of left operand if it isn’t null otherwise evaluate the right operand and returns its result. ?? doesn’t evaluate its right operand if left one is not null. ??= assign the value of right-hand operand to left one only i</w:t>
-      </w:r>
-      <w:r>
-        <w:t>f the left one is null. ??= can be replace is: variable ??= expression</w:t>
+        <w:t>?? returns the value of left operand if it isn’t null otherwise evaluate the right operand and returns its result. ?? doesn’t evaluate its right operand if left one is not null. ??= assign the value of right-hand operand to left one only if the left one is null. ??= can be replace is: variable ??= expression</w:t>
       </w:r>
     </w:p>
     <w:p>
@@ -1767,19 +1255,11 @@
         <w:spacing w:line="360" w:lineRule="auto"/>
         <w:ind w:firstLineChars="0"/>
       </w:pPr>
-      <w:proofErr w:type="gramStart"/>
-      <w:r>
-        <w:rPr>
-          <w:rFonts w:hint="eastAsia"/>
-        </w:rPr>
-        <w:t>::</w:t>
-      </w:r>
-      <w:proofErr w:type="gramEnd"/>
-      <w:r>
-        <w:rPr>
-          <w:rFonts w:hint="eastAsia"/>
-        </w:rPr>
-        <w:t xml:space="preserve"> operator: access member of an aliased namespace.</w:t>
+      <w:r>
+        <w:rPr>
+          <w:rFonts w:hint="eastAsia"/>
+        </w:rPr>
+        <w:t>:: operator: access member of an aliased namespace.</w:t>
       </w:r>
     </w:p>
     <w:p>
@@ -1836,23 +1316,7 @@
         <w:t xml:space="preserve"> </w:t>
       </w:r>
       <w:r>
-        <w:t>Lambda expression that has two parameters and returns no value can be converted to Action delegate type Action&lt;T</w:t>
-      </w:r>
-      <w:proofErr w:type="gramStart"/>
-      <w:r>
-        <w:t>1,T</w:t>
-      </w:r>
-      <w:proofErr w:type="gramEnd"/>
-      <w:r>
-        <w:t>2&gt;; has one parameter and returns a value can be converted to a Fun&lt;</w:t>
-      </w:r>
-      <w:proofErr w:type="spellStart"/>
-      <w:r>
-        <w:t>T,TResult</w:t>
-      </w:r>
-      <w:proofErr w:type="spellEnd"/>
-      <w:r>
-        <w:t>&gt;.</w:t>
+        <w:t>Lambda expression that has two parameters and returns no value can be converted to Action delegate type Action&lt;T1,T2&gt;; has one parameter and returns a value can be converted to a Fun&lt;T,TResult&gt;.</w:t>
       </w:r>
       <w:r>
         <w:t xml:space="preserve"> </w:t>
@@ -1868,15 +1332,7 @@
         <w:t>Action line = ()</w:t>
       </w:r>
       <w:r>
-        <w:t xml:space="preserve"> =&gt; </w:t>
-      </w:r>
-      <w:proofErr w:type="spellStart"/>
-      <w:r>
-        <w:t>Console.WriteLine</w:t>
-      </w:r>
-      <w:proofErr w:type="spellEnd"/>
-      <w:r>
-        <w:t>();</w:t>
+        <w:t xml:space="preserve"> =&gt; Console.WriteLine();</w:t>
       </w:r>
     </w:p>
     <w:p>
@@ -1884,11 +1340,7 @@
         <w:pStyle w:val="ListParagraph"/>
         <w:spacing w:line="360" w:lineRule="auto"/>
         <w:ind w:left="360" w:firstLineChars="0" w:firstLine="0"/>
-        <w:rPr>
-          <w:rFonts w:hint="eastAsia"/>
-        </w:rPr>
-      </w:pPr>
-      <w:proofErr w:type="spellStart"/>
+      </w:pPr>
       <w:r>
         <w:rPr>
           <w:rFonts w:hint="eastAsia"/>
@@ -1896,40 +1348,7 @@
         <w:t>F</w:t>
       </w:r>
       <w:r>
-        <w:t>unc</w:t>
-      </w:r>
-      <w:proofErr w:type="spellEnd"/>
-      <w:r>
-        <w:t>&lt;</w:t>
-      </w:r>
-      <w:proofErr w:type="spellStart"/>
-      <w:proofErr w:type="gramStart"/>
-      <w:r>
-        <w:t>int,int</w:t>
-      </w:r>
-      <w:proofErr w:type="gramEnd"/>
-      <w:r>
-        <w:t>,bool</w:t>
-      </w:r>
-      <w:proofErr w:type="spellEnd"/>
-      <w:r>
-        <w:t xml:space="preserve">&gt; </w:t>
-      </w:r>
-      <w:proofErr w:type="spellStart"/>
-      <w:r>
-        <w:t>testForEquality</w:t>
-      </w:r>
-      <w:proofErr w:type="spellEnd"/>
-      <w:r>
-        <w:t xml:space="preserve"> = (</w:t>
-      </w:r>
-      <w:proofErr w:type="spellStart"/>
-      <w:r>
-        <w:t>x,y</w:t>
-      </w:r>
-      <w:proofErr w:type="spellEnd"/>
-      <w:r>
-        <w:t>) =&gt; x==y;</w:t>
+        <w:t>unc&lt;int,int,bool&gt; testForEquality = (x,y) =&gt; x==y;</w:t>
       </w:r>
     </w:p>
     <w:p>
@@ -1937,21 +1356,10 @@
         <w:pStyle w:val="ListParagraph"/>
         <w:spacing w:line="360" w:lineRule="auto"/>
         <w:ind w:firstLineChars="0" w:firstLine="0"/>
-        <w:rPr>
-          <w:rFonts w:hint="eastAsia"/>
-        </w:rPr>
       </w:pPr>
       <w:r>
         <w:tab/>
-        <w:t xml:space="preserve">Input type must be all explicit or all </w:t>
-      </w:r>
-      <w:proofErr w:type="spellStart"/>
-      <w:r>
-        <w:t>implicity</w:t>
-      </w:r>
-      <w:proofErr w:type="spellEnd"/>
-      <w:r>
-        <w:t>.</w:t>
+        <w:t>Input type must be all explicit or all implicity.</w:t>
       </w:r>
     </w:p>
     <w:p>
@@ -1966,7 +1374,6 @@
       <w:r>
         <w:t xml:space="preserve">: unnamed </w:t>
       </w:r>
-      <w:proofErr w:type="gramStart"/>
       <w:r>
         <w:rPr>
           <w:rFonts w:hint="eastAsia"/>
@@ -1974,11 +1381,7 @@
         <w:t>tuple</w:t>
       </w:r>
       <w:r>
-        <w:t>s(</w:t>
-      </w:r>
-      <w:proofErr w:type="gramEnd"/>
-      <w:r>
-        <w:t>Item1,Item2,Item3…)</w:t>
+        <w:t>s(Item1,Item2,Item3…)</w:t>
       </w:r>
     </w:p>
     <w:p>
@@ -1998,11 +1401,28 @@
     <w:p>
       <w:pPr>
         <w:pStyle w:val="ListParagraph"/>
-        <w:spacing w:line="360" w:lineRule="auto"/>
-        <w:ind w:left="360" w:firstLineChars="0" w:firstLine="0"/>
-      </w:pPr>
+        <w:numPr>
+          <w:ilvl w:val="0"/>
+          <w:numId w:val="1"/>
+        </w:numPr>
+        <w:spacing w:line="360" w:lineRule="auto"/>
+        <w:ind w:firstLineChars="0"/>
+        <w:rPr>
+          <w:rFonts w:hint="eastAsia"/>
+        </w:rPr>
+      </w:pPr>
+      <w:r>
+        <w:t>Difference between out and ref: ref requires the variable be initialized before being passed, out requires calling method is required to assign a value before the method returns.</w:t>
+      </w:r>
       <w:bookmarkStart w:id="0" w:name="_GoBack"/>
       <w:bookmarkEnd w:id="0"/>
+    </w:p>
+    <w:p>
+      <w:pPr>
+        <w:pStyle w:val="ListParagraph"/>
+        <w:spacing w:line="360" w:lineRule="auto"/>
+        <w:ind w:left="360" w:firstLineChars="0" w:firstLine="0"/>
+      </w:pPr>
       <w:r>
         <w:t xml:space="preserve"> </w:t>
       </w:r>

</xml_diff>

<commit_message>
add salted hash explanantion
</commit_message>
<xml_diff>
--- a/notes.docx
+++ b/notes.docx
@@ -1,6 +1,6 @@
 
 <file path=word/document.xml><?xml version="1.0" encoding="utf-8"?>
-<w:document xmlns:wpc="http://schemas.microsoft.com/office/word/2010/wordprocessingCanvas" xmlns:cx="http://schemas.microsoft.com/office/drawing/2014/chartex" xmlns:cx1="http://schemas.microsoft.com/office/drawing/2015/9/8/chartex" xmlns:cx2="http://schemas.microsoft.com/office/drawing/2015/10/21/chartex" xmlns:cx3="http://schemas.microsoft.com/office/drawing/2016/5/9/chartex" xmlns:cx4="http://schemas.microsoft.com/office/drawing/2016/5/10/chartex" xmlns:cx5="http://schemas.microsoft.com/office/drawing/2016/5/11/chartex" xmlns:cx6="http://schemas.microsoft.com/office/drawing/2016/5/12/chartex" xmlns:cx7="http://schemas.microsoft.com/office/drawing/2016/5/13/chartex" xmlns:cx8="http://schemas.microsoft.com/office/drawing/2016/5/14/chartex" xmlns:mc="http://schemas.openxmlformats.org/markup-compatibility/2006" xmlns:aink="http://schemas.microsoft.com/office/drawing/2016/ink" xmlns:am3d="http://schemas.microsoft.com/office/drawing/2017/model3d" xmlns:o="urn:schemas-microsoft-com:office:office" xmlns:r="http://schemas.openxmlformats.org/officeDocument/2006/relationships" xmlns:m="http://schemas.openxmlformats.org/officeDocument/2006/math" xmlns:v="urn:schemas-microsoft-com:vml" xmlns:wp14="http://schemas.microsoft.com/office/word/2010/wordprocessingDrawing" xmlns:wp="http://schemas.openxmlformats.org/drawingml/2006/wordprocessingDrawing" xmlns:w10="urn:schemas-microsoft-com:office:word" xmlns:w="http://schemas.openxmlformats.org/wordprocessingml/2006/main" xmlns:w14="http://schemas.microsoft.com/office/word/2010/wordml" xmlns:w15="http://schemas.microsoft.com/office/word/2012/wordml" xmlns:w16cid="http://schemas.microsoft.com/office/word/2016/wordml/cid" xmlns:w16se="http://schemas.microsoft.com/office/word/2015/wordml/symex" xmlns:wpg="http://schemas.microsoft.com/office/word/2010/wordprocessingGroup" xmlns:wpi="http://schemas.microsoft.com/office/word/2010/wordprocessingInk" xmlns:wne="http://schemas.microsoft.com/office/word/2006/wordml" xmlns:wps="http://schemas.microsoft.com/office/word/2010/wordprocessingShape" mc:Ignorable="w14 w15 w16se w16cid wp14">
+<w:document xmlns:wpc="http://schemas.microsoft.com/office/word/2010/wordprocessingCanvas" xmlns:mc="http://schemas.openxmlformats.org/markup-compatibility/2006" xmlns:o="urn:schemas-microsoft-com:office:office" xmlns:r="http://schemas.openxmlformats.org/officeDocument/2006/relationships" xmlns:m="http://schemas.openxmlformats.org/officeDocument/2006/math" xmlns:v="urn:schemas-microsoft-com:vml" xmlns:wp14="http://schemas.microsoft.com/office/word/2010/wordprocessingDrawing" xmlns:wp="http://schemas.openxmlformats.org/drawingml/2006/wordprocessingDrawing" xmlns:w="http://schemas.openxmlformats.org/wordprocessingml/2006/main" xmlns:w14="http://schemas.microsoft.com/office/word/2010/wordml" xmlns:w10="urn:schemas-microsoft-com:office:word" xmlns:w15="http://schemas.microsoft.com/office/word/2012/wordml" xmlns:wpg="http://schemas.microsoft.com/office/word/2010/wordprocessingGroup" xmlns:wpi="http://schemas.microsoft.com/office/word/2010/wordprocessingInk" xmlns:wne="http://schemas.microsoft.com/office/word/2006/wordml" xmlns:wps="http://schemas.microsoft.com/office/word/2010/wordprocessingShape" xmlns:wpsCustomData="http://www.wps.cn/officeDocument/2013/wpsCustomData" mc:Ignorable="w14 w15 wp14">
   <w:body>
     <w:p>
       <w:pPr>
@@ -18,7 +18,7 @@
     </w:p>
     <w:p>
       <w:pPr>
-        <w:pStyle w:val="ListParagraph"/>
+        <w:pStyle w:val="7"/>
         <w:numPr>
           <w:ilvl w:val="0"/>
           <w:numId w:val="1"/>
@@ -38,7 +38,7 @@
     </w:p>
     <w:p>
       <w:pPr>
-        <w:pStyle w:val="ListParagraph"/>
+        <w:pStyle w:val="7"/>
         <w:numPr>
           <w:ilvl w:val="0"/>
           <w:numId w:val="1"/>
@@ -61,7 +61,7 @@
     </w:p>
     <w:p>
       <w:pPr>
-        <w:pStyle w:val="ListParagraph"/>
+        <w:pStyle w:val="7"/>
         <w:numPr>
           <w:ilvl w:val="0"/>
           <w:numId w:val="1"/>
@@ -75,7 +75,7 @@
     </w:p>
     <w:p>
       <w:pPr>
-        <w:pStyle w:val="ListParagraph"/>
+        <w:pStyle w:val="7"/>
         <w:numPr>
           <w:ilvl w:val="0"/>
           <w:numId w:val="1"/>
@@ -107,7 +107,7 @@
     </w:p>
     <w:p>
       <w:pPr>
-        <w:pStyle w:val="ListParagraph"/>
+        <w:pStyle w:val="7"/>
         <w:numPr>
           <w:ilvl w:val="0"/>
           <w:numId w:val="1"/>
@@ -121,7 +121,7 @@
     </w:p>
     <w:p>
       <w:pPr>
-        <w:pStyle w:val="ListParagraph"/>
+        <w:pStyle w:val="7"/>
         <w:numPr>
           <w:ilvl w:val="0"/>
           <w:numId w:val="1"/>
@@ -135,7 +135,7 @@
     </w:p>
     <w:p>
       <w:pPr>
-        <w:pStyle w:val="ListParagraph"/>
+        <w:pStyle w:val="7"/>
         <w:numPr>
           <w:ilvl w:val="0"/>
           <w:numId w:val="1"/>
@@ -158,7 +158,7 @@
     </w:p>
     <w:p>
       <w:pPr>
-        <w:pStyle w:val="ListParagraph"/>
+        <w:pStyle w:val="7"/>
         <w:numPr>
           <w:ilvl w:val="0"/>
           <w:numId w:val="1"/>
@@ -172,7 +172,7 @@
     </w:p>
     <w:p>
       <w:pPr>
-        <w:pStyle w:val="ListParagraph"/>
+        <w:pStyle w:val="7"/>
         <w:numPr>
           <w:ilvl w:val="0"/>
           <w:numId w:val="1"/>
@@ -186,7 +186,7 @@
     </w:p>
     <w:p>
       <w:pPr>
-        <w:pStyle w:val="ListParagraph"/>
+        <w:pStyle w:val="7"/>
         <w:numPr>
           <w:ilvl w:val="0"/>
           <w:numId w:val="1"/>
@@ -200,7 +200,7 @@
     </w:p>
     <w:p>
       <w:pPr>
-        <w:pStyle w:val="ListParagraph"/>
+        <w:pStyle w:val="7"/>
         <w:numPr>
           <w:ilvl w:val="0"/>
           <w:numId w:val="1"/>
@@ -214,7 +214,7 @@
     </w:p>
     <w:p>
       <w:pPr>
-        <w:pStyle w:val="ListParagraph"/>
+        <w:pStyle w:val="7"/>
         <w:numPr>
           <w:ilvl w:val="0"/>
           <w:numId w:val="1"/>
@@ -237,7 +237,7 @@
     </w:p>
     <w:p>
       <w:pPr>
-        <w:pStyle w:val="ListParagraph"/>
+        <w:pStyle w:val="7"/>
         <w:numPr>
           <w:ilvl w:val="0"/>
           <w:numId w:val="1"/>
@@ -255,16 +255,12 @@
         <w:t>ele</w:t>
       </w:r>
       <w:r>
-        <w:t xml:space="preserve">gate is a reference type that can be used to encapsulate a named or an anonymous </w:t>
-      </w:r>
-      <w:r>
-        <w:lastRenderedPageBreak/>
-        <w:t>method. The delegate must be instantiated with a method or lambda expression that has a compatible return type and input parameters. It is a reference to a method. It used as a parameter to another method.</w:t>
-      </w:r>
-    </w:p>
-    <w:p>
-      <w:pPr>
-        <w:pStyle w:val="ListParagraph"/>
+        <w:t>gate is a reference type that can be used to encapsulate a named or an anonymous method. The delegate must be instantiated with a method or lambda expression that has a compatible return type and input parameters. It is a reference to a method. It used as a parameter to another method.</w:t>
+      </w:r>
+    </w:p>
+    <w:p>
+      <w:pPr>
+        <w:pStyle w:val="7"/>
         <w:numPr>
           <w:ilvl w:val="0"/>
           <w:numId w:val="1"/>
@@ -284,7 +280,7 @@
     </w:p>
     <w:p>
       <w:pPr>
-        <w:pStyle w:val="ListParagraph"/>
+        <w:pStyle w:val="7"/>
         <w:numPr>
           <w:ilvl w:val="0"/>
           <w:numId w:val="1"/>
@@ -307,7 +303,7 @@
     </w:p>
     <w:p>
       <w:pPr>
-        <w:pStyle w:val="ListParagraph"/>
+        <w:pStyle w:val="7"/>
         <w:numPr>
           <w:ilvl w:val="0"/>
           <w:numId w:val="1"/>
@@ -339,7 +335,7 @@
     </w:p>
     <w:p>
       <w:pPr>
-        <w:pStyle w:val="ListParagraph"/>
+        <w:pStyle w:val="7"/>
         <w:numPr>
           <w:ilvl w:val="0"/>
           <w:numId w:val="1"/>
@@ -353,7 +349,7 @@
     </w:p>
     <w:p>
       <w:pPr>
-        <w:pStyle w:val="ListParagraph"/>
+        <w:pStyle w:val="7"/>
         <w:numPr>
           <w:ilvl w:val="0"/>
           <w:numId w:val="1"/>
@@ -373,7 +369,7 @@
     </w:p>
     <w:p>
       <w:pPr>
-        <w:pStyle w:val="ListParagraph"/>
+        <w:pStyle w:val="7"/>
         <w:numPr>
           <w:ilvl w:val="0"/>
           <w:numId w:val="1"/>
@@ -387,7 +383,7 @@
     </w:p>
     <w:p>
       <w:pPr>
-        <w:pStyle w:val="ListParagraph"/>
+        <w:pStyle w:val="7"/>
         <w:numPr>
           <w:ilvl w:val="0"/>
           <w:numId w:val="1"/>
@@ -401,7 +397,7 @@
     </w:p>
     <w:p>
       <w:pPr>
-        <w:pStyle w:val="ListParagraph"/>
+        <w:pStyle w:val="7"/>
         <w:numPr>
           <w:ilvl w:val="0"/>
           <w:numId w:val="1"/>
@@ -415,7 +411,7 @@
     </w:p>
     <w:p>
       <w:pPr>
-        <w:pStyle w:val="ListParagraph"/>
+        <w:pStyle w:val="7"/>
         <w:numPr>
           <w:ilvl w:val="0"/>
           <w:numId w:val="1"/>
@@ -429,7 +425,7 @@
     </w:p>
     <w:p>
       <w:pPr>
-        <w:pStyle w:val="ListParagraph"/>
+        <w:pStyle w:val="7"/>
         <w:numPr>
           <w:ilvl w:val="0"/>
           <w:numId w:val="1"/>
@@ -443,7 +439,7 @@
     </w:p>
     <w:p>
       <w:pPr>
-        <w:pStyle w:val="ListParagraph"/>
+        <w:pStyle w:val="7"/>
         <w:numPr>
           <w:ilvl w:val="0"/>
           <w:numId w:val="1"/>
@@ -457,7 +453,7 @@
     </w:p>
     <w:p>
       <w:pPr>
-        <w:pStyle w:val="ListParagraph"/>
+        <w:pStyle w:val="7"/>
         <w:numPr>
           <w:ilvl w:val="0"/>
           <w:numId w:val="1"/>
@@ -471,7 +467,7 @@
     </w:p>
     <w:p>
       <w:pPr>
-        <w:pStyle w:val="ListParagraph"/>
+        <w:pStyle w:val="7"/>
         <w:numPr>
           <w:ilvl w:val="0"/>
           <w:numId w:val="1"/>
@@ -485,7 +481,7 @@
     </w:p>
     <w:p>
       <w:pPr>
-        <w:pStyle w:val="ListParagraph"/>
+        <w:pStyle w:val="7"/>
         <w:numPr>
           <w:ilvl w:val="0"/>
           <w:numId w:val="1"/>
@@ -499,7 +495,7 @@
     </w:p>
     <w:p>
       <w:pPr>
-        <w:pStyle w:val="ListParagraph"/>
+        <w:pStyle w:val="7"/>
         <w:numPr>
           <w:ilvl w:val="0"/>
           <w:numId w:val="1"/>
@@ -513,7 +509,7 @@
     </w:p>
     <w:p>
       <w:pPr>
-        <w:pStyle w:val="ListParagraph"/>
+        <w:pStyle w:val="7"/>
         <w:numPr>
           <w:ilvl w:val="0"/>
           <w:numId w:val="1"/>
@@ -536,7 +532,7 @@
     </w:p>
     <w:p>
       <w:pPr>
-        <w:pStyle w:val="ListParagraph"/>
+        <w:pStyle w:val="7"/>
         <w:numPr>
           <w:ilvl w:val="0"/>
           <w:numId w:val="1"/>
@@ -550,7 +546,7 @@
     </w:p>
     <w:p>
       <w:pPr>
-        <w:pStyle w:val="ListParagraph"/>
+        <w:pStyle w:val="7"/>
         <w:numPr>
           <w:ilvl w:val="0"/>
           <w:numId w:val="1"/>
@@ -564,7 +560,7 @@
     </w:p>
     <w:p>
       <w:pPr>
-        <w:pStyle w:val="ListParagraph"/>
+        <w:pStyle w:val="7"/>
         <w:numPr>
           <w:ilvl w:val="0"/>
           <w:numId w:val="1"/>
@@ -578,20 +574,16 @@
     </w:p>
     <w:p>
       <w:pPr>
-        <w:pStyle w:val="ListParagraph"/>
-        <w:numPr>
-          <w:ilvl w:val="0"/>
-          <w:numId w:val="1"/>
-        </w:numPr>
-        <w:spacing w:line="360" w:lineRule="auto"/>
-        <w:ind w:firstLineChars="0"/>
-      </w:pPr>
-      <w:r>
-        <w:t xml:space="preserve">Exception: don’t initialize variable at try block, otherwise it cannot be accessed at catch block. </w:t>
-      </w:r>
-      <w:r>
-        <w:lastRenderedPageBreak/>
-        <w:t>U</w:t>
+        <w:pStyle w:val="7"/>
+        <w:numPr>
+          <w:ilvl w:val="0"/>
+          <w:numId w:val="1"/>
+        </w:numPr>
+        <w:spacing w:line="360" w:lineRule="auto"/>
+        <w:ind w:firstLineChars="0"/>
+      </w:pPr>
+      <w:r>
+        <w:t>Exception: don’t initialize variable at try block, otherwise it cannot be accessed at catch block. U</w:t>
       </w:r>
       <w:r>
         <w:rPr>
@@ -605,7 +597,7 @@
     </w:p>
     <w:p>
       <w:pPr>
-        <w:pStyle w:val="ListParagraph"/>
+        <w:pStyle w:val="7"/>
         <w:numPr>
           <w:ilvl w:val="0"/>
           <w:numId w:val="1"/>
@@ -619,7 +611,7 @@
     </w:p>
     <w:p>
       <w:pPr>
-        <w:pStyle w:val="ListParagraph"/>
+        <w:pStyle w:val="7"/>
         <w:numPr>
           <w:ilvl w:val="0"/>
           <w:numId w:val="1"/>
@@ -633,7 +625,7 @@
     </w:p>
     <w:p>
       <w:pPr>
-        <w:pStyle w:val="ListParagraph"/>
+        <w:pStyle w:val="7"/>
         <w:numPr>
           <w:ilvl w:val="0"/>
           <w:numId w:val="1"/>
@@ -647,7 +639,7 @@
     </w:p>
     <w:p>
       <w:pPr>
-        <w:pStyle w:val="ListParagraph"/>
+        <w:pStyle w:val="7"/>
         <w:numPr>
           <w:ilvl w:val="0"/>
           <w:numId w:val="1"/>
@@ -679,7 +671,7 @@
     </w:p>
     <w:p>
       <w:pPr>
-        <w:pStyle w:val="ListParagraph"/>
+        <w:pStyle w:val="7"/>
         <w:numPr>
           <w:ilvl w:val="0"/>
           <w:numId w:val="1"/>
@@ -693,7 +685,7 @@
     </w:p>
     <w:p>
       <w:pPr>
-        <w:pStyle w:val="ListParagraph"/>
+        <w:pStyle w:val="7"/>
         <w:numPr>
           <w:ilvl w:val="0"/>
           <w:numId w:val="1"/>
@@ -707,7 +699,7 @@
     </w:p>
     <w:p>
       <w:pPr>
-        <w:pStyle w:val="ListParagraph"/>
+        <w:pStyle w:val="7"/>
         <w:numPr>
           <w:ilvl w:val="0"/>
           <w:numId w:val="1"/>
@@ -721,7 +713,7 @@
     </w:p>
     <w:p>
       <w:pPr>
-        <w:pStyle w:val="ListParagraph"/>
+        <w:pStyle w:val="7"/>
         <w:numPr>
           <w:ilvl w:val="0"/>
           <w:numId w:val="1"/>
@@ -735,7 +727,7 @@
     </w:p>
     <w:p>
       <w:pPr>
-        <w:pStyle w:val="ListParagraph"/>
+        <w:pStyle w:val="7"/>
         <w:numPr>
           <w:ilvl w:val="0"/>
           <w:numId w:val="1"/>
@@ -749,7 +741,7 @@
     </w:p>
     <w:p>
       <w:pPr>
-        <w:pStyle w:val="ListParagraph"/>
+        <w:pStyle w:val="7"/>
         <w:numPr>
           <w:ilvl w:val="0"/>
           <w:numId w:val="1"/>
@@ -763,7 +755,7 @@
     </w:p>
     <w:p>
       <w:pPr>
-        <w:pStyle w:val="ListParagraph"/>
+        <w:pStyle w:val="7"/>
         <w:numPr>
           <w:ilvl w:val="0"/>
           <w:numId w:val="1"/>
@@ -777,7 +769,7 @@
     </w:p>
     <w:p>
       <w:pPr>
-        <w:pStyle w:val="ListParagraph"/>
+        <w:pStyle w:val="7"/>
         <w:numPr>
           <w:ilvl w:val="0"/>
           <w:numId w:val="1"/>
@@ -791,7 +783,7 @@
     </w:p>
     <w:p>
       <w:pPr>
-        <w:pStyle w:val="ListParagraph"/>
+        <w:pStyle w:val="7"/>
         <w:numPr>
           <w:ilvl w:val="0"/>
           <w:numId w:val="1"/>
@@ -805,7 +797,7 @@
     </w:p>
     <w:p>
       <w:pPr>
-        <w:pStyle w:val="ListParagraph"/>
+        <w:pStyle w:val="7"/>
         <w:numPr>
           <w:ilvl w:val="0"/>
           <w:numId w:val="1"/>
@@ -819,9 +811,9 @@
     </w:p>
     <w:p>
       <w:pPr>
-        <w:pStyle w:val="ListParagraph"/>
-        <w:spacing w:line="360" w:lineRule="auto"/>
-        <w:ind w:firstLineChars="0" w:firstLine="0"/>
+        <w:pStyle w:val="7"/>
+        <w:spacing w:line="360" w:lineRule="auto"/>
+        <w:ind w:firstLine="0" w:firstLineChars="0"/>
       </w:pPr>
       <w:r>
         <w:t>Private int num;</w:t>
@@ -829,9 +821,9 @@
     </w:p>
     <w:p>
       <w:pPr>
-        <w:pStyle w:val="ListParagraph"/>
-        <w:spacing w:line="360" w:lineRule="auto"/>
-        <w:ind w:firstLineChars="0" w:firstLine="0"/>
+        <w:pStyle w:val="7"/>
+        <w:spacing w:line="360" w:lineRule="auto"/>
+        <w:ind w:firstLine="0" w:firstLineChars="0"/>
       </w:pPr>
       <w:r>
         <w:t>public int Number</w:t>
@@ -839,9 +831,9 @@
     </w:p>
     <w:p>
       <w:pPr>
-        <w:pStyle w:val="ListParagraph"/>
-        <w:spacing w:line="360" w:lineRule="auto"/>
-        <w:ind w:firstLineChars="0" w:firstLine="0"/>
+        <w:pStyle w:val="7"/>
+        <w:spacing w:line="360" w:lineRule="auto"/>
+        <w:ind w:firstLine="0" w:firstLineChars="0"/>
       </w:pPr>
       <w:r>
         <w:t>{</w:t>
@@ -849,9 +841,9 @@
     </w:p>
     <w:p>
       <w:pPr>
-        <w:pStyle w:val="ListParagraph"/>
-        <w:spacing w:line="360" w:lineRule="auto"/>
-        <w:ind w:firstLineChars="0" w:firstLine="0"/>
+        <w:pStyle w:val="7"/>
+        <w:spacing w:line="360" w:lineRule="auto"/>
+        <w:ind w:firstLine="0" w:firstLineChars="0"/>
       </w:pPr>
       <w:r>
         <w:t>get{return num;}</w:t>
@@ -859,9 +851,9 @@
     </w:p>
     <w:p>
       <w:pPr>
-        <w:pStyle w:val="ListParagraph"/>
-        <w:spacing w:line="360" w:lineRule="auto"/>
-        <w:ind w:firstLineChars="0" w:firstLine="0"/>
+        <w:pStyle w:val="7"/>
+        <w:spacing w:line="360" w:lineRule="auto"/>
+        <w:ind w:firstLine="0" w:firstLineChars="0"/>
       </w:pPr>
       <w:r>
         <w:t>Set{num = value;}</w:t>
@@ -869,25 +861,24 @@
     </w:p>
     <w:p>
       <w:pPr>
-        <w:pStyle w:val="ListParagraph"/>
-        <w:spacing w:line="360" w:lineRule="auto"/>
-        <w:ind w:firstLineChars="0" w:firstLine="0"/>
-      </w:pPr>
-      <w:r>
-        <w:lastRenderedPageBreak/>
+        <w:pStyle w:val="7"/>
+        <w:spacing w:line="360" w:lineRule="auto"/>
+        <w:ind w:firstLine="0" w:firstLineChars="0"/>
+      </w:pPr>
+      <w:r>
         <w:t>}</w:t>
       </w:r>
     </w:p>
     <w:p>
       <w:pPr>
-        <w:pStyle w:val="ListParagraph"/>
-        <w:spacing w:line="360" w:lineRule="auto"/>
-        <w:ind w:firstLineChars="0" w:firstLine="0"/>
-      </w:pPr>
-    </w:p>
-    <w:p>
-      <w:pPr>
-        <w:pStyle w:val="ListParagraph"/>
+        <w:pStyle w:val="7"/>
+        <w:spacing w:line="360" w:lineRule="auto"/>
+        <w:ind w:firstLine="0" w:firstLineChars="0"/>
+      </w:pPr>
+    </w:p>
+    <w:p>
+      <w:pPr>
+        <w:pStyle w:val="7"/>
         <w:numPr>
           <w:ilvl w:val="0"/>
           <w:numId w:val="1"/>
@@ -901,7 +892,7 @@
     </w:p>
     <w:p>
       <w:pPr>
-        <w:pStyle w:val="ListParagraph"/>
+        <w:pStyle w:val="7"/>
         <w:numPr>
           <w:ilvl w:val="0"/>
           <w:numId w:val="1"/>
@@ -915,7 +906,7 @@
     </w:p>
     <w:p>
       <w:pPr>
-        <w:pStyle w:val="ListParagraph"/>
+        <w:pStyle w:val="7"/>
         <w:numPr>
           <w:ilvl w:val="0"/>
           <w:numId w:val="1"/>
@@ -929,7 +920,7 @@
     </w:p>
     <w:p>
       <w:pPr>
-        <w:pStyle w:val="ListParagraph"/>
+        <w:pStyle w:val="7"/>
         <w:numPr>
           <w:ilvl w:val="0"/>
           <w:numId w:val="1"/>
@@ -961,7 +952,7 @@
     </w:p>
     <w:p>
       <w:pPr>
-        <w:pStyle w:val="ListParagraph"/>
+        <w:pStyle w:val="7"/>
         <w:numPr>
           <w:ilvl w:val="0"/>
           <w:numId w:val="1"/>
@@ -975,7 +966,7 @@
     </w:p>
     <w:p>
       <w:pPr>
-        <w:pStyle w:val="ListParagraph"/>
+        <w:pStyle w:val="7"/>
         <w:numPr>
           <w:ilvl w:val="0"/>
           <w:numId w:val="1"/>
@@ -989,7 +980,7 @@
     </w:p>
     <w:p>
       <w:pPr>
-        <w:pStyle w:val="ListParagraph"/>
+        <w:pStyle w:val="7"/>
         <w:numPr>
           <w:ilvl w:val="0"/>
           <w:numId w:val="1"/>
@@ -1003,7 +994,7 @@
     </w:p>
     <w:p>
       <w:pPr>
-        <w:pStyle w:val="ListParagraph"/>
+        <w:pStyle w:val="7"/>
         <w:numPr>
           <w:ilvl w:val="0"/>
           <w:numId w:val="1"/>
@@ -1017,7 +1008,7 @@
     </w:p>
     <w:p>
       <w:pPr>
-        <w:pStyle w:val="ListParagraph"/>
+        <w:pStyle w:val="7"/>
         <w:numPr>
           <w:ilvl w:val="0"/>
           <w:numId w:val="1"/>
@@ -1031,7 +1022,7 @@
     </w:p>
     <w:p>
       <w:pPr>
-        <w:pStyle w:val="ListParagraph"/>
+        <w:pStyle w:val="7"/>
         <w:numPr>
           <w:ilvl w:val="0"/>
           <w:numId w:val="1"/>
@@ -1045,7 +1036,7 @@
     </w:p>
     <w:p>
       <w:pPr>
-        <w:pStyle w:val="ListParagraph"/>
+        <w:pStyle w:val="7"/>
         <w:numPr>
           <w:ilvl w:val="0"/>
           <w:numId w:val="1"/>
@@ -1077,7 +1068,7 @@
     </w:p>
     <w:p>
       <w:pPr>
-        <w:pStyle w:val="ListParagraph"/>
+        <w:pStyle w:val="7"/>
         <w:numPr>
           <w:ilvl w:val="0"/>
           <w:numId w:val="1"/>
@@ -1091,7 +1082,7 @@
     </w:p>
     <w:p>
       <w:pPr>
-        <w:pStyle w:val="ListParagraph"/>
+        <w:pStyle w:val="7"/>
         <w:numPr>
           <w:ilvl w:val="0"/>
           <w:numId w:val="1"/>
@@ -1105,7 +1096,7 @@
     </w:p>
     <w:p>
       <w:pPr>
-        <w:pStyle w:val="ListParagraph"/>
+        <w:pStyle w:val="7"/>
         <w:numPr>
           <w:ilvl w:val="0"/>
           <w:numId w:val="1"/>
@@ -1119,7 +1110,7 @@
     </w:p>
     <w:p>
       <w:pPr>
-        <w:pStyle w:val="ListParagraph"/>
+        <w:pStyle w:val="7"/>
         <w:numPr>
           <w:ilvl w:val="0"/>
           <w:numId w:val="1"/>
@@ -1133,7 +1124,7 @@
     </w:p>
     <w:p>
       <w:pPr>
-        <w:pStyle w:val="ListParagraph"/>
+        <w:pStyle w:val="7"/>
         <w:numPr>
           <w:ilvl w:val="0"/>
           <w:numId w:val="1"/>
@@ -1147,7 +1138,7 @@
     </w:p>
     <w:p>
       <w:pPr>
-        <w:pStyle w:val="ListParagraph"/>
+        <w:pStyle w:val="7"/>
         <w:numPr>
           <w:ilvl w:val="0"/>
           <w:numId w:val="1"/>
@@ -1161,7 +1152,7 @@
     </w:p>
     <w:p>
       <w:pPr>
-        <w:pStyle w:val="ListParagraph"/>
+        <w:pStyle w:val="7"/>
         <w:numPr>
           <w:ilvl w:val="0"/>
           <w:numId w:val="1"/>
@@ -1175,22 +1166,21 @@
     </w:p>
     <w:p>
       <w:pPr>
-        <w:pStyle w:val="ListParagraph"/>
-        <w:numPr>
-          <w:ilvl w:val="0"/>
-          <w:numId w:val="1"/>
-        </w:numPr>
-        <w:spacing w:line="360" w:lineRule="auto"/>
-        <w:ind w:firstLineChars="0"/>
-      </w:pPr>
-      <w:r>
-        <w:lastRenderedPageBreak/>
+        <w:pStyle w:val="7"/>
+        <w:numPr>
+          <w:ilvl w:val="0"/>
+          <w:numId w:val="1"/>
+        </w:numPr>
+        <w:spacing w:line="360" w:lineRule="auto"/>
+        <w:ind w:firstLineChars="0"/>
+      </w:pPr>
+      <w:r>
         <w:t>?? returns the value of left operand if it isn’t null otherwise evaluate the right operand and returns its result. ?? doesn’t evaluate its right operand if left one is not null. ??= assign the value of right-hand operand to left one only if the left one is null. ??= can be replace is: variable ??= expression</w:t>
       </w:r>
     </w:p>
     <w:p>
       <w:pPr>
-        <w:pStyle w:val="ListParagraph"/>
+        <w:pStyle w:val="7"/>
         <w:spacing w:line="360" w:lineRule="auto"/>
         <w:ind w:firstLineChars="0"/>
       </w:pPr>
@@ -1200,7 +1190,7 @@
     </w:p>
     <w:p>
       <w:pPr>
-        <w:pStyle w:val="ListParagraph"/>
+        <w:pStyle w:val="7"/>
         <w:spacing w:line="360" w:lineRule="auto"/>
         <w:ind w:firstLineChars="0"/>
       </w:pPr>
@@ -1210,7 +1200,7 @@
     </w:p>
     <w:p>
       <w:pPr>
-        <w:pStyle w:val="ListParagraph"/>
+        <w:pStyle w:val="7"/>
         <w:spacing w:line="360" w:lineRule="auto"/>
         <w:ind w:left="420" w:firstLineChars="0"/>
       </w:pPr>
@@ -1220,7 +1210,7 @@
     </w:p>
     <w:p>
       <w:pPr>
-        <w:pStyle w:val="ListParagraph"/>
+        <w:pStyle w:val="7"/>
         <w:spacing w:line="360" w:lineRule="auto"/>
         <w:ind w:firstLineChars="0"/>
       </w:pPr>
@@ -1230,7 +1220,7 @@
     </w:p>
     <w:p>
       <w:pPr>
-        <w:pStyle w:val="ListParagraph"/>
+        <w:pStyle w:val="7"/>
         <w:numPr>
           <w:ilvl w:val="0"/>
           <w:numId w:val="1"/>
@@ -1247,7 +1237,7 @@
     </w:p>
     <w:p>
       <w:pPr>
-        <w:pStyle w:val="ListParagraph"/>
+        <w:pStyle w:val="7"/>
         <w:numPr>
           <w:ilvl w:val="0"/>
           <w:numId w:val="1"/>
@@ -1264,7 +1254,7 @@
     </w:p>
     <w:p>
       <w:pPr>
-        <w:pStyle w:val="ListParagraph"/>
+        <w:pStyle w:val="7"/>
         <w:numPr>
           <w:ilvl w:val="0"/>
           <w:numId w:val="1"/>
@@ -1281,7 +1271,7 @@
     </w:p>
     <w:p>
       <w:pPr>
-        <w:pStyle w:val="ListParagraph"/>
+        <w:pStyle w:val="7"/>
         <w:numPr>
           <w:ilvl w:val="0"/>
           <w:numId w:val="1"/>
@@ -1295,7 +1285,7 @@
     </w:p>
     <w:p>
       <w:pPr>
-        <w:pStyle w:val="ListParagraph"/>
+        <w:pStyle w:val="7"/>
         <w:numPr>
           <w:ilvl w:val="0"/>
           <w:numId w:val="1"/>
@@ -1310,147 +1300,217 @@
         <w:t>An</w:t>
       </w:r>
       <w:r>
-        <w:t>onymous function: inline statement or expression that can be used wherever a delegate is expected.</w:t>
-      </w:r>
+        <w:t xml:space="preserve">onymous function: inline statement or expression that can be used wherever a delegate is expected. Lambda expression that has two parameters and returns no value can be converted to Action delegate type Action&lt;T1,T2&gt;; has one parameter and returns a value can be converted to a Fun&lt;T,TResult&gt;. </w:t>
+      </w:r>
+    </w:p>
+    <w:p>
+      <w:pPr>
+        <w:pStyle w:val="7"/>
+        <w:spacing w:line="360" w:lineRule="auto"/>
+        <w:ind w:left="360" w:firstLine="0" w:firstLineChars="0"/>
+      </w:pPr>
+      <w:r>
+        <w:t>Action line = () =&gt; Console.WriteLine();</w:t>
+      </w:r>
+    </w:p>
+    <w:p>
+      <w:pPr>
+        <w:pStyle w:val="7"/>
+        <w:spacing w:line="360" w:lineRule="auto"/>
+        <w:ind w:left="360" w:firstLine="0" w:firstLineChars="0"/>
+      </w:pPr>
+      <w:r>
+        <w:rPr>
+          <w:rFonts w:hint="eastAsia"/>
+        </w:rPr>
+        <w:t>F</w:t>
+      </w:r>
+      <w:r>
+        <w:t>unc&lt;int,int,bool&gt; testForEquality = (x,y) =&gt; x==y;</w:t>
+      </w:r>
+    </w:p>
+    <w:p>
+      <w:pPr>
+        <w:pStyle w:val="7"/>
+        <w:spacing w:line="360" w:lineRule="auto"/>
+        <w:ind w:firstLine="0" w:firstLineChars="0"/>
+      </w:pPr>
+      <w:r>
+        <w:tab/>
+      </w:r>
+      <w:r>
+        <w:t>Input type must be all explicit or all implicity.</w:t>
+      </w:r>
+    </w:p>
+    <w:p>
+      <w:pPr>
+        <w:pStyle w:val="7"/>
+        <w:spacing w:line="360" w:lineRule="auto"/>
+        <w:ind w:left="360" w:firstLine="0" w:firstLineChars="0"/>
+      </w:pPr>
+      <w:r>
+        <w:t xml:space="preserve">Lambda expression and tuples: unnamed </w:t>
+      </w:r>
+      <w:r>
+        <w:rPr>
+          <w:rFonts w:hint="eastAsia"/>
+        </w:rPr>
+        <w:t>tuple</w:t>
+      </w:r>
+      <w:r>
+        <w:t>s(Item1,Item2,Item3…)</w:t>
+      </w:r>
+    </w:p>
+    <w:p>
+      <w:pPr>
+        <w:pStyle w:val="7"/>
+        <w:numPr>
+          <w:ilvl w:val="0"/>
+          <w:numId w:val="1"/>
+        </w:numPr>
+        <w:spacing w:line="360" w:lineRule="auto"/>
+        <w:ind w:firstLineChars="0"/>
+      </w:pPr>
+      <w:r>
+        <w:t>Query expression: must begin with a from and must end with a select or group.</w:t>
+      </w:r>
+    </w:p>
+    <w:p>
+      <w:pPr>
+        <w:pStyle w:val="7"/>
+        <w:numPr>
+          <w:ilvl w:val="0"/>
+          <w:numId w:val="1"/>
+        </w:numPr>
+        <w:spacing w:line="360" w:lineRule="auto"/>
+        <w:ind w:firstLineChars="0"/>
+        <w:rPr>
+          <w:rFonts w:hint="eastAsia"/>
+        </w:rPr>
+      </w:pPr>
+      <w:r>
+        <w:t>Difference between out and ref: ref requires the variable be initialized before being passed, out requires calling method is required to assign a value before the method returns.</w:t>
+      </w:r>
+    </w:p>
+    <w:p>
+      <w:pPr>
+        <w:pStyle w:val="7"/>
+        <w:spacing w:line="360" w:lineRule="auto"/>
+        <w:ind w:left="360" w:firstLine="0" w:firstLineChars="0"/>
+      </w:pPr>
       <w:r>
         <w:t xml:space="preserve"> </w:t>
       </w:r>
-      <w:r>
-        <w:t>Lambda expression that has two parameters and returns no value can be converted to Action delegate type Action&lt;T1,T2&gt;; has one parameter and returns a value can be converted to a Fun&lt;T,TResult&gt;.</w:t>
-      </w:r>
-      <w:r>
-        <w:t xml:space="preserve"> </w:t>
-      </w:r>
-    </w:p>
-    <w:p>
-      <w:pPr>
-        <w:pStyle w:val="ListParagraph"/>
-        <w:spacing w:line="360" w:lineRule="auto"/>
-        <w:ind w:left="360" w:firstLineChars="0" w:firstLine="0"/>
-      </w:pPr>
-      <w:r>
-        <w:t>Action line = ()</w:t>
-      </w:r>
-      <w:r>
-        <w:t xml:space="preserve"> =&gt; Console.WriteLine();</w:t>
-      </w:r>
-    </w:p>
-    <w:p>
-      <w:pPr>
-        <w:pStyle w:val="ListParagraph"/>
-        <w:spacing w:line="360" w:lineRule="auto"/>
-        <w:ind w:left="360" w:firstLineChars="0" w:firstLine="0"/>
-      </w:pPr>
-      <w:r>
-        <w:rPr>
-          <w:rFonts w:hint="eastAsia"/>
-        </w:rPr>
-        <w:t>F</w:t>
-      </w:r>
-      <w:r>
-        <w:t>unc&lt;int,int,bool&gt; testForEquality = (x,y) =&gt; x==y;</w:t>
-      </w:r>
-    </w:p>
-    <w:p>
-      <w:pPr>
-        <w:pStyle w:val="ListParagraph"/>
-        <w:spacing w:line="360" w:lineRule="auto"/>
-        <w:ind w:firstLineChars="0" w:firstLine="0"/>
-      </w:pPr>
-      <w:r>
-        <w:tab/>
-        <w:t>Input type must be all explicit or all implicity.</w:t>
-      </w:r>
-    </w:p>
-    <w:p>
-      <w:pPr>
-        <w:pStyle w:val="ListParagraph"/>
-        <w:spacing w:line="360" w:lineRule="auto"/>
-        <w:ind w:left="360" w:firstLineChars="0" w:firstLine="0"/>
-      </w:pPr>
-      <w:r>
-        <w:t>Lambda expression and tuples</w:t>
-      </w:r>
-      <w:r>
-        <w:t xml:space="preserve">: unnamed </w:t>
-      </w:r>
-      <w:r>
-        <w:rPr>
-          <w:rFonts w:hint="eastAsia"/>
-        </w:rPr>
-        <w:t>tuple</w:t>
-      </w:r>
-      <w:r>
-        <w:t>s(Item1,Item2,Item3…)</w:t>
-      </w:r>
-    </w:p>
-    <w:p>
-      <w:pPr>
-        <w:pStyle w:val="ListParagraph"/>
-        <w:numPr>
-          <w:ilvl w:val="0"/>
-          <w:numId w:val="1"/>
-        </w:numPr>
-        <w:spacing w:line="360" w:lineRule="auto"/>
-        <w:ind w:firstLineChars="0"/>
-      </w:pPr>
-      <w:r>
-        <w:t>Query expression: must begin with a from and must end with a select or group.</w:t>
-      </w:r>
-    </w:p>
-    <w:p>
-      <w:pPr>
-        <w:pStyle w:val="ListParagraph"/>
-        <w:numPr>
-          <w:ilvl w:val="0"/>
-          <w:numId w:val="1"/>
-        </w:numPr>
-        <w:spacing w:line="360" w:lineRule="auto"/>
-        <w:ind w:firstLineChars="0"/>
-        <w:rPr>
-          <w:rFonts w:hint="eastAsia"/>
-        </w:rPr>
-      </w:pPr>
-      <w:r>
-        <w:t>Difference between out and ref: ref requires the variable be initialized before being passed, out requires calling method is required to assign a value before the method returns.</w:t>
+    </w:p>
+    <w:p>
+      <w:pPr>
+        <w:pStyle w:val="7"/>
+        <w:spacing w:line="360" w:lineRule="auto"/>
+        <w:ind w:firstLine="0" w:firstLineChars="0"/>
+      </w:pPr>
+    </w:p>
+    <w:p>
+      <w:pPr>
+        <w:pStyle w:val="7"/>
+        <w:spacing w:line="360" w:lineRule="auto"/>
+        <w:ind w:firstLine="0" w:firstLineChars="0"/>
+      </w:pPr>
+    </w:p>
+    <w:p>
+      <w:pPr>
+        <w:pStyle w:val="7"/>
+        <w:spacing w:line="360" w:lineRule="auto"/>
+        <w:ind w:firstLine="0" w:firstLineChars="0"/>
+      </w:pPr>
+    </w:p>
+    <w:p>
+      <w:pPr>
+        <w:pStyle w:val="7"/>
+        <w:spacing w:line="360" w:lineRule="auto"/>
+        <w:ind w:firstLine="0" w:firstLineChars="0"/>
+      </w:pPr>
+    </w:p>
+    <w:p>
+      <w:pPr>
+        <w:pStyle w:val="7"/>
+        <w:spacing w:line="360" w:lineRule="auto"/>
+        <w:ind w:firstLine="0" w:firstLineChars="0"/>
+      </w:pPr>
+    </w:p>
+    <w:p>
+      <w:pPr>
+        <w:pStyle w:val="7"/>
+        <w:spacing w:line="360" w:lineRule="auto"/>
+        <w:ind w:firstLine="0" w:firstLineChars="0"/>
+        <w:jc w:val="center"/>
+        <w:rPr>
+          <w:rFonts w:hint="default"/>
+          <w:lang w:val="en-US"/>
+        </w:rPr>
+      </w:pPr>
+      <w:r>
+        <w:rPr>
+          <w:rFonts w:hint="default"/>
+          <w:lang w:val="en-US"/>
+        </w:rPr>
+        <w:t>Salted Hash</w:t>
+      </w:r>
+    </w:p>
+    <w:p>
+      <w:pPr>
+        <w:pStyle w:val="7"/>
+        <w:spacing w:line="360" w:lineRule="auto"/>
+        <w:ind w:firstLine="0" w:firstLineChars="0"/>
+        <w:rPr>
+          <w:rFonts w:hint="default"/>
+          <w:lang w:val="en-US"/>
+        </w:rPr>
+      </w:pPr>
+      <w:r>
+        <w:rPr>
+          <w:rFonts w:hint="default"/>
+          <w:lang w:val="en-US"/>
+        </w:rPr>
+        <w:t>Store password:1. generate a long random salt using a CSPRNG.2. concatenate the password to the salt and hash it with a hashing function 3. Save both the hash and salt to the user’s database record.</w:t>
+      </w:r>
+    </w:p>
+    <w:p>
+      <w:pPr>
+        <w:pStyle w:val="7"/>
+        <w:spacing w:line="360" w:lineRule="auto"/>
+        <w:ind w:firstLine="0" w:firstLineChars="0"/>
+        <w:rPr>
+          <w:rFonts w:hint="default"/>
+          <w:lang w:val="en-US"/>
+        </w:rPr>
+      </w:pPr>
+      <w:r>
+        <w:rPr>
+          <w:rFonts w:hint="default"/>
+          <w:lang w:val="en-US"/>
+        </w:rPr>
+        <w:t>Validate password: 1. retrieve the user’s salt and hash from the DB.2.concatenate the entered password to the salt and hash it. 3, compare the hashed password in the DB with the entered one if matching, grant access.</w:t>
       </w:r>
       <w:bookmarkStart w:id="0" w:name="_GoBack"/>
       <w:bookmarkEnd w:id="0"/>
-    </w:p>
-    <w:p>
-      <w:pPr>
-        <w:pStyle w:val="ListParagraph"/>
-        <w:spacing w:line="360" w:lineRule="auto"/>
-        <w:ind w:left="360" w:firstLineChars="0" w:firstLine="0"/>
-      </w:pPr>
-      <w:r>
-        <w:t xml:space="preserve"> </w:t>
-      </w:r>
-    </w:p>
-    <w:p>
-      <w:pPr>
-        <w:pStyle w:val="ListParagraph"/>
-        <w:spacing w:line="360" w:lineRule="auto"/>
-        <w:ind w:firstLineChars="0" w:firstLine="0"/>
-      </w:pPr>
     </w:p>
     <w:sectPr>
       <w:pgSz w:w="11906" w:h="16838"/>
       <w:pgMar w:top="1440" w:right="1800" w:bottom="1440" w:left="1800" w:header="851" w:footer="992" w:gutter="0"/>
-      <w:cols w:space="425"/>
-      <w:docGrid w:type="lines" w:linePitch="312"/>
+      <w:cols w:space="425" w:num="1"/>
+      <w:docGrid w:type="lines" w:linePitch="312" w:charSpace="0"/>
     </w:sectPr>
   </w:body>
 </w:document>
 </file>
 
 <file path=word/numbering.xml><?xml version="1.0" encoding="utf-8"?>
-<w:numbering xmlns:wpc="http://schemas.microsoft.com/office/word/2010/wordprocessingCanvas" xmlns:cx="http://schemas.microsoft.com/office/drawing/2014/chartex" xmlns:cx1="http://schemas.microsoft.com/office/drawing/2015/9/8/chartex" xmlns:cx2="http://schemas.microsoft.com/office/drawing/2015/10/21/chartex" xmlns:cx3="http://schemas.microsoft.com/office/drawing/2016/5/9/chartex" xmlns:cx4="http://schemas.microsoft.com/office/drawing/2016/5/10/chartex" xmlns:cx5="http://schemas.microsoft.com/office/drawing/2016/5/11/chartex" xmlns:cx6="http://schemas.microsoft.com/office/drawing/2016/5/12/chartex" xmlns:cx7="http://schemas.microsoft.com/office/drawing/2016/5/13/chartex" xmlns:cx8="http://schemas.microsoft.com/office/drawing/2016/5/14/chartex" xmlns:mc="http://schemas.openxmlformats.org/markup-compatibility/2006" xmlns:aink="http://schemas.microsoft.com/office/drawing/2016/ink" xmlns:am3d="http://schemas.microsoft.com/office/drawing/2017/model3d" xmlns:o="urn:schemas-microsoft-com:office:office" xmlns:r="http://schemas.openxmlformats.org/officeDocument/2006/relationships" xmlns:m="http://schemas.openxmlformats.org/officeDocument/2006/math" xmlns:v="urn:schemas-microsoft-com:vml" xmlns:wp14="http://schemas.microsoft.com/office/word/2010/wordprocessingDrawing" xmlns:wp="http://schemas.openxmlformats.org/drawingml/2006/wordprocessingDrawing" xmlns:w10="urn:schemas-microsoft-com:office:word" xmlns:w="http://schemas.openxmlformats.org/wordprocessingml/2006/main" xmlns:w14="http://schemas.microsoft.com/office/word/2010/wordml" xmlns:w15="http://schemas.microsoft.com/office/word/2012/wordml" xmlns:w16cid="http://schemas.microsoft.com/office/word/2016/wordml/cid" xmlns:w16se="http://schemas.microsoft.com/office/word/2015/wordml/symex" xmlns:wpg="http://schemas.microsoft.com/office/word/2010/wordprocessingGroup" xmlns:wpi="http://schemas.microsoft.com/office/word/2010/wordprocessingInk" xmlns:wne="http://schemas.microsoft.com/office/word/2006/wordml" xmlns:wps="http://schemas.microsoft.com/office/word/2010/wordprocessingShape" mc:Ignorable="w14 w15 w16se w16cid wp14">
-  <w:abstractNum w:abstractNumId="0" w15:restartNumberingAfterBreak="0">
+<w:numbering xmlns:wpc="http://schemas.microsoft.com/office/word/2010/wordprocessingCanvas" xmlns:mc="http://schemas.openxmlformats.org/markup-compatibility/2006" xmlns:o="urn:schemas-microsoft-com:office:office" xmlns:r="http://schemas.openxmlformats.org/officeDocument/2006/relationships" xmlns:m="http://schemas.openxmlformats.org/officeDocument/2006/math" xmlns:v="urn:schemas-microsoft-com:vml" xmlns:wp14="http://schemas.microsoft.com/office/word/2010/wordprocessingDrawing" xmlns:wp="http://schemas.openxmlformats.org/drawingml/2006/wordprocessingDrawing" xmlns:w10="urn:schemas-microsoft-com:office:word" xmlns:w="http://schemas.openxmlformats.org/wordprocessingml/2006/main" xmlns:w14="http://schemas.microsoft.com/office/word/2010/wordml" xmlns:wpg="http://schemas.microsoft.com/office/word/2010/wordprocessingGroup" xmlns:wpi="http://schemas.microsoft.com/office/word/2010/wordprocessingInk" xmlns:wne="http://schemas.microsoft.com/office/word/2006/wordml" xmlns:wps="http://schemas.microsoft.com/office/word/2010/wordprocessingShape" mc:Ignorable="w14 wp14">
+  <w:abstractNum w:abstractNumId="0">
     <w:nsid w:val="33917BB1"/>
     <w:multiLevelType w:val="multilevel"/>
     <w:tmpl w:val="33917BB1"/>
-    <w:lvl w:ilvl="0">
+    <w:lvl w:ilvl="0" w:tentative="0">
       <w:start w:val="1"/>
       <w:numFmt w:val="decimal"/>
       <w:lvlText w:val="%1."/>
@@ -1462,7 +1522,7 @@
         <w:rFonts w:hint="default"/>
       </w:rPr>
     </w:lvl>
-    <w:lvl w:ilvl="1">
+    <w:lvl w:ilvl="1" w:tentative="0">
       <w:start w:val="1"/>
       <w:numFmt w:val="lowerLetter"/>
       <w:lvlText w:val="%2)"/>
@@ -1471,7 +1531,7 @@
         <w:ind w:left="840" w:hanging="420"/>
       </w:pPr>
     </w:lvl>
-    <w:lvl w:ilvl="2">
+    <w:lvl w:ilvl="2" w:tentative="0">
       <w:start w:val="1"/>
       <w:numFmt w:val="lowerRoman"/>
       <w:lvlText w:val="%3."/>
@@ -1480,7 +1540,7 @@
         <w:ind w:left="1260" w:hanging="420"/>
       </w:pPr>
     </w:lvl>
-    <w:lvl w:ilvl="3">
+    <w:lvl w:ilvl="3" w:tentative="0">
       <w:start w:val="1"/>
       <w:numFmt w:val="decimal"/>
       <w:lvlText w:val="%4."/>
@@ -1489,7 +1549,7 @@
         <w:ind w:left="1680" w:hanging="420"/>
       </w:pPr>
     </w:lvl>
-    <w:lvl w:ilvl="4">
+    <w:lvl w:ilvl="4" w:tentative="0">
       <w:start w:val="1"/>
       <w:numFmt w:val="lowerLetter"/>
       <w:lvlText w:val="%5)"/>
@@ -1498,7 +1558,7 @@
         <w:ind w:left="2100" w:hanging="420"/>
       </w:pPr>
     </w:lvl>
-    <w:lvl w:ilvl="5">
+    <w:lvl w:ilvl="5" w:tentative="0">
       <w:start w:val="1"/>
       <w:numFmt w:val="lowerRoman"/>
       <w:lvlText w:val="%6."/>
@@ -1507,7 +1567,7 @@
         <w:ind w:left="2520" w:hanging="420"/>
       </w:pPr>
     </w:lvl>
-    <w:lvl w:ilvl="6">
+    <w:lvl w:ilvl="6" w:tentative="0">
       <w:start w:val="1"/>
       <w:numFmt w:val="decimal"/>
       <w:lvlText w:val="%7."/>
@@ -1516,7 +1576,7 @@
         <w:ind w:left="2940" w:hanging="420"/>
       </w:pPr>
     </w:lvl>
-    <w:lvl w:ilvl="7">
+    <w:lvl w:ilvl="7" w:tentative="0">
       <w:start w:val="1"/>
       <w:numFmt w:val="lowerLetter"/>
       <w:lvlText w:val="%8)"/>
@@ -1525,7 +1585,7 @@
         <w:ind w:left="3360" w:hanging="420"/>
       </w:pPr>
     </w:lvl>
-    <w:lvl w:ilvl="8">
+    <w:lvl w:ilvl="8" w:tentative="0">
       <w:start w:val="1"/>
       <w:numFmt w:val="lowerRoman"/>
       <w:lvlText w:val="%9."/>
@@ -1542,419 +1602,295 @@
 </file>
 
 <file path=word/styles.xml><?xml version="1.0" encoding="utf-8"?>
-<w:styles xmlns:mc="http://schemas.openxmlformats.org/markup-compatibility/2006" xmlns:r="http://schemas.openxmlformats.org/officeDocument/2006/relationships" xmlns:w="http://schemas.openxmlformats.org/wordprocessingml/2006/main" xmlns:w14="http://schemas.microsoft.com/office/word/2010/wordml" xmlns:w15="http://schemas.microsoft.com/office/word/2012/wordml" xmlns:w16cid="http://schemas.microsoft.com/office/word/2016/wordml/cid" xmlns:w16se="http://schemas.microsoft.com/office/word/2015/wordml/symex" mc:Ignorable="w14 w15 w16se w16cid">
+<w:styles xmlns:mc="http://schemas.openxmlformats.org/markup-compatibility/2006" xmlns:o="urn:schemas-microsoft-com:office:office" xmlns:r="http://schemas.openxmlformats.org/officeDocument/2006/relationships" xmlns:m="http://schemas.openxmlformats.org/officeDocument/2006/math" xmlns:v="urn:schemas-microsoft-com:vml" xmlns:w="http://schemas.openxmlformats.org/wordprocessingml/2006/main" xmlns:w14="http://schemas.microsoft.com/office/word/2010/wordml" xmlns:w10="urn:schemas-microsoft-com:office:word" xmlns:sl="http://schemas.openxmlformats.org/schemaLibrary/2006/main" mc:Ignorable="w14">
   <w:docDefaults>
     <w:rPrDefault>
       <w:rPr>
-        <w:rFonts w:ascii="Times New Roman" w:eastAsia="宋体" w:hAnsi="Times New Roman" w:cs="Times New Roman"/>
-        <w:lang w:val="en-US" w:eastAsia="zh-CN" w:bidi="ar-SA"/>
+        <w:rFonts w:ascii="Times New Roman" w:hAnsi="Times New Roman" w:eastAsia="SimSun" w:cs="Times New Roman"/>
       </w:rPr>
     </w:rPrDefault>
-    <w:pPrDefault/>
   </w:docDefaults>
-  <w:latentStyles w:defLockedState="0" w:defUIPriority="99" w:defSemiHidden="0" w:defUnhideWhenUsed="0" w:defQFormat="0" w:count="377">
-    <w:lsdException w:name="Normal" w:uiPriority="0" w:qFormat="1"/>
-    <w:lsdException w:name="heading 1" w:uiPriority="9" w:qFormat="1"/>
-    <w:lsdException w:name="heading 2" w:semiHidden="1" w:uiPriority="9" w:unhideWhenUsed="1" w:qFormat="1"/>
-    <w:lsdException w:name="heading 3" w:semiHidden="1" w:uiPriority="9" w:unhideWhenUsed="1" w:qFormat="1"/>
-    <w:lsdException w:name="heading 4" w:semiHidden="1" w:uiPriority="9" w:unhideWhenUsed="1" w:qFormat="1"/>
-    <w:lsdException w:name="heading 5" w:semiHidden="1" w:uiPriority="9" w:unhideWhenUsed="1" w:qFormat="1"/>
-    <w:lsdException w:name="heading 6" w:semiHidden="1" w:uiPriority="9" w:unhideWhenUsed="1" w:qFormat="1"/>
-    <w:lsdException w:name="heading 7" w:semiHidden="1" w:uiPriority="9" w:unhideWhenUsed="1" w:qFormat="1"/>
-    <w:lsdException w:name="heading 8" w:semiHidden="1" w:uiPriority="9" w:unhideWhenUsed="1" w:qFormat="1"/>
-    <w:lsdException w:name="heading 9" w:semiHidden="1" w:uiPriority="9" w:unhideWhenUsed="1" w:qFormat="1"/>
-    <w:lsdException w:name="index 1" w:semiHidden="1" w:unhideWhenUsed="1"/>
-    <w:lsdException w:name="index 2" w:semiHidden="1" w:unhideWhenUsed="1"/>
-    <w:lsdException w:name="index 3" w:semiHidden="1" w:unhideWhenUsed="1"/>
-    <w:lsdException w:name="index 4" w:semiHidden="1" w:unhideWhenUsed="1"/>
-    <w:lsdException w:name="index 5" w:semiHidden="1" w:unhideWhenUsed="1"/>
-    <w:lsdException w:name="index 6" w:semiHidden="1" w:unhideWhenUsed="1"/>
-    <w:lsdException w:name="index 7" w:semiHidden="1" w:unhideWhenUsed="1"/>
-    <w:lsdException w:name="index 8" w:semiHidden="1" w:unhideWhenUsed="1"/>
-    <w:lsdException w:name="index 9" w:semiHidden="1" w:unhideWhenUsed="1"/>
-    <w:lsdException w:name="toc 1" w:semiHidden="1" w:uiPriority="39" w:unhideWhenUsed="1"/>
-    <w:lsdException w:name="toc 2" w:semiHidden="1" w:uiPriority="39" w:unhideWhenUsed="1"/>
-    <w:lsdException w:name="toc 3" w:semiHidden="1" w:uiPriority="39" w:unhideWhenUsed="1"/>
-    <w:lsdException w:name="toc 4" w:semiHidden="1" w:uiPriority="39" w:unhideWhenUsed="1"/>
-    <w:lsdException w:name="toc 5" w:semiHidden="1" w:uiPriority="39" w:unhideWhenUsed="1"/>
-    <w:lsdException w:name="toc 6" w:semiHidden="1" w:uiPriority="39" w:unhideWhenUsed="1"/>
-    <w:lsdException w:name="toc 7" w:semiHidden="1" w:uiPriority="39" w:unhideWhenUsed="1"/>
-    <w:lsdException w:name="toc 8" w:semiHidden="1" w:uiPriority="39" w:unhideWhenUsed="1"/>
-    <w:lsdException w:name="toc 9" w:semiHidden="1" w:uiPriority="39" w:unhideWhenUsed="1"/>
-    <w:lsdException w:name="Normal Indent" w:semiHidden="1" w:unhideWhenUsed="1"/>
-    <w:lsdException w:name="footnote text" w:semiHidden="1" w:unhideWhenUsed="1"/>
-    <w:lsdException w:name="annotation text" w:semiHidden="1" w:unhideWhenUsed="1"/>
-    <w:lsdException w:name="header" w:unhideWhenUsed="1" w:qFormat="1"/>
-    <w:lsdException w:name="footer" w:unhideWhenUsed="1" w:qFormat="1"/>
-    <w:lsdException w:name="index heading" w:semiHidden="1" w:unhideWhenUsed="1"/>
-    <w:lsdException w:name="caption" w:semiHidden="1" w:uiPriority="35" w:unhideWhenUsed="1" w:qFormat="1"/>
-    <w:lsdException w:name="table of figures" w:semiHidden="1" w:unhideWhenUsed="1"/>
-    <w:lsdException w:name="envelope address" w:semiHidden="1" w:unhideWhenUsed="1"/>
-    <w:lsdException w:name="envelope return" w:semiHidden="1" w:unhideWhenUsed="1"/>
-    <w:lsdException w:name="footnote reference" w:semiHidden="1" w:unhideWhenUsed="1"/>
-    <w:lsdException w:name="annotation reference" w:semiHidden="1" w:unhideWhenUsed="1"/>
-    <w:lsdException w:name="line number" w:semiHidden="1" w:unhideWhenUsed="1"/>
-    <w:lsdException w:name="page number" w:semiHidden="1" w:unhideWhenUsed="1"/>
-    <w:lsdException w:name="endnote reference" w:semiHidden="1" w:unhideWhenUsed="1"/>
-    <w:lsdException w:name="endnote text" w:semiHidden="1" w:unhideWhenUsed="1"/>
-    <w:lsdException w:name="table of authorities" w:semiHidden="1" w:unhideWhenUsed="1"/>
-    <w:lsdException w:name="macro" w:semiHidden="1" w:unhideWhenUsed="1"/>
-    <w:lsdException w:name="toa heading" w:semiHidden="1" w:unhideWhenUsed="1"/>
-    <w:lsdException w:name="List" w:semiHidden="1" w:unhideWhenUsed="1"/>
-    <w:lsdException w:name="List Bullet" w:semiHidden="1" w:unhideWhenUsed="1"/>
-    <w:lsdException w:name="List Number" w:semiHidden="1" w:unhideWhenUsed="1"/>
-    <w:lsdException w:name="List 2" w:semiHidden="1" w:unhideWhenUsed="1"/>
-    <w:lsdException w:name="List 3" w:semiHidden="1" w:unhideWhenUsed="1"/>
-    <w:lsdException w:name="List 4" w:semiHidden="1" w:unhideWhenUsed="1"/>
-    <w:lsdException w:name="List 5" w:semiHidden="1" w:unhideWhenUsed="1"/>
-    <w:lsdException w:name="List Bullet 2" w:semiHidden="1" w:unhideWhenUsed="1"/>
-    <w:lsdException w:name="List Bullet 3" w:semiHidden="1" w:unhideWhenUsed="1"/>
-    <w:lsdException w:name="List Bullet 4" w:semiHidden="1" w:unhideWhenUsed="1"/>
-    <w:lsdException w:name="List Bullet 5" w:semiHidden="1" w:unhideWhenUsed="1"/>
-    <w:lsdException w:name="List Number 2" w:semiHidden="1" w:unhideWhenUsed="1"/>
-    <w:lsdException w:name="List Number 3" w:semiHidden="1" w:unhideWhenUsed="1"/>
-    <w:lsdException w:name="List Number 4" w:semiHidden="1" w:unhideWhenUsed="1"/>
-    <w:lsdException w:name="List Number 5" w:semiHidden="1" w:unhideWhenUsed="1"/>
-    <w:lsdException w:name="Title" w:uiPriority="10" w:qFormat="1"/>
-    <w:lsdException w:name="Closing" w:semiHidden="1" w:unhideWhenUsed="1"/>
-    <w:lsdException w:name="Signature" w:semiHidden="1" w:unhideWhenUsed="1"/>
-    <w:lsdException w:name="Default Paragraph Font" w:semiHidden="1" w:uiPriority="1" w:unhideWhenUsed="1" w:qFormat="1"/>
-    <w:lsdException w:name="Body Text" w:semiHidden="1" w:unhideWhenUsed="1"/>
-    <w:lsdException w:name="Body Text Indent" w:semiHidden="1" w:unhideWhenUsed="1"/>
-    <w:lsdException w:name="List Continue" w:semiHidden="1" w:unhideWhenUsed="1"/>
-    <w:lsdException w:name="List Continue 2" w:semiHidden="1" w:unhideWhenUsed="1"/>
-    <w:lsdException w:name="List Continue 3" w:semiHidden="1" w:unhideWhenUsed="1"/>
-    <w:lsdException w:name="List Continue 4" w:semiHidden="1" w:unhideWhenUsed="1"/>
-    <w:lsdException w:name="List Continue 5" w:semiHidden="1" w:unhideWhenUsed="1"/>
-    <w:lsdException w:name="Message Header" w:semiHidden="1" w:unhideWhenUsed="1"/>
-    <w:lsdException w:name="Subtitle" w:uiPriority="11" w:qFormat="1"/>
-    <w:lsdException w:name="Salutation" w:semiHidden="1" w:unhideWhenUsed="1"/>
-    <w:lsdException w:name="Date" w:semiHidden="1" w:unhideWhenUsed="1"/>
-    <w:lsdException w:name="Body Text First Indent" w:semiHidden="1" w:unhideWhenUsed="1"/>
-    <w:lsdException w:name="Body Text First Indent 2" w:semiHidden="1" w:unhideWhenUsed="1"/>
-    <w:lsdException w:name="Note Heading" w:semiHidden="1" w:unhideWhenUsed="1"/>
-    <w:lsdException w:name="Body Text 2" w:semiHidden="1" w:unhideWhenUsed="1"/>
-    <w:lsdException w:name="Body Text 3" w:semiHidden="1" w:unhideWhenUsed="1"/>
-    <w:lsdException w:name="Body Text Indent 2" w:semiHidden="1" w:unhideWhenUsed="1"/>
-    <w:lsdException w:name="Body Text Indent 3" w:semiHidden="1" w:unhideWhenUsed="1"/>
-    <w:lsdException w:name="Block Text" w:semiHidden="1" w:unhideWhenUsed="1"/>
-    <w:lsdException w:name="Hyperlink" w:semiHidden="1" w:unhideWhenUsed="1" w:qFormat="1"/>
-    <w:lsdException w:name="FollowedHyperlink" w:semiHidden="1" w:unhideWhenUsed="1"/>
-    <w:lsdException w:name="Strong" w:uiPriority="22" w:qFormat="1"/>
-    <w:lsdException w:name="Emphasis" w:uiPriority="20" w:qFormat="1"/>
-    <w:lsdException w:name="Document Map" w:semiHidden="1" w:unhideWhenUsed="1"/>
-    <w:lsdException w:name="Plain Text" w:semiHidden="1" w:unhideWhenUsed="1"/>
-    <w:lsdException w:name="E-mail Signature" w:semiHidden="1" w:unhideWhenUsed="1"/>
-    <w:lsdException w:name="HTML Top of Form" w:semiHidden="1" w:unhideWhenUsed="1"/>
-    <w:lsdException w:name="HTML Bottom of Form" w:semiHidden="1" w:unhideWhenUsed="1"/>
-    <w:lsdException w:name="Normal (Web)" w:semiHidden="1" w:unhideWhenUsed="1"/>
-    <w:lsdException w:name="HTML Acronym" w:semiHidden="1" w:unhideWhenUsed="1"/>
-    <w:lsdException w:name="HTML Address" w:semiHidden="1" w:unhideWhenUsed="1"/>
-    <w:lsdException w:name="HTML Cite" w:semiHidden="1" w:unhideWhenUsed="1"/>
-    <w:lsdException w:name="HTML Code" w:semiHidden="1" w:unhideWhenUsed="1"/>
-    <w:lsdException w:name="HTML Definition" w:semiHidden="1" w:unhideWhenUsed="1"/>
-    <w:lsdException w:name="HTML Keyboard" w:semiHidden="1" w:unhideWhenUsed="1"/>
-    <w:lsdException w:name="HTML Preformatted" w:semiHidden="1" w:unhideWhenUsed="1"/>
-    <w:lsdException w:name="HTML Sample" w:semiHidden="1" w:unhideWhenUsed="1"/>
-    <w:lsdException w:name="HTML Typewriter" w:semiHidden="1" w:unhideWhenUsed="1"/>
-    <w:lsdException w:name="HTML Variable" w:semiHidden="1" w:unhideWhenUsed="1"/>
-    <w:lsdException w:name="Normal Table" w:semiHidden="1" w:unhideWhenUsed="1" w:qFormat="1"/>
-    <w:lsdException w:name="annotation subject" w:semiHidden="1" w:unhideWhenUsed="1"/>
-    <w:lsdException w:name="No List" w:semiHidden="1" w:unhideWhenUsed="1"/>
-    <w:lsdException w:name="Outline List 1" w:semiHidden="1" w:unhideWhenUsed="1"/>
-    <w:lsdException w:name="Outline List 2" w:semiHidden="1" w:unhideWhenUsed="1"/>
-    <w:lsdException w:name="Outline List 3" w:semiHidden="1" w:unhideWhenUsed="1"/>
-    <w:lsdException w:name="Table Simple 1" w:semiHidden="1" w:unhideWhenUsed="1"/>
-    <w:lsdException w:name="Table Simple 2" w:semiHidden="1" w:unhideWhenUsed="1"/>
-    <w:lsdException w:name="Table Simple 3" w:semiHidden="1" w:unhideWhenUsed="1"/>
-    <w:lsdException w:name="Table Classic 1" w:semiHidden="1" w:unhideWhenUsed="1"/>
-    <w:lsdException w:name="Table Classic 2" w:semiHidden="1" w:unhideWhenUsed="1"/>
-    <w:lsdException w:name="Table Classic 3" w:semiHidden="1" w:unhideWhenUsed="1"/>
-    <w:lsdException w:name="Table Classic 4" w:semiHidden="1" w:unhideWhenUsed="1"/>
-    <w:lsdException w:name="Table Colorful 1" w:semiHidden="1" w:unhideWhenUsed="1"/>
-    <w:lsdException w:name="Table Colorful 2" w:semiHidden="1" w:unhideWhenUsed="1"/>
-    <w:lsdException w:name="Table Colorful 3" w:semiHidden="1" w:unhideWhenUsed="1"/>
-    <w:lsdException w:name="Table Columns 1" w:semiHidden="1" w:unhideWhenUsed="1"/>
-    <w:lsdException w:name="Table Columns 2" w:semiHidden="1" w:unhideWhenUsed="1"/>
-    <w:lsdException w:name="Table Columns 3" w:semiHidden="1" w:unhideWhenUsed="1"/>
-    <w:lsdException w:name="Table Columns 4" w:semiHidden="1" w:unhideWhenUsed="1"/>
-    <w:lsdException w:name="Table Columns 5" w:semiHidden="1" w:unhideWhenUsed="1"/>
-    <w:lsdException w:name="Table Grid 1" w:semiHidden="1" w:unhideWhenUsed="1"/>
-    <w:lsdException w:name="Table Grid 2" w:semiHidden="1" w:unhideWhenUsed="1"/>
-    <w:lsdException w:name="Table Grid 3" w:semiHidden="1" w:unhideWhenUsed="1"/>
-    <w:lsdException w:name="Table Grid 4" w:semiHidden="1" w:unhideWhenUsed="1"/>
-    <w:lsdException w:name="Table Grid 5" w:semiHidden="1" w:unhideWhenUsed="1"/>
-    <w:lsdException w:name="Table Grid 6" w:semiHidden="1" w:unhideWhenUsed="1"/>
-    <w:lsdException w:name="Table Grid 7" w:semiHidden="1" w:unhideWhenUsed="1"/>
-    <w:lsdException w:name="Table Grid 8" w:semiHidden="1" w:unhideWhenUsed="1"/>
-    <w:lsdException w:name="Table List 1" w:semiHidden="1" w:unhideWhenUsed="1"/>
-    <w:lsdException w:name="Table List 2" w:semiHidden="1" w:unhideWhenUsed="1"/>
-    <w:lsdException w:name="Table List 3" w:semiHidden="1" w:unhideWhenUsed="1"/>
-    <w:lsdException w:name="Table List 4" w:semiHidden="1" w:unhideWhenUsed="1"/>
-    <w:lsdException w:name="Table List 5" w:semiHidden="1" w:unhideWhenUsed="1"/>
-    <w:lsdException w:name="Table List 6" w:semiHidden="1" w:unhideWhenUsed="1"/>
-    <w:lsdException w:name="Table List 7" w:semiHidden="1" w:unhideWhenUsed="1"/>
-    <w:lsdException w:name="Table List 8" w:semiHidden="1" w:unhideWhenUsed="1"/>
-    <w:lsdException w:name="Table 3D effects 1" w:semiHidden="1" w:unhideWhenUsed="1"/>
-    <w:lsdException w:name="Table 3D effects 2" w:semiHidden="1" w:unhideWhenUsed="1"/>
-    <w:lsdException w:name="Table 3D effects 3" w:semiHidden="1" w:unhideWhenUsed="1"/>
-    <w:lsdException w:name="Table Contemporary" w:semiHidden="1" w:unhideWhenUsed="1"/>
-    <w:lsdException w:name="Table Elegant" w:semiHidden="1" w:unhideWhenUsed="1"/>
-    <w:lsdException w:name="Table Professional" w:semiHidden="1" w:unhideWhenUsed="1"/>
-    <w:lsdException w:name="Table Subtle 1" w:semiHidden="1" w:unhideWhenUsed="1"/>
-    <w:lsdException w:name="Table Subtle 2" w:semiHidden="1" w:unhideWhenUsed="1"/>
-    <w:lsdException w:name="Table Web 1" w:semiHidden="1" w:unhideWhenUsed="1"/>
-    <w:lsdException w:name="Table Web 2" w:semiHidden="1" w:unhideWhenUsed="1"/>
-    <w:lsdException w:name="Table Web 3" w:semiHidden="1" w:unhideWhenUsed="1"/>
-    <w:lsdException w:name="Balloon Text" w:semiHidden="1" w:unhideWhenUsed="1"/>
-    <w:lsdException w:name="Table Grid" w:uiPriority="39"/>
-    <w:lsdException w:name="Table Theme" w:semiHidden="1" w:unhideWhenUsed="1"/>
-    <w:lsdException w:name="Placeholder Text" w:semiHidden="1"/>
-    <w:lsdException w:name="Light Shading" w:uiPriority="60"/>
-    <w:lsdException w:name="Light List" w:uiPriority="61"/>
-    <w:lsdException w:name="Light Grid" w:uiPriority="62"/>
-    <w:lsdException w:name="Medium Shading 1" w:uiPriority="63"/>
-    <w:lsdException w:name="Medium Shading 2" w:uiPriority="64"/>
-    <w:lsdException w:name="Medium List 1" w:uiPriority="65"/>
-    <w:lsdException w:name="Medium List 2" w:uiPriority="66"/>
-    <w:lsdException w:name="Medium Grid 1" w:uiPriority="67"/>
-    <w:lsdException w:name="Medium Grid 2" w:uiPriority="68"/>
-    <w:lsdException w:name="Medium Grid 3" w:uiPriority="69"/>
-    <w:lsdException w:name="Dark List" w:uiPriority="70"/>
-    <w:lsdException w:name="Colorful Shading" w:uiPriority="71"/>
-    <w:lsdException w:name="Colorful List" w:uiPriority="72"/>
-    <w:lsdException w:name="Colorful Grid" w:uiPriority="73"/>
-    <w:lsdException w:name="Light Shading Accent 1" w:uiPriority="60"/>
-    <w:lsdException w:name="Light List Accent 1" w:uiPriority="61"/>
-    <w:lsdException w:name="Light Grid Accent 1" w:uiPriority="62"/>
-    <w:lsdException w:name="Medium Shading 1 Accent 1" w:uiPriority="63"/>
-    <w:lsdException w:name="Medium Shading 2 Accent 1" w:uiPriority="64"/>
-    <w:lsdException w:name="Medium List 1 Accent 1" w:uiPriority="65"/>
-    <w:lsdException w:name="Revision" w:semiHidden="1"/>
-    <w:lsdException w:name="List Paragraph" w:uiPriority="34" w:qFormat="1"/>
-    <w:lsdException w:name="Medium List 2 Accent 1" w:uiPriority="66"/>
-    <w:lsdException w:name="Medium Grid 1 Accent 1" w:uiPriority="67"/>
-    <w:lsdException w:name="Medium Grid 2 Accent 1" w:uiPriority="68"/>
-    <w:lsdException w:name="Medium Grid 3 Accent 1" w:uiPriority="69"/>
-    <w:lsdException w:name="Dark List Accent 1" w:uiPriority="70"/>
-    <w:lsdException w:name="Colorful Shading Accent 1" w:uiPriority="71"/>
-    <w:lsdException w:name="Colorful List Accent 1" w:uiPriority="72"/>
-    <w:lsdException w:name="Colorful Grid Accent 1" w:uiPriority="73"/>
-    <w:lsdException w:name="Light Shading Accent 2" w:uiPriority="60"/>
-    <w:lsdException w:name="Light List Accent 2" w:uiPriority="61"/>
-    <w:lsdException w:name="Light Grid Accent 2" w:uiPriority="62"/>
-    <w:lsdException w:name="Medium Shading 1 Accent 2" w:uiPriority="63"/>
-    <w:lsdException w:name="Medium Shading 2 Accent 2" w:uiPriority="64"/>
-    <w:lsdException w:name="Medium List 1 Accent 2" w:uiPriority="65"/>
-    <w:lsdException w:name="Medium List 2 Accent 2" w:uiPriority="66"/>
-    <w:lsdException w:name="Medium Grid 1 Accent 2" w:uiPriority="67"/>
-    <w:lsdException w:name="Medium Grid 2 Accent 2" w:uiPriority="68"/>
-    <w:lsdException w:name="Medium Grid 3 Accent 2" w:uiPriority="69"/>
-    <w:lsdException w:name="Dark List Accent 2" w:uiPriority="70"/>
-    <w:lsdException w:name="Colorful Shading Accent 2" w:uiPriority="71"/>
-    <w:lsdException w:name="Colorful List Accent 2" w:uiPriority="72"/>
-    <w:lsdException w:name="Colorful Grid Accent 2" w:uiPriority="73"/>
-    <w:lsdException w:name="Light Shading Accent 3" w:uiPriority="60"/>
-    <w:lsdException w:name="Light List Accent 3" w:uiPriority="61"/>
-    <w:lsdException w:name="Light Grid Accent 3" w:uiPriority="62"/>
-    <w:lsdException w:name="Medium Shading 1 Accent 3" w:uiPriority="63"/>
-    <w:lsdException w:name="Medium Shading 2 Accent 3" w:uiPriority="64"/>
-    <w:lsdException w:name="Medium List 1 Accent 3" w:uiPriority="65"/>
-    <w:lsdException w:name="Medium List 2 Accent 3" w:uiPriority="66"/>
-    <w:lsdException w:name="Medium Grid 1 Accent 3" w:uiPriority="67"/>
-    <w:lsdException w:name="Medium Grid 2 Accent 3" w:uiPriority="68"/>
-    <w:lsdException w:name="Medium Grid 3 Accent 3" w:uiPriority="69"/>
-    <w:lsdException w:name="Dark List Accent 3" w:uiPriority="70"/>
-    <w:lsdException w:name="Colorful Shading Accent 3" w:uiPriority="71"/>
-    <w:lsdException w:name="Colorful List Accent 3" w:uiPriority="72"/>
-    <w:lsdException w:name="Colorful Grid Accent 3" w:uiPriority="73"/>
-    <w:lsdException w:name="Light Shading Accent 4" w:uiPriority="60"/>
-    <w:lsdException w:name="Light List Accent 4" w:uiPriority="61"/>
-    <w:lsdException w:name="Light Grid Accent 4" w:uiPriority="62"/>
-    <w:lsdException w:name="Medium Shading 1 Accent 4" w:uiPriority="63"/>
-    <w:lsdException w:name="Medium Shading 2 Accent 4" w:uiPriority="64"/>
-    <w:lsdException w:name="Medium List 1 Accent 4" w:uiPriority="65"/>
-    <w:lsdException w:name="Medium List 2 Accent 4" w:uiPriority="66"/>
-    <w:lsdException w:name="Medium Grid 1 Accent 4" w:uiPriority="67"/>
-    <w:lsdException w:name="Medium Grid 2 Accent 4" w:uiPriority="68"/>
-    <w:lsdException w:name="Medium Grid 3 Accent 4" w:uiPriority="69"/>
-    <w:lsdException w:name="Dark List Accent 4" w:uiPriority="70"/>
-    <w:lsdException w:name="Colorful Shading Accent 4" w:uiPriority="71"/>
-    <w:lsdException w:name="Colorful List Accent 4" w:uiPriority="72"/>
-    <w:lsdException w:name="Colorful Grid Accent 4" w:uiPriority="73"/>
-    <w:lsdException w:name="Light Shading Accent 5" w:uiPriority="60"/>
-    <w:lsdException w:name="Light List Accent 5" w:uiPriority="61"/>
-    <w:lsdException w:name="Light Grid Accent 5" w:uiPriority="62"/>
-    <w:lsdException w:name="Medium Shading 1 Accent 5" w:uiPriority="63"/>
-    <w:lsdException w:name="Medium Shading 2 Accent 5" w:uiPriority="64"/>
-    <w:lsdException w:name="Medium List 1 Accent 5" w:uiPriority="65"/>
-    <w:lsdException w:name="Medium List 2 Accent 5" w:uiPriority="66"/>
-    <w:lsdException w:name="Medium Grid 1 Accent 5" w:uiPriority="67"/>
-    <w:lsdException w:name="Medium Grid 2 Accent 5" w:uiPriority="68"/>
-    <w:lsdException w:name="Medium Grid 3 Accent 5" w:uiPriority="69"/>
-    <w:lsdException w:name="Dark List Accent 5" w:uiPriority="70"/>
-    <w:lsdException w:name="Colorful Shading Accent 5" w:uiPriority="71"/>
-    <w:lsdException w:name="Colorful List Accent 5" w:uiPriority="72"/>
-    <w:lsdException w:name="Colorful Grid Accent 5" w:uiPriority="73"/>
-    <w:lsdException w:name="Light Shading Accent 6" w:uiPriority="60"/>
-    <w:lsdException w:name="Light List Accent 6" w:uiPriority="61"/>
-    <w:lsdException w:name="Light Grid Accent 6" w:uiPriority="62"/>
-    <w:lsdException w:name="Medium Shading 1 Accent 6" w:uiPriority="63"/>
-    <w:lsdException w:name="Medium Shading 2 Accent 6" w:uiPriority="64"/>
-    <w:lsdException w:name="Medium List 1 Accent 6" w:uiPriority="65"/>
-    <w:lsdException w:name="Medium List 2 Accent 6" w:uiPriority="66"/>
-    <w:lsdException w:name="Medium Grid 1 Accent 6" w:uiPriority="67"/>
-    <w:lsdException w:name="Medium Grid 2 Accent 6" w:uiPriority="68"/>
-    <w:lsdException w:name="Medium Grid 3 Accent 6" w:uiPriority="69"/>
-    <w:lsdException w:name="Dark List Accent 6" w:uiPriority="70"/>
-    <w:lsdException w:name="Colorful Shading Accent 6" w:uiPriority="71"/>
-    <w:lsdException w:name="Colorful List Accent 6" w:uiPriority="72"/>
-    <w:lsdException w:name="Colorful Grid Accent 6" w:uiPriority="73"/>
-    <w:lsdException w:name="Subtle Emphasis" w:uiPriority="19" w:qFormat="1"/>
-    <w:lsdException w:name="Intense Emphasis" w:uiPriority="21" w:qFormat="1"/>
-    <w:lsdException w:name="Subtle Reference" w:uiPriority="31" w:qFormat="1"/>
-    <w:lsdException w:name="Intense Reference" w:uiPriority="32" w:qFormat="1"/>
-    <w:lsdException w:name="Book Title" w:uiPriority="33" w:qFormat="1"/>
-    <w:lsdException w:name="Bibliography" w:semiHidden="1" w:uiPriority="37" w:unhideWhenUsed="1"/>
-    <w:lsdException w:name="TOC Heading" w:semiHidden="1" w:uiPriority="39" w:unhideWhenUsed="1" w:qFormat="1"/>
-    <w:lsdException w:name="Plain Table 1" w:uiPriority="41"/>
-    <w:lsdException w:name="Plain Table 2" w:uiPriority="42"/>
-    <w:lsdException w:name="Plain Table 3" w:uiPriority="43"/>
-    <w:lsdException w:name="Plain Table 4" w:uiPriority="44"/>
-    <w:lsdException w:name="Plain Table 5" w:uiPriority="45"/>
-    <w:lsdException w:name="Grid Table Light" w:uiPriority="40"/>
-    <w:lsdException w:name="Grid Table 1 Light" w:uiPriority="46"/>
-    <w:lsdException w:name="Grid Table 2" w:uiPriority="47"/>
-    <w:lsdException w:name="Grid Table 3" w:uiPriority="48"/>
-    <w:lsdException w:name="Grid Table 4" w:uiPriority="49"/>
-    <w:lsdException w:name="Grid Table 5 Dark" w:uiPriority="50"/>
-    <w:lsdException w:name="Grid Table 6 Colorful" w:uiPriority="51"/>
-    <w:lsdException w:name="Grid Table 7 Colorful" w:uiPriority="52"/>
-    <w:lsdException w:name="Grid Table 1 Light Accent 1" w:uiPriority="46"/>
-    <w:lsdException w:name="Grid Table 2 Accent 1" w:uiPriority="47"/>
-    <w:lsdException w:name="Grid Table 3 Accent 1" w:uiPriority="48"/>
-    <w:lsdException w:name="Grid Table 4 Accent 1" w:uiPriority="49"/>
-    <w:lsdException w:name="Grid Table 5 Dark Accent 1" w:uiPriority="50"/>
-    <w:lsdException w:name="Grid Table 6 Colorful Accent 1" w:uiPriority="51"/>
-    <w:lsdException w:name="Grid Table 7 Colorful Accent 1" w:uiPriority="52"/>
-    <w:lsdException w:name="Grid Table 1 Light Accent 2" w:uiPriority="46"/>
-    <w:lsdException w:name="Grid Table 2 Accent 2" w:uiPriority="47"/>
-    <w:lsdException w:name="Grid Table 3 Accent 2" w:uiPriority="48"/>
-    <w:lsdException w:name="Grid Table 4 Accent 2" w:uiPriority="49"/>
-    <w:lsdException w:name="Grid Table 5 Dark Accent 2" w:uiPriority="50"/>
-    <w:lsdException w:name="Grid Table 6 Colorful Accent 2" w:uiPriority="51"/>
-    <w:lsdException w:name="Grid Table 7 Colorful Accent 2" w:uiPriority="52"/>
-    <w:lsdException w:name="Grid Table 1 Light Accent 3" w:uiPriority="46"/>
-    <w:lsdException w:name="Grid Table 2 Accent 3" w:uiPriority="47"/>
-    <w:lsdException w:name="Grid Table 3 Accent 3" w:uiPriority="48"/>
-    <w:lsdException w:name="Grid Table 4 Accent 3" w:uiPriority="49"/>
-    <w:lsdException w:name="Grid Table 5 Dark Accent 3" w:uiPriority="50"/>
-    <w:lsdException w:name="Grid Table 6 Colorful Accent 3" w:uiPriority="51"/>
-    <w:lsdException w:name="Grid Table 7 Colorful Accent 3" w:uiPriority="52"/>
-    <w:lsdException w:name="Grid Table 1 Light Accent 4" w:uiPriority="46"/>
-    <w:lsdException w:name="Grid Table 2 Accent 4" w:uiPriority="47"/>
-    <w:lsdException w:name="Grid Table 3 Accent 4" w:uiPriority="48"/>
-    <w:lsdException w:name="Grid Table 4 Accent 4" w:uiPriority="49"/>
-    <w:lsdException w:name="Grid Table 5 Dark Accent 4" w:uiPriority="50"/>
-    <w:lsdException w:name="Grid Table 6 Colorful Accent 4" w:uiPriority="51"/>
-    <w:lsdException w:name="Grid Table 7 Colorful Accent 4" w:uiPriority="52"/>
-    <w:lsdException w:name="Grid Table 1 Light Accent 5" w:uiPriority="46"/>
-    <w:lsdException w:name="Grid Table 2 Accent 5" w:uiPriority="47"/>
-    <w:lsdException w:name="Grid Table 3 Accent 5" w:uiPriority="48"/>
-    <w:lsdException w:name="Grid Table 4 Accent 5" w:uiPriority="49"/>
-    <w:lsdException w:name="Grid Table 5 Dark Accent 5" w:uiPriority="50"/>
-    <w:lsdException w:name="Grid Table 6 Colorful Accent 5" w:uiPriority="51"/>
-    <w:lsdException w:name="Grid Table 7 Colorful Accent 5" w:uiPriority="52"/>
-    <w:lsdException w:name="Grid Table 1 Light Accent 6" w:uiPriority="46"/>
-    <w:lsdException w:name="Grid Table 2 Accent 6" w:uiPriority="47"/>
-    <w:lsdException w:name="Grid Table 3 Accent 6" w:uiPriority="48"/>
-    <w:lsdException w:name="Grid Table 4 Accent 6" w:uiPriority="49"/>
-    <w:lsdException w:name="Grid Table 5 Dark Accent 6" w:uiPriority="50"/>
-    <w:lsdException w:name="Grid Table 6 Colorful Accent 6" w:uiPriority="51"/>
-    <w:lsdException w:name="Grid Table 7 Colorful Accent 6" w:uiPriority="52"/>
-    <w:lsdException w:name="List Table 1 Light" w:uiPriority="46"/>
-    <w:lsdException w:name="List Table 2" w:uiPriority="47"/>
-    <w:lsdException w:name="List Table 3" w:uiPriority="48"/>
-    <w:lsdException w:name="List Table 4" w:uiPriority="49"/>
-    <w:lsdException w:name="List Table 5 Dark" w:uiPriority="50"/>
-    <w:lsdException w:name="List Table 6 Colorful" w:uiPriority="51"/>
-    <w:lsdException w:name="List Table 7 Colorful" w:uiPriority="52"/>
-    <w:lsdException w:name="List Table 1 Light Accent 1" w:uiPriority="46"/>
-    <w:lsdException w:name="List Table 2 Accent 1" w:uiPriority="47"/>
-    <w:lsdException w:name="List Table 3 Accent 1" w:uiPriority="48"/>
-    <w:lsdException w:name="List Table 4 Accent 1" w:uiPriority="49"/>
-    <w:lsdException w:name="List Table 5 Dark Accent 1" w:uiPriority="50"/>
-    <w:lsdException w:name="List Table 6 Colorful Accent 1" w:uiPriority="51"/>
-    <w:lsdException w:name="List Table 7 Colorful Accent 1" w:uiPriority="52"/>
-    <w:lsdException w:name="List Table 1 Light Accent 2" w:uiPriority="46"/>
-    <w:lsdException w:name="List Table 2 Accent 2" w:uiPriority="47"/>
-    <w:lsdException w:name="List Table 3 Accent 2" w:uiPriority="48"/>
-    <w:lsdException w:name="List Table 4 Accent 2" w:uiPriority="49"/>
-    <w:lsdException w:name="List Table 5 Dark Accent 2" w:uiPriority="50"/>
-    <w:lsdException w:name="List Table 6 Colorful Accent 2" w:uiPriority="51"/>
-    <w:lsdException w:name="List Table 7 Colorful Accent 2" w:uiPriority="52"/>
-    <w:lsdException w:name="List Table 1 Light Accent 3" w:uiPriority="46"/>
-    <w:lsdException w:name="List Table 2 Accent 3" w:uiPriority="47"/>
-    <w:lsdException w:name="List Table 3 Accent 3" w:uiPriority="48"/>
-    <w:lsdException w:name="List Table 4 Accent 3" w:uiPriority="49"/>
-    <w:lsdException w:name="List Table 5 Dark Accent 3" w:uiPriority="50"/>
-    <w:lsdException w:name="List Table 6 Colorful Accent 3" w:uiPriority="51"/>
-    <w:lsdException w:name="List Table 7 Colorful Accent 3" w:uiPriority="52"/>
-    <w:lsdException w:name="List Table 1 Light Accent 4" w:uiPriority="46"/>
-    <w:lsdException w:name="List Table 2 Accent 4" w:uiPriority="47"/>
-    <w:lsdException w:name="List Table 3 Accent 4" w:uiPriority="48"/>
-    <w:lsdException w:name="List Table 4 Accent 4" w:uiPriority="49"/>
-    <w:lsdException w:name="List Table 5 Dark Accent 4" w:uiPriority="50"/>
-    <w:lsdException w:name="List Table 6 Colorful Accent 4" w:uiPriority="51"/>
-    <w:lsdException w:name="List Table 7 Colorful Accent 4" w:uiPriority="52"/>
-    <w:lsdException w:name="List Table 1 Light Accent 5" w:uiPriority="46"/>
-    <w:lsdException w:name="List Table 2 Accent 5" w:uiPriority="47"/>
-    <w:lsdException w:name="List Table 3 Accent 5" w:uiPriority="48"/>
-    <w:lsdException w:name="List Table 4 Accent 5" w:uiPriority="49"/>
-    <w:lsdException w:name="List Table 5 Dark Accent 5" w:uiPriority="50"/>
-    <w:lsdException w:name="List Table 6 Colorful Accent 5" w:uiPriority="51"/>
-    <w:lsdException w:name="List Table 7 Colorful Accent 5" w:uiPriority="52"/>
-    <w:lsdException w:name="List Table 1 Light Accent 6" w:uiPriority="46"/>
-    <w:lsdException w:name="List Table 2 Accent 6" w:uiPriority="47"/>
-    <w:lsdException w:name="List Table 3 Accent 6" w:uiPriority="48"/>
-    <w:lsdException w:name="List Table 4 Accent 6" w:uiPriority="49"/>
-    <w:lsdException w:name="List Table 5 Dark Accent 6" w:uiPriority="50"/>
-    <w:lsdException w:name="List Table 6 Colorful Accent 6" w:uiPriority="51"/>
-    <w:lsdException w:name="List Table 7 Colorful Accent 6" w:uiPriority="52"/>
-    <w:lsdException w:name="Mention" w:semiHidden="1" w:unhideWhenUsed="1"/>
-    <w:lsdException w:name="Smart Hyperlink" w:semiHidden="1" w:unhideWhenUsed="1"/>
-    <w:lsdException w:name="Hashtag" w:semiHidden="1" w:unhideWhenUsed="1"/>
-    <w:lsdException w:name="Unresolved Mention" w:semiHidden="1" w:unhideWhenUsed="1"/>
-    <w:lsdException w:name="Smart Link" w:semiHidden="1" w:unhideWhenUsed="1"/>
-    <w:lsdException w:name="Smart Link Error" w:semiHidden="1" w:unhideWhenUsed="1"/>
+  <w:latentStyles w:count="260" w:defQFormat="0" w:defUnhideWhenUsed="1" w:defSemiHidden="1" w:defUIPriority="99" w:defLockedState="0">
+    <w:lsdException w:qFormat="1" w:unhideWhenUsed="0" w:uiPriority="0" w:semiHidden="0" w:name="Normal"/>
+    <w:lsdException w:qFormat="1" w:unhideWhenUsed="0" w:uiPriority="9" w:semiHidden="0" w:name="heading 1"/>
+    <w:lsdException w:qFormat="1" w:uiPriority="9" w:name="heading 2"/>
+    <w:lsdException w:qFormat="1" w:uiPriority="9" w:name="heading 3"/>
+    <w:lsdException w:qFormat="1" w:uiPriority="9" w:name="heading 4"/>
+    <w:lsdException w:qFormat="1" w:uiPriority="9" w:name="heading 5"/>
+    <w:lsdException w:qFormat="1" w:uiPriority="9" w:name="heading 6"/>
+    <w:lsdException w:qFormat="1" w:uiPriority="9" w:name="heading 7"/>
+    <w:lsdException w:qFormat="1" w:uiPriority="9" w:name="heading 8"/>
+    <w:lsdException w:qFormat="1" w:uiPriority="9" w:name="heading 9"/>
+    <w:lsdException w:uiPriority="99" w:name="index 1"/>
+    <w:lsdException w:uiPriority="99" w:name="index 2"/>
+    <w:lsdException w:uiPriority="99" w:name="index 3"/>
+    <w:lsdException w:uiPriority="99" w:name="index 4"/>
+    <w:lsdException w:uiPriority="99" w:name="index 5"/>
+    <w:lsdException w:uiPriority="99" w:name="index 6"/>
+    <w:lsdException w:uiPriority="99" w:name="index 7"/>
+    <w:lsdException w:uiPriority="99" w:name="index 8"/>
+    <w:lsdException w:uiPriority="99" w:name="index 9"/>
+    <w:lsdException w:uiPriority="39" w:name="toc 1"/>
+    <w:lsdException w:uiPriority="39" w:name="toc 2"/>
+    <w:lsdException w:uiPriority="39" w:name="toc 3"/>
+    <w:lsdException w:uiPriority="39" w:name="toc 4"/>
+    <w:lsdException w:uiPriority="39" w:name="toc 5"/>
+    <w:lsdException w:uiPriority="39" w:name="toc 6"/>
+    <w:lsdException w:uiPriority="39" w:name="toc 7"/>
+    <w:lsdException w:uiPriority="39" w:name="toc 8"/>
+    <w:lsdException w:uiPriority="39" w:name="toc 9"/>
+    <w:lsdException w:uiPriority="99" w:name="Normal Indent"/>
+    <w:lsdException w:uiPriority="99" w:name="footnote text"/>
+    <w:lsdException w:uiPriority="99" w:name="annotation text"/>
+    <w:lsdException w:qFormat="1" w:uiPriority="99" w:semiHidden="0" w:name="header"/>
+    <w:lsdException w:qFormat="1" w:uiPriority="99" w:semiHidden="0" w:name="footer"/>
+    <w:lsdException w:uiPriority="99" w:name="index heading"/>
+    <w:lsdException w:qFormat="1" w:uiPriority="35" w:name="caption"/>
+    <w:lsdException w:uiPriority="99" w:name="table of figures"/>
+    <w:lsdException w:uiPriority="99" w:name="envelope address"/>
+    <w:lsdException w:uiPriority="99" w:name="envelope return"/>
+    <w:lsdException w:uiPriority="99" w:name="footnote reference"/>
+    <w:lsdException w:uiPriority="99" w:name="annotation reference"/>
+    <w:lsdException w:uiPriority="99" w:name="line number"/>
+    <w:lsdException w:uiPriority="99" w:name="page number"/>
+    <w:lsdException w:uiPriority="99" w:name="endnote reference"/>
+    <w:lsdException w:uiPriority="99" w:name="endnote text"/>
+    <w:lsdException w:uiPriority="99" w:name="table of authorities"/>
+    <w:lsdException w:uiPriority="99" w:name="macro"/>
+    <w:lsdException w:uiPriority="99" w:name="toa heading"/>
+    <w:lsdException w:uiPriority="99" w:name="List"/>
+    <w:lsdException w:uiPriority="99" w:name="List Bullet"/>
+    <w:lsdException w:uiPriority="99" w:name="List Number"/>
+    <w:lsdException w:uiPriority="99" w:name="List 2"/>
+    <w:lsdException w:uiPriority="99" w:name="List 3"/>
+    <w:lsdException w:uiPriority="99" w:name="List 4"/>
+    <w:lsdException w:uiPriority="99" w:name="List 5"/>
+    <w:lsdException w:uiPriority="99" w:name="List Bullet 2"/>
+    <w:lsdException w:uiPriority="99" w:name="List Bullet 3"/>
+    <w:lsdException w:uiPriority="99" w:name="List Bullet 4"/>
+    <w:lsdException w:uiPriority="99" w:name="List Bullet 5"/>
+    <w:lsdException w:uiPriority="99" w:name="List Number 2"/>
+    <w:lsdException w:uiPriority="99" w:name="List Number 3"/>
+    <w:lsdException w:uiPriority="99" w:name="List Number 4"/>
+    <w:lsdException w:uiPriority="99" w:name="List Number 5"/>
+    <w:lsdException w:qFormat="1" w:unhideWhenUsed="0" w:uiPriority="10" w:semiHidden="0" w:name="Title"/>
+    <w:lsdException w:uiPriority="99" w:name="Closing"/>
+    <w:lsdException w:uiPriority="99" w:name="Signature"/>
+    <w:lsdException w:qFormat="1" w:uiPriority="1" w:name="Default Paragraph Font"/>
+    <w:lsdException w:uiPriority="99" w:name="Body Text"/>
+    <w:lsdException w:uiPriority="99" w:name="Body Text Indent"/>
+    <w:lsdException w:uiPriority="99" w:name="List Continue"/>
+    <w:lsdException w:uiPriority="99" w:name="List Continue 2"/>
+    <w:lsdException w:uiPriority="99" w:name="List Continue 3"/>
+    <w:lsdException w:uiPriority="99" w:name="List Continue 4"/>
+    <w:lsdException w:uiPriority="99" w:name="List Continue 5"/>
+    <w:lsdException w:uiPriority="99" w:name="Message Header"/>
+    <w:lsdException w:qFormat="1" w:unhideWhenUsed="0" w:uiPriority="11" w:semiHidden="0" w:name="Subtitle"/>
+    <w:lsdException w:uiPriority="99" w:name="Salutation"/>
+    <w:lsdException w:uiPriority="99" w:name="Date"/>
+    <w:lsdException w:uiPriority="99" w:name="Body Text First Indent"/>
+    <w:lsdException w:uiPriority="99" w:name="Body Text First Indent 2"/>
+    <w:lsdException w:uiPriority="99" w:name="Note Heading"/>
+    <w:lsdException w:uiPriority="99" w:name="Body Text 2"/>
+    <w:lsdException w:uiPriority="99" w:name="Body Text 3"/>
+    <w:lsdException w:uiPriority="99" w:name="Body Text Indent 2"/>
+    <w:lsdException w:uiPriority="99" w:name="Body Text Indent 3"/>
+    <w:lsdException w:uiPriority="99" w:name="Block Text"/>
+    <w:lsdException w:qFormat="1" w:uiPriority="99" w:name="Hyperlink"/>
+    <w:lsdException w:uiPriority="99" w:name="FollowedHyperlink"/>
+    <w:lsdException w:qFormat="1" w:unhideWhenUsed="0" w:uiPriority="22" w:semiHidden="0" w:name="Strong"/>
+    <w:lsdException w:qFormat="1" w:unhideWhenUsed="0" w:uiPriority="20" w:semiHidden="0" w:name="Emphasis"/>
+    <w:lsdException w:uiPriority="99" w:name="Document Map"/>
+    <w:lsdException w:uiPriority="99" w:name="Plain Text"/>
+    <w:lsdException w:uiPriority="99" w:name="E-mail Signature"/>
+    <w:lsdException w:uiPriority="99" w:name="Normal (Web)"/>
+    <w:lsdException w:uiPriority="99" w:name="HTML Acronym"/>
+    <w:lsdException w:uiPriority="99" w:name="HTML Address"/>
+    <w:lsdException w:uiPriority="99" w:name="HTML Cite"/>
+    <w:lsdException w:uiPriority="99" w:name="HTML Code"/>
+    <w:lsdException w:uiPriority="99" w:name="HTML Definition"/>
+    <w:lsdException w:uiPriority="99" w:name="HTML Keyboard"/>
+    <w:lsdException w:uiPriority="99" w:name="HTML Preformatted"/>
+    <w:lsdException w:uiPriority="99" w:name="HTML Sample"/>
+    <w:lsdException w:uiPriority="99" w:name="HTML Typewriter"/>
+    <w:lsdException w:uiPriority="99" w:name="HTML Variable"/>
+    <w:lsdException w:uiPriority="99" w:name="Normal Table"/>
+    <w:lsdException w:uiPriority="99" w:name="annotation subject"/>
+    <w:lsdException w:uiPriority="99" w:name="Table Simple 1"/>
+    <w:lsdException w:uiPriority="99" w:name="Table Simple 2"/>
+    <w:lsdException w:uiPriority="99" w:name="Table Simple 3"/>
+    <w:lsdException w:uiPriority="99" w:name="Table Classic 1"/>
+    <w:lsdException w:uiPriority="99" w:name="Table Classic 2"/>
+    <w:lsdException w:uiPriority="99" w:name="Table Classic 3"/>
+    <w:lsdException w:uiPriority="99" w:name="Table Classic 4"/>
+    <w:lsdException w:uiPriority="99" w:name="Table Colorful 1"/>
+    <w:lsdException w:uiPriority="99" w:name="Table Colorful 2"/>
+    <w:lsdException w:uiPriority="99" w:name="Table Colorful 3"/>
+    <w:lsdException w:uiPriority="99" w:name="Table Columns 1"/>
+    <w:lsdException w:uiPriority="99" w:name="Table Columns 2"/>
+    <w:lsdException w:uiPriority="99" w:name="Table Columns 3"/>
+    <w:lsdException w:uiPriority="99" w:name="Table Columns 4"/>
+    <w:lsdException w:uiPriority="99" w:name="Table Columns 5"/>
+    <w:lsdException w:uiPriority="99" w:name="Table Grid 1"/>
+    <w:lsdException w:uiPriority="99" w:name="Table Grid 2"/>
+    <w:lsdException w:uiPriority="99" w:name="Table Grid 3"/>
+    <w:lsdException w:uiPriority="99" w:name="Table Grid 4"/>
+    <w:lsdException w:uiPriority="99" w:name="Table Grid 5"/>
+    <w:lsdException w:uiPriority="99" w:name="Table Grid 6"/>
+    <w:lsdException w:uiPriority="99" w:name="Table Grid 7"/>
+    <w:lsdException w:uiPriority="99" w:name="Table Grid 8"/>
+    <w:lsdException w:uiPriority="99" w:name="Table List 1"/>
+    <w:lsdException w:uiPriority="99" w:name="Table List 2"/>
+    <w:lsdException w:uiPriority="99" w:name="Table List 3"/>
+    <w:lsdException w:uiPriority="99" w:name="Table List 4"/>
+    <w:lsdException w:uiPriority="99" w:name="Table List 5"/>
+    <w:lsdException w:uiPriority="99" w:name="Table List 6"/>
+    <w:lsdException w:uiPriority="99" w:name="Table List 7"/>
+    <w:lsdException w:uiPriority="99" w:name="Table List 8"/>
+    <w:lsdException w:uiPriority="99" w:name="Table 3D effects 1"/>
+    <w:lsdException w:uiPriority="99" w:name="Table 3D effects 2"/>
+    <w:lsdException w:uiPriority="99" w:name="Table 3D effects 3"/>
+    <w:lsdException w:uiPriority="99" w:name="Table Contemporary"/>
+    <w:lsdException w:uiPriority="99" w:name="Table Elegant"/>
+    <w:lsdException w:uiPriority="99" w:name="Table Professional"/>
+    <w:lsdException w:uiPriority="99" w:name="Table Subtle 1"/>
+    <w:lsdException w:uiPriority="99" w:name="Table Subtle 2"/>
+    <w:lsdException w:uiPriority="99" w:name="Table Web 1"/>
+    <w:lsdException w:uiPriority="99" w:name="Table Web 2"/>
+    <w:lsdException w:uiPriority="99" w:name="Table Web 3"/>
+    <w:lsdException w:uiPriority="99" w:name="Balloon Text"/>
+    <w:lsdException w:unhideWhenUsed="0" w:uiPriority="39" w:semiHidden="0" w:name="Table Grid"/>
+    <w:lsdException w:uiPriority="99" w:name="Table Theme"/>
+    <w:lsdException w:unhideWhenUsed="0" w:uiPriority="60" w:semiHidden="0" w:name="Light Shading"/>
+    <w:lsdException w:unhideWhenUsed="0" w:uiPriority="61" w:semiHidden="0" w:name="Light List"/>
+    <w:lsdException w:unhideWhenUsed="0" w:uiPriority="62" w:semiHidden="0" w:name="Light Grid"/>
+    <w:lsdException w:unhideWhenUsed="0" w:uiPriority="63" w:semiHidden="0" w:name="Medium Shading 1"/>
+    <w:lsdException w:unhideWhenUsed="0" w:uiPriority="64" w:semiHidden="0" w:name="Medium Shading 2"/>
+    <w:lsdException w:unhideWhenUsed="0" w:uiPriority="65" w:semiHidden="0" w:name="Medium List 1"/>
+    <w:lsdException w:unhideWhenUsed="0" w:uiPriority="66" w:semiHidden="0" w:name="Medium List 2"/>
+    <w:lsdException w:unhideWhenUsed="0" w:uiPriority="67" w:semiHidden="0" w:name="Medium Grid 1"/>
+    <w:lsdException w:unhideWhenUsed="0" w:uiPriority="68" w:semiHidden="0" w:name="Medium Grid 2"/>
+    <w:lsdException w:unhideWhenUsed="0" w:uiPriority="69" w:semiHidden="0" w:name="Medium Grid 3"/>
+    <w:lsdException w:unhideWhenUsed="0" w:uiPriority="70" w:semiHidden="0" w:name="Dark List"/>
+    <w:lsdException w:unhideWhenUsed="0" w:uiPriority="71" w:semiHidden="0" w:name="Colorful Shading"/>
+    <w:lsdException w:unhideWhenUsed="0" w:uiPriority="72" w:semiHidden="0" w:name="Colorful List"/>
+    <w:lsdException w:unhideWhenUsed="0" w:uiPriority="73" w:semiHidden="0" w:name="Colorful Grid"/>
+    <w:lsdException w:unhideWhenUsed="0" w:uiPriority="60" w:semiHidden="0" w:name="Light Shading Accent 1"/>
+    <w:lsdException w:unhideWhenUsed="0" w:uiPriority="61" w:semiHidden="0" w:name="Light List Accent 1"/>
+    <w:lsdException w:unhideWhenUsed="0" w:uiPriority="62" w:semiHidden="0" w:name="Light Grid Accent 1"/>
+    <w:lsdException w:unhideWhenUsed="0" w:uiPriority="63" w:semiHidden="0" w:name="Medium Shading 1 Accent 1"/>
+    <w:lsdException w:unhideWhenUsed="0" w:uiPriority="64" w:semiHidden="0" w:name="Medium Shading 2 Accent 1"/>
+    <w:lsdException w:unhideWhenUsed="0" w:uiPriority="65" w:semiHidden="0" w:name="Medium List 1 Accent 1"/>
+    <w:lsdException w:qFormat="1" w:unhideWhenUsed="0" w:uiPriority="34" w:semiHidden="0" w:name="List Paragraph"/>
+    <w:lsdException w:unhideWhenUsed="0" w:uiPriority="66" w:semiHidden="0" w:name="Medium List 2 Accent 1"/>
+    <w:lsdException w:unhideWhenUsed="0" w:uiPriority="67" w:semiHidden="0" w:name="Medium Grid 1 Accent 1"/>
+    <w:lsdException w:unhideWhenUsed="0" w:uiPriority="68" w:semiHidden="0" w:name="Medium Grid 2 Accent 1"/>
+    <w:lsdException w:unhideWhenUsed="0" w:uiPriority="69" w:semiHidden="0" w:name="Medium Grid 3 Accent 1"/>
+    <w:lsdException w:unhideWhenUsed="0" w:uiPriority="70" w:semiHidden="0" w:name="Dark List Accent 1"/>
+    <w:lsdException w:unhideWhenUsed="0" w:uiPriority="71" w:semiHidden="0" w:name="Colorful Shading Accent 1"/>
+    <w:lsdException w:unhideWhenUsed="0" w:uiPriority="72" w:semiHidden="0" w:name="Colorful List Accent 1"/>
+    <w:lsdException w:unhideWhenUsed="0" w:uiPriority="73" w:semiHidden="0" w:name="Colorful Grid Accent 1"/>
+    <w:lsdException w:unhideWhenUsed="0" w:uiPriority="60" w:semiHidden="0" w:name="Light Shading Accent 2"/>
+    <w:lsdException w:unhideWhenUsed="0" w:uiPriority="61" w:semiHidden="0" w:name="Light List Accent 2"/>
+    <w:lsdException w:unhideWhenUsed="0" w:uiPriority="62" w:semiHidden="0" w:name="Light Grid Accent 2"/>
+    <w:lsdException w:unhideWhenUsed="0" w:uiPriority="63" w:semiHidden="0" w:name="Medium Shading 1 Accent 2"/>
+    <w:lsdException w:unhideWhenUsed="0" w:uiPriority="64" w:semiHidden="0" w:name="Medium Shading 2 Accent 2"/>
+    <w:lsdException w:unhideWhenUsed="0" w:uiPriority="65" w:semiHidden="0" w:name="Medium List 1 Accent 2"/>
+    <w:lsdException w:unhideWhenUsed="0" w:uiPriority="66" w:semiHidden="0" w:name="Medium List 2 Accent 2"/>
+    <w:lsdException w:unhideWhenUsed="0" w:uiPriority="67" w:semiHidden="0" w:name="Medium Grid 1 Accent 2"/>
+    <w:lsdException w:unhideWhenUsed="0" w:uiPriority="68" w:semiHidden="0" w:name="Medium Grid 2 Accent 2"/>
+    <w:lsdException w:unhideWhenUsed="0" w:uiPriority="69" w:semiHidden="0" w:name="Medium Grid 3 Accent 2"/>
+    <w:lsdException w:unhideWhenUsed="0" w:uiPriority="70" w:semiHidden="0" w:name="Dark List Accent 2"/>
+    <w:lsdException w:unhideWhenUsed="0" w:uiPriority="71" w:semiHidden="0" w:name="Colorful Shading Accent 2"/>
+    <w:lsdException w:unhideWhenUsed="0" w:uiPriority="72" w:semiHidden="0" w:name="Colorful List Accent 2"/>
+    <w:lsdException w:unhideWhenUsed="0" w:uiPriority="73" w:semiHidden="0" w:name="Colorful Grid Accent 2"/>
+    <w:lsdException w:unhideWhenUsed="0" w:uiPriority="60" w:semiHidden="0" w:name="Light Shading Accent 3"/>
+    <w:lsdException w:unhideWhenUsed="0" w:uiPriority="61" w:semiHidden="0" w:name="Light List Accent 3"/>
+    <w:lsdException w:unhideWhenUsed="0" w:uiPriority="62" w:semiHidden="0" w:name="Light Grid Accent 3"/>
+    <w:lsdException w:unhideWhenUsed="0" w:uiPriority="63" w:semiHidden="0" w:name="Medium Shading 1 Accent 3"/>
+    <w:lsdException w:unhideWhenUsed="0" w:uiPriority="64" w:semiHidden="0" w:name="Medium Shading 2 Accent 3"/>
+    <w:lsdException w:unhideWhenUsed="0" w:uiPriority="65" w:semiHidden="0" w:name="Medium List 1 Accent 3"/>
+    <w:lsdException w:unhideWhenUsed="0" w:uiPriority="66" w:semiHidden="0" w:name="Medium List 2 Accent 3"/>
+    <w:lsdException w:unhideWhenUsed="0" w:uiPriority="67" w:semiHidden="0" w:name="Medium Grid 1 Accent 3"/>
+    <w:lsdException w:unhideWhenUsed="0" w:uiPriority="68" w:semiHidden="0" w:name="Medium Grid 2 Accent 3"/>
+    <w:lsdException w:unhideWhenUsed="0" w:uiPriority="69" w:semiHidden="0" w:name="Medium Grid 3 Accent 3"/>
+    <w:lsdException w:unhideWhenUsed="0" w:uiPriority="70" w:semiHidden="0" w:name="Dark List Accent 3"/>
+    <w:lsdException w:unhideWhenUsed="0" w:uiPriority="71" w:semiHidden="0" w:name="Colorful Shading Accent 3"/>
+    <w:lsdException w:unhideWhenUsed="0" w:uiPriority="72" w:semiHidden="0" w:name="Colorful List Accent 3"/>
+    <w:lsdException w:unhideWhenUsed="0" w:uiPriority="73" w:semiHidden="0" w:name="Colorful Grid Accent 3"/>
+    <w:lsdException w:unhideWhenUsed="0" w:uiPriority="60" w:semiHidden="0" w:name="Light Shading Accent 4"/>
+    <w:lsdException w:unhideWhenUsed="0" w:uiPriority="61" w:semiHidden="0" w:name="Light List Accent 4"/>
+    <w:lsdException w:unhideWhenUsed="0" w:uiPriority="62" w:semiHidden="0" w:name="Light Grid Accent 4"/>
+    <w:lsdException w:unhideWhenUsed="0" w:uiPriority="63" w:semiHidden="0" w:name="Medium Shading 1 Accent 4"/>
+    <w:lsdException w:unhideWhenUsed="0" w:uiPriority="64" w:semiHidden="0" w:name="Medium Shading 2 Accent 4"/>
+    <w:lsdException w:unhideWhenUsed="0" w:uiPriority="65" w:semiHidden="0" w:name="Medium List 1 Accent 4"/>
+    <w:lsdException w:unhideWhenUsed="0" w:uiPriority="66" w:semiHidden="0" w:name="Medium List 2 Accent 4"/>
+    <w:lsdException w:unhideWhenUsed="0" w:uiPriority="67" w:semiHidden="0" w:name="Medium Grid 1 Accent 4"/>
+    <w:lsdException w:unhideWhenUsed="0" w:uiPriority="68" w:semiHidden="0" w:name="Medium Grid 2 Accent 4"/>
+    <w:lsdException w:unhideWhenUsed="0" w:uiPriority="69" w:semiHidden="0" w:name="Medium Grid 3 Accent 4"/>
+    <w:lsdException w:unhideWhenUsed="0" w:uiPriority="70" w:semiHidden="0" w:name="Dark List Accent 4"/>
+    <w:lsdException w:unhideWhenUsed="0" w:uiPriority="71" w:semiHidden="0" w:name="Colorful Shading Accent 4"/>
+    <w:lsdException w:unhideWhenUsed="0" w:uiPriority="72" w:semiHidden="0" w:name="Colorful List Accent 4"/>
+    <w:lsdException w:unhideWhenUsed="0" w:uiPriority="73" w:semiHidden="0" w:name="Colorful Grid Accent 4"/>
+    <w:lsdException w:unhideWhenUsed="0" w:uiPriority="60" w:semiHidden="0" w:name="Light Shading Accent 5"/>
+    <w:lsdException w:unhideWhenUsed="0" w:uiPriority="61" w:semiHidden="0" w:name="Light List Accent 5"/>
+    <w:lsdException w:unhideWhenUsed="0" w:uiPriority="62" w:semiHidden="0" w:name="Light Grid Accent 5"/>
+    <w:lsdException w:unhideWhenUsed="0" w:uiPriority="63" w:semiHidden="0" w:name="Medium Shading 1 Accent 5"/>
+    <w:lsdException w:unhideWhenUsed="0" w:uiPriority="64" w:semiHidden="0" w:name="Medium Shading 2 Accent 5"/>
+    <w:lsdException w:unhideWhenUsed="0" w:uiPriority="65" w:semiHidden="0" w:name="Medium List 1 Accent 5"/>
+    <w:lsdException w:unhideWhenUsed="0" w:uiPriority="66" w:semiHidden="0" w:name="Medium List 2 Accent 5"/>
+    <w:lsdException w:unhideWhenUsed="0" w:uiPriority="67" w:semiHidden="0" w:name="Medium Grid 1 Accent 5"/>
+    <w:lsdException w:unhideWhenUsed="0" w:uiPriority="68" w:semiHidden="0" w:name="Medium Grid 2 Accent 5"/>
+    <w:lsdException w:unhideWhenUsed="0" w:uiPriority="69" w:semiHidden="0" w:name="Medium Grid 3 Accent 5"/>
+    <w:lsdException w:unhideWhenUsed="0" w:uiPriority="70" w:semiHidden="0" w:name="Dark List Accent 5"/>
+    <w:lsdException w:unhideWhenUsed="0" w:uiPriority="71" w:semiHidden="0" w:name="Colorful Shading Accent 5"/>
+    <w:lsdException w:unhideWhenUsed="0" w:uiPriority="72" w:semiHidden="0" w:name="Colorful List Accent 5"/>
+    <w:lsdException w:unhideWhenUsed="0" w:uiPriority="73" w:semiHidden="0" w:name="Colorful Grid Accent 5"/>
+    <w:lsdException w:unhideWhenUsed="0" w:uiPriority="60" w:semiHidden="0" w:name="Light Shading Accent 6"/>
+    <w:lsdException w:unhideWhenUsed="0" w:uiPriority="61" w:semiHidden="0" w:name="Light List Accent 6"/>
+    <w:lsdException w:unhideWhenUsed="0" w:uiPriority="62" w:semiHidden="0" w:name="Light Grid Accent 6"/>
+    <w:lsdException w:unhideWhenUsed="0" w:uiPriority="63" w:semiHidden="0" w:name="Medium Shading 1 Accent 6"/>
+    <w:lsdException w:unhideWhenUsed="0" w:uiPriority="64" w:semiHidden="0" w:name="Medium Shading 2 Accent 6"/>
+    <w:lsdException w:unhideWhenUsed="0" w:uiPriority="65" w:semiHidden="0" w:name="Medium List 1 Accent 6"/>
+    <w:lsdException w:unhideWhenUsed="0" w:uiPriority="66" w:semiHidden="0" w:name="Medium List 2 Accent 6"/>
+    <w:lsdException w:unhideWhenUsed="0" w:uiPriority="67" w:semiHidden="0" w:name="Medium Grid 1 Accent 6"/>
+    <w:lsdException w:unhideWhenUsed="0" w:uiPriority="68" w:semiHidden="0" w:name="Medium Grid 2 Accent 6"/>
+    <w:lsdException w:unhideWhenUsed="0" w:uiPriority="69" w:semiHidden="0" w:name="Medium Grid 3 Accent 6"/>
+    <w:lsdException w:unhideWhenUsed="0" w:uiPriority="70" w:semiHidden="0" w:name="Dark List Accent 6"/>
+    <w:lsdException w:unhideWhenUsed="0" w:uiPriority="71" w:semiHidden="0" w:name="Colorful Shading Accent 6"/>
+    <w:lsdException w:unhideWhenUsed="0" w:uiPriority="72" w:semiHidden="0" w:name="Colorful List Accent 6"/>
+    <w:lsdException w:unhideWhenUsed="0" w:uiPriority="73" w:semiHidden="0" w:name="Colorful Grid Accent 6"/>
   </w:latentStyles>
-  <w:style w:type="paragraph" w:default="1" w:styleId="Normal">
+  <w:style w:type="paragraph" w:default="1" w:styleId="1">
     <w:name w:val="Normal"/>
     <w:qFormat/>
+    <w:uiPriority w:val="0"/>
     <w:pPr>
       <w:widowControl w:val="0"/>
       <w:jc w:val="both"/>
     </w:pPr>
     <w:rPr>
-      <w:rFonts w:asciiTheme="minorHAnsi" w:eastAsiaTheme="minorEastAsia" w:hAnsiTheme="minorHAnsi" w:cstheme="minorBidi"/>
+      <w:rFonts w:asciiTheme="minorHAnsi" w:hAnsiTheme="minorHAnsi" w:eastAsiaTheme="minorEastAsia" w:cstheme="minorBidi"/>
       <w:kern w:val="2"/>
       <w:sz w:val="21"/>
       <w:szCs w:val="22"/>
+      <w:lang w:val="en-US" w:eastAsia="zh-CN" w:bidi="ar-SA"/>
     </w:rPr>
   </w:style>
-  <w:style w:type="character" w:default="1" w:styleId="DefaultParagraphFont">
+  <w:style w:type="character" w:default="1" w:styleId="4">
     <w:name w:val="Default Paragraph Font"/>
-    <w:uiPriority w:val="1"/>
     <w:semiHidden/>
     <w:unhideWhenUsed/>
+    <w:qFormat/>
+    <w:uiPriority w:val="1"/>
   </w:style>
-  <w:style w:type="table" w:default="1" w:styleId="TableNormal">
+  <w:style w:type="table" w:default="1" w:styleId="6">
     <w:name w:val="Normal Table"/>
-    <w:uiPriority w:val="99"/>
     <w:semiHidden/>
     <w:unhideWhenUsed/>
+    <w:uiPriority w:val="99"/>
     <w:tblPr>
-      <w:tblInd w:w="0" w:type="dxa"/>
+      <w:tblLayout w:type="fixed"/>
       <w:tblCellMar>
         <w:top w:w="0" w:type="dxa"/>
         <w:left w:w="108" w:type="dxa"/>
@@ -1963,19 +1899,13 @@
       </w:tblCellMar>
     </w:tblPr>
   </w:style>
-  <w:style w:type="numbering" w:default="1" w:styleId="NoList">
-    <w:name w:val="No List"/>
-    <w:uiPriority w:val="99"/>
-    <w:semiHidden/>
-    <w:unhideWhenUsed/>
-  </w:style>
-  <w:style w:type="paragraph" w:styleId="Footer">
+  <w:style w:type="paragraph" w:styleId="2">
     <w:name w:val="footer"/>
-    <w:basedOn w:val="Normal"/>
-    <w:link w:val="FooterChar"/>
-    <w:uiPriority w:val="99"/>
+    <w:basedOn w:val="1"/>
+    <w:link w:val="9"/>
     <w:unhideWhenUsed/>
     <w:qFormat/>
+    <w:uiPriority w:val="99"/>
     <w:pPr>
       <w:tabs>
         <w:tab w:val="center" w:pos="4153"/>
@@ -1989,16 +1919,16 @@
       <w:szCs w:val="18"/>
     </w:rPr>
   </w:style>
-  <w:style w:type="paragraph" w:styleId="Header">
+  <w:style w:type="paragraph" w:styleId="3">
     <w:name w:val="header"/>
-    <w:basedOn w:val="Normal"/>
-    <w:link w:val="HeaderChar"/>
-    <w:uiPriority w:val="99"/>
+    <w:basedOn w:val="1"/>
+    <w:link w:val="8"/>
     <w:unhideWhenUsed/>
     <w:qFormat/>
+    <w:uiPriority w:val="99"/>
     <w:pPr>
       <w:pBdr>
-        <w:bottom w:val="single" w:sz="6" w:space="1" w:color="auto"/>
+        <w:bottom w:val="single" w:color="auto" w:sz="6" w:space="1"/>
       </w:pBdr>
       <w:tabs>
         <w:tab w:val="center" w:pos="4153"/>
@@ -2012,44 +1942,44 @@
       <w:szCs w:val="18"/>
     </w:rPr>
   </w:style>
-  <w:style w:type="character" w:styleId="Hyperlink">
+  <w:style w:type="character" w:styleId="5">
     <w:name w:val="Hyperlink"/>
-    <w:basedOn w:val="DefaultParagraphFont"/>
-    <w:uiPriority w:val="99"/>
+    <w:basedOn w:val="4"/>
     <w:semiHidden/>
     <w:unhideWhenUsed/>
     <w:qFormat/>
+    <w:uiPriority w:val="99"/>
     <w:rPr>
       <w:color w:val="0000FF"/>
       <w:u w:val="single"/>
     </w:rPr>
   </w:style>
-  <w:style w:type="paragraph" w:styleId="ListParagraph">
+  <w:style w:type="paragraph" w:styleId="7">
     <w:name w:val="List Paragraph"/>
-    <w:basedOn w:val="Normal"/>
+    <w:basedOn w:val="1"/>
+    <w:qFormat/>
     <w:uiPriority w:val="34"/>
-    <w:qFormat/>
     <w:pPr>
-      <w:ind w:firstLineChars="200" w:firstLine="420"/>
+      <w:ind w:firstLine="420" w:firstLineChars="200"/>
     </w:pPr>
   </w:style>
-  <w:style w:type="character" w:customStyle="1" w:styleId="HeaderChar">
+  <w:style w:type="character" w:customStyle="1" w:styleId="8">
     <w:name w:val="Header Char"/>
-    <w:basedOn w:val="DefaultParagraphFont"/>
-    <w:link w:val="Header"/>
+    <w:basedOn w:val="4"/>
+    <w:link w:val="3"/>
+    <w:qFormat/>
     <w:uiPriority w:val="99"/>
-    <w:qFormat/>
     <w:rPr>
       <w:sz w:val="18"/>
       <w:szCs w:val="18"/>
     </w:rPr>
   </w:style>
-  <w:style w:type="character" w:customStyle="1" w:styleId="FooterChar">
+  <w:style w:type="character" w:customStyle="1" w:styleId="9">
     <w:name w:val="Footer Char"/>
-    <w:basedOn w:val="DefaultParagraphFont"/>
-    <w:link w:val="Footer"/>
+    <w:basedOn w:val="4"/>
+    <w:link w:val="2"/>
+    <w:qFormat/>
     <w:uiPriority w:val="99"/>
-    <w:qFormat/>
     <w:rPr>
       <w:sz w:val="18"/>
       <w:szCs w:val="18"/>
@@ -2310,7 +2240,6 @@
     </a:fmtScheme>
   </a:themeElements>
   <a:objectDefaults/>
-  <a:extraClrSchemeLst/>
 </a:theme>
 </file>
 

</xml_diff>

<commit_message>
add salted hash code demo
</commit_message>
<xml_diff>
--- a/notes.docx
+++ b/notes.docx
@@ -18,7 +18,7 @@
     </w:p>
     <w:p>
       <w:pPr>
-        <w:pStyle w:val="7"/>
+        <w:pStyle w:val="8"/>
         <w:numPr>
           <w:ilvl w:val="0"/>
           <w:numId w:val="1"/>
@@ -38,7 +38,7 @@
     </w:p>
     <w:p>
       <w:pPr>
-        <w:pStyle w:val="7"/>
+        <w:pStyle w:val="8"/>
         <w:numPr>
           <w:ilvl w:val="0"/>
           <w:numId w:val="1"/>
@@ -61,7 +61,7 @@
     </w:p>
     <w:p>
       <w:pPr>
-        <w:pStyle w:val="7"/>
+        <w:pStyle w:val="8"/>
         <w:numPr>
           <w:ilvl w:val="0"/>
           <w:numId w:val="1"/>
@@ -75,7 +75,7 @@
     </w:p>
     <w:p>
       <w:pPr>
-        <w:pStyle w:val="7"/>
+        <w:pStyle w:val="8"/>
         <w:numPr>
           <w:ilvl w:val="0"/>
           <w:numId w:val="1"/>
@@ -107,7 +107,7 @@
     </w:p>
     <w:p>
       <w:pPr>
-        <w:pStyle w:val="7"/>
+        <w:pStyle w:val="8"/>
         <w:numPr>
           <w:ilvl w:val="0"/>
           <w:numId w:val="1"/>
@@ -121,7 +121,7 @@
     </w:p>
     <w:p>
       <w:pPr>
-        <w:pStyle w:val="7"/>
+        <w:pStyle w:val="8"/>
         <w:numPr>
           <w:ilvl w:val="0"/>
           <w:numId w:val="1"/>
@@ -135,7 +135,7 @@
     </w:p>
     <w:p>
       <w:pPr>
-        <w:pStyle w:val="7"/>
+        <w:pStyle w:val="8"/>
         <w:numPr>
           <w:ilvl w:val="0"/>
           <w:numId w:val="1"/>
@@ -158,7 +158,7 @@
     </w:p>
     <w:p>
       <w:pPr>
-        <w:pStyle w:val="7"/>
+        <w:pStyle w:val="8"/>
         <w:numPr>
           <w:ilvl w:val="0"/>
           <w:numId w:val="1"/>
@@ -172,7 +172,7 @@
     </w:p>
     <w:p>
       <w:pPr>
-        <w:pStyle w:val="7"/>
+        <w:pStyle w:val="8"/>
         <w:numPr>
           <w:ilvl w:val="0"/>
           <w:numId w:val="1"/>
@@ -186,7 +186,7 @@
     </w:p>
     <w:p>
       <w:pPr>
-        <w:pStyle w:val="7"/>
+        <w:pStyle w:val="8"/>
         <w:numPr>
           <w:ilvl w:val="0"/>
           <w:numId w:val="1"/>
@@ -200,7 +200,7 @@
     </w:p>
     <w:p>
       <w:pPr>
-        <w:pStyle w:val="7"/>
+        <w:pStyle w:val="8"/>
         <w:numPr>
           <w:ilvl w:val="0"/>
           <w:numId w:val="1"/>
@@ -214,7 +214,7 @@
     </w:p>
     <w:p>
       <w:pPr>
-        <w:pStyle w:val="7"/>
+        <w:pStyle w:val="8"/>
         <w:numPr>
           <w:ilvl w:val="0"/>
           <w:numId w:val="1"/>
@@ -237,7 +237,7 @@
     </w:p>
     <w:p>
       <w:pPr>
-        <w:pStyle w:val="7"/>
+        <w:pStyle w:val="8"/>
         <w:numPr>
           <w:ilvl w:val="0"/>
           <w:numId w:val="1"/>
@@ -260,7 +260,7 @@
     </w:p>
     <w:p>
       <w:pPr>
-        <w:pStyle w:val="7"/>
+        <w:pStyle w:val="8"/>
         <w:numPr>
           <w:ilvl w:val="0"/>
           <w:numId w:val="1"/>
@@ -280,7 +280,7 @@
     </w:p>
     <w:p>
       <w:pPr>
-        <w:pStyle w:val="7"/>
+        <w:pStyle w:val="8"/>
         <w:numPr>
           <w:ilvl w:val="0"/>
           <w:numId w:val="1"/>
@@ -303,7 +303,7 @@
     </w:p>
     <w:p>
       <w:pPr>
-        <w:pStyle w:val="7"/>
+        <w:pStyle w:val="8"/>
         <w:numPr>
           <w:ilvl w:val="0"/>
           <w:numId w:val="1"/>
@@ -335,7 +335,7 @@
     </w:p>
     <w:p>
       <w:pPr>
-        <w:pStyle w:val="7"/>
+        <w:pStyle w:val="8"/>
         <w:numPr>
           <w:ilvl w:val="0"/>
           <w:numId w:val="1"/>
@@ -349,7 +349,7 @@
     </w:p>
     <w:p>
       <w:pPr>
-        <w:pStyle w:val="7"/>
+        <w:pStyle w:val="8"/>
         <w:numPr>
           <w:ilvl w:val="0"/>
           <w:numId w:val="1"/>
@@ -369,7 +369,7 @@
     </w:p>
     <w:p>
       <w:pPr>
-        <w:pStyle w:val="7"/>
+        <w:pStyle w:val="8"/>
         <w:numPr>
           <w:ilvl w:val="0"/>
           <w:numId w:val="1"/>
@@ -383,7 +383,7 @@
     </w:p>
     <w:p>
       <w:pPr>
-        <w:pStyle w:val="7"/>
+        <w:pStyle w:val="8"/>
         <w:numPr>
           <w:ilvl w:val="0"/>
           <w:numId w:val="1"/>
@@ -397,7 +397,7 @@
     </w:p>
     <w:p>
       <w:pPr>
-        <w:pStyle w:val="7"/>
+        <w:pStyle w:val="8"/>
         <w:numPr>
           <w:ilvl w:val="0"/>
           <w:numId w:val="1"/>
@@ -411,7 +411,7 @@
     </w:p>
     <w:p>
       <w:pPr>
-        <w:pStyle w:val="7"/>
+        <w:pStyle w:val="8"/>
         <w:numPr>
           <w:ilvl w:val="0"/>
           <w:numId w:val="1"/>
@@ -425,7 +425,7 @@
     </w:p>
     <w:p>
       <w:pPr>
-        <w:pStyle w:val="7"/>
+        <w:pStyle w:val="8"/>
         <w:numPr>
           <w:ilvl w:val="0"/>
           <w:numId w:val="1"/>
@@ -439,7 +439,7 @@
     </w:p>
     <w:p>
       <w:pPr>
-        <w:pStyle w:val="7"/>
+        <w:pStyle w:val="8"/>
         <w:numPr>
           <w:ilvl w:val="0"/>
           <w:numId w:val="1"/>
@@ -453,7 +453,7 @@
     </w:p>
     <w:p>
       <w:pPr>
-        <w:pStyle w:val="7"/>
+        <w:pStyle w:val="8"/>
         <w:numPr>
           <w:ilvl w:val="0"/>
           <w:numId w:val="1"/>
@@ -467,7 +467,7 @@
     </w:p>
     <w:p>
       <w:pPr>
-        <w:pStyle w:val="7"/>
+        <w:pStyle w:val="8"/>
         <w:numPr>
           <w:ilvl w:val="0"/>
           <w:numId w:val="1"/>
@@ -481,7 +481,7 @@
     </w:p>
     <w:p>
       <w:pPr>
-        <w:pStyle w:val="7"/>
+        <w:pStyle w:val="8"/>
         <w:numPr>
           <w:ilvl w:val="0"/>
           <w:numId w:val="1"/>
@@ -495,7 +495,7 @@
     </w:p>
     <w:p>
       <w:pPr>
-        <w:pStyle w:val="7"/>
+        <w:pStyle w:val="8"/>
         <w:numPr>
           <w:ilvl w:val="0"/>
           <w:numId w:val="1"/>
@@ -509,7 +509,7 @@
     </w:p>
     <w:p>
       <w:pPr>
-        <w:pStyle w:val="7"/>
+        <w:pStyle w:val="8"/>
         <w:numPr>
           <w:ilvl w:val="0"/>
           <w:numId w:val="1"/>
@@ -532,7 +532,7 @@
     </w:p>
     <w:p>
       <w:pPr>
-        <w:pStyle w:val="7"/>
+        <w:pStyle w:val="8"/>
         <w:numPr>
           <w:ilvl w:val="0"/>
           <w:numId w:val="1"/>
@@ -546,7 +546,7 @@
     </w:p>
     <w:p>
       <w:pPr>
-        <w:pStyle w:val="7"/>
+        <w:pStyle w:val="8"/>
         <w:numPr>
           <w:ilvl w:val="0"/>
           <w:numId w:val="1"/>
@@ -560,7 +560,7 @@
     </w:p>
     <w:p>
       <w:pPr>
-        <w:pStyle w:val="7"/>
+        <w:pStyle w:val="8"/>
         <w:numPr>
           <w:ilvl w:val="0"/>
           <w:numId w:val="1"/>
@@ -574,7 +574,7 @@
     </w:p>
     <w:p>
       <w:pPr>
-        <w:pStyle w:val="7"/>
+        <w:pStyle w:val="8"/>
         <w:numPr>
           <w:ilvl w:val="0"/>
           <w:numId w:val="1"/>
@@ -597,7 +597,7 @@
     </w:p>
     <w:p>
       <w:pPr>
-        <w:pStyle w:val="7"/>
+        <w:pStyle w:val="8"/>
         <w:numPr>
           <w:ilvl w:val="0"/>
           <w:numId w:val="1"/>
@@ -611,7 +611,7 @@
     </w:p>
     <w:p>
       <w:pPr>
-        <w:pStyle w:val="7"/>
+        <w:pStyle w:val="8"/>
         <w:numPr>
           <w:ilvl w:val="0"/>
           <w:numId w:val="1"/>
@@ -625,7 +625,7 @@
     </w:p>
     <w:p>
       <w:pPr>
-        <w:pStyle w:val="7"/>
+        <w:pStyle w:val="8"/>
         <w:numPr>
           <w:ilvl w:val="0"/>
           <w:numId w:val="1"/>
@@ -639,7 +639,7 @@
     </w:p>
     <w:p>
       <w:pPr>
-        <w:pStyle w:val="7"/>
+        <w:pStyle w:val="8"/>
         <w:numPr>
           <w:ilvl w:val="0"/>
           <w:numId w:val="1"/>
@@ -671,7 +671,7 @@
     </w:p>
     <w:p>
       <w:pPr>
-        <w:pStyle w:val="7"/>
+        <w:pStyle w:val="8"/>
         <w:numPr>
           <w:ilvl w:val="0"/>
           <w:numId w:val="1"/>
@@ -685,7 +685,7 @@
     </w:p>
     <w:p>
       <w:pPr>
-        <w:pStyle w:val="7"/>
+        <w:pStyle w:val="8"/>
         <w:numPr>
           <w:ilvl w:val="0"/>
           <w:numId w:val="1"/>
@@ -699,7 +699,7 @@
     </w:p>
     <w:p>
       <w:pPr>
-        <w:pStyle w:val="7"/>
+        <w:pStyle w:val="8"/>
         <w:numPr>
           <w:ilvl w:val="0"/>
           <w:numId w:val="1"/>
@@ -713,7 +713,7 @@
     </w:p>
     <w:p>
       <w:pPr>
-        <w:pStyle w:val="7"/>
+        <w:pStyle w:val="8"/>
         <w:numPr>
           <w:ilvl w:val="0"/>
           <w:numId w:val="1"/>
@@ -727,7 +727,7 @@
     </w:p>
     <w:p>
       <w:pPr>
-        <w:pStyle w:val="7"/>
+        <w:pStyle w:val="8"/>
         <w:numPr>
           <w:ilvl w:val="0"/>
           <w:numId w:val="1"/>
@@ -741,7 +741,7 @@
     </w:p>
     <w:p>
       <w:pPr>
-        <w:pStyle w:val="7"/>
+        <w:pStyle w:val="8"/>
         <w:numPr>
           <w:ilvl w:val="0"/>
           <w:numId w:val="1"/>
@@ -755,7 +755,7 @@
     </w:p>
     <w:p>
       <w:pPr>
-        <w:pStyle w:val="7"/>
+        <w:pStyle w:val="8"/>
         <w:numPr>
           <w:ilvl w:val="0"/>
           <w:numId w:val="1"/>
@@ -769,7 +769,7 @@
     </w:p>
     <w:p>
       <w:pPr>
-        <w:pStyle w:val="7"/>
+        <w:pStyle w:val="8"/>
         <w:numPr>
           <w:ilvl w:val="0"/>
           <w:numId w:val="1"/>
@@ -783,7 +783,7 @@
     </w:p>
     <w:p>
       <w:pPr>
-        <w:pStyle w:val="7"/>
+        <w:pStyle w:val="8"/>
         <w:numPr>
           <w:ilvl w:val="0"/>
           <w:numId w:val="1"/>
@@ -797,7 +797,7 @@
     </w:p>
     <w:p>
       <w:pPr>
-        <w:pStyle w:val="7"/>
+        <w:pStyle w:val="8"/>
         <w:numPr>
           <w:ilvl w:val="0"/>
           <w:numId w:val="1"/>
@@ -811,7 +811,7 @@
     </w:p>
     <w:p>
       <w:pPr>
-        <w:pStyle w:val="7"/>
+        <w:pStyle w:val="8"/>
         <w:spacing w:line="360" w:lineRule="auto"/>
         <w:ind w:firstLine="0" w:firstLineChars="0"/>
       </w:pPr>
@@ -821,7 +821,7 @@
     </w:p>
     <w:p>
       <w:pPr>
-        <w:pStyle w:val="7"/>
+        <w:pStyle w:val="8"/>
         <w:spacing w:line="360" w:lineRule="auto"/>
         <w:ind w:firstLine="0" w:firstLineChars="0"/>
       </w:pPr>
@@ -831,7 +831,7 @@
     </w:p>
     <w:p>
       <w:pPr>
-        <w:pStyle w:val="7"/>
+        <w:pStyle w:val="8"/>
         <w:spacing w:line="360" w:lineRule="auto"/>
         <w:ind w:firstLine="0" w:firstLineChars="0"/>
       </w:pPr>
@@ -841,7 +841,7 @@
     </w:p>
     <w:p>
       <w:pPr>
-        <w:pStyle w:val="7"/>
+        <w:pStyle w:val="8"/>
         <w:spacing w:line="360" w:lineRule="auto"/>
         <w:ind w:firstLine="0" w:firstLineChars="0"/>
       </w:pPr>
@@ -851,7 +851,7 @@
     </w:p>
     <w:p>
       <w:pPr>
-        <w:pStyle w:val="7"/>
+        <w:pStyle w:val="8"/>
         <w:spacing w:line="360" w:lineRule="auto"/>
         <w:ind w:firstLine="0" w:firstLineChars="0"/>
       </w:pPr>
@@ -861,7 +861,7 @@
     </w:p>
     <w:p>
       <w:pPr>
-        <w:pStyle w:val="7"/>
+        <w:pStyle w:val="8"/>
         <w:spacing w:line="360" w:lineRule="auto"/>
         <w:ind w:firstLine="0" w:firstLineChars="0"/>
       </w:pPr>
@@ -871,14 +871,14 @@
     </w:p>
     <w:p>
       <w:pPr>
-        <w:pStyle w:val="7"/>
+        <w:pStyle w:val="8"/>
         <w:spacing w:line="360" w:lineRule="auto"/>
         <w:ind w:firstLine="0" w:firstLineChars="0"/>
       </w:pPr>
     </w:p>
     <w:p>
       <w:pPr>
-        <w:pStyle w:val="7"/>
+        <w:pStyle w:val="8"/>
         <w:numPr>
           <w:ilvl w:val="0"/>
           <w:numId w:val="1"/>
@@ -892,7 +892,7 @@
     </w:p>
     <w:p>
       <w:pPr>
-        <w:pStyle w:val="7"/>
+        <w:pStyle w:val="8"/>
         <w:numPr>
           <w:ilvl w:val="0"/>
           <w:numId w:val="1"/>
@@ -906,7 +906,7 @@
     </w:p>
     <w:p>
       <w:pPr>
-        <w:pStyle w:val="7"/>
+        <w:pStyle w:val="8"/>
         <w:numPr>
           <w:ilvl w:val="0"/>
           <w:numId w:val="1"/>
@@ -920,7 +920,7 @@
     </w:p>
     <w:p>
       <w:pPr>
-        <w:pStyle w:val="7"/>
+        <w:pStyle w:val="8"/>
         <w:numPr>
           <w:ilvl w:val="0"/>
           <w:numId w:val="1"/>
@@ -952,7 +952,7 @@
     </w:p>
     <w:p>
       <w:pPr>
-        <w:pStyle w:val="7"/>
+        <w:pStyle w:val="8"/>
         <w:numPr>
           <w:ilvl w:val="0"/>
           <w:numId w:val="1"/>
@@ -966,7 +966,7 @@
     </w:p>
     <w:p>
       <w:pPr>
-        <w:pStyle w:val="7"/>
+        <w:pStyle w:val="8"/>
         <w:numPr>
           <w:ilvl w:val="0"/>
           <w:numId w:val="1"/>
@@ -980,7 +980,7 @@
     </w:p>
     <w:p>
       <w:pPr>
-        <w:pStyle w:val="7"/>
+        <w:pStyle w:val="8"/>
         <w:numPr>
           <w:ilvl w:val="0"/>
           <w:numId w:val="1"/>
@@ -994,7 +994,7 @@
     </w:p>
     <w:p>
       <w:pPr>
-        <w:pStyle w:val="7"/>
+        <w:pStyle w:val="8"/>
         <w:numPr>
           <w:ilvl w:val="0"/>
           <w:numId w:val="1"/>
@@ -1008,7 +1008,7 @@
     </w:p>
     <w:p>
       <w:pPr>
-        <w:pStyle w:val="7"/>
+        <w:pStyle w:val="8"/>
         <w:numPr>
           <w:ilvl w:val="0"/>
           <w:numId w:val="1"/>
@@ -1022,7 +1022,7 @@
     </w:p>
     <w:p>
       <w:pPr>
-        <w:pStyle w:val="7"/>
+        <w:pStyle w:val="8"/>
         <w:numPr>
           <w:ilvl w:val="0"/>
           <w:numId w:val="1"/>
@@ -1036,7 +1036,7 @@
     </w:p>
     <w:p>
       <w:pPr>
-        <w:pStyle w:val="7"/>
+        <w:pStyle w:val="8"/>
         <w:numPr>
           <w:ilvl w:val="0"/>
           <w:numId w:val="1"/>
@@ -1068,7 +1068,7 @@
     </w:p>
     <w:p>
       <w:pPr>
-        <w:pStyle w:val="7"/>
+        <w:pStyle w:val="8"/>
         <w:numPr>
           <w:ilvl w:val="0"/>
           <w:numId w:val="1"/>
@@ -1082,7 +1082,7 @@
     </w:p>
     <w:p>
       <w:pPr>
-        <w:pStyle w:val="7"/>
+        <w:pStyle w:val="8"/>
         <w:numPr>
           <w:ilvl w:val="0"/>
           <w:numId w:val="1"/>
@@ -1096,7 +1096,7 @@
     </w:p>
     <w:p>
       <w:pPr>
-        <w:pStyle w:val="7"/>
+        <w:pStyle w:val="8"/>
         <w:numPr>
           <w:ilvl w:val="0"/>
           <w:numId w:val="1"/>
@@ -1110,7 +1110,7 @@
     </w:p>
     <w:p>
       <w:pPr>
-        <w:pStyle w:val="7"/>
+        <w:pStyle w:val="8"/>
         <w:numPr>
           <w:ilvl w:val="0"/>
           <w:numId w:val="1"/>
@@ -1124,7 +1124,7 @@
     </w:p>
     <w:p>
       <w:pPr>
-        <w:pStyle w:val="7"/>
+        <w:pStyle w:val="8"/>
         <w:numPr>
           <w:ilvl w:val="0"/>
           <w:numId w:val="1"/>
@@ -1138,7 +1138,7 @@
     </w:p>
     <w:p>
       <w:pPr>
-        <w:pStyle w:val="7"/>
+        <w:pStyle w:val="8"/>
         <w:numPr>
           <w:ilvl w:val="0"/>
           <w:numId w:val="1"/>
@@ -1152,7 +1152,7 @@
     </w:p>
     <w:p>
       <w:pPr>
-        <w:pStyle w:val="7"/>
+        <w:pStyle w:val="8"/>
         <w:numPr>
           <w:ilvl w:val="0"/>
           <w:numId w:val="1"/>
@@ -1166,7 +1166,7 @@
     </w:p>
     <w:p>
       <w:pPr>
-        <w:pStyle w:val="7"/>
+        <w:pStyle w:val="8"/>
         <w:numPr>
           <w:ilvl w:val="0"/>
           <w:numId w:val="1"/>
@@ -1180,7 +1180,7 @@
     </w:p>
     <w:p>
       <w:pPr>
-        <w:pStyle w:val="7"/>
+        <w:pStyle w:val="8"/>
         <w:spacing w:line="360" w:lineRule="auto"/>
         <w:ind w:firstLineChars="0"/>
       </w:pPr>
@@ -1190,7 +1190,7 @@
     </w:p>
     <w:p>
       <w:pPr>
-        <w:pStyle w:val="7"/>
+        <w:pStyle w:val="8"/>
         <w:spacing w:line="360" w:lineRule="auto"/>
         <w:ind w:firstLineChars="0"/>
       </w:pPr>
@@ -1200,7 +1200,7 @@
     </w:p>
     <w:p>
       <w:pPr>
-        <w:pStyle w:val="7"/>
+        <w:pStyle w:val="8"/>
         <w:spacing w:line="360" w:lineRule="auto"/>
         <w:ind w:left="420" w:firstLineChars="0"/>
       </w:pPr>
@@ -1210,7 +1210,7 @@
     </w:p>
     <w:p>
       <w:pPr>
-        <w:pStyle w:val="7"/>
+        <w:pStyle w:val="8"/>
         <w:spacing w:line="360" w:lineRule="auto"/>
         <w:ind w:firstLineChars="0"/>
       </w:pPr>
@@ -1220,7 +1220,7 @@
     </w:p>
     <w:p>
       <w:pPr>
-        <w:pStyle w:val="7"/>
+        <w:pStyle w:val="8"/>
         <w:numPr>
           <w:ilvl w:val="0"/>
           <w:numId w:val="1"/>
@@ -1237,7 +1237,7 @@
     </w:p>
     <w:p>
       <w:pPr>
-        <w:pStyle w:val="7"/>
+        <w:pStyle w:val="8"/>
         <w:numPr>
           <w:ilvl w:val="0"/>
           <w:numId w:val="1"/>
@@ -1254,7 +1254,7 @@
     </w:p>
     <w:p>
       <w:pPr>
-        <w:pStyle w:val="7"/>
+        <w:pStyle w:val="8"/>
         <w:numPr>
           <w:ilvl w:val="0"/>
           <w:numId w:val="1"/>
@@ -1271,7 +1271,7 @@
     </w:p>
     <w:p>
       <w:pPr>
-        <w:pStyle w:val="7"/>
+        <w:pStyle w:val="8"/>
         <w:numPr>
           <w:ilvl w:val="0"/>
           <w:numId w:val="1"/>
@@ -1285,7 +1285,7 @@
     </w:p>
     <w:p>
       <w:pPr>
-        <w:pStyle w:val="7"/>
+        <w:pStyle w:val="8"/>
         <w:numPr>
           <w:ilvl w:val="0"/>
           <w:numId w:val="1"/>
@@ -1305,7 +1305,7 @@
     </w:p>
     <w:p>
       <w:pPr>
-        <w:pStyle w:val="7"/>
+        <w:pStyle w:val="8"/>
         <w:spacing w:line="360" w:lineRule="auto"/>
         <w:ind w:left="360" w:firstLine="0" w:firstLineChars="0"/>
       </w:pPr>
@@ -1315,7 +1315,7 @@
     </w:p>
     <w:p>
       <w:pPr>
-        <w:pStyle w:val="7"/>
+        <w:pStyle w:val="8"/>
         <w:spacing w:line="360" w:lineRule="auto"/>
         <w:ind w:left="360" w:firstLine="0" w:firstLineChars="0"/>
       </w:pPr>
@@ -1331,7 +1331,7 @@
     </w:p>
     <w:p>
       <w:pPr>
-        <w:pStyle w:val="7"/>
+        <w:pStyle w:val="8"/>
         <w:spacing w:line="360" w:lineRule="auto"/>
         <w:ind w:firstLine="0" w:firstLineChars="0"/>
       </w:pPr>
@@ -1344,7 +1344,7 @@
     </w:p>
     <w:p>
       <w:pPr>
-        <w:pStyle w:val="7"/>
+        <w:pStyle w:val="8"/>
         <w:spacing w:line="360" w:lineRule="auto"/>
         <w:ind w:left="360" w:firstLine="0" w:firstLineChars="0"/>
       </w:pPr>
@@ -1363,7 +1363,7 @@
     </w:p>
     <w:p>
       <w:pPr>
-        <w:pStyle w:val="7"/>
+        <w:pStyle w:val="8"/>
         <w:numPr>
           <w:ilvl w:val="0"/>
           <w:numId w:val="1"/>
@@ -1377,7 +1377,7 @@
     </w:p>
     <w:p>
       <w:pPr>
-        <w:pStyle w:val="7"/>
+        <w:pStyle w:val="8"/>
         <w:numPr>
           <w:ilvl w:val="0"/>
           <w:numId w:val="1"/>
@@ -1394,7 +1394,7 @@
     </w:p>
     <w:p>
       <w:pPr>
-        <w:pStyle w:val="7"/>
+        <w:pStyle w:val="8"/>
         <w:spacing w:line="360" w:lineRule="auto"/>
         <w:ind w:left="360" w:firstLine="0" w:firstLineChars="0"/>
       </w:pPr>
@@ -1404,42 +1404,42 @@
     </w:p>
     <w:p>
       <w:pPr>
-        <w:pStyle w:val="7"/>
+        <w:pStyle w:val="8"/>
         <w:spacing w:line="360" w:lineRule="auto"/>
         <w:ind w:firstLine="0" w:firstLineChars="0"/>
       </w:pPr>
     </w:p>
     <w:p>
       <w:pPr>
-        <w:pStyle w:val="7"/>
+        <w:pStyle w:val="8"/>
         <w:spacing w:line="360" w:lineRule="auto"/>
         <w:ind w:firstLine="0" w:firstLineChars="0"/>
       </w:pPr>
     </w:p>
     <w:p>
       <w:pPr>
-        <w:pStyle w:val="7"/>
+        <w:pStyle w:val="8"/>
         <w:spacing w:line="360" w:lineRule="auto"/>
         <w:ind w:firstLine="0" w:firstLineChars="0"/>
       </w:pPr>
     </w:p>
     <w:p>
       <w:pPr>
-        <w:pStyle w:val="7"/>
+        <w:pStyle w:val="8"/>
         <w:spacing w:line="360" w:lineRule="auto"/>
         <w:ind w:firstLine="0" w:firstLineChars="0"/>
       </w:pPr>
     </w:p>
     <w:p>
       <w:pPr>
-        <w:pStyle w:val="7"/>
+        <w:pStyle w:val="8"/>
         <w:spacing w:line="360" w:lineRule="auto"/>
         <w:ind w:firstLine="0" w:firstLineChars="0"/>
       </w:pPr>
     </w:p>
     <w:p>
       <w:pPr>
-        <w:pStyle w:val="7"/>
+        <w:pStyle w:val="8"/>
         <w:spacing w:line="360" w:lineRule="auto"/>
         <w:ind w:firstLine="0" w:firstLineChars="0"/>
         <w:jc w:val="center"/>
@@ -1458,7 +1458,7 @@
     </w:p>
     <w:p>
       <w:pPr>
-        <w:pStyle w:val="7"/>
+        <w:pStyle w:val="8"/>
         <w:spacing w:line="360" w:lineRule="auto"/>
         <w:ind w:firstLine="0" w:firstLineChars="0"/>
         <w:rPr>
@@ -1476,7 +1476,7 @@
     </w:p>
     <w:p>
       <w:pPr>
-        <w:pStyle w:val="7"/>
+        <w:pStyle w:val="8"/>
         <w:spacing w:line="360" w:lineRule="auto"/>
         <w:ind w:firstLine="0" w:firstLineChars="0"/>
         <w:rPr>
@@ -1494,7 +1494,7 @@
     </w:p>
     <w:p>
       <w:pPr>
-        <w:pStyle w:val="7"/>
+        <w:pStyle w:val="8"/>
         <w:spacing w:line="360" w:lineRule="auto"/>
         <w:ind w:firstLine="0" w:firstLineChars="0"/>
         <w:rPr>
@@ -1536,7 +1536,7 @@
       </w:r>
       <w:r>
         <w:rPr>
-          <w:rStyle w:val="5"/>
+          <w:rStyle w:val="6"/>
           <w:rFonts w:ascii="SimSun" w:hAnsi="SimSun" w:eastAsia="SimSun" w:cs="SimSun"/>
           <w:sz w:val="24"/>
           <w:szCs w:val="24"/>
@@ -1554,7 +1554,7 @@
     </w:p>
     <w:p>
       <w:pPr>
-        <w:pStyle w:val="7"/>
+        <w:pStyle w:val="8"/>
         <w:spacing w:line="360" w:lineRule="auto"/>
         <w:ind w:firstLine="0" w:firstLineChars="0"/>
         <w:rPr>
@@ -1566,25 +1566,2021 @@
     </w:p>
     <w:p>
       <w:pPr>
-        <w:pStyle w:val="7"/>
+        <w:pStyle w:val="8"/>
         <w:spacing w:line="360" w:lineRule="auto"/>
         <w:ind w:firstLine="0" w:firstLineChars="0"/>
+        <w:rPr>
+          <w:rFonts w:ascii="SimSun" w:hAnsi="SimSun" w:eastAsia="SimSun" w:cs="SimSun"/>
+          <w:sz w:val="24"/>
+          <w:szCs w:val="24"/>
+        </w:rPr>
+      </w:pPr>
+      <w:r>
         <w:rPr>
           <w:rFonts w:hint="default" w:ascii="SimSun" w:hAnsi="SimSun" w:eastAsia="SimSun" w:cs="SimSun"/>
           <w:sz w:val="24"/>
           <w:szCs w:val="24"/>
           <w:lang w:val="en-US"/>
         </w:rPr>
-      </w:pPr>
-      <w:r>
+        <w:t xml:space="preserve">In Practics, database should have 3 cloumns: username, hashedpassword, salt </w:t>
+      </w:r>
+    </w:p>
+    <w:p>
+      <w:pPr>
+        <w:pStyle w:val="4"/>
+        <w:keepNext w:val="0"/>
+        <w:keepLines w:val="0"/>
+        <w:widowControl/>
+        <w:suppressLineNumbers w:val="0"/>
+        <w:pBdr>
+          <w:top w:val="none" w:color="auto" w:sz="0" w:space="0"/>
+          <w:left w:val="none" w:color="auto" w:sz="0" w:space="0"/>
+          <w:bottom w:val="none" w:color="auto" w:sz="0" w:space="0"/>
+          <w:right w:val="none" w:color="auto" w:sz="0" w:space="0"/>
+        </w:pBdr>
+        <w:shd w:val="clear" w:fill="EFF0F1"/>
+        <w:spacing w:before="0" w:beforeAutospacing="0" w:after="210" w:afterAutospacing="0"/>
+        <w:ind w:left="0" w:right="0" w:firstLine="0"/>
+        <w:jc w:val="left"/>
+        <w:textAlignment w:val="baseline"/>
+        <w:rPr>
+          <w:rFonts w:hint="default" w:ascii="Consolas" w:hAnsi="Consolas" w:eastAsia="Consolas" w:cs="Consolas"/>
+          <w:i w:val="0"/>
+          <w:caps w:val="0"/>
+          <w:color w:val="303336"/>
+          <w:spacing w:val="0"/>
+          <w:sz w:val="15"/>
+          <w:szCs w:val="15"/>
+          <w:bdr w:val="none" w:color="auto" w:sz="0" w:space="0"/>
+          <w:shd w:val="clear" w:fill="EFF0F1"/>
+          <w:vertAlign w:val="baseline"/>
+        </w:rPr>
+      </w:pPr>
+      <w:r>
+        <w:rPr>
+          <w:rFonts w:hint="default" w:ascii="Consolas" w:hAnsi="Consolas" w:eastAsia="Consolas" w:cs="Consolas"/>
+          <w:i w:val="0"/>
+          <w:caps w:val="0"/>
+          <w:color w:val="101094"/>
+          <w:spacing w:val="0"/>
+          <w:sz w:val="15"/>
+          <w:szCs w:val="15"/>
+          <w:bdr w:val="none" w:color="auto" w:sz="0" w:space="0"/>
+          <w:shd w:val="clear" w:fill="EFF0F1"/>
+          <w:vertAlign w:val="baseline"/>
+        </w:rPr>
+        <w:t>public</w:t>
+      </w:r>
+      <w:r>
+        <w:rPr>
+          <w:rFonts w:hint="default" w:ascii="Consolas" w:hAnsi="Consolas" w:eastAsia="Consolas" w:cs="Consolas"/>
+          <w:i w:val="0"/>
+          <w:caps w:val="0"/>
+          <w:color w:val="303336"/>
+          <w:spacing w:val="0"/>
+          <w:sz w:val="15"/>
+          <w:szCs w:val="15"/>
+          <w:bdr w:val="none" w:color="auto" w:sz="0" w:space="0"/>
+          <w:shd w:val="clear" w:fill="EFF0F1"/>
+          <w:vertAlign w:val="baseline"/>
+        </w:rPr>
+        <w:t xml:space="preserve"> </w:t>
+      </w:r>
+      <w:r>
+        <w:rPr>
+          <w:rFonts w:hint="default" w:ascii="Consolas" w:hAnsi="Consolas" w:eastAsia="Consolas" w:cs="Consolas"/>
+          <w:i w:val="0"/>
+          <w:caps w:val="0"/>
+          <w:color w:val="101094"/>
+          <w:spacing w:val="0"/>
+          <w:sz w:val="15"/>
+          <w:szCs w:val="15"/>
+          <w:bdr w:val="none" w:color="auto" w:sz="0" w:space="0"/>
+          <w:shd w:val="clear" w:fill="EFF0F1"/>
+          <w:vertAlign w:val="baseline"/>
+        </w:rPr>
+        <w:t>static</w:t>
+      </w:r>
+      <w:r>
+        <w:rPr>
+          <w:rFonts w:hint="default" w:ascii="Consolas" w:hAnsi="Consolas" w:eastAsia="Consolas" w:cs="Consolas"/>
+          <w:i w:val="0"/>
+          <w:caps w:val="0"/>
+          <w:color w:val="303336"/>
+          <w:spacing w:val="0"/>
+          <w:sz w:val="15"/>
+          <w:szCs w:val="15"/>
+          <w:bdr w:val="none" w:color="auto" w:sz="0" w:space="0"/>
+          <w:shd w:val="clear" w:fill="EFF0F1"/>
+          <w:vertAlign w:val="baseline"/>
+        </w:rPr>
+        <w:t xml:space="preserve"> </w:t>
+      </w:r>
+      <w:r>
+        <w:rPr>
+          <w:rFonts w:hint="default" w:ascii="Consolas" w:hAnsi="Consolas" w:eastAsia="Consolas" w:cs="Consolas"/>
+          <w:i w:val="0"/>
+          <w:caps w:val="0"/>
+          <w:color w:val="101094"/>
+          <w:spacing w:val="0"/>
+          <w:sz w:val="15"/>
+          <w:szCs w:val="15"/>
+          <w:bdr w:val="none" w:color="auto" w:sz="0" w:space="0"/>
+          <w:shd w:val="clear" w:fill="EFF0F1"/>
+          <w:vertAlign w:val="baseline"/>
+        </w:rPr>
+        <w:t>bool</w:t>
+      </w:r>
+      <w:r>
+        <w:rPr>
+          <w:rFonts w:hint="default" w:ascii="Consolas" w:hAnsi="Consolas" w:eastAsia="Consolas" w:cs="Consolas"/>
+          <w:i w:val="0"/>
+          <w:caps w:val="0"/>
+          <w:color w:val="303336"/>
+          <w:spacing w:val="0"/>
+          <w:sz w:val="15"/>
+          <w:szCs w:val="15"/>
+          <w:bdr w:val="none" w:color="auto" w:sz="0" w:space="0"/>
+          <w:shd w:val="clear" w:fill="EFF0F1"/>
+          <w:vertAlign w:val="baseline"/>
+        </w:rPr>
+        <w:t xml:space="preserve"> </w:t>
+      </w:r>
+      <w:r>
+        <w:rPr>
+          <w:rFonts w:hint="default" w:ascii="Consolas" w:hAnsi="Consolas" w:eastAsia="Consolas" w:cs="Consolas"/>
+          <w:i w:val="0"/>
+          <w:caps w:val="0"/>
+          <w:color w:val="2B91AF"/>
+          <w:spacing w:val="0"/>
+          <w:sz w:val="15"/>
+          <w:szCs w:val="15"/>
+          <w:bdr w:val="none" w:color="auto" w:sz="0" w:space="0"/>
+          <w:shd w:val="clear" w:fill="EFF0F1"/>
+          <w:vertAlign w:val="baseline"/>
+        </w:rPr>
+        <w:t>VerifyPassword</w:t>
+      </w:r>
+      <w:r>
+        <w:rPr>
+          <w:rFonts w:hint="default" w:ascii="Consolas" w:hAnsi="Consolas" w:eastAsia="Consolas" w:cs="Consolas"/>
+          <w:i w:val="0"/>
+          <w:caps w:val="0"/>
+          <w:color w:val="303336"/>
+          <w:spacing w:val="0"/>
+          <w:sz w:val="15"/>
+          <w:szCs w:val="15"/>
+          <w:bdr w:val="none" w:color="auto" w:sz="0" w:space="0"/>
+          <w:shd w:val="clear" w:fill="EFF0F1"/>
+          <w:vertAlign w:val="baseline"/>
+        </w:rPr>
+        <w:t>(</w:t>
+      </w:r>
+      <w:r>
+        <w:rPr>
+          <w:rFonts w:hint="default" w:ascii="Consolas" w:hAnsi="Consolas" w:eastAsia="Consolas" w:cs="Consolas"/>
+          <w:i w:val="0"/>
+          <w:caps w:val="0"/>
+          <w:color w:val="101094"/>
+          <w:spacing w:val="0"/>
+          <w:sz w:val="15"/>
+          <w:szCs w:val="15"/>
+          <w:bdr w:val="none" w:color="auto" w:sz="0" w:space="0"/>
+          <w:shd w:val="clear" w:fill="EFF0F1"/>
+          <w:vertAlign w:val="baseline"/>
+        </w:rPr>
+        <w:t>string</w:t>
+      </w:r>
+      <w:r>
+        <w:rPr>
+          <w:rFonts w:hint="default" w:ascii="Consolas" w:hAnsi="Consolas" w:eastAsia="Consolas" w:cs="Consolas"/>
+          <w:i w:val="0"/>
+          <w:caps w:val="0"/>
+          <w:color w:val="303336"/>
+          <w:spacing w:val="0"/>
+          <w:sz w:val="15"/>
+          <w:szCs w:val="15"/>
+          <w:bdr w:val="none" w:color="auto" w:sz="0" w:space="0"/>
+          <w:shd w:val="clear" w:fill="EFF0F1"/>
+          <w:vertAlign w:val="baseline"/>
+        </w:rPr>
+        <w:t xml:space="preserve"> enteredPassword, </w:t>
+      </w:r>
+      <w:r>
+        <w:rPr>
+          <w:rFonts w:hint="default" w:ascii="Consolas" w:hAnsi="Consolas" w:eastAsia="Consolas" w:cs="Consolas"/>
+          <w:i w:val="0"/>
+          <w:caps w:val="0"/>
+          <w:color w:val="101094"/>
+          <w:spacing w:val="0"/>
+          <w:sz w:val="15"/>
+          <w:szCs w:val="15"/>
+          <w:bdr w:val="none" w:color="auto" w:sz="0" w:space="0"/>
+          <w:shd w:val="clear" w:fill="EFF0F1"/>
+          <w:vertAlign w:val="baseline"/>
+        </w:rPr>
+        <w:t>string</w:t>
+      </w:r>
+      <w:r>
+        <w:rPr>
+          <w:rFonts w:hint="default" w:ascii="Consolas" w:hAnsi="Consolas" w:eastAsia="Consolas" w:cs="Consolas"/>
+          <w:i w:val="0"/>
+          <w:caps w:val="0"/>
+          <w:color w:val="303336"/>
+          <w:spacing w:val="0"/>
+          <w:sz w:val="15"/>
+          <w:szCs w:val="15"/>
+          <w:bdr w:val="none" w:color="auto" w:sz="0" w:space="0"/>
+          <w:shd w:val="clear" w:fill="EFF0F1"/>
+          <w:vertAlign w:val="baseline"/>
+        </w:rPr>
+        <w:t xml:space="preserve"> storedHash, </w:t>
+      </w:r>
+      <w:r>
+        <w:rPr>
+          <w:rFonts w:hint="default" w:ascii="Consolas" w:hAnsi="Consolas" w:eastAsia="Consolas" w:cs="Consolas"/>
+          <w:i w:val="0"/>
+          <w:caps w:val="0"/>
+          <w:color w:val="101094"/>
+          <w:spacing w:val="0"/>
+          <w:sz w:val="15"/>
+          <w:szCs w:val="15"/>
+          <w:bdr w:val="none" w:color="auto" w:sz="0" w:space="0"/>
+          <w:shd w:val="clear" w:fill="EFF0F1"/>
+          <w:vertAlign w:val="baseline"/>
+        </w:rPr>
+        <w:t>string</w:t>
+      </w:r>
+      <w:r>
+        <w:rPr>
+          <w:rFonts w:hint="default" w:ascii="Consolas" w:hAnsi="Consolas" w:eastAsia="Consolas" w:cs="Consolas"/>
+          <w:i w:val="0"/>
+          <w:caps w:val="0"/>
+          <w:color w:val="303336"/>
+          <w:spacing w:val="0"/>
+          <w:sz w:val="15"/>
+          <w:szCs w:val="15"/>
+          <w:bdr w:val="none" w:color="auto" w:sz="0" w:space="0"/>
+          <w:shd w:val="clear" w:fill="EFF0F1"/>
+          <w:vertAlign w:val="baseline"/>
+        </w:rPr>
+        <w:t xml:space="preserve"> storedSalt){</w:t>
+      </w:r>
+    </w:p>
+    <w:p>
+      <w:pPr>
+        <w:pStyle w:val="4"/>
+        <w:keepNext w:val="0"/>
+        <w:keepLines w:val="0"/>
+        <w:widowControl/>
+        <w:suppressLineNumbers w:val="0"/>
+        <w:pBdr>
+          <w:top w:val="none" w:color="auto" w:sz="0" w:space="0"/>
+          <w:left w:val="none" w:color="auto" w:sz="0" w:space="0"/>
+          <w:bottom w:val="none" w:color="auto" w:sz="0" w:space="0"/>
+          <w:right w:val="none" w:color="auto" w:sz="0" w:space="0"/>
+        </w:pBdr>
+        <w:shd w:val="clear" w:fill="EFF0F1"/>
+        <w:spacing w:before="0" w:beforeAutospacing="0" w:after="210" w:afterAutospacing="0"/>
+        <w:ind w:left="0" w:right="0" w:firstLine="0"/>
+        <w:jc w:val="left"/>
+        <w:textAlignment w:val="baseline"/>
+        <w:rPr>
+          <w:rFonts w:hint="default" w:ascii="Consolas" w:hAnsi="Consolas" w:eastAsia="Consolas" w:cs="Consolas"/>
+          <w:i w:val="0"/>
+          <w:caps w:val="0"/>
+          <w:color w:val="303336"/>
+          <w:spacing w:val="0"/>
+          <w:sz w:val="15"/>
+          <w:szCs w:val="15"/>
+          <w:bdr w:val="none" w:color="auto" w:sz="0" w:space="0"/>
+          <w:shd w:val="clear" w:fill="EFF0F1"/>
+          <w:vertAlign w:val="baseline"/>
+        </w:rPr>
+      </w:pPr>
+      <w:r>
+        <w:rPr>
+          <w:rFonts w:hint="default" w:ascii="Consolas" w:hAnsi="Consolas" w:eastAsia="Consolas" w:cs="Consolas"/>
+          <w:i w:val="0"/>
+          <w:caps w:val="0"/>
+          <w:color w:val="303336"/>
+          <w:spacing w:val="0"/>
+          <w:sz w:val="15"/>
+          <w:szCs w:val="15"/>
+          <w:bdr w:val="none" w:color="auto" w:sz="0" w:space="0"/>
+          <w:shd w:val="clear" w:fill="EFF0F1"/>
+          <w:vertAlign w:val="baseline"/>
+        </w:rPr>
+        <w:t xml:space="preserve">    </w:t>
+      </w:r>
+      <w:r>
+        <w:rPr>
+          <w:rFonts w:hint="default" w:ascii="Consolas" w:hAnsi="Consolas" w:eastAsia="Consolas" w:cs="Consolas"/>
+          <w:i w:val="0"/>
+          <w:caps w:val="0"/>
+          <w:color w:val="101094"/>
+          <w:spacing w:val="0"/>
+          <w:sz w:val="15"/>
+          <w:szCs w:val="15"/>
+          <w:bdr w:val="none" w:color="auto" w:sz="0" w:space="0"/>
+          <w:shd w:val="clear" w:fill="EFF0F1"/>
+          <w:vertAlign w:val="baseline"/>
+        </w:rPr>
+        <w:t>var</w:t>
+      </w:r>
+      <w:r>
+        <w:rPr>
+          <w:rFonts w:hint="default" w:ascii="Consolas" w:hAnsi="Consolas" w:eastAsia="Consolas" w:cs="Consolas"/>
+          <w:i w:val="0"/>
+          <w:caps w:val="0"/>
+          <w:color w:val="303336"/>
+          <w:spacing w:val="0"/>
+          <w:sz w:val="15"/>
+          <w:szCs w:val="15"/>
+          <w:bdr w:val="none" w:color="auto" w:sz="0" w:space="0"/>
+          <w:shd w:val="clear" w:fill="EFF0F1"/>
+          <w:vertAlign w:val="baseline"/>
+        </w:rPr>
+        <w:t xml:space="preserve"> saltBytes = </w:t>
+      </w:r>
+      <w:r>
+        <w:rPr>
+          <w:rFonts w:hint="default" w:ascii="Consolas" w:hAnsi="Consolas" w:eastAsia="Consolas" w:cs="Consolas"/>
+          <w:i w:val="0"/>
+          <w:caps w:val="0"/>
+          <w:color w:val="2B91AF"/>
+          <w:spacing w:val="0"/>
+          <w:sz w:val="15"/>
+          <w:szCs w:val="15"/>
+          <w:bdr w:val="none" w:color="auto" w:sz="0" w:space="0"/>
+          <w:shd w:val="clear" w:fill="EFF0F1"/>
+          <w:vertAlign w:val="baseline"/>
+        </w:rPr>
+        <w:t>Convert</w:t>
+      </w:r>
+      <w:r>
+        <w:rPr>
+          <w:rFonts w:hint="default" w:ascii="Consolas" w:hAnsi="Consolas" w:eastAsia="Consolas" w:cs="Consolas"/>
+          <w:i w:val="0"/>
+          <w:caps w:val="0"/>
+          <w:color w:val="303336"/>
+          <w:spacing w:val="0"/>
+          <w:sz w:val="15"/>
+          <w:szCs w:val="15"/>
+          <w:bdr w:val="none" w:color="auto" w:sz="0" w:space="0"/>
+          <w:shd w:val="clear" w:fill="EFF0F1"/>
+          <w:vertAlign w:val="baseline"/>
+        </w:rPr>
+        <w:t>.</w:t>
+      </w:r>
+      <w:r>
+        <w:rPr>
+          <w:rFonts w:hint="default" w:ascii="Consolas" w:hAnsi="Consolas" w:eastAsia="Consolas" w:cs="Consolas"/>
+          <w:i w:val="0"/>
+          <w:caps w:val="0"/>
+          <w:color w:val="2B91AF"/>
+          <w:spacing w:val="0"/>
+          <w:sz w:val="15"/>
+          <w:szCs w:val="15"/>
+          <w:bdr w:val="none" w:color="auto" w:sz="0" w:space="0"/>
+          <w:shd w:val="clear" w:fill="EFF0F1"/>
+          <w:vertAlign w:val="baseline"/>
+        </w:rPr>
+        <w:t>FromBase64String</w:t>
+      </w:r>
+      <w:r>
+        <w:rPr>
+          <w:rFonts w:hint="default" w:ascii="Consolas" w:hAnsi="Consolas" w:eastAsia="Consolas" w:cs="Consolas"/>
+          <w:i w:val="0"/>
+          <w:caps w:val="0"/>
+          <w:color w:val="303336"/>
+          <w:spacing w:val="0"/>
+          <w:sz w:val="15"/>
+          <w:szCs w:val="15"/>
+          <w:bdr w:val="none" w:color="auto" w:sz="0" w:space="0"/>
+          <w:shd w:val="clear" w:fill="EFF0F1"/>
+          <w:vertAlign w:val="baseline"/>
+        </w:rPr>
+        <w:t>(storedSalt);</w:t>
+      </w:r>
+    </w:p>
+    <w:p>
+      <w:pPr>
+        <w:pStyle w:val="4"/>
+        <w:keepNext w:val="0"/>
+        <w:keepLines w:val="0"/>
+        <w:widowControl/>
+        <w:suppressLineNumbers w:val="0"/>
+        <w:pBdr>
+          <w:top w:val="none" w:color="auto" w:sz="0" w:space="0"/>
+          <w:left w:val="none" w:color="auto" w:sz="0" w:space="0"/>
+          <w:bottom w:val="none" w:color="auto" w:sz="0" w:space="0"/>
+          <w:right w:val="none" w:color="auto" w:sz="0" w:space="0"/>
+        </w:pBdr>
+        <w:shd w:val="clear" w:fill="EFF0F1"/>
+        <w:spacing w:before="0" w:beforeAutospacing="0" w:after="210" w:afterAutospacing="0"/>
+        <w:ind w:left="0" w:right="0" w:firstLine="0"/>
+        <w:jc w:val="left"/>
+        <w:textAlignment w:val="baseline"/>
+        <w:rPr>
+          <w:rFonts w:hint="default" w:ascii="Consolas" w:hAnsi="Consolas" w:eastAsia="Consolas" w:cs="Consolas"/>
+          <w:i w:val="0"/>
+          <w:caps w:val="0"/>
+          <w:color w:val="303336"/>
+          <w:spacing w:val="0"/>
+          <w:sz w:val="15"/>
+          <w:szCs w:val="15"/>
+          <w:bdr w:val="none" w:color="auto" w:sz="0" w:space="0"/>
+          <w:shd w:val="clear" w:fill="EFF0F1"/>
+          <w:vertAlign w:val="baseline"/>
+        </w:rPr>
+      </w:pPr>
+      <w:r>
+        <w:rPr>
+          <w:rFonts w:hint="default" w:ascii="Consolas" w:hAnsi="Consolas" w:eastAsia="Consolas" w:cs="Consolas"/>
+          <w:i w:val="0"/>
+          <w:caps w:val="0"/>
+          <w:color w:val="303336"/>
+          <w:spacing w:val="0"/>
+          <w:sz w:val="15"/>
+          <w:szCs w:val="15"/>
+          <w:bdr w:val="none" w:color="auto" w:sz="0" w:space="0"/>
+          <w:shd w:val="clear" w:fill="EFF0F1"/>
+          <w:vertAlign w:val="baseline"/>
+        </w:rPr>
+        <w:t xml:space="preserve">    </w:t>
+      </w:r>
+      <w:r>
+        <w:rPr>
+          <w:rFonts w:hint="default" w:ascii="Consolas" w:hAnsi="Consolas" w:eastAsia="Consolas" w:cs="Consolas"/>
+          <w:i w:val="0"/>
+          <w:caps w:val="0"/>
+          <w:color w:val="101094"/>
+          <w:spacing w:val="0"/>
+          <w:sz w:val="15"/>
+          <w:szCs w:val="15"/>
+          <w:bdr w:val="none" w:color="auto" w:sz="0" w:space="0"/>
+          <w:shd w:val="clear" w:fill="EFF0F1"/>
+          <w:vertAlign w:val="baseline"/>
+        </w:rPr>
+        <w:t>var</w:t>
+      </w:r>
+      <w:r>
+        <w:rPr>
+          <w:rFonts w:hint="default" w:ascii="Consolas" w:hAnsi="Consolas" w:eastAsia="Consolas" w:cs="Consolas"/>
+          <w:i w:val="0"/>
+          <w:caps w:val="0"/>
+          <w:color w:val="303336"/>
+          <w:spacing w:val="0"/>
+          <w:sz w:val="15"/>
+          <w:szCs w:val="15"/>
+          <w:bdr w:val="none" w:color="auto" w:sz="0" w:space="0"/>
+          <w:shd w:val="clear" w:fill="EFF0F1"/>
+          <w:vertAlign w:val="baseline"/>
+        </w:rPr>
+        <w:t xml:space="preserve"> rfc2898DeriveBytes = </w:t>
+      </w:r>
+      <w:r>
+        <w:rPr>
+          <w:rFonts w:hint="default" w:ascii="Consolas" w:hAnsi="Consolas" w:eastAsia="Consolas" w:cs="Consolas"/>
+          <w:i w:val="0"/>
+          <w:caps w:val="0"/>
+          <w:color w:val="101094"/>
+          <w:spacing w:val="0"/>
+          <w:sz w:val="15"/>
+          <w:szCs w:val="15"/>
+          <w:bdr w:val="none" w:color="auto" w:sz="0" w:space="0"/>
+          <w:shd w:val="clear" w:fill="EFF0F1"/>
+          <w:vertAlign w:val="baseline"/>
+        </w:rPr>
+        <w:t>new</w:t>
+      </w:r>
+      <w:r>
+        <w:rPr>
+          <w:rFonts w:hint="default" w:ascii="Consolas" w:hAnsi="Consolas" w:eastAsia="Consolas" w:cs="Consolas"/>
+          <w:i w:val="0"/>
+          <w:caps w:val="0"/>
+          <w:color w:val="303336"/>
+          <w:spacing w:val="0"/>
+          <w:sz w:val="15"/>
+          <w:szCs w:val="15"/>
+          <w:bdr w:val="none" w:color="auto" w:sz="0" w:space="0"/>
+          <w:shd w:val="clear" w:fill="EFF0F1"/>
+          <w:vertAlign w:val="baseline"/>
+        </w:rPr>
+        <w:t xml:space="preserve"> </w:t>
+      </w:r>
+      <w:r>
+        <w:rPr>
+          <w:rFonts w:hint="default" w:ascii="Consolas" w:hAnsi="Consolas" w:eastAsia="Consolas" w:cs="Consolas"/>
+          <w:i w:val="0"/>
+          <w:caps w:val="0"/>
+          <w:color w:val="2B91AF"/>
+          <w:spacing w:val="0"/>
+          <w:sz w:val="15"/>
+          <w:szCs w:val="15"/>
+          <w:bdr w:val="none" w:color="auto" w:sz="0" w:space="0"/>
+          <w:shd w:val="clear" w:fill="EFF0F1"/>
+          <w:vertAlign w:val="baseline"/>
+        </w:rPr>
+        <w:t>Rfc2898DeriveBytes</w:t>
+      </w:r>
+      <w:r>
+        <w:rPr>
+          <w:rFonts w:hint="default" w:ascii="Consolas" w:hAnsi="Consolas" w:eastAsia="Consolas" w:cs="Consolas"/>
+          <w:i w:val="0"/>
+          <w:caps w:val="0"/>
+          <w:color w:val="303336"/>
+          <w:spacing w:val="0"/>
+          <w:sz w:val="15"/>
+          <w:szCs w:val="15"/>
+          <w:bdr w:val="none" w:color="auto" w:sz="0" w:space="0"/>
+          <w:shd w:val="clear" w:fill="EFF0F1"/>
+          <w:vertAlign w:val="baseline"/>
+        </w:rPr>
+        <w:t xml:space="preserve">(enteredPassword, saltBytes, </w:t>
+      </w:r>
+      <w:r>
+        <w:rPr>
+          <w:rFonts w:hint="default" w:ascii="Consolas" w:hAnsi="Consolas" w:eastAsia="Consolas" w:cs="Consolas"/>
+          <w:i w:val="0"/>
+          <w:caps w:val="0"/>
+          <w:color w:val="7D2727"/>
+          <w:spacing w:val="0"/>
+          <w:sz w:val="15"/>
+          <w:szCs w:val="15"/>
+          <w:bdr w:val="none" w:color="auto" w:sz="0" w:space="0"/>
+          <w:shd w:val="clear" w:fill="EFF0F1"/>
+          <w:vertAlign w:val="baseline"/>
+        </w:rPr>
+        <w:t>10000</w:t>
+      </w:r>
+      <w:r>
+        <w:rPr>
+          <w:rFonts w:hint="default" w:ascii="Consolas" w:hAnsi="Consolas" w:eastAsia="Consolas" w:cs="Consolas"/>
+          <w:i w:val="0"/>
+          <w:caps w:val="0"/>
+          <w:color w:val="303336"/>
+          <w:spacing w:val="0"/>
+          <w:sz w:val="15"/>
+          <w:szCs w:val="15"/>
+          <w:bdr w:val="none" w:color="auto" w:sz="0" w:space="0"/>
+          <w:shd w:val="clear" w:fill="EFF0F1"/>
+          <w:vertAlign w:val="baseline"/>
+        </w:rPr>
+        <w:t>);</w:t>
+      </w:r>
+    </w:p>
+    <w:p>
+      <w:pPr>
+        <w:pStyle w:val="4"/>
+        <w:keepNext w:val="0"/>
+        <w:keepLines w:val="0"/>
+        <w:widowControl/>
+        <w:suppressLineNumbers w:val="0"/>
+        <w:pBdr>
+          <w:top w:val="none" w:color="auto" w:sz="0" w:space="0"/>
+          <w:left w:val="none" w:color="auto" w:sz="0" w:space="0"/>
+          <w:bottom w:val="none" w:color="auto" w:sz="0" w:space="0"/>
+          <w:right w:val="none" w:color="auto" w:sz="0" w:space="0"/>
+        </w:pBdr>
+        <w:shd w:val="clear" w:fill="EFF0F1"/>
+        <w:spacing w:before="0" w:beforeAutospacing="0" w:after="210" w:afterAutospacing="0"/>
+        <w:ind w:left="0" w:right="0" w:firstLine="0"/>
+        <w:jc w:val="left"/>
+        <w:textAlignment w:val="baseline"/>
+        <w:rPr>
+          <w:rFonts w:ascii="Consolas" w:hAnsi="Consolas" w:eastAsia="Consolas" w:cs="Consolas"/>
+          <w:i w:val="0"/>
+          <w:caps w:val="0"/>
+          <w:color w:val="393318"/>
+          <w:spacing w:val="0"/>
+          <w:sz w:val="15"/>
+          <w:szCs w:val="15"/>
+        </w:rPr>
+      </w:pPr>
+      <w:r>
+        <w:rPr>
+          <w:rFonts w:hint="default" w:ascii="Consolas" w:hAnsi="Consolas" w:eastAsia="Consolas" w:cs="Consolas"/>
+          <w:i w:val="0"/>
+          <w:caps w:val="0"/>
+          <w:color w:val="303336"/>
+          <w:spacing w:val="0"/>
+          <w:sz w:val="15"/>
+          <w:szCs w:val="15"/>
+          <w:bdr w:val="none" w:color="auto" w:sz="0" w:space="0"/>
+          <w:shd w:val="clear" w:fill="EFF0F1"/>
+          <w:vertAlign w:val="baseline"/>
+        </w:rPr>
+        <w:t xml:space="preserve">    </w:t>
+      </w:r>
+      <w:r>
+        <w:rPr>
+          <w:rFonts w:hint="default" w:ascii="Consolas" w:hAnsi="Consolas" w:eastAsia="Consolas" w:cs="Consolas"/>
+          <w:i w:val="0"/>
+          <w:caps w:val="0"/>
+          <w:color w:val="101094"/>
+          <w:spacing w:val="0"/>
+          <w:sz w:val="15"/>
+          <w:szCs w:val="15"/>
+          <w:bdr w:val="none" w:color="auto" w:sz="0" w:space="0"/>
+          <w:shd w:val="clear" w:fill="EFF0F1"/>
+          <w:vertAlign w:val="baseline"/>
+        </w:rPr>
+        <w:t>return</w:t>
+      </w:r>
+      <w:r>
+        <w:rPr>
+          <w:rFonts w:hint="default" w:ascii="Consolas" w:hAnsi="Consolas" w:eastAsia="Consolas" w:cs="Consolas"/>
+          <w:i w:val="0"/>
+          <w:caps w:val="0"/>
+          <w:color w:val="303336"/>
+          <w:spacing w:val="0"/>
+          <w:sz w:val="15"/>
+          <w:szCs w:val="15"/>
+          <w:bdr w:val="none" w:color="auto" w:sz="0" w:space="0"/>
+          <w:shd w:val="clear" w:fill="EFF0F1"/>
+          <w:vertAlign w:val="baseline"/>
+        </w:rPr>
+        <w:t xml:space="preserve"> </w:t>
+      </w:r>
+      <w:r>
+        <w:rPr>
+          <w:rFonts w:hint="default" w:ascii="Consolas" w:hAnsi="Consolas" w:eastAsia="Consolas" w:cs="Consolas"/>
+          <w:i w:val="0"/>
+          <w:caps w:val="0"/>
+          <w:color w:val="2B91AF"/>
+          <w:spacing w:val="0"/>
+          <w:sz w:val="15"/>
+          <w:szCs w:val="15"/>
+          <w:bdr w:val="none" w:color="auto" w:sz="0" w:space="0"/>
+          <w:shd w:val="clear" w:fill="EFF0F1"/>
+          <w:vertAlign w:val="baseline"/>
+        </w:rPr>
+        <w:t>Convert</w:t>
+      </w:r>
+      <w:r>
+        <w:rPr>
+          <w:rFonts w:hint="default" w:ascii="Consolas" w:hAnsi="Consolas" w:eastAsia="Consolas" w:cs="Consolas"/>
+          <w:i w:val="0"/>
+          <w:caps w:val="0"/>
+          <w:color w:val="303336"/>
+          <w:spacing w:val="0"/>
+          <w:sz w:val="15"/>
+          <w:szCs w:val="15"/>
+          <w:bdr w:val="none" w:color="auto" w:sz="0" w:space="0"/>
+          <w:shd w:val="clear" w:fill="EFF0F1"/>
+          <w:vertAlign w:val="baseline"/>
+        </w:rPr>
+        <w:t>.</w:t>
+      </w:r>
+      <w:r>
+        <w:rPr>
+          <w:rFonts w:hint="default" w:ascii="Consolas" w:hAnsi="Consolas" w:eastAsia="Consolas" w:cs="Consolas"/>
+          <w:i w:val="0"/>
+          <w:caps w:val="0"/>
+          <w:color w:val="2B91AF"/>
+          <w:spacing w:val="0"/>
+          <w:sz w:val="15"/>
+          <w:szCs w:val="15"/>
+          <w:bdr w:val="none" w:color="auto" w:sz="0" w:space="0"/>
+          <w:shd w:val="clear" w:fill="EFF0F1"/>
+          <w:vertAlign w:val="baseline"/>
+        </w:rPr>
+        <w:t>ToBase64String</w:t>
+      </w:r>
+      <w:r>
+        <w:rPr>
+          <w:rFonts w:hint="default" w:ascii="Consolas" w:hAnsi="Consolas" w:eastAsia="Consolas" w:cs="Consolas"/>
+          <w:i w:val="0"/>
+          <w:caps w:val="0"/>
+          <w:color w:val="303336"/>
+          <w:spacing w:val="0"/>
+          <w:sz w:val="15"/>
+          <w:szCs w:val="15"/>
+          <w:bdr w:val="none" w:color="auto" w:sz="0" w:space="0"/>
+          <w:shd w:val="clear" w:fill="EFF0F1"/>
+          <w:vertAlign w:val="baseline"/>
+        </w:rPr>
+        <w:t>(rfc2898DeriveBytes.</w:t>
+      </w:r>
+      <w:r>
+        <w:rPr>
+          <w:rFonts w:hint="default" w:ascii="Consolas" w:hAnsi="Consolas" w:eastAsia="Consolas" w:cs="Consolas"/>
+          <w:i w:val="0"/>
+          <w:caps w:val="0"/>
+          <w:color w:val="2B91AF"/>
+          <w:spacing w:val="0"/>
+          <w:sz w:val="15"/>
+          <w:szCs w:val="15"/>
+          <w:bdr w:val="none" w:color="auto" w:sz="0" w:space="0"/>
+          <w:shd w:val="clear" w:fill="EFF0F1"/>
+          <w:vertAlign w:val="baseline"/>
+        </w:rPr>
+        <w:t>GetBytes</w:t>
+      </w:r>
+      <w:r>
+        <w:rPr>
+          <w:rFonts w:hint="default" w:ascii="Consolas" w:hAnsi="Consolas" w:eastAsia="Consolas" w:cs="Consolas"/>
+          <w:i w:val="0"/>
+          <w:caps w:val="0"/>
+          <w:color w:val="303336"/>
+          <w:spacing w:val="0"/>
+          <w:sz w:val="15"/>
+          <w:szCs w:val="15"/>
+          <w:bdr w:val="none" w:color="auto" w:sz="0" w:space="0"/>
+          <w:shd w:val="clear" w:fill="EFF0F1"/>
+          <w:vertAlign w:val="baseline"/>
+        </w:rPr>
+        <w:t>(</w:t>
+      </w:r>
+      <w:r>
+        <w:rPr>
+          <w:rFonts w:hint="default" w:ascii="Consolas" w:hAnsi="Consolas" w:eastAsia="Consolas" w:cs="Consolas"/>
+          <w:i w:val="0"/>
+          <w:caps w:val="0"/>
+          <w:color w:val="7D2727"/>
+          <w:spacing w:val="0"/>
+          <w:sz w:val="15"/>
+          <w:szCs w:val="15"/>
+          <w:bdr w:val="none" w:color="auto" w:sz="0" w:space="0"/>
+          <w:shd w:val="clear" w:fill="EFF0F1"/>
+          <w:vertAlign w:val="baseline"/>
+        </w:rPr>
+        <w:t>256</w:t>
+      </w:r>
+      <w:r>
+        <w:rPr>
+          <w:rFonts w:hint="default" w:ascii="Consolas" w:hAnsi="Consolas" w:eastAsia="Consolas" w:cs="Consolas"/>
+          <w:i w:val="0"/>
+          <w:caps w:val="0"/>
+          <w:color w:val="303336"/>
+          <w:spacing w:val="0"/>
+          <w:sz w:val="15"/>
+          <w:szCs w:val="15"/>
+          <w:bdr w:val="none" w:color="auto" w:sz="0" w:space="0"/>
+          <w:shd w:val="clear" w:fill="EFF0F1"/>
+          <w:vertAlign w:val="baseline"/>
+        </w:rPr>
+        <w:t>)) == storedHash;}</w:t>
+      </w:r>
+    </w:p>
+    <w:p>
+      <w:pPr>
+        <w:pStyle w:val="8"/>
+        <w:spacing w:line="360" w:lineRule="auto"/>
+        <w:ind w:firstLine="0" w:firstLineChars="0"/>
         <w:rPr>
           <w:rFonts w:hint="default" w:ascii="SimSun" w:hAnsi="SimSun" w:eastAsia="SimSun" w:cs="SimSun"/>
           <w:sz w:val="24"/>
           <w:szCs w:val="24"/>
           <w:lang w:val="en-US"/>
         </w:rPr>
-        <w:t xml:space="preserve">In Practics, database should have 3 cloumns: username, hashedpassword, salt </w:t>
-      </w:r>
+      </w:pPr>
+    </w:p>
+    <w:p>
+      <w:pPr>
+        <w:pStyle w:val="4"/>
+        <w:keepNext w:val="0"/>
+        <w:keepLines w:val="0"/>
+        <w:widowControl/>
+        <w:suppressLineNumbers w:val="0"/>
+        <w:pBdr>
+          <w:top w:val="none" w:color="auto" w:sz="0" w:space="0"/>
+          <w:left w:val="none" w:color="auto" w:sz="0" w:space="0"/>
+          <w:bottom w:val="none" w:color="auto" w:sz="0" w:space="0"/>
+          <w:right w:val="none" w:color="auto" w:sz="0" w:space="0"/>
+        </w:pBdr>
+        <w:shd w:val="clear" w:fill="EFF0F1"/>
+        <w:spacing w:before="0" w:beforeAutospacing="0" w:after="210" w:afterAutospacing="0"/>
+        <w:ind w:left="0" w:right="0" w:firstLine="0"/>
+        <w:jc w:val="left"/>
+        <w:textAlignment w:val="baseline"/>
+        <w:rPr>
+          <w:rFonts w:hint="default" w:ascii="Consolas" w:hAnsi="Consolas" w:eastAsia="Consolas" w:cs="Consolas"/>
+          <w:i w:val="0"/>
+          <w:caps w:val="0"/>
+          <w:color w:val="303336"/>
+          <w:spacing w:val="0"/>
+          <w:sz w:val="15"/>
+          <w:szCs w:val="15"/>
+          <w:bdr w:val="none" w:color="auto" w:sz="0" w:space="0"/>
+          <w:shd w:val="clear" w:fill="EFF0F1"/>
+          <w:vertAlign w:val="baseline"/>
+        </w:rPr>
+      </w:pPr>
+      <w:r>
+        <w:rPr>
+          <w:rFonts w:hint="default" w:ascii="Consolas" w:hAnsi="Consolas" w:eastAsia="Consolas" w:cs="Consolas"/>
+          <w:i w:val="0"/>
+          <w:caps w:val="0"/>
+          <w:color w:val="101094"/>
+          <w:spacing w:val="0"/>
+          <w:sz w:val="15"/>
+          <w:szCs w:val="15"/>
+          <w:bdr w:val="none" w:color="auto" w:sz="0" w:space="0"/>
+          <w:shd w:val="clear" w:fill="EFF0F1"/>
+          <w:vertAlign w:val="baseline"/>
+        </w:rPr>
+        <w:t>public</w:t>
+      </w:r>
+      <w:r>
+        <w:rPr>
+          <w:rFonts w:hint="default" w:ascii="Consolas" w:hAnsi="Consolas" w:eastAsia="Consolas" w:cs="Consolas"/>
+          <w:i w:val="0"/>
+          <w:caps w:val="0"/>
+          <w:color w:val="303336"/>
+          <w:spacing w:val="0"/>
+          <w:sz w:val="15"/>
+          <w:szCs w:val="15"/>
+          <w:bdr w:val="none" w:color="auto" w:sz="0" w:space="0"/>
+          <w:shd w:val="clear" w:fill="EFF0F1"/>
+          <w:vertAlign w:val="baseline"/>
+        </w:rPr>
+        <w:t xml:space="preserve"> </w:t>
+      </w:r>
+      <w:r>
+        <w:rPr>
+          <w:rFonts w:hint="default" w:ascii="Consolas" w:hAnsi="Consolas" w:eastAsia="Consolas" w:cs="Consolas"/>
+          <w:i w:val="0"/>
+          <w:caps w:val="0"/>
+          <w:color w:val="101094"/>
+          <w:spacing w:val="0"/>
+          <w:sz w:val="15"/>
+          <w:szCs w:val="15"/>
+          <w:bdr w:val="none" w:color="auto" w:sz="0" w:space="0"/>
+          <w:shd w:val="clear" w:fill="EFF0F1"/>
+          <w:vertAlign w:val="baseline"/>
+        </w:rPr>
+        <w:t>void</w:t>
+      </w:r>
+      <w:r>
+        <w:rPr>
+          <w:rFonts w:hint="default" w:ascii="Consolas" w:hAnsi="Consolas" w:eastAsia="Consolas" w:cs="Consolas"/>
+          <w:i w:val="0"/>
+          <w:caps w:val="0"/>
+          <w:color w:val="303336"/>
+          <w:spacing w:val="0"/>
+          <w:sz w:val="15"/>
+          <w:szCs w:val="15"/>
+          <w:bdr w:val="none" w:color="auto" w:sz="0" w:space="0"/>
+          <w:shd w:val="clear" w:fill="EFF0F1"/>
+          <w:vertAlign w:val="baseline"/>
+        </w:rPr>
+        <w:t xml:space="preserve"> </w:t>
+      </w:r>
+      <w:r>
+        <w:rPr>
+          <w:rFonts w:hint="default" w:ascii="Consolas" w:hAnsi="Consolas" w:eastAsia="Consolas" w:cs="Consolas"/>
+          <w:i w:val="0"/>
+          <w:caps w:val="0"/>
+          <w:color w:val="2B91AF"/>
+          <w:spacing w:val="0"/>
+          <w:sz w:val="15"/>
+          <w:szCs w:val="15"/>
+          <w:bdr w:val="none" w:color="auto" w:sz="0" w:space="0"/>
+          <w:shd w:val="clear" w:fill="EFF0F1"/>
+          <w:vertAlign w:val="baseline"/>
+        </w:rPr>
+        <w:t>Login_click</w:t>
+      </w:r>
+      <w:r>
+        <w:rPr>
+          <w:rFonts w:hint="default" w:ascii="Consolas" w:hAnsi="Consolas" w:eastAsia="Consolas" w:cs="Consolas"/>
+          <w:i w:val="0"/>
+          <w:caps w:val="0"/>
+          <w:color w:val="303336"/>
+          <w:spacing w:val="0"/>
+          <w:sz w:val="15"/>
+          <w:szCs w:val="15"/>
+          <w:bdr w:val="none" w:color="auto" w:sz="0" w:space="0"/>
+          <w:shd w:val="clear" w:fill="EFF0F1"/>
+          <w:vertAlign w:val="baseline"/>
+        </w:rPr>
+        <w:t>(</w:t>
+      </w:r>
+      <w:r>
+        <w:rPr>
+          <w:rFonts w:hint="default" w:ascii="Consolas" w:hAnsi="Consolas" w:eastAsia="Consolas" w:cs="Consolas"/>
+          <w:i w:val="0"/>
+          <w:caps w:val="0"/>
+          <w:color w:val="101094"/>
+          <w:spacing w:val="0"/>
+          <w:sz w:val="15"/>
+          <w:szCs w:val="15"/>
+          <w:bdr w:val="none" w:color="auto" w:sz="0" w:space="0"/>
+          <w:shd w:val="clear" w:fill="EFF0F1"/>
+          <w:vertAlign w:val="baseline"/>
+        </w:rPr>
+        <w:t>object</w:t>
+      </w:r>
+      <w:r>
+        <w:rPr>
+          <w:rFonts w:hint="default" w:ascii="Consolas" w:hAnsi="Consolas" w:eastAsia="Consolas" w:cs="Consolas"/>
+          <w:i w:val="0"/>
+          <w:caps w:val="0"/>
+          <w:color w:val="303336"/>
+          <w:spacing w:val="0"/>
+          <w:sz w:val="15"/>
+          <w:szCs w:val="15"/>
+          <w:bdr w:val="none" w:color="auto" w:sz="0" w:space="0"/>
+          <w:shd w:val="clear" w:fill="EFF0F1"/>
+          <w:vertAlign w:val="baseline"/>
+        </w:rPr>
+        <w:t xml:space="preserve"> sender, </w:t>
+      </w:r>
+      <w:r>
+        <w:rPr>
+          <w:rFonts w:hint="default" w:ascii="Consolas" w:hAnsi="Consolas" w:eastAsia="Consolas" w:cs="Consolas"/>
+          <w:i w:val="0"/>
+          <w:caps w:val="0"/>
+          <w:color w:val="2B91AF"/>
+          <w:spacing w:val="0"/>
+          <w:sz w:val="15"/>
+          <w:szCs w:val="15"/>
+          <w:bdr w:val="none" w:color="auto" w:sz="0" w:space="0"/>
+          <w:shd w:val="clear" w:fill="EFF0F1"/>
+          <w:vertAlign w:val="baseline"/>
+        </w:rPr>
+        <w:t>EventArgs</w:t>
+      </w:r>
+      <w:r>
+        <w:rPr>
+          <w:rFonts w:hint="default" w:ascii="Consolas" w:hAnsi="Consolas" w:eastAsia="Consolas" w:cs="Consolas"/>
+          <w:i w:val="0"/>
+          <w:caps w:val="0"/>
+          <w:color w:val="303336"/>
+          <w:spacing w:val="0"/>
+          <w:sz w:val="15"/>
+          <w:szCs w:val="15"/>
+          <w:bdr w:val="none" w:color="auto" w:sz="0" w:space="0"/>
+          <w:shd w:val="clear" w:fill="EFF0F1"/>
+          <w:vertAlign w:val="baseline"/>
+        </w:rPr>
+        <w:t xml:space="preserve"> r){</w:t>
+      </w:r>
+    </w:p>
+    <w:p>
+      <w:pPr>
+        <w:pStyle w:val="4"/>
+        <w:keepNext w:val="0"/>
+        <w:keepLines w:val="0"/>
+        <w:widowControl/>
+        <w:suppressLineNumbers w:val="0"/>
+        <w:pBdr>
+          <w:top w:val="none" w:color="auto" w:sz="0" w:space="0"/>
+          <w:left w:val="none" w:color="auto" w:sz="0" w:space="0"/>
+          <w:bottom w:val="none" w:color="auto" w:sz="0" w:space="0"/>
+          <w:right w:val="none" w:color="auto" w:sz="0" w:space="0"/>
+        </w:pBdr>
+        <w:shd w:val="clear" w:fill="EFF0F1"/>
+        <w:spacing w:before="0" w:beforeAutospacing="0" w:after="210" w:afterAutospacing="0"/>
+        <w:ind w:left="0" w:right="0" w:firstLine="0"/>
+        <w:jc w:val="left"/>
+        <w:textAlignment w:val="baseline"/>
+        <w:rPr>
+          <w:rFonts w:hint="default" w:ascii="Consolas" w:hAnsi="Consolas" w:eastAsia="Consolas" w:cs="Consolas"/>
+          <w:i w:val="0"/>
+          <w:caps w:val="0"/>
+          <w:color w:val="303336"/>
+          <w:spacing w:val="0"/>
+          <w:sz w:val="15"/>
+          <w:szCs w:val="15"/>
+          <w:bdr w:val="none" w:color="auto" w:sz="0" w:space="0"/>
+          <w:shd w:val="clear" w:fill="EFF0F1"/>
+          <w:vertAlign w:val="baseline"/>
+        </w:rPr>
+      </w:pPr>
+      <w:r>
+        <w:rPr>
+          <w:rFonts w:hint="default" w:ascii="Consolas" w:hAnsi="Consolas" w:eastAsia="Consolas" w:cs="Consolas"/>
+          <w:i w:val="0"/>
+          <w:caps w:val="0"/>
+          <w:color w:val="303336"/>
+          <w:spacing w:val="0"/>
+          <w:sz w:val="15"/>
+          <w:szCs w:val="15"/>
+          <w:bdr w:val="none" w:color="auto" w:sz="0" w:space="0"/>
+          <w:shd w:val="clear" w:fill="EFF0F1"/>
+          <w:vertAlign w:val="baseline"/>
+        </w:rPr>
+        <w:t xml:space="preserve">    </w:t>
+      </w:r>
+      <w:r>
+        <w:rPr>
+          <w:rFonts w:hint="default" w:ascii="Consolas" w:hAnsi="Consolas" w:eastAsia="Consolas" w:cs="Consolas"/>
+          <w:i w:val="0"/>
+          <w:caps w:val="0"/>
+          <w:color w:val="858C93"/>
+          <w:spacing w:val="0"/>
+          <w:sz w:val="15"/>
+          <w:szCs w:val="15"/>
+          <w:bdr w:val="none" w:color="auto" w:sz="0" w:space="0"/>
+          <w:shd w:val="clear" w:fill="EFF0F1"/>
+          <w:vertAlign w:val="baseline"/>
+        </w:rPr>
+        <w:t>//You code here</w:t>
+      </w:r>
+    </w:p>
+    <w:p>
+      <w:pPr>
+        <w:pStyle w:val="4"/>
+        <w:keepNext w:val="0"/>
+        <w:keepLines w:val="0"/>
+        <w:widowControl/>
+        <w:suppressLineNumbers w:val="0"/>
+        <w:pBdr>
+          <w:top w:val="none" w:color="auto" w:sz="0" w:space="0"/>
+          <w:left w:val="none" w:color="auto" w:sz="0" w:space="0"/>
+          <w:bottom w:val="none" w:color="auto" w:sz="0" w:space="0"/>
+          <w:right w:val="none" w:color="auto" w:sz="0" w:space="0"/>
+        </w:pBdr>
+        <w:shd w:val="clear" w:fill="EFF0F1"/>
+        <w:spacing w:before="0" w:beforeAutospacing="0" w:after="210" w:afterAutospacing="0"/>
+        <w:ind w:left="0" w:right="0" w:firstLine="0"/>
+        <w:jc w:val="left"/>
+        <w:textAlignment w:val="baseline"/>
+        <w:rPr>
+          <w:rFonts w:hint="default" w:ascii="Consolas" w:hAnsi="Consolas" w:eastAsia="Consolas" w:cs="Consolas"/>
+          <w:i w:val="0"/>
+          <w:caps w:val="0"/>
+          <w:color w:val="303336"/>
+          <w:spacing w:val="0"/>
+          <w:sz w:val="15"/>
+          <w:szCs w:val="15"/>
+          <w:bdr w:val="none" w:color="auto" w:sz="0" w:space="0"/>
+          <w:shd w:val="clear" w:fill="EFF0F1"/>
+          <w:vertAlign w:val="baseline"/>
+        </w:rPr>
+      </w:pPr>
+    </w:p>
+    <w:p>
+      <w:pPr>
+        <w:pStyle w:val="4"/>
+        <w:keepNext w:val="0"/>
+        <w:keepLines w:val="0"/>
+        <w:widowControl/>
+        <w:suppressLineNumbers w:val="0"/>
+        <w:pBdr>
+          <w:top w:val="none" w:color="auto" w:sz="0" w:space="0"/>
+          <w:left w:val="none" w:color="auto" w:sz="0" w:space="0"/>
+          <w:bottom w:val="none" w:color="auto" w:sz="0" w:space="0"/>
+          <w:right w:val="none" w:color="auto" w:sz="0" w:space="0"/>
+        </w:pBdr>
+        <w:shd w:val="clear" w:fill="EFF0F1"/>
+        <w:spacing w:before="0" w:beforeAutospacing="0" w:after="210" w:afterAutospacing="0"/>
+        <w:ind w:left="0" w:right="0" w:firstLine="0"/>
+        <w:jc w:val="left"/>
+        <w:textAlignment w:val="baseline"/>
+        <w:rPr>
+          <w:rFonts w:hint="default" w:ascii="Consolas" w:hAnsi="Consolas" w:eastAsia="Consolas" w:cs="Consolas"/>
+          <w:i w:val="0"/>
+          <w:caps w:val="0"/>
+          <w:color w:val="303336"/>
+          <w:spacing w:val="0"/>
+          <w:sz w:val="15"/>
+          <w:szCs w:val="15"/>
+          <w:bdr w:val="none" w:color="auto" w:sz="0" w:space="0"/>
+          <w:shd w:val="clear" w:fill="EFF0F1"/>
+          <w:vertAlign w:val="baseline"/>
+        </w:rPr>
+      </w:pPr>
+      <w:r>
+        <w:rPr>
+          <w:rFonts w:hint="default" w:ascii="Consolas" w:hAnsi="Consolas" w:eastAsia="Consolas" w:cs="Consolas"/>
+          <w:i w:val="0"/>
+          <w:caps w:val="0"/>
+          <w:color w:val="303336"/>
+          <w:spacing w:val="0"/>
+          <w:sz w:val="15"/>
+          <w:szCs w:val="15"/>
+          <w:bdr w:val="none" w:color="auto" w:sz="0" w:space="0"/>
+          <w:shd w:val="clear" w:fill="EFF0F1"/>
+          <w:vertAlign w:val="baseline"/>
+        </w:rPr>
+        <w:t xml:space="preserve">    </w:t>
+      </w:r>
+      <w:r>
+        <w:rPr>
+          <w:rFonts w:hint="default" w:ascii="Consolas" w:hAnsi="Consolas" w:eastAsia="Consolas" w:cs="Consolas"/>
+          <w:i w:val="0"/>
+          <w:caps w:val="0"/>
+          <w:color w:val="2B91AF"/>
+          <w:spacing w:val="0"/>
+          <w:sz w:val="15"/>
+          <w:szCs w:val="15"/>
+          <w:bdr w:val="none" w:color="auto" w:sz="0" w:space="0"/>
+          <w:shd w:val="clear" w:fill="EFF0F1"/>
+          <w:vertAlign w:val="baseline"/>
+        </w:rPr>
+        <w:t>User</w:t>
+      </w:r>
+      <w:r>
+        <w:rPr>
+          <w:rFonts w:hint="default" w:ascii="Consolas" w:hAnsi="Consolas" w:eastAsia="Consolas" w:cs="Consolas"/>
+          <w:i w:val="0"/>
+          <w:caps w:val="0"/>
+          <w:color w:val="303336"/>
+          <w:spacing w:val="0"/>
+          <w:sz w:val="15"/>
+          <w:szCs w:val="15"/>
+          <w:bdr w:val="none" w:color="auto" w:sz="0" w:space="0"/>
+          <w:shd w:val="clear" w:fill="EFF0F1"/>
+          <w:vertAlign w:val="baseline"/>
+        </w:rPr>
+        <w:t xml:space="preserve"> user = </w:t>
+      </w:r>
+      <w:r>
+        <w:rPr>
+          <w:rFonts w:hint="default" w:ascii="Consolas" w:hAnsi="Consolas" w:eastAsia="Consolas" w:cs="Consolas"/>
+          <w:i w:val="0"/>
+          <w:caps w:val="0"/>
+          <w:color w:val="2B91AF"/>
+          <w:spacing w:val="0"/>
+          <w:sz w:val="15"/>
+          <w:szCs w:val="15"/>
+          <w:bdr w:val="none" w:color="auto" w:sz="0" w:space="0"/>
+          <w:shd w:val="clear" w:fill="EFF0F1"/>
+          <w:vertAlign w:val="baseline"/>
+        </w:rPr>
+        <w:t>GetUserByUsername</w:t>
+      </w:r>
+      <w:r>
+        <w:rPr>
+          <w:rFonts w:hint="default" w:ascii="Consolas" w:hAnsi="Consolas" w:eastAsia="Consolas" w:cs="Consolas"/>
+          <w:i w:val="0"/>
+          <w:caps w:val="0"/>
+          <w:color w:val="303336"/>
+          <w:spacing w:val="0"/>
+          <w:sz w:val="15"/>
+          <w:szCs w:val="15"/>
+          <w:bdr w:val="none" w:color="auto" w:sz="0" w:space="0"/>
+          <w:shd w:val="clear" w:fill="EFF0F1"/>
+          <w:vertAlign w:val="baseline"/>
+        </w:rPr>
+        <w:t>(txtUsername.</w:t>
+      </w:r>
+      <w:r>
+        <w:rPr>
+          <w:rFonts w:hint="default" w:ascii="Consolas" w:hAnsi="Consolas" w:eastAsia="Consolas" w:cs="Consolas"/>
+          <w:i w:val="0"/>
+          <w:caps w:val="0"/>
+          <w:color w:val="2B91AF"/>
+          <w:spacing w:val="0"/>
+          <w:sz w:val="15"/>
+          <w:szCs w:val="15"/>
+          <w:bdr w:val="none" w:color="auto" w:sz="0" w:space="0"/>
+          <w:shd w:val="clear" w:fill="EFF0F1"/>
+          <w:vertAlign w:val="baseline"/>
+        </w:rPr>
+        <w:t>Text</w:t>
+      </w:r>
+      <w:r>
+        <w:rPr>
+          <w:rFonts w:hint="default" w:ascii="Consolas" w:hAnsi="Consolas" w:eastAsia="Consolas" w:cs="Consolas"/>
+          <w:i w:val="0"/>
+          <w:caps w:val="0"/>
+          <w:color w:val="303336"/>
+          <w:spacing w:val="0"/>
+          <w:sz w:val="15"/>
+          <w:szCs w:val="15"/>
+          <w:bdr w:val="none" w:color="auto" w:sz="0" w:space="0"/>
+          <w:shd w:val="clear" w:fill="EFF0F1"/>
+          <w:vertAlign w:val="baseline"/>
+        </w:rPr>
+        <w:t>);</w:t>
+      </w:r>
+    </w:p>
+    <w:p>
+      <w:pPr>
+        <w:pStyle w:val="4"/>
+        <w:keepNext w:val="0"/>
+        <w:keepLines w:val="0"/>
+        <w:widowControl/>
+        <w:suppressLineNumbers w:val="0"/>
+        <w:pBdr>
+          <w:top w:val="none" w:color="auto" w:sz="0" w:space="0"/>
+          <w:left w:val="none" w:color="auto" w:sz="0" w:space="0"/>
+          <w:bottom w:val="none" w:color="auto" w:sz="0" w:space="0"/>
+          <w:right w:val="none" w:color="auto" w:sz="0" w:space="0"/>
+        </w:pBdr>
+        <w:shd w:val="clear" w:fill="EFF0F1"/>
+        <w:spacing w:before="0" w:beforeAutospacing="0" w:after="210" w:afterAutospacing="0"/>
+        <w:ind w:left="0" w:right="0" w:firstLine="0"/>
+        <w:jc w:val="left"/>
+        <w:textAlignment w:val="baseline"/>
+        <w:rPr>
+          <w:rFonts w:hint="default" w:ascii="Consolas" w:hAnsi="Consolas" w:eastAsia="Consolas" w:cs="Consolas"/>
+          <w:i w:val="0"/>
+          <w:caps w:val="0"/>
+          <w:color w:val="303336"/>
+          <w:spacing w:val="0"/>
+          <w:sz w:val="15"/>
+          <w:szCs w:val="15"/>
+          <w:bdr w:val="none" w:color="auto" w:sz="0" w:space="0"/>
+          <w:shd w:val="clear" w:fill="EFF0F1"/>
+          <w:vertAlign w:val="baseline"/>
+        </w:rPr>
+      </w:pPr>
+    </w:p>
+    <w:p>
+      <w:pPr>
+        <w:pStyle w:val="4"/>
+        <w:keepNext w:val="0"/>
+        <w:keepLines w:val="0"/>
+        <w:widowControl/>
+        <w:suppressLineNumbers w:val="0"/>
+        <w:pBdr>
+          <w:top w:val="none" w:color="auto" w:sz="0" w:space="0"/>
+          <w:left w:val="none" w:color="auto" w:sz="0" w:space="0"/>
+          <w:bottom w:val="none" w:color="auto" w:sz="0" w:space="0"/>
+          <w:right w:val="none" w:color="auto" w:sz="0" w:space="0"/>
+        </w:pBdr>
+        <w:shd w:val="clear" w:fill="EFF0F1"/>
+        <w:spacing w:before="0" w:beforeAutospacing="0" w:after="210" w:afterAutospacing="0"/>
+        <w:ind w:left="0" w:right="0" w:firstLine="0"/>
+        <w:jc w:val="left"/>
+        <w:textAlignment w:val="baseline"/>
+        <w:rPr>
+          <w:rFonts w:hint="default" w:ascii="Consolas" w:hAnsi="Consolas" w:eastAsia="Consolas" w:cs="Consolas"/>
+          <w:i w:val="0"/>
+          <w:caps w:val="0"/>
+          <w:color w:val="303336"/>
+          <w:spacing w:val="0"/>
+          <w:sz w:val="15"/>
+          <w:szCs w:val="15"/>
+          <w:bdr w:val="none" w:color="auto" w:sz="0" w:space="0"/>
+          <w:shd w:val="clear" w:fill="EFF0F1"/>
+          <w:vertAlign w:val="baseline"/>
+        </w:rPr>
+      </w:pPr>
+      <w:r>
+        <w:rPr>
+          <w:rFonts w:hint="default" w:ascii="Consolas" w:hAnsi="Consolas" w:eastAsia="Consolas" w:cs="Consolas"/>
+          <w:i w:val="0"/>
+          <w:caps w:val="0"/>
+          <w:color w:val="303336"/>
+          <w:spacing w:val="0"/>
+          <w:sz w:val="15"/>
+          <w:szCs w:val="15"/>
+          <w:bdr w:val="none" w:color="auto" w:sz="0" w:space="0"/>
+          <w:shd w:val="clear" w:fill="EFF0F1"/>
+          <w:vertAlign w:val="baseline"/>
+        </w:rPr>
+        <w:t xml:space="preserve">    </w:t>
+      </w:r>
+      <w:r>
+        <w:rPr>
+          <w:rFonts w:hint="default" w:ascii="Consolas" w:hAnsi="Consolas" w:eastAsia="Consolas" w:cs="Consolas"/>
+          <w:i w:val="0"/>
+          <w:caps w:val="0"/>
+          <w:color w:val="101094"/>
+          <w:spacing w:val="0"/>
+          <w:sz w:val="15"/>
+          <w:szCs w:val="15"/>
+          <w:bdr w:val="none" w:color="auto" w:sz="0" w:space="0"/>
+          <w:shd w:val="clear" w:fill="EFF0F1"/>
+          <w:vertAlign w:val="baseline"/>
+        </w:rPr>
+        <w:t>bool</w:t>
+      </w:r>
+      <w:r>
+        <w:rPr>
+          <w:rFonts w:hint="default" w:ascii="Consolas" w:hAnsi="Consolas" w:eastAsia="Consolas" w:cs="Consolas"/>
+          <w:i w:val="0"/>
+          <w:caps w:val="0"/>
+          <w:color w:val="303336"/>
+          <w:spacing w:val="0"/>
+          <w:sz w:val="15"/>
+          <w:szCs w:val="15"/>
+          <w:bdr w:val="none" w:color="auto" w:sz="0" w:space="0"/>
+          <w:shd w:val="clear" w:fill="EFF0F1"/>
+          <w:vertAlign w:val="baseline"/>
+        </w:rPr>
+        <w:t xml:space="preserve"> isPasswordMatched = </w:t>
+      </w:r>
+      <w:r>
+        <w:rPr>
+          <w:rFonts w:hint="default" w:ascii="Consolas" w:hAnsi="Consolas" w:eastAsia="Consolas" w:cs="Consolas"/>
+          <w:i w:val="0"/>
+          <w:caps w:val="0"/>
+          <w:color w:val="2B91AF"/>
+          <w:spacing w:val="0"/>
+          <w:sz w:val="15"/>
+          <w:szCs w:val="15"/>
+          <w:bdr w:val="none" w:color="auto" w:sz="0" w:space="0"/>
+          <w:shd w:val="clear" w:fill="EFF0F1"/>
+          <w:vertAlign w:val="baseline"/>
+        </w:rPr>
+        <w:t>VerifyPassword</w:t>
+      </w:r>
+      <w:r>
+        <w:rPr>
+          <w:rFonts w:hint="default" w:ascii="Consolas" w:hAnsi="Consolas" w:eastAsia="Consolas" w:cs="Consolas"/>
+          <w:i w:val="0"/>
+          <w:caps w:val="0"/>
+          <w:color w:val="303336"/>
+          <w:spacing w:val="0"/>
+          <w:sz w:val="15"/>
+          <w:szCs w:val="15"/>
+          <w:bdr w:val="none" w:color="auto" w:sz="0" w:space="0"/>
+          <w:shd w:val="clear" w:fill="EFF0F1"/>
+          <w:vertAlign w:val="baseline"/>
+        </w:rPr>
+        <w:t>(txtpassword.</w:t>
+      </w:r>
+      <w:r>
+        <w:rPr>
+          <w:rFonts w:hint="default" w:ascii="Consolas" w:hAnsi="Consolas" w:eastAsia="Consolas" w:cs="Consolas"/>
+          <w:i w:val="0"/>
+          <w:caps w:val="0"/>
+          <w:color w:val="2B91AF"/>
+          <w:spacing w:val="0"/>
+          <w:sz w:val="15"/>
+          <w:szCs w:val="15"/>
+          <w:bdr w:val="none" w:color="auto" w:sz="0" w:space="0"/>
+          <w:shd w:val="clear" w:fill="EFF0F1"/>
+          <w:vertAlign w:val="baseline"/>
+        </w:rPr>
+        <w:t>Text</w:t>
+      </w:r>
+      <w:r>
+        <w:rPr>
+          <w:rFonts w:hint="default" w:ascii="Consolas" w:hAnsi="Consolas" w:eastAsia="Consolas" w:cs="Consolas"/>
+          <w:i w:val="0"/>
+          <w:caps w:val="0"/>
+          <w:color w:val="303336"/>
+          <w:spacing w:val="0"/>
+          <w:sz w:val="15"/>
+          <w:szCs w:val="15"/>
+          <w:bdr w:val="none" w:color="auto" w:sz="0" w:space="0"/>
+          <w:shd w:val="clear" w:fill="EFF0F1"/>
+          <w:vertAlign w:val="baseline"/>
+        </w:rPr>
+        <w:t>, user.</w:t>
+      </w:r>
+      <w:r>
+        <w:rPr>
+          <w:rFonts w:hint="default" w:ascii="Consolas" w:hAnsi="Consolas" w:eastAsia="Consolas" w:cs="Consolas"/>
+          <w:i w:val="0"/>
+          <w:caps w:val="0"/>
+          <w:color w:val="2B91AF"/>
+          <w:spacing w:val="0"/>
+          <w:sz w:val="15"/>
+          <w:szCs w:val="15"/>
+          <w:bdr w:val="none" w:color="auto" w:sz="0" w:space="0"/>
+          <w:shd w:val="clear" w:fill="EFF0F1"/>
+          <w:vertAlign w:val="baseline"/>
+        </w:rPr>
+        <w:t>Hash</w:t>
+      </w:r>
+      <w:r>
+        <w:rPr>
+          <w:rFonts w:hint="default" w:ascii="Consolas" w:hAnsi="Consolas" w:eastAsia="Consolas" w:cs="Consolas"/>
+          <w:i w:val="0"/>
+          <w:caps w:val="0"/>
+          <w:color w:val="303336"/>
+          <w:spacing w:val="0"/>
+          <w:sz w:val="15"/>
+          <w:szCs w:val="15"/>
+          <w:bdr w:val="none" w:color="auto" w:sz="0" w:space="0"/>
+          <w:shd w:val="clear" w:fill="EFF0F1"/>
+          <w:vertAlign w:val="baseline"/>
+        </w:rPr>
+        <w:t>, user.</w:t>
+      </w:r>
+      <w:r>
+        <w:rPr>
+          <w:rFonts w:hint="default" w:ascii="Consolas" w:hAnsi="Consolas" w:eastAsia="Consolas" w:cs="Consolas"/>
+          <w:i w:val="0"/>
+          <w:caps w:val="0"/>
+          <w:color w:val="2B91AF"/>
+          <w:spacing w:val="0"/>
+          <w:sz w:val="15"/>
+          <w:szCs w:val="15"/>
+          <w:bdr w:val="none" w:color="auto" w:sz="0" w:space="0"/>
+          <w:shd w:val="clear" w:fill="EFF0F1"/>
+          <w:vertAlign w:val="baseline"/>
+        </w:rPr>
+        <w:t>Salt</w:t>
+      </w:r>
+      <w:r>
+        <w:rPr>
+          <w:rFonts w:hint="default" w:ascii="Consolas" w:hAnsi="Consolas" w:eastAsia="Consolas" w:cs="Consolas"/>
+          <w:i w:val="0"/>
+          <w:caps w:val="0"/>
+          <w:color w:val="303336"/>
+          <w:spacing w:val="0"/>
+          <w:sz w:val="15"/>
+          <w:szCs w:val="15"/>
+          <w:bdr w:val="none" w:color="auto" w:sz="0" w:space="0"/>
+          <w:shd w:val="clear" w:fill="EFF0F1"/>
+          <w:vertAlign w:val="baseline"/>
+        </w:rPr>
+        <w:t>);</w:t>
+      </w:r>
+    </w:p>
+    <w:p>
+      <w:pPr>
+        <w:pStyle w:val="4"/>
+        <w:keepNext w:val="0"/>
+        <w:keepLines w:val="0"/>
+        <w:widowControl/>
+        <w:suppressLineNumbers w:val="0"/>
+        <w:pBdr>
+          <w:top w:val="none" w:color="auto" w:sz="0" w:space="0"/>
+          <w:left w:val="none" w:color="auto" w:sz="0" w:space="0"/>
+          <w:bottom w:val="none" w:color="auto" w:sz="0" w:space="0"/>
+          <w:right w:val="none" w:color="auto" w:sz="0" w:space="0"/>
+        </w:pBdr>
+        <w:shd w:val="clear" w:fill="EFF0F1"/>
+        <w:spacing w:before="0" w:beforeAutospacing="0" w:after="210" w:afterAutospacing="0"/>
+        <w:ind w:left="0" w:right="0" w:firstLine="0"/>
+        <w:jc w:val="left"/>
+        <w:textAlignment w:val="baseline"/>
+        <w:rPr>
+          <w:rFonts w:hint="default" w:ascii="Consolas" w:hAnsi="Consolas" w:eastAsia="Consolas" w:cs="Consolas"/>
+          <w:i w:val="0"/>
+          <w:caps w:val="0"/>
+          <w:color w:val="303336"/>
+          <w:spacing w:val="0"/>
+          <w:sz w:val="15"/>
+          <w:szCs w:val="15"/>
+          <w:bdr w:val="none" w:color="auto" w:sz="0" w:space="0"/>
+          <w:shd w:val="clear" w:fill="EFF0F1"/>
+          <w:vertAlign w:val="baseline"/>
+        </w:rPr>
+      </w:pPr>
+    </w:p>
+    <w:p>
+      <w:pPr>
+        <w:pStyle w:val="4"/>
+        <w:keepNext w:val="0"/>
+        <w:keepLines w:val="0"/>
+        <w:widowControl/>
+        <w:suppressLineNumbers w:val="0"/>
+        <w:pBdr>
+          <w:top w:val="none" w:color="auto" w:sz="0" w:space="0"/>
+          <w:left w:val="none" w:color="auto" w:sz="0" w:space="0"/>
+          <w:bottom w:val="none" w:color="auto" w:sz="0" w:space="0"/>
+          <w:right w:val="none" w:color="auto" w:sz="0" w:space="0"/>
+        </w:pBdr>
+        <w:shd w:val="clear" w:fill="EFF0F1"/>
+        <w:spacing w:before="0" w:beforeAutospacing="0" w:after="210" w:afterAutospacing="0"/>
+        <w:ind w:left="0" w:right="0" w:firstLine="0"/>
+        <w:jc w:val="left"/>
+        <w:textAlignment w:val="baseline"/>
+        <w:rPr>
+          <w:rFonts w:hint="default" w:ascii="Consolas" w:hAnsi="Consolas" w:eastAsia="Consolas" w:cs="Consolas"/>
+          <w:i w:val="0"/>
+          <w:caps w:val="0"/>
+          <w:color w:val="303336"/>
+          <w:spacing w:val="0"/>
+          <w:sz w:val="15"/>
+          <w:szCs w:val="15"/>
+          <w:bdr w:val="none" w:color="auto" w:sz="0" w:space="0"/>
+          <w:shd w:val="clear" w:fill="EFF0F1"/>
+          <w:vertAlign w:val="baseline"/>
+        </w:rPr>
+      </w:pPr>
+      <w:r>
+        <w:rPr>
+          <w:rFonts w:hint="default" w:ascii="Consolas" w:hAnsi="Consolas" w:eastAsia="Consolas" w:cs="Consolas"/>
+          <w:i w:val="0"/>
+          <w:caps w:val="0"/>
+          <w:color w:val="303336"/>
+          <w:spacing w:val="0"/>
+          <w:sz w:val="15"/>
+          <w:szCs w:val="15"/>
+          <w:bdr w:val="none" w:color="auto" w:sz="0" w:space="0"/>
+          <w:shd w:val="clear" w:fill="EFF0F1"/>
+          <w:vertAlign w:val="baseline"/>
+        </w:rPr>
+        <w:t xml:space="preserve">    </w:t>
+      </w:r>
+      <w:r>
+        <w:rPr>
+          <w:rFonts w:hint="default" w:ascii="Consolas" w:hAnsi="Consolas" w:eastAsia="Consolas" w:cs="Consolas"/>
+          <w:i w:val="0"/>
+          <w:caps w:val="0"/>
+          <w:color w:val="101094"/>
+          <w:spacing w:val="0"/>
+          <w:sz w:val="15"/>
+          <w:szCs w:val="15"/>
+          <w:bdr w:val="none" w:color="auto" w:sz="0" w:space="0"/>
+          <w:shd w:val="clear" w:fill="EFF0F1"/>
+          <w:vertAlign w:val="baseline"/>
+        </w:rPr>
+        <w:t>if</w:t>
+      </w:r>
+      <w:r>
+        <w:rPr>
+          <w:rFonts w:hint="default" w:ascii="Consolas" w:hAnsi="Consolas" w:eastAsia="Consolas" w:cs="Consolas"/>
+          <w:i w:val="0"/>
+          <w:caps w:val="0"/>
+          <w:color w:val="303336"/>
+          <w:spacing w:val="0"/>
+          <w:sz w:val="15"/>
+          <w:szCs w:val="15"/>
+          <w:bdr w:val="none" w:color="auto" w:sz="0" w:space="0"/>
+          <w:shd w:val="clear" w:fill="EFF0F1"/>
+          <w:vertAlign w:val="baseline"/>
+        </w:rPr>
+        <w:t xml:space="preserve"> (isPasswordMatched)</w:t>
+      </w:r>
+    </w:p>
+    <w:p>
+      <w:pPr>
+        <w:pStyle w:val="4"/>
+        <w:keepNext w:val="0"/>
+        <w:keepLines w:val="0"/>
+        <w:widowControl/>
+        <w:suppressLineNumbers w:val="0"/>
+        <w:pBdr>
+          <w:top w:val="none" w:color="auto" w:sz="0" w:space="0"/>
+          <w:left w:val="none" w:color="auto" w:sz="0" w:space="0"/>
+          <w:bottom w:val="none" w:color="auto" w:sz="0" w:space="0"/>
+          <w:right w:val="none" w:color="auto" w:sz="0" w:space="0"/>
+        </w:pBdr>
+        <w:shd w:val="clear" w:fill="EFF0F1"/>
+        <w:spacing w:before="0" w:beforeAutospacing="0" w:after="210" w:afterAutospacing="0"/>
+        <w:ind w:left="0" w:right="0" w:firstLine="0"/>
+        <w:jc w:val="left"/>
+        <w:textAlignment w:val="baseline"/>
+        <w:rPr>
+          <w:rFonts w:hint="default" w:ascii="Consolas" w:hAnsi="Consolas" w:eastAsia="Consolas" w:cs="Consolas"/>
+          <w:i w:val="0"/>
+          <w:caps w:val="0"/>
+          <w:color w:val="303336"/>
+          <w:spacing w:val="0"/>
+          <w:sz w:val="15"/>
+          <w:szCs w:val="15"/>
+          <w:bdr w:val="none" w:color="auto" w:sz="0" w:space="0"/>
+          <w:shd w:val="clear" w:fill="EFF0F1"/>
+          <w:vertAlign w:val="baseline"/>
+        </w:rPr>
+      </w:pPr>
+      <w:r>
+        <w:rPr>
+          <w:rFonts w:hint="default" w:ascii="Consolas" w:hAnsi="Consolas" w:eastAsia="Consolas" w:cs="Consolas"/>
+          <w:i w:val="0"/>
+          <w:caps w:val="0"/>
+          <w:color w:val="303336"/>
+          <w:spacing w:val="0"/>
+          <w:sz w:val="15"/>
+          <w:szCs w:val="15"/>
+          <w:bdr w:val="none" w:color="auto" w:sz="0" w:space="0"/>
+          <w:shd w:val="clear" w:fill="EFF0F1"/>
+          <w:vertAlign w:val="baseline"/>
+        </w:rPr>
+        <w:t xml:space="preserve">    {</w:t>
+      </w:r>
+    </w:p>
+    <w:p>
+      <w:pPr>
+        <w:pStyle w:val="4"/>
+        <w:keepNext w:val="0"/>
+        <w:keepLines w:val="0"/>
+        <w:widowControl/>
+        <w:suppressLineNumbers w:val="0"/>
+        <w:pBdr>
+          <w:top w:val="none" w:color="auto" w:sz="0" w:space="0"/>
+          <w:left w:val="none" w:color="auto" w:sz="0" w:space="0"/>
+          <w:bottom w:val="none" w:color="auto" w:sz="0" w:space="0"/>
+          <w:right w:val="none" w:color="auto" w:sz="0" w:space="0"/>
+        </w:pBdr>
+        <w:shd w:val="clear" w:fill="EFF0F1"/>
+        <w:spacing w:before="0" w:beforeAutospacing="0" w:after="210" w:afterAutospacing="0"/>
+        <w:ind w:left="0" w:right="0" w:firstLine="0"/>
+        <w:jc w:val="left"/>
+        <w:textAlignment w:val="baseline"/>
+        <w:rPr>
+          <w:rFonts w:hint="default" w:ascii="Consolas" w:hAnsi="Consolas" w:eastAsia="Consolas" w:cs="Consolas"/>
+          <w:i w:val="0"/>
+          <w:caps w:val="0"/>
+          <w:color w:val="303336"/>
+          <w:spacing w:val="0"/>
+          <w:sz w:val="15"/>
+          <w:szCs w:val="15"/>
+          <w:bdr w:val="none" w:color="auto" w:sz="0" w:space="0"/>
+          <w:shd w:val="clear" w:fill="EFF0F1"/>
+          <w:vertAlign w:val="baseline"/>
+        </w:rPr>
+      </w:pPr>
+      <w:r>
+        <w:rPr>
+          <w:rFonts w:hint="default" w:ascii="Consolas" w:hAnsi="Consolas" w:eastAsia="Consolas" w:cs="Consolas"/>
+          <w:i w:val="0"/>
+          <w:caps w:val="0"/>
+          <w:color w:val="303336"/>
+          <w:spacing w:val="0"/>
+          <w:sz w:val="15"/>
+          <w:szCs w:val="15"/>
+          <w:bdr w:val="none" w:color="auto" w:sz="0" w:space="0"/>
+          <w:shd w:val="clear" w:fill="EFF0F1"/>
+          <w:vertAlign w:val="baseline"/>
+        </w:rPr>
+        <w:t xml:space="preserve">        </w:t>
+      </w:r>
+      <w:r>
+        <w:rPr>
+          <w:rFonts w:hint="default" w:ascii="Consolas" w:hAnsi="Consolas" w:eastAsia="Consolas" w:cs="Consolas"/>
+          <w:i w:val="0"/>
+          <w:caps w:val="0"/>
+          <w:color w:val="858C93"/>
+          <w:spacing w:val="0"/>
+          <w:sz w:val="15"/>
+          <w:szCs w:val="15"/>
+          <w:bdr w:val="none" w:color="auto" w:sz="0" w:space="0"/>
+          <w:shd w:val="clear" w:fill="EFF0F1"/>
+          <w:vertAlign w:val="baseline"/>
+        </w:rPr>
+        <w:t>//Login Successfull</w:t>
+      </w:r>
+    </w:p>
+    <w:p>
+      <w:pPr>
+        <w:pStyle w:val="4"/>
+        <w:keepNext w:val="0"/>
+        <w:keepLines w:val="0"/>
+        <w:widowControl/>
+        <w:suppressLineNumbers w:val="0"/>
+        <w:pBdr>
+          <w:top w:val="none" w:color="auto" w:sz="0" w:space="0"/>
+          <w:left w:val="none" w:color="auto" w:sz="0" w:space="0"/>
+          <w:bottom w:val="none" w:color="auto" w:sz="0" w:space="0"/>
+          <w:right w:val="none" w:color="auto" w:sz="0" w:space="0"/>
+        </w:pBdr>
+        <w:shd w:val="clear" w:fill="EFF0F1"/>
+        <w:spacing w:before="0" w:beforeAutospacing="0" w:after="210" w:afterAutospacing="0"/>
+        <w:ind w:left="0" w:right="0" w:firstLine="0"/>
+        <w:jc w:val="left"/>
+        <w:textAlignment w:val="baseline"/>
+        <w:rPr>
+          <w:rFonts w:hint="default" w:ascii="Consolas" w:hAnsi="Consolas" w:eastAsia="Consolas" w:cs="Consolas"/>
+          <w:i w:val="0"/>
+          <w:caps w:val="0"/>
+          <w:color w:val="303336"/>
+          <w:spacing w:val="0"/>
+          <w:sz w:val="15"/>
+          <w:szCs w:val="15"/>
+          <w:bdr w:val="none" w:color="auto" w:sz="0" w:space="0"/>
+          <w:shd w:val="clear" w:fill="EFF0F1"/>
+          <w:vertAlign w:val="baseline"/>
+        </w:rPr>
+      </w:pPr>
+      <w:r>
+        <w:rPr>
+          <w:rFonts w:hint="default" w:ascii="Consolas" w:hAnsi="Consolas" w:eastAsia="Consolas" w:cs="Consolas"/>
+          <w:i w:val="0"/>
+          <w:caps w:val="0"/>
+          <w:color w:val="303336"/>
+          <w:spacing w:val="0"/>
+          <w:sz w:val="15"/>
+          <w:szCs w:val="15"/>
+          <w:bdr w:val="none" w:color="auto" w:sz="0" w:space="0"/>
+          <w:shd w:val="clear" w:fill="EFF0F1"/>
+          <w:vertAlign w:val="baseline"/>
+        </w:rPr>
+        <w:t xml:space="preserve">    }</w:t>
+      </w:r>
+    </w:p>
+    <w:p>
+      <w:pPr>
+        <w:pStyle w:val="4"/>
+        <w:keepNext w:val="0"/>
+        <w:keepLines w:val="0"/>
+        <w:widowControl/>
+        <w:suppressLineNumbers w:val="0"/>
+        <w:pBdr>
+          <w:top w:val="none" w:color="auto" w:sz="0" w:space="0"/>
+          <w:left w:val="none" w:color="auto" w:sz="0" w:space="0"/>
+          <w:bottom w:val="none" w:color="auto" w:sz="0" w:space="0"/>
+          <w:right w:val="none" w:color="auto" w:sz="0" w:space="0"/>
+        </w:pBdr>
+        <w:shd w:val="clear" w:fill="EFF0F1"/>
+        <w:spacing w:before="0" w:beforeAutospacing="0" w:after="210" w:afterAutospacing="0"/>
+        <w:ind w:left="0" w:right="0" w:firstLine="0"/>
+        <w:jc w:val="left"/>
+        <w:textAlignment w:val="baseline"/>
+        <w:rPr>
+          <w:rFonts w:hint="default" w:ascii="Consolas" w:hAnsi="Consolas" w:eastAsia="Consolas" w:cs="Consolas"/>
+          <w:i w:val="0"/>
+          <w:caps w:val="0"/>
+          <w:color w:val="303336"/>
+          <w:spacing w:val="0"/>
+          <w:sz w:val="15"/>
+          <w:szCs w:val="15"/>
+          <w:bdr w:val="none" w:color="auto" w:sz="0" w:space="0"/>
+          <w:shd w:val="clear" w:fill="EFF0F1"/>
+          <w:vertAlign w:val="baseline"/>
+        </w:rPr>
+      </w:pPr>
+      <w:r>
+        <w:rPr>
+          <w:rFonts w:hint="default" w:ascii="Consolas" w:hAnsi="Consolas" w:eastAsia="Consolas" w:cs="Consolas"/>
+          <w:i w:val="0"/>
+          <w:caps w:val="0"/>
+          <w:color w:val="303336"/>
+          <w:spacing w:val="0"/>
+          <w:sz w:val="15"/>
+          <w:szCs w:val="15"/>
+          <w:bdr w:val="none" w:color="auto" w:sz="0" w:space="0"/>
+          <w:shd w:val="clear" w:fill="EFF0F1"/>
+          <w:vertAlign w:val="baseline"/>
+        </w:rPr>
+        <w:t xml:space="preserve">    </w:t>
+      </w:r>
+      <w:r>
+        <w:rPr>
+          <w:rFonts w:hint="default" w:ascii="Consolas" w:hAnsi="Consolas" w:eastAsia="Consolas" w:cs="Consolas"/>
+          <w:i w:val="0"/>
+          <w:caps w:val="0"/>
+          <w:color w:val="101094"/>
+          <w:spacing w:val="0"/>
+          <w:sz w:val="15"/>
+          <w:szCs w:val="15"/>
+          <w:bdr w:val="none" w:color="auto" w:sz="0" w:space="0"/>
+          <w:shd w:val="clear" w:fill="EFF0F1"/>
+          <w:vertAlign w:val="baseline"/>
+        </w:rPr>
+        <w:t>else</w:t>
+      </w:r>
+    </w:p>
+    <w:p>
+      <w:pPr>
+        <w:pStyle w:val="4"/>
+        <w:keepNext w:val="0"/>
+        <w:keepLines w:val="0"/>
+        <w:widowControl/>
+        <w:suppressLineNumbers w:val="0"/>
+        <w:pBdr>
+          <w:top w:val="none" w:color="auto" w:sz="0" w:space="0"/>
+          <w:left w:val="none" w:color="auto" w:sz="0" w:space="0"/>
+          <w:bottom w:val="none" w:color="auto" w:sz="0" w:space="0"/>
+          <w:right w:val="none" w:color="auto" w:sz="0" w:space="0"/>
+        </w:pBdr>
+        <w:shd w:val="clear" w:fill="EFF0F1"/>
+        <w:spacing w:before="0" w:beforeAutospacing="0" w:after="210" w:afterAutospacing="0"/>
+        <w:ind w:left="0" w:right="0" w:firstLine="0"/>
+        <w:jc w:val="left"/>
+        <w:textAlignment w:val="baseline"/>
+        <w:rPr>
+          <w:rFonts w:hint="default" w:ascii="Consolas" w:hAnsi="Consolas" w:eastAsia="Consolas" w:cs="Consolas"/>
+          <w:i w:val="0"/>
+          <w:caps w:val="0"/>
+          <w:color w:val="303336"/>
+          <w:spacing w:val="0"/>
+          <w:sz w:val="15"/>
+          <w:szCs w:val="15"/>
+          <w:bdr w:val="none" w:color="auto" w:sz="0" w:space="0"/>
+          <w:shd w:val="clear" w:fill="EFF0F1"/>
+          <w:vertAlign w:val="baseline"/>
+        </w:rPr>
+      </w:pPr>
+      <w:r>
+        <w:rPr>
+          <w:rFonts w:hint="default" w:ascii="Consolas" w:hAnsi="Consolas" w:eastAsia="Consolas" w:cs="Consolas"/>
+          <w:i w:val="0"/>
+          <w:caps w:val="0"/>
+          <w:color w:val="303336"/>
+          <w:spacing w:val="0"/>
+          <w:sz w:val="15"/>
+          <w:szCs w:val="15"/>
+          <w:bdr w:val="none" w:color="auto" w:sz="0" w:space="0"/>
+          <w:shd w:val="clear" w:fill="EFF0F1"/>
+          <w:vertAlign w:val="baseline"/>
+        </w:rPr>
+        <w:t xml:space="preserve">    {</w:t>
+      </w:r>
+    </w:p>
+    <w:p>
+      <w:pPr>
+        <w:pStyle w:val="4"/>
+        <w:keepNext w:val="0"/>
+        <w:keepLines w:val="0"/>
+        <w:widowControl/>
+        <w:suppressLineNumbers w:val="0"/>
+        <w:pBdr>
+          <w:top w:val="none" w:color="auto" w:sz="0" w:space="0"/>
+          <w:left w:val="none" w:color="auto" w:sz="0" w:space="0"/>
+          <w:bottom w:val="none" w:color="auto" w:sz="0" w:space="0"/>
+          <w:right w:val="none" w:color="auto" w:sz="0" w:space="0"/>
+        </w:pBdr>
+        <w:shd w:val="clear" w:fill="EFF0F1"/>
+        <w:spacing w:before="0" w:beforeAutospacing="0" w:after="210" w:afterAutospacing="0"/>
+        <w:ind w:left="0" w:right="0" w:firstLine="0"/>
+        <w:jc w:val="left"/>
+        <w:textAlignment w:val="baseline"/>
+        <w:rPr>
+          <w:rFonts w:hint="default" w:ascii="Consolas" w:hAnsi="Consolas" w:eastAsia="Consolas" w:cs="Consolas"/>
+          <w:i w:val="0"/>
+          <w:caps w:val="0"/>
+          <w:color w:val="303336"/>
+          <w:spacing w:val="0"/>
+          <w:sz w:val="15"/>
+          <w:szCs w:val="15"/>
+          <w:bdr w:val="none" w:color="auto" w:sz="0" w:space="0"/>
+          <w:shd w:val="clear" w:fill="EFF0F1"/>
+          <w:vertAlign w:val="baseline"/>
+        </w:rPr>
+      </w:pPr>
+      <w:r>
+        <w:rPr>
+          <w:rFonts w:hint="default" w:ascii="Consolas" w:hAnsi="Consolas" w:eastAsia="Consolas" w:cs="Consolas"/>
+          <w:i w:val="0"/>
+          <w:caps w:val="0"/>
+          <w:color w:val="303336"/>
+          <w:spacing w:val="0"/>
+          <w:sz w:val="15"/>
+          <w:szCs w:val="15"/>
+          <w:bdr w:val="none" w:color="auto" w:sz="0" w:space="0"/>
+          <w:shd w:val="clear" w:fill="EFF0F1"/>
+          <w:vertAlign w:val="baseline"/>
+        </w:rPr>
+        <w:t xml:space="preserve">        </w:t>
+      </w:r>
+      <w:r>
+        <w:rPr>
+          <w:rFonts w:hint="default" w:ascii="Consolas" w:hAnsi="Consolas" w:eastAsia="Consolas" w:cs="Consolas"/>
+          <w:i w:val="0"/>
+          <w:caps w:val="0"/>
+          <w:color w:val="858C93"/>
+          <w:spacing w:val="0"/>
+          <w:sz w:val="15"/>
+          <w:szCs w:val="15"/>
+          <w:bdr w:val="none" w:color="auto" w:sz="0" w:space="0"/>
+          <w:shd w:val="clear" w:fill="EFF0F1"/>
+          <w:vertAlign w:val="baseline"/>
+        </w:rPr>
+        <w:t>//Login Failed</w:t>
+      </w:r>
+    </w:p>
+    <w:p>
+      <w:pPr>
+        <w:pStyle w:val="4"/>
+        <w:keepNext w:val="0"/>
+        <w:keepLines w:val="0"/>
+        <w:widowControl/>
+        <w:suppressLineNumbers w:val="0"/>
+        <w:pBdr>
+          <w:top w:val="none" w:color="auto" w:sz="0" w:space="0"/>
+          <w:left w:val="none" w:color="auto" w:sz="0" w:space="0"/>
+          <w:bottom w:val="none" w:color="auto" w:sz="0" w:space="0"/>
+          <w:right w:val="none" w:color="auto" w:sz="0" w:space="0"/>
+        </w:pBdr>
+        <w:shd w:val="clear" w:fill="EFF0F1"/>
+        <w:spacing w:before="0" w:beforeAutospacing="0" w:after="210" w:afterAutospacing="0"/>
+        <w:ind w:left="0" w:right="0" w:firstLine="0"/>
+        <w:jc w:val="left"/>
+        <w:textAlignment w:val="baseline"/>
+        <w:rPr>
+          <w:rFonts w:hint="default" w:ascii="Consolas" w:hAnsi="Consolas" w:eastAsia="Consolas" w:cs="Consolas"/>
+          <w:i w:val="0"/>
+          <w:caps w:val="0"/>
+          <w:color w:val="303336"/>
+          <w:spacing w:val="0"/>
+          <w:sz w:val="15"/>
+          <w:szCs w:val="15"/>
+          <w:bdr w:val="none" w:color="auto" w:sz="0" w:space="0"/>
+          <w:shd w:val="clear" w:fill="EFF0F1"/>
+          <w:vertAlign w:val="baseline"/>
+        </w:rPr>
+      </w:pPr>
+      <w:r>
+        <w:rPr>
+          <w:rFonts w:hint="default" w:ascii="Consolas" w:hAnsi="Consolas" w:eastAsia="Consolas" w:cs="Consolas"/>
+          <w:i w:val="0"/>
+          <w:caps w:val="0"/>
+          <w:color w:val="303336"/>
+          <w:spacing w:val="0"/>
+          <w:sz w:val="15"/>
+          <w:szCs w:val="15"/>
+          <w:bdr w:val="none" w:color="auto" w:sz="0" w:space="0"/>
+          <w:shd w:val="clear" w:fill="EFF0F1"/>
+          <w:vertAlign w:val="baseline"/>
+        </w:rPr>
+        <w:t xml:space="preserve">    }</w:t>
+      </w:r>
+    </w:p>
+    <w:p>
+      <w:pPr>
+        <w:pStyle w:val="4"/>
+        <w:keepNext w:val="0"/>
+        <w:keepLines w:val="0"/>
+        <w:widowControl/>
+        <w:suppressLineNumbers w:val="0"/>
+        <w:pBdr>
+          <w:top w:val="none" w:color="auto" w:sz="0" w:space="0"/>
+          <w:left w:val="none" w:color="auto" w:sz="0" w:space="0"/>
+          <w:bottom w:val="none" w:color="auto" w:sz="0" w:space="0"/>
+          <w:right w:val="none" w:color="auto" w:sz="0" w:space="0"/>
+        </w:pBdr>
+        <w:shd w:val="clear" w:fill="EFF0F1"/>
+        <w:spacing w:before="0" w:beforeAutospacing="0" w:after="210" w:afterAutospacing="0"/>
+        <w:ind w:left="0" w:right="0" w:firstLine="0"/>
+        <w:jc w:val="left"/>
+        <w:textAlignment w:val="baseline"/>
+        <w:rPr>
+          <w:rFonts w:hint="default" w:ascii="Consolas" w:hAnsi="Consolas" w:eastAsia="Consolas" w:cs="Consolas"/>
+          <w:i w:val="0"/>
+          <w:caps w:val="0"/>
+          <w:color w:val="303336"/>
+          <w:spacing w:val="0"/>
+          <w:sz w:val="15"/>
+          <w:szCs w:val="15"/>
+          <w:bdr w:val="none" w:color="auto" w:sz="0" w:space="0"/>
+          <w:shd w:val="clear" w:fill="EFF0F1"/>
+          <w:vertAlign w:val="baseline"/>
+        </w:rPr>
+      </w:pPr>
+    </w:p>
+    <w:p>
+      <w:pPr>
+        <w:pStyle w:val="4"/>
+        <w:keepNext w:val="0"/>
+        <w:keepLines w:val="0"/>
+        <w:widowControl/>
+        <w:suppressLineNumbers w:val="0"/>
+        <w:pBdr>
+          <w:top w:val="none" w:color="auto" w:sz="0" w:space="0"/>
+          <w:left w:val="none" w:color="auto" w:sz="0" w:space="0"/>
+          <w:bottom w:val="none" w:color="auto" w:sz="0" w:space="0"/>
+          <w:right w:val="none" w:color="auto" w:sz="0" w:space="0"/>
+        </w:pBdr>
+        <w:shd w:val="clear" w:fill="EFF0F1"/>
+        <w:spacing w:before="0" w:beforeAutospacing="0" w:after="210" w:afterAutospacing="0"/>
+        <w:ind w:left="0" w:right="0" w:firstLine="0"/>
+        <w:jc w:val="left"/>
+        <w:textAlignment w:val="baseline"/>
+        <w:rPr>
+          <w:rFonts w:ascii="Consolas" w:hAnsi="Consolas" w:eastAsia="Consolas" w:cs="Consolas"/>
+          <w:i w:val="0"/>
+          <w:caps w:val="0"/>
+          <w:color w:val="393318"/>
+          <w:spacing w:val="0"/>
+          <w:sz w:val="15"/>
+          <w:szCs w:val="15"/>
+        </w:rPr>
+      </w:pPr>
+      <w:r>
+        <w:rPr>
+          <w:rFonts w:hint="default" w:ascii="Consolas" w:hAnsi="Consolas" w:eastAsia="Consolas" w:cs="Consolas"/>
+          <w:i w:val="0"/>
+          <w:caps w:val="0"/>
+          <w:color w:val="303336"/>
+          <w:spacing w:val="0"/>
+          <w:sz w:val="15"/>
+          <w:szCs w:val="15"/>
+          <w:bdr w:val="none" w:color="auto" w:sz="0" w:space="0"/>
+          <w:shd w:val="clear" w:fill="EFF0F1"/>
+          <w:vertAlign w:val="baseline"/>
+        </w:rPr>
+        <w:t xml:space="preserve">    </w:t>
+      </w:r>
+      <w:r>
+        <w:rPr>
+          <w:rFonts w:hint="default" w:ascii="Consolas" w:hAnsi="Consolas" w:eastAsia="Consolas" w:cs="Consolas"/>
+          <w:i w:val="0"/>
+          <w:caps w:val="0"/>
+          <w:color w:val="858C93"/>
+          <w:spacing w:val="0"/>
+          <w:sz w:val="15"/>
+          <w:szCs w:val="15"/>
+          <w:bdr w:val="none" w:color="auto" w:sz="0" w:space="0"/>
+          <w:shd w:val="clear" w:fill="EFF0F1"/>
+          <w:vertAlign w:val="baseline"/>
+        </w:rPr>
+        <w:t>//Your code here</w:t>
+      </w:r>
+      <w:r>
+        <w:rPr>
+          <w:rFonts w:hint="default" w:ascii="Consolas" w:hAnsi="Consolas" w:eastAsia="Consolas" w:cs="Consolas"/>
+          <w:i w:val="0"/>
+          <w:caps w:val="0"/>
+          <w:color w:val="303336"/>
+          <w:spacing w:val="0"/>
+          <w:sz w:val="15"/>
+          <w:szCs w:val="15"/>
+          <w:bdr w:val="none" w:color="auto" w:sz="0" w:space="0"/>
+          <w:shd w:val="clear" w:fill="EFF0F1"/>
+          <w:vertAlign w:val="baseline"/>
+        </w:rPr>
+        <w:t>}</w:t>
+      </w:r>
+    </w:p>
+    <w:p>
+      <w:pPr>
+        <w:pStyle w:val="8"/>
+        <w:spacing w:line="360" w:lineRule="auto"/>
+        <w:ind w:firstLine="0" w:firstLineChars="0"/>
+        <w:rPr>
+          <w:rFonts w:hint="default" w:ascii="SimSun" w:hAnsi="SimSun" w:eastAsia="SimSun" w:cs="SimSun"/>
+          <w:sz w:val="24"/>
+          <w:szCs w:val="24"/>
+          <w:lang w:val="en-US"/>
+        </w:rPr>
+      </w:pPr>
       <w:r>
         <w:rPr>
           <w:rFonts w:ascii="SimSun" w:hAnsi="SimSun" w:eastAsia="SimSun" w:cs="SimSun"/>
@@ -1611,7 +3607,7 @@
       </w:r>
       <w:r>
         <w:rPr>
-          <w:rStyle w:val="5"/>
+          <w:rStyle w:val="6"/>
           <w:rFonts w:ascii="SimSun" w:hAnsi="SimSun" w:eastAsia="SimSun" w:cs="SimSun"/>
           <w:sz w:val="24"/>
           <w:szCs w:val="24"/>
@@ -2012,14 +4008,14 @@
       <w:lang w:val="en-US" w:eastAsia="zh-CN" w:bidi="ar-SA"/>
     </w:rPr>
   </w:style>
-  <w:style w:type="character" w:default="1" w:styleId="4">
+  <w:style w:type="character" w:default="1" w:styleId="5">
     <w:name w:val="Default Paragraph Font"/>
     <w:semiHidden/>
     <w:unhideWhenUsed/>
     <w:qFormat/>
     <w:uiPriority w:val="1"/>
   </w:style>
-  <w:style w:type="table" w:default="1" w:styleId="6">
+  <w:style w:type="table" w:default="1" w:styleId="7">
     <w:name w:val="Normal Table"/>
     <w:semiHidden/>
     <w:unhideWhenUsed/>
@@ -2037,7 +4033,7 @@
   <w:style w:type="paragraph" w:styleId="2">
     <w:name w:val="footer"/>
     <w:basedOn w:val="1"/>
-    <w:link w:val="9"/>
+    <w:link w:val="10"/>
     <w:unhideWhenUsed/>
     <w:qFormat/>
     <w:uiPriority w:val="99"/>
@@ -2057,7 +4053,7 @@
   <w:style w:type="paragraph" w:styleId="3">
     <w:name w:val="header"/>
     <w:basedOn w:val="1"/>
-    <w:link w:val="8"/>
+    <w:link w:val="9"/>
     <w:unhideWhenUsed/>
     <w:qFormat/>
     <w:uiPriority w:val="99"/>
@@ -2077,9 +4073,43 @@
       <w:szCs w:val="18"/>
     </w:rPr>
   </w:style>
-  <w:style w:type="character" w:styleId="5">
+  <w:style w:type="paragraph" w:styleId="4">
+    <w:name w:val="HTML Preformatted"/>
+    <w:semiHidden/>
+    <w:unhideWhenUsed/>
+    <w:uiPriority w:val="99"/>
+    <w:pPr>
+      <w:tabs>
+        <w:tab w:val="left" w:pos="916"/>
+        <w:tab w:val="left" w:pos="1832"/>
+        <w:tab w:val="left" w:pos="2748"/>
+        <w:tab w:val="left" w:pos="3664"/>
+        <w:tab w:val="left" w:pos="4580"/>
+        <w:tab w:val="left" w:pos="5496"/>
+        <w:tab w:val="left" w:pos="6412"/>
+        <w:tab w:val="left" w:pos="7328"/>
+        <w:tab w:val="left" w:pos="8244"/>
+        <w:tab w:val="left" w:pos="9160"/>
+        <w:tab w:val="left" w:pos="10076"/>
+        <w:tab w:val="left" w:pos="10992"/>
+        <w:tab w:val="left" w:pos="11908"/>
+        <w:tab w:val="left" w:pos="12824"/>
+        <w:tab w:val="left" w:pos="13740"/>
+        <w:tab w:val="left" w:pos="14656"/>
+      </w:tabs>
+      <w:jc w:val="left"/>
+    </w:pPr>
+    <w:rPr>
+      <w:rFonts w:hint="eastAsia" w:ascii="SimSun" w:hAnsi="SimSun" w:eastAsia="SimSun" w:cs="SimSun"/>
+      <w:kern w:val="0"/>
+      <w:sz w:val="24"/>
+      <w:szCs w:val="24"/>
+      <w:lang w:val="en-US" w:eastAsia="zh-CN" w:bidi="ar"/>
+    </w:rPr>
+  </w:style>
+  <w:style w:type="character" w:styleId="6">
     <w:name w:val="Hyperlink"/>
-    <w:basedOn w:val="4"/>
+    <w:basedOn w:val="5"/>
     <w:semiHidden/>
     <w:unhideWhenUsed/>
     <w:qFormat/>
@@ -2089,7 +4119,7 @@
       <w:u w:val="single"/>
     </w:rPr>
   </w:style>
-  <w:style w:type="paragraph" w:styleId="7">
+  <w:style w:type="paragraph" w:styleId="8">
     <w:name w:val="List Paragraph"/>
     <w:basedOn w:val="1"/>
     <w:qFormat/>
@@ -2098,9 +4128,9 @@
       <w:ind w:firstLine="420" w:firstLineChars="200"/>
     </w:pPr>
   </w:style>
-  <w:style w:type="character" w:customStyle="1" w:styleId="8">
+  <w:style w:type="character" w:customStyle="1" w:styleId="9">
     <w:name w:val="Header Char"/>
-    <w:basedOn w:val="4"/>
+    <w:basedOn w:val="5"/>
     <w:link w:val="3"/>
     <w:qFormat/>
     <w:uiPriority w:val="99"/>
@@ -2109,9 +4139,9 @@
       <w:szCs w:val="18"/>
     </w:rPr>
   </w:style>
-  <w:style w:type="character" w:customStyle="1" w:styleId="9">
+  <w:style w:type="character" w:customStyle="1" w:styleId="10">
     <w:name w:val="Footer Char"/>
-    <w:basedOn w:val="4"/>
+    <w:basedOn w:val="5"/>
     <w:link w:val="2"/>
     <w:qFormat/>
     <w:uiPriority w:val="99"/>

</xml_diff>

<commit_message>
add command line argument
</commit_message>
<xml_diff>
--- a/notes.docx
+++ b/notes.docx
@@ -41,10 +41,7 @@
       </w:r>
       <w:proofErr w:type="spellEnd"/>
       <w:r>
-        <w:t xml:space="preserve">). An assembly contains a manifest that provides </w:t>
-      </w:r>
-      <w:r>
-        <w:t>information about the assembly’s types, version, culture, and security requirements. When the C# program is executed, the assembly is loaded into common language runtime.</w:t>
+        <w:t>). An assembly contains a manifest that provides information about the assembly’s types, version, culture, and security requirements. When the C# program is executed, the assembly is loaded into common language runtime.</w:t>
       </w:r>
     </w:p>
     <w:p>
@@ -81,18 +78,7 @@
         <w:ind w:firstLineChars="0"/>
       </w:pPr>
       <w:r>
-        <w:t>byte – s</w:t>
-      </w:r>
-      <w:r>
-        <w:t xml:space="preserve">hort – int – </w:t>
-      </w:r>
-      <w:proofErr w:type="gramStart"/>
-      <w:r>
-        <w:t>long(</w:t>
-      </w:r>
-      <w:proofErr w:type="gramEnd"/>
-      <w:r>
-        <w:t>8-16-32-64 bit integer)</w:t>
+        <w:t>byte – short – int – long(8-16-32-64 bit integer)</w:t>
       </w:r>
     </w:p>
     <w:p>
@@ -124,10 +110,7 @@
         <w:t>digits</w:t>
       </w:r>
       <w:r>
-        <w:t xml:space="preserve"> fraction-15-28), we use decimal for counted values and use float/double for measured values (https://stackoverflow.com/questions/618535/difference-between-decimal-float-and-double-</w:t>
-      </w:r>
-      <w:r>
-        <w:t>in-net)</w:t>
+        <w:t xml:space="preserve"> fraction-15-28), we use decimal for counted values and use float/double for measured values (https://stackoverflow.com/questions/618535/difference-between-decimal-float-and-double-in-net)</w:t>
       </w:r>
     </w:p>
     <w:p>
@@ -146,32 +129,21 @@
       </w:r>
       <w:proofErr w:type="spellEnd"/>
       <w:r>
-        <w:t xml:space="preserve"> </w:t>
-      </w:r>
-      <w:proofErr w:type="gramStart"/>
-      <w:r>
-        <w:t>Day{</w:t>
-      </w:r>
-      <w:proofErr w:type="gramEnd"/>
-      <w:r>
-        <w:t>Sat, Sun, Mon, Tue, Wed, Thu, Fri}</w:t>
-      </w:r>
-    </w:p>
-    <w:p>
-      <w:pPr>
-        <w:pStyle w:val="ListParagraph"/>
-        <w:numPr>
-          <w:ilvl w:val="0"/>
-          <w:numId w:val="1"/>
-        </w:numPr>
-        <w:spacing w:line="360" w:lineRule="auto"/>
-        <w:ind w:firstLineChars="0"/>
-      </w:pPr>
-      <w:r>
-        <w:t>define a default constructor for a struct is an error, struct can be instantiated without using new operator. You must initialize all members when write a constructor with parameters. It cannot be inherit</w:t>
-      </w:r>
-      <w:r>
-        <w:t>ed.</w:t>
+        <w:t xml:space="preserve"> Day{Sat, Sun, Mon, Tue, Wed, Thu, Fri}</w:t>
+      </w:r>
+    </w:p>
+    <w:p>
+      <w:pPr>
+        <w:pStyle w:val="ListParagraph"/>
+        <w:numPr>
+          <w:ilvl w:val="0"/>
+          <w:numId w:val="1"/>
+        </w:numPr>
+        <w:spacing w:line="360" w:lineRule="auto"/>
+        <w:ind w:firstLineChars="0"/>
+      </w:pPr>
+      <w:r>
+        <w:t>define a default constructor for a struct is an error, struct can be instantiated without using new operator. You must initialize all members when write a constructor with parameters. It cannot be inherited.</w:t>
       </w:r>
     </w:p>
     <w:p>
@@ -230,65 +202,35 @@
       </w:r>
       <w:proofErr w:type="spellEnd"/>
       <w:r>
-        <w:t xml:space="preserve"> a virt</w:t>
-      </w:r>
-      <w:r>
-        <w:t>ual method?</w:t>
-      </w:r>
-    </w:p>
-    <w:p>
-      <w:pPr>
-        <w:pStyle w:val="ListParagraph"/>
-        <w:numPr>
-          <w:ilvl w:val="0"/>
-          <w:numId w:val="1"/>
-        </w:numPr>
-        <w:spacing w:line="360" w:lineRule="auto"/>
-        <w:ind w:firstLineChars="0"/>
-      </w:pPr>
-      <w:r>
-        <w:t xml:space="preserve">By default, access modifiers </w:t>
-      </w:r>
-      <w:proofErr w:type="gramStart"/>
-      <w:r>
-        <w:t>is</w:t>
-      </w:r>
-      <w:proofErr w:type="gramEnd"/>
-      <w:r>
-        <w:t xml:space="preserve"> internal, which can only be accessed in same assembly. Use </w:t>
-      </w:r>
-      <w:proofErr w:type="gramStart"/>
-      <w:r>
-        <w:t>protected,</w:t>
-      </w:r>
-      <w:proofErr w:type="gramEnd"/>
-      <w:r>
-        <w:t xml:space="preserve"> member can be accessed in a class that is derived from other one.</w:t>
-      </w:r>
-    </w:p>
-    <w:p>
-      <w:pPr>
-        <w:pStyle w:val="ListParagraph"/>
-        <w:numPr>
-          <w:ilvl w:val="0"/>
-          <w:numId w:val="1"/>
-        </w:numPr>
-        <w:spacing w:line="360" w:lineRule="auto"/>
-        <w:ind w:firstLineChars="0"/>
-      </w:pPr>
-      <w:r>
-        <w:t xml:space="preserve">Async: any method using await must be marked </w:t>
-      </w:r>
-      <w:proofErr w:type="gramStart"/>
-      <w:r>
-        <w:t>async,  await</w:t>
-      </w:r>
-      <w:proofErr w:type="gramEnd"/>
-      <w:r>
-        <w:t xml:space="preserve"> means  that proce</w:t>
-      </w:r>
-      <w:r>
-        <w:t>ssing cannot continue until the task finishes. (https://stackoverflow.com/questions/14455293/how-and-when-to-use-async-and-await)</w:t>
+        <w:t xml:space="preserve"> a virtual method?</w:t>
+      </w:r>
+    </w:p>
+    <w:p>
+      <w:pPr>
+        <w:pStyle w:val="ListParagraph"/>
+        <w:numPr>
+          <w:ilvl w:val="0"/>
+          <w:numId w:val="1"/>
+        </w:numPr>
+        <w:spacing w:line="360" w:lineRule="auto"/>
+        <w:ind w:firstLineChars="0"/>
+      </w:pPr>
+      <w:r>
+        <w:t>By default, access modifiers is internal, which can only be accessed in same assembly. Use protected, member can be accessed in a class that is derived from other one.</w:t>
+      </w:r>
+    </w:p>
+    <w:p>
+      <w:pPr>
+        <w:pStyle w:val="ListParagraph"/>
+        <w:numPr>
+          <w:ilvl w:val="0"/>
+          <w:numId w:val="1"/>
+        </w:numPr>
+        <w:spacing w:line="360" w:lineRule="auto"/>
+        <w:ind w:firstLineChars="0"/>
+      </w:pPr>
+      <w:r>
+        <w:t>Async: any method using await must be marked async,  await means  that processing cannot continue until the task finishes. (https://stackoverflow.com/questions/14455293/how-and-when-to-use-async-and-await)</w:t>
       </w:r>
     </w:p>
     <w:p>
@@ -305,17 +247,12 @@
         <w:t xml:space="preserve">Lambda: use lambda expressions that requires instances of delegate types or expression trees. When call </w:t>
       </w:r>
       <w:proofErr w:type="spellStart"/>
-      <w:proofErr w:type="gramStart"/>
       <w:r>
         <w:t>enumerable.select</w:t>
       </w:r>
       <w:proofErr w:type="spellEnd"/>
-      <w:proofErr w:type="gramEnd"/>
-      <w:r>
-        <w:t>, use</w:t>
-      </w:r>
-      <w:r>
-        <w:t xml:space="preserve"> </w:t>
+      <w:r>
+        <w:t xml:space="preserve">, use </w:t>
       </w:r>
       <w:proofErr w:type="spellStart"/>
       <w:r>
@@ -395,10 +332,7 @@
         <w:t>ele</w:t>
       </w:r>
       <w:r>
-        <w:t>gate is a reference type that can be used</w:t>
-      </w:r>
-      <w:r>
-        <w:t xml:space="preserve"> to encapsulate a named or an anonymous </w:t>
+        <w:t xml:space="preserve">gate is a reference type that can be used to encapsulate a named or an anonymous </w:t>
       </w:r>
       <w:r>
         <w:lastRenderedPageBreak/>
@@ -422,10 +356,7 @@
         <w:t>T</w:t>
       </w:r>
       <w:r>
-        <w:t>he static</w:t>
-      </w:r>
-      <w:r>
-        <w:t xml:space="preserve"> is not allowed in a constant declaration. </w:t>
+        <w:t xml:space="preserve">he static is not allowed in a constant declaration. </w:t>
       </w:r>
       <w:proofErr w:type="spellStart"/>
       <w:r>
@@ -466,15 +397,7 @@
       </w:r>
       <w:proofErr w:type="spellEnd"/>
       <w:r>
-        <w:t xml:space="preserve"> </w:t>
-      </w:r>
-      <w:proofErr w:type="gramStart"/>
-      <w:r>
-        <w:t>struct(</w:t>
-      </w:r>
-      <w:proofErr w:type="gramEnd"/>
-      <w:r>
-        <w:t xml:space="preserve">struct is immutable), ref </w:t>
+        <w:t xml:space="preserve"> struct(struct is immutable), ref </w:t>
       </w:r>
       <w:proofErr w:type="spellStart"/>
       <w:r>
@@ -482,28 +405,21 @@
       </w:r>
       <w:proofErr w:type="spellEnd"/>
       <w:r>
-        <w:t>(returned reference can</w:t>
-      </w:r>
-      <w:r>
-        <w:t>not be modified)</w:t>
-      </w:r>
-    </w:p>
-    <w:p>
-      <w:pPr>
-        <w:pStyle w:val="ListParagraph"/>
-        <w:numPr>
-          <w:ilvl w:val="0"/>
-          <w:numId w:val="1"/>
-        </w:numPr>
-        <w:spacing w:line="360" w:lineRule="auto"/>
-        <w:ind w:firstLineChars="0"/>
-      </w:pPr>
-      <w:r>
-        <w:t xml:space="preserve">Events: publisher(when) and </w:t>
-      </w:r>
-      <w:proofErr w:type="gramStart"/>
-      <w:r>
-        <w:t>receiver</w:t>
+        <w:t>(returned reference cannot be modified)</w:t>
+      </w:r>
+    </w:p>
+    <w:p>
+      <w:pPr>
+        <w:pStyle w:val="ListParagraph"/>
+        <w:numPr>
+          <w:ilvl w:val="0"/>
+          <w:numId w:val="1"/>
+        </w:numPr>
+        <w:spacing w:line="360" w:lineRule="auto"/>
+        <w:ind w:firstLineChars="0"/>
+      </w:pPr>
+      <w:r>
+        <w:t>Events: publisher(when) and receiver</w:t>
       </w:r>
       <w:r>
         <w:rPr>
@@ -511,7 +427,6 @@
         </w:rPr>
         <w:t>(</w:t>
       </w:r>
-      <w:proofErr w:type="gramEnd"/>
       <w:r>
         <w:t>what action)</w:t>
       </w:r>
@@ -586,10 +501,7 @@
       </w:r>
       <w:proofErr w:type="spellEnd"/>
       <w:r>
-        <w:t xml:space="preserve"> original mem</w:t>
-      </w:r>
-      <w:r>
-        <w:t>ber to become hidden, override extends the implementation for an inherited member.</w:t>
+        <w:t xml:space="preserve"> original member to become hidden, override extends the implementation for an inherited member.</w:t>
       </w:r>
     </w:p>
     <w:p>
@@ -631,10 +543,7 @@
         <w:ind w:firstLineChars="0"/>
       </w:pPr>
       <w:r>
-        <w:t>Sealed: prevent other classes from inheriting</w:t>
-      </w:r>
-      <w:r>
-        <w:t xml:space="preserve"> from it.</w:t>
+        <w:t>Sealed: prevent other classes from inheriting from it.</w:t>
       </w:r>
     </w:p>
     <w:p>
@@ -662,12 +571,10 @@
         <w:ind w:firstLineChars="0"/>
       </w:pPr>
       <w:proofErr w:type="spellStart"/>
-      <w:proofErr w:type="gramStart"/>
       <w:r>
         <w:t>Unsafe:unsafe</w:t>
       </w:r>
       <w:proofErr w:type="spellEnd"/>
-      <w:proofErr w:type="gramEnd"/>
       <w:r>
         <w:t xml:space="preserve"> context</w:t>
       </w:r>
@@ -683,10 +590,7 @@
         <w:ind w:firstLineChars="0"/>
       </w:pPr>
       <w:r>
-        <w:t>Virtual: a method with virtual can be overridden by any class that inherits it. It likes abstra</w:t>
-      </w:r>
-      <w:r>
-        <w:t>ct, other it cannot with static.</w:t>
+        <w:t>Virtual: a method with virtual can be overridden by any class that inherits it. It likes abstract, other it cannot with static.</w:t>
       </w:r>
     </w:p>
     <w:p>
@@ -751,32 +655,21 @@
         <w:t>truct</w:t>
       </w:r>
       <w:r>
-        <w:t xml:space="preserve">: is used to encapsulate small </w:t>
-      </w:r>
-      <w:r>
-        <w:t>groups of related variables, such as the coordinates of a rectangle. Cannot inherit from other struct, so member cannot be protected.</w:t>
-      </w:r>
-    </w:p>
-    <w:p>
-      <w:pPr>
-        <w:pStyle w:val="ListParagraph"/>
-        <w:numPr>
-          <w:ilvl w:val="0"/>
-          <w:numId w:val="1"/>
-        </w:numPr>
-        <w:spacing w:line="360" w:lineRule="auto"/>
-        <w:ind w:firstLineChars="0"/>
-      </w:pPr>
-      <w:r>
-        <w:t xml:space="preserve">Foreach </w:t>
-      </w:r>
-      <w:proofErr w:type="gramStart"/>
-      <w:r>
-        <w:t>in:</w:t>
-      </w:r>
-      <w:proofErr w:type="gramEnd"/>
-      <w:r>
-        <w:t xml:space="preserve"> ref or ref </w:t>
+        <w:t>: is used to encapsulate small groups of related variables, such as the coordinates of a rectangle. Cannot inherit from other struct, so member cannot be protected.</w:t>
+      </w:r>
+    </w:p>
+    <w:p>
+      <w:pPr>
+        <w:pStyle w:val="ListParagraph"/>
+        <w:numPr>
+          <w:ilvl w:val="0"/>
+          <w:numId w:val="1"/>
+        </w:numPr>
+        <w:spacing w:line="360" w:lineRule="auto"/>
+        <w:ind w:firstLineChars="0"/>
+      </w:pPr>
+      <w:r>
+        <w:t xml:space="preserve">Foreach in: ref or ref </w:t>
       </w:r>
       <w:proofErr w:type="spellStart"/>
       <w:r>
@@ -809,29 +702,21 @@
         <w:ind w:firstLineChars="0"/>
       </w:pPr>
       <w:r>
-        <w:t xml:space="preserve">Null-coalescing </w:t>
-      </w:r>
-      <w:proofErr w:type="gramStart"/>
-      <w:r>
-        <w:t>operator ??</w:t>
-      </w:r>
-      <w:proofErr w:type="gramEnd"/>
-    </w:p>
-    <w:p>
-      <w:pPr>
-        <w:pStyle w:val="ListParagraph"/>
-        <w:numPr>
-          <w:ilvl w:val="0"/>
-          <w:numId w:val="1"/>
-        </w:numPr>
-        <w:spacing w:line="360" w:lineRule="auto"/>
-        <w:ind w:firstLineChars="0"/>
-      </w:pPr>
-      <w:r>
-        <w:t>Exception: don’t init</w:t>
-      </w:r>
-      <w:r>
-        <w:t xml:space="preserve">ialize variable at try block, otherwise it cannot be accessed at catch block. </w:t>
+        <w:t>Null-coalescing operator ??</w:t>
+      </w:r>
+    </w:p>
+    <w:p>
+      <w:pPr>
+        <w:pStyle w:val="ListParagraph"/>
+        <w:numPr>
+          <w:ilvl w:val="0"/>
+          <w:numId w:val="1"/>
+        </w:numPr>
+        <w:spacing w:line="360" w:lineRule="auto"/>
+        <w:ind w:firstLineChars="0"/>
+      </w:pPr>
+      <w:r>
+        <w:t xml:space="preserve">Exception: don’t initialize variable at try block, otherwise it cannot be accessed at catch block. </w:t>
       </w:r>
       <w:r>
         <w:lastRenderedPageBreak/>
@@ -858,10 +743,7 @@
         <w:ind w:firstLineChars="0"/>
       </w:pPr>
       <w:r>
-        <w:t>Checked and unchecked: checked is used as overflow checking for integral t</w:t>
-      </w:r>
-      <w:r>
-        <w:t>ype arithmetic operations, if an expression contains one or more non-constant values, the compiler does not detect the overflow. Unchecked means ignore the overflow.</w:t>
+        <w:t>Checked and unchecked: checked is used as overflow checking for integral type arithmetic operations, if an expression contains one or more non-constant values, the compiler does not detect the overflow. Unchecked means ignore the overflow.</w:t>
       </w:r>
     </w:p>
     <w:p>
@@ -889,10 +771,7 @@
         <w:ind w:firstLineChars="0"/>
       </w:pPr>
       <w:r>
-        <w:t>Lock: work on object and execute statement, any othe</w:t>
-      </w:r>
-      <w:r>
-        <w:t>r thread is blocked and wait until the lock is released.</w:t>
+        <w:t>Lock: work on object and execute statement, any other thread is blocked and wait until the lock is released.</w:t>
       </w:r>
     </w:p>
     <w:p>
@@ -924,21 +803,7 @@
         <w:t>pa</w:t>
       </w:r>
       <w:r>
-        <w:t xml:space="preserve">rameters declare without in, ref, and out, it is called by value. Params: takes a variable number of arguments, single dimensional array, </w:t>
-      </w:r>
-      <w:proofErr w:type="gramStart"/>
-      <w:r>
-        <w:t>in:</w:t>
-      </w:r>
-      <w:proofErr w:type="gramEnd"/>
-      <w:r>
-        <w:t xml:space="preserve"> passed by reference and read only, it is </w:t>
-      </w:r>
-      <w:r>
-        <w:t>performance optimization; out: passed by reference and must be written by called method. Ref: passed by reference and be read or written by called method, ref or in require that the variable be initialized before it is passed. If method is overloaded, cann</w:t>
-      </w:r>
-      <w:r>
-        <w:t>ot just use in, ref.</w:t>
+        <w:t>rameters declare without in, ref, and out, it is called by value. Params: takes a variable number of arguments, single dimensional array, in: passed by reference and read only, it is performance optimization; out: passed by reference and must be written by called method. Ref: passed by reference and be read or written by called method, ref or in require that the variable be initialized before it is passed. If method is overloaded, cannot just use in, ref.</w:t>
       </w:r>
     </w:p>
     <w:p>
@@ -1010,18 +875,7 @@
         <w:ind w:firstLineChars="0"/>
       </w:pPr>
       <w:r>
-        <w:t>is determine the type of a v</w:t>
-      </w:r>
-      <w:r>
-        <w:t xml:space="preserve">alue </w:t>
-      </w:r>
-      <w:proofErr w:type="gramStart"/>
-      <w:r>
-        <w:t>type(</w:t>
-      </w:r>
-      <w:proofErr w:type="gramEnd"/>
-      <w:r>
-        <w:t xml:space="preserve">o is Employee e),  constant, and is var </w:t>
+        <w:t xml:space="preserve">is determine the type of a value type(o is Employee e),  constant, and is var </w:t>
       </w:r>
       <w:proofErr w:type="spellStart"/>
       <w:r>
@@ -1065,15 +919,7 @@
       </w:r>
       <w:proofErr w:type="spellEnd"/>
       <w:r>
-        <w:t xml:space="preserve"> constructor, and </w:t>
-      </w:r>
-      <w:proofErr w:type="gramStart"/>
-      <w:r>
-        <w:t>new(</w:t>
-      </w:r>
-      <w:proofErr w:type="gramEnd"/>
-      <w:r>
-        <w:t>) must be placed at the last.</w:t>
+        <w:t xml:space="preserve"> constructor, and new() must be placed at the last.</w:t>
       </w:r>
     </w:p>
     <w:p>
@@ -1101,40 +947,21 @@
         <w:ind w:firstLineChars="0"/>
       </w:pPr>
       <w:r>
-        <w:t xml:space="preserve">Add </w:t>
-      </w:r>
-      <w:r>
-        <w:t xml:space="preserve">and </w:t>
-      </w:r>
-      <w:proofErr w:type="gramStart"/>
-      <w:r>
-        <w:t>remove:</w:t>
-      </w:r>
-      <w:proofErr w:type="gramEnd"/>
-      <w:r>
-        <w:t xml:space="preserve"> related to event</w:t>
-      </w:r>
-    </w:p>
-    <w:p>
-      <w:pPr>
-        <w:pStyle w:val="ListParagraph"/>
-        <w:numPr>
-          <w:ilvl w:val="0"/>
-          <w:numId w:val="1"/>
-        </w:numPr>
-        <w:spacing w:line="360" w:lineRule="auto"/>
-        <w:ind w:firstLineChars="0"/>
-      </w:pPr>
-      <w:r>
-        <w:t xml:space="preserve">Partial method </w:t>
-      </w:r>
-      <w:proofErr w:type="gramStart"/>
-      <w:r>
-        <w:t>are</w:t>
-      </w:r>
-      <w:proofErr w:type="gramEnd"/>
-      <w:r>
-        <w:t xml:space="preserve"> implicitly private</w:t>
+        <w:t>Add and remove: related to event</w:t>
+      </w:r>
+    </w:p>
+    <w:p>
+      <w:pPr>
+        <w:pStyle w:val="ListParagraph"/>
+        <w:numPr>
+          <w:ilvl w:val="0"/>
+          <w:numId w:val="1"/>
+        </w:numPr>
+        <w:spacing w:line="360" w:lineRule="auto"/>
+        <w:ind w:firstLineChars="0"/>
+      </w:pPr>
+      <w:r>
+        <w:t>Partial method are implicitly private</w:t>
       </w:r>
     </w:p>
     <w:p>
@@ -1187,13 +1014,8 @@
         <w:spacing w:line="360" w:lineRule="auto"/>
         <w:ind w:firstLineChars="0" w:firstLine="0"/>
       </w:pPr>
-      <w:proofErr w:type="gramStart"/>
-      <w:r>
-        <w:t>get{</w:t>
-      </w:r>
-      <w:proofErr w:type="gramEnd"/>
-      <w:r>
-        <w:t>return num;}</w:t>
+      <w:r>
+        <w:t>get{return num;}</w:t>
       </w:r>
     </w:p>
     <w:p>
@@ -1202,13 +1024,8 @@
         <w:spacing w:line="360" w:lineRule="auto"/>
         <w:ind w:firstLineChars="0" w:firstLine="0"/>
       </w:pPr>
-      <w:proofErr w:type="gramStart"/>
-      <w:r>
-        <w:t>Set{</w:t>
-      </w:r>
-      <w:proofErr w:type="gramEnd"/>
-      <w:r>
-        <w:t>num = value;}</w:t>
+      <w:r>
+        <w:t>Set{num = value;}</w:t>
       </w:r>
     </w:p>
     <w:p>
@@ -1328,10 +1145,7 @@
         <w:ind w:firstLineChars="0"/>
       </w:pPr>
       <w:r>
-        <w:t>If the left operand i</w:t>
-      </w:r>
-      <w:r>
-        <w:t xml:space="preserve">s int or long, &gt;&gt; set the high order empty bit to 0 if it is non-negative and set to 1 if it’s negative. If it is unit or </w:t>
+        <w:t xml:space="preserve">If the left operand is int or long, &gt;&gt; set the high order empty bit to 0 if it is non-negative and set to 1 if it’s negative. If it is unit or </w:t>
       </w:r>
       <w:proofErr w:type="spellStart"/>
       <w:r>
@@ -1339,40 +1153,21 @@
       </w:r>
       <w:proofErr w:type="spellEnd"/>
       <w:r>
-        <w:t xml:space="preserve">, high order empty bit position </w:t>
-      </w:r>
-      <w:proofErr w:type="gramStart"/>
-      <w:r>
-        <w:t>are</w:t>
-      </w:r>
-      <w:proofErr w:type="gramEnd"/>
-      <w:r>
-        <w:t xml:space="preserve"> set to 0.</w:t>
-      </w:r>
-    </w:p>
-    <w:p>
-      <w:pPr>
-        <w:pStyle w:val="ListParagraph"/>
-        <w:numPr>
-          <w:ilvl w:val="0"/>
-          <w:numId w:val="1"/>
-        </w:numPr>
-        <w:spacing w:line="360" w:lineRule="auto"/>
-        <w:ind w:firstLineChars="0"/>
-      </w:pPr>
-      <w:r>
-        <w:t xml:space="preserve">If x is int or unit, only check low-order five bits of the </w:t>
-      </w:r>
-      <w:proofErr w:type="gramStart"/>
-      <w:r>
-        <w:t>right hand</w:t>
-      </w:r>
-      <w:proofErr w:type="gramEnd"/>
-      <w:r>
-        <w:t xml:space="preserve"> operand, if x</w:t>
-      </w:r>
-      <w:r>
-        <w:t xml:space="preserve"> is long or </w:t>
+        <w:t>, high order empty bit position are set to 0.</w:t>
+      </w:r>
+    </w:p>
+    <w:p>
+      <w:pPr>
+        <w:pStyle w:val="ListParagraph"/>
+        <w:numPr>
+          <w:ilvl w:val="0"/>
+          <w:numId w:val="1"/>
+        </w:numPr>
+        <w:spacing w:line="360" w:lineRule="auto"/>
+        <w:ind w:firstLineChars="0"/>
+      </w:pPr>
+      <w:r>
+        <w:t xml:space="preserve">If x is int or unit, only check low-order five bits of the right hand operand, if x is long or </w:t>
       </w:r>
       <w:proofErr w:type="spellStart"/>
       <w:r>
@@ -1394,15 +1189,7 @@
         <w:ind w:firstLineChars="0"/>
       </w:pPr>
       <w:r>
-        <w:t xml:space="preserve">For ==, </w:t>
-      </w:r>
-      <w:proofErr w:type="gramStart"/>
-      <w:r>
-        <w:t>&gt;,&lt;</w:t>
-      </w:r>
-      <w:proofErr w:type="gramEnd"/>
-      <w:r>
-        <w:t xml:space="preserve">, &gt;=,&lt;=, if any of operand is </w:t>
+        <w:t xml:space="preserve">For ==, &gt;,&lt;, &gt;=,&lt;=, if any of operand is </w:t>
       </w:r>
       <w:proofErr w:type="spellStart"/>
       <w:r>
@@ -1424,48 +1211,27 @@
         <w:ind w:firstLineChars="0"/>
       </w:pPr>
       <w:r>
-        <w:t xml:space="preserve"> Short-circuiting: one operand is </w:t>
-      </w:r>
-      <w:proofErr w:type="gramStart"/>
-      <w:r>
-        <w:t>null ,the</w:t>
-      </w:r>
-      <w:proofErr w:type="gramEnd"/>
-      <w:r>
-        <w:t xml:space="preserve"> rest operand is not executed.</w:t>
-      </w:r>
-    </w:p>
-    <w:p>
-      <w:pPr>
-        <w:pStyle w:val="ListParagraph"/>
-        <w:numPr>
-          <w:ilvl w:val="0"/>
-          <w:numId w:val="1"/>
-        </w:numPr>
-        <w:spacing w:line="360" w:lineRule="auto"/>
-        <w:ind w:firstLineChars="0"/>
-      </w:pPr>
-      <w:r>
-        <w:t xml:space="preserve">From end operator ^: </w:t>
-      </w:r>
-      <w:proofErr w:type="gramStart"/>
-      <w:r>
-        <w:t>x[</w:t>
-      </w:r>
-      <w:proofErr w:type="gramEnd"/>
-      <w:r>
-        <w:t>^1] indicates last elemen</w:t>
-      </w:r>
-      <w:r>
-        <w:t>t. X[</w:t>
-      </w:r>
-      <w:proofErr w:type="spellStart"/>
-      <w:proofErr w:type="gramStart"/>
+        <w:t xml:space="preserve"> Short-circuiting: one operand is null ,the rest operand is not executed.</w:t>
+      </w:r>
+    </w:p>
+    <w:p>
+      <w:pPr>
+        <w:pStyle w:val="ListParagraph"/>
+        <w:numPr>
+          <w:ilvl w:val="0"/>
+          <w:numId w:val="1"/>
+        </w:numPr>
+        <w:spacing w:line="360" w:lineRule="auto"/>
+        <w:ind w:firstLineChars="0"/>
+      </w:pPr>
+      <w:r>
+        <w:t>From end operator ^: x[^1] indicates last element. X[</w:t>
+      </w:r>
+      <w:proofErr w:type="spellStart"/>
       <w:r>
         <w:t>a..b</w:t>
       </w:r>
       <w:proofErr w:type="spellEnd"/>
-      <w:proofErr w:type="gramEnd"/>
       <w:r>
         <w:t>] indicates x[a] to x[b-1]</w:t>
       </w:r>
@@ -1513,35 +1279,21 @@
         <w:ind w:firstLineChars="0"/>
       </w:pPr>
       <w:r>
-        <w:t>Implicit convers</w:t>
-      </w:r>
-      <w:r>
-        <w:t>ions always succeed and never throw an exception or lose information, if it does, define it as explicit conversion. Use the cast operator () to invoke a user-defined explicit conversion.</w:t>
-      </w:r>
-    </w:p>
-    <w:p>
-      <w:pPr>
-        <w:pStyle w:val="ListParagraph"/>
-        <w:numPr>
-          <w:ilvl w:val="0"/>
-          <w:numId w:val="1"/>
-        </w:numPr>
-        <w:spacing w:line="360" w:lineRule="auto"/>
-        <w:ind w:firstLineChars="0"/>
-      </w:pPr>
-      <w:r>
-        <w:t>Use &amp; and * in unsafe. &amp; returns the address of its operand. * is poi</w:t>
-      </w:r>
-      <w:r>
-        <w:t>nter indirection.  -</w:t>
-      </w:r>
-      <w:proofErr w:type="gramStart"/>
-      <w:r>
-        <w:t>&gt;  combines</w:t>
-      </w:r>
-      <w:proofErr w:type="gramEnd"/>
-      <w:r>
-        <w:t xml:space="preserve"> * and member access. Except &amp;, all other operator cannot be applied into void.</w:t>
+        <w:t>Implicit conversions always succeed and never throw an exception or lose information, if it does, define it as explicit conversion. Use the cast operator () to invoke a user-defined explicit conversion.</w:t>
+      </w:r>
+    </w:p>
+    <w:p>
+      <w:pPr>
+        <w:pStyle w:val="ListParagraph"/>
+        <w:numPr>
+          <w:ilvl w:val="0"/>
+          <w:numId w:val="1"/>
+        </w:numPr>
+        <w:spacing w:line="360" w:lineRule="auto"/>
+        <w:ind w:firstLineChars="0"/>
+      </w:pPr>
+      <w:r>
+        <w:t>Use &amp; and * in unsafe. &amp; returns the address of its operand. * is pointer indirection.  -&gt;  combines * and member access. Except &amp;, all other operator cannot be applied into void.</w:t>
       </w:r>
     </w:p>
     <w:p>
@@ -1577,12 +1329,10 @@
         <w:t xml:space="preserve">String interpolation $: </w:t>
       </w:r>
       <w:proofErr w:type="spellStart"/>
-      <w:proofErr w:type="gramStart"/>
       <w:r>
         <w:t>console.writeline</w:t>
       </w:r>
       <w:proofErr w:type="spellEnd"/>
-      <w:proofErr w:type="gramEnd"/>
       <w:r>
         <w:t>($”test: {Math.PI:F2}”)</w:t>
       </w:r>
@@ -1598,18 +1348,7 @@
         <w:ind w:firstLineChars="0"/>
       </w:pPr>
       <w:r>
-        <w:t>Delegate combination: if l</w:t>
-      </w:r>
-      <w:r>
-        <w:t xml:space="preserve">eft operand id null, return value of </w:t>
-      </w:r>
-      <w:proofErr w:type="gramStart"/>
-      <w:r>
-        <w:t>other</w:t>
-      </w:r>
-      <w:proofErr w:type="gramEnd"/>
-      <w:r>
-        <w:t xml:space="preserve"> operand. Delegate removal: if right operand is not </w:t>
+        <w:t xml:space="preserve">Delegate combination: if left operand id null, return value of other operand. Delegate removal: if right operand is not </w:t>
       </w:r>
       <w:proofErr w:type="spellStart"/>
       <w:r>
@@ -1642,12 +1381,10 @@
         <w:t>=</w:t>
       </w:r>
       <w:proofErr w:type="spellStart"/>
-      <w:proofErr w:type="gramStart"/>
       <w:r>
         <w:t>a?b</w:t>
       </w:r>
       <w:proofErr w:type="spellEnd"/>
-      <w:proofErr w:type="gramEnd"/>
       <w:r>
         <w:t>:(</w:t>
       </w:r>
@@ -1670,16 +1407,8 @@
         <w:spacing w:line="360" w:lineRule="auto"/>
         <w:ind w:firstLineChars="0"/>
       </w:pPr>
-      <w:proofErr w:type="gramStart"/>
-      <w:r>
-        <w:t>X!:</w:t>
-      </w:r>
-      <w:proofErr w:type="gramEnd"/>
-      <w:r>
-        <w:t xml:space="preserve"> null fo</w:t>
-      </w:r>
-      <w:r>
-        <w:t>rgiving operator</w:t>
+      <w:r>
+        <w:t>X!: null forgiving operator</w:t>
       </w:r>
     </w:p>
     <w:p>
@@ -1694,10 +1423,7 @@
       </w:pPr>
       <w:r>
         <w:lastRenderedPageBreak/>
-        <w:t>?? returns the value of left operand if it isn’t null otherwise evaluate the right operand and returns its result. ?? doesn’t evaluate its right operand if left one is not null. ??= assign the value of right-hand operand to left one only i</w:t>
-      </w:r>
-      <w:r>
-        <w:t>f the left one is null. ??= can be replace is: variable ??= expression</w:t>
+        <w:t>?? returns the value of left operand if it isn’t null otherwise evaluate the right operand and returns its result. ?? doesn’t evaluate its right operand if left one is not null. ??= assign the value of right-hand operand to left one only if the left one is null. ??= can be replace is: variable ??= expression</w:t>
       </w:r>
     </w:p>
     <w:p>
@@ -1767,19 +1493,42 @@
         <w:spacing w:line="360" w:lineRule="auto"/>
         <w:ind w:firstLineChars="0"/>
       </w:pPr>
-      <w:proofErr w:type="gramStart"/>
       <w:r>
         <w:rPr>
           <w:rFonts w:hint="eastAsia"/>
         </w:rPr>
-        <w:t>::</w:t>
-      </w:r>
-      <w:proofErr w:type="gramEnd"/>
+        <w:t>:: operator: access member of an aliased namespace.</w:t>
+      </w:r>
+    </w:p>
+    <w:p>
+      <w:pPr>
+        <w:pStyle w:val="ListParagraph"/>
+        <w:numPr>
+          <w:ilvl w:val="0"/>
+          <w:numId w:val="1"/>
+        </w:numPr>
+        <w:spacing w:line="360" w:lineRule="auto"/>
+        <w:ind w:firstLineChars="0"/>
+      </w:pPr>
       <w:r>
         <w:rPr>
           <w:rFonts w:hint="eastAsia"/>
         </w:rPr>
-        <w:t xml:space="preserve"> operator: access member of an aliased namespace.</w:t>
+        <w:t>Default: default(int) is 0;</w:t>
+      </w:r>
+    </w:p>
+    <w:p>
+      <w:pPr>
+        <w:pStyle w:val="ListParagraph"/>
+        <w:numPr>
+          <w:ilvl w:val="0"/>
+          <w:numId w:val="1"/>
+        </w:numPr>
+        <w:spacing w:line="360" w:lineRule="auto"/>
+        <w:ind w:firstLineChars="0"/>
+      </w:pPr>
+      <w:r>
+        <w:t>Operator overloading: public static Fraction operator.</w:t>
       </w:r>
     </w:p>
     <w:p>
@@ -1796,91 +1545,49 @@
         <w:rPr>
           <w:rFonts w:hint="eastAsia"/>
         </w:rPr>
-        <w:t>Default: default(int) is 0;</w:t>
-      </w:r>
-    </w:p>
-    <w:p>
-      <w:pPr>
-        <w:pStyle w:val="ListParagraph"/>
-        <w:numPr>
-          <w:ilvl w:val="0"/>
-          <w:numId w:val="1"/>
-        </w:numPr>
-        <w:spacing w:line="360" w:lineRule="auto"/>
-        <w:ind w:firstLineChars="0"/>
-      </w:pPr>
-      <w:r>
-        <w:t>Operator overloading: public static Fraction operator.</w:t>
-      </w:r>
-    </w:p>
-    <w:p>
-      <w:pPr>
-        <w:pStyle w:val="ListParagraph"/>
-        <w:numPr>
-          <w:ilvl w:val="0"/>
-          <w:numId w:val="1"/>
-        </w:numPr>
-        <w:spacing w:line="360" w:lineRule="auto"/>
-        <w:ind w:firstLineChars="0"/>
-      </w:pPr>
+        <w:t>An</w:t>
+      </w:r>
+      <w:r>
+        <w:t>onymous function: inline statement or expression that can be used wherever a delegate is expected. Lambda expression that has two parameters and returns no value can be converted to Action delegate type Action&lt;T1,T2&gt;; has one parameter and returns a value can be converted to a Fun&lt;</w:t>
+      </w:r>
+      <w:proofErr w:type="spellStart"/>
+      <w:r>
+        <w:t>T,TResult</w:t>
+      </w:r>
+      <w:proofErr w:type="spellEnd"/>
+      <w:r>
+        <w:t xml:space="preserve">&gt;. </w:t>
+      </w:r>
+    </w:p>
+    <w:p>
+      <w:pPr>
+        <w:pStyle w:val="ListParagraph"/>
+        <w:spacing w:line="360" w:lineRule="auto"/>
+        <w:ind w:left="360" w:firstLineChars="0" w:firstLine="0"/>
+      </w:pPr>
+      <w:r>
+        <w:t xml:space="preserve">Action line = () =&gt; </w:t>
+      </w:r>
+      <w:proofErr w:type="spellStart"/>
+      <w:r>
+        <w:t>Console.WriteLine</w:t>
+      </w:r>
+      <w:proofErr w:type="spellEnd"/>
+      <w:r>
+        <w:t>();</w:t>
+      </w:r>
+    </w:p>
+    <w:p>
+      <w:pPr>
+        <w:pStyle w:val="ListParagraph"/>
+        <w:spacing w:line="360" w:lineRule="auto"/>
+        <w:ind w:left="360" w:firstLineChars="0" w:firstLine="0"/>
+      </w:pPr>
+      <w:proofErr w:type="spellStart"/>
       <w:r>
         <w:rPr>
           <w:rFonts w:hint="eastAsia"/>
         </w:rPr>
-        <w:t>An</w:t>
-      </w:r>
-      <w:r>
-        <w:t>onymous function: inline statement or expression that can be used wherever a delegate is expected. Lambda expression that has two parameters and returns no value can be converted to Action delegate t</w:t>
-      </w:r>
-      <w:r>
-        <w:t>ype Action&lt;T</w:t>
-      </w:r>
-      <w:proofErr w:type="gramStart"/>
-      <w:r>
-        <w:t>1,T</w:t>
-      </w:r>
-      <w:proofErr w:type="gramEnd"/>
-      <w:r>
-        <w:t>2&gt;; has one parameter and returns a value can be converted to a Fun&lt;</w:t>
-      </w:r>
-      <w:proofErr w:type="spellStart"/>
-      <w:r>
-        <w:t>T,TResult</w:t>
-      </w:r>
-      <w:proofErr w:type="spellEnd"/>
-      <w:r>
-        <w:t xml:space="preserve">&gt;. </w:t>
-      </w:r>
-    </w:p>
-    <w:p>
-      <w:pPr>
-        <w:pStyle w:val="ListParagraph"/>
-        <w:spacing w:line="360" w:lineRule="auto"/>
-        <w:ind w:left="360" w:firstLineChars="0" w:firstLine="0"/>
-      </w:pPr>
-      <w:r>
-        <w:t xml:space="preserve">Action line = () =&gt; </w:t>
-      </w:r>
-      <w:proofErr w:type="spellStart"/>
-      <w:r>
-        <w:t>Console.WriteLine</w:t>
-      </w:r>
-      <w:proofErr w:type="spellEnd"/>
-      <w:r>
-        <w:t>();</w:t>
-      </w:r>
-    </w:p>
-    <w:p>
-      <w:pPr>
-        <w:pStyle w:val="ListParagraph"/>
-        <w:spacing w:line="360" w:lineRule="auto"/>
-        <w:ind w:left="360" w:firstLineChars="0" w:firstLine="0"/>
-      </w:pPr>
-      <w:proofErr w:type="spellStart"/>
-      <w:r>
-        <w:rPr>
-          <w:rFonts w:hint="eastAsia"/>
-        </w:rPr>
         <w:t>F</w:t>
       </w:r>
       <w:r>
@@ -1891,13 +1598,8 @@
         <w:t>&lt;</w:t>
       </w:r>
       <w:proofErr w:type="spellStart"/>
-      <w:proofErr w:type="gramStart"/>
-      <w:r>
-        <w:t>int,int</w:t>
-      </w:r>
-      <w:proofErr w:type="gramEnd"/>
-      <w:r>
-        <w:t>,bool</w:t>
+      <w:r>
+        <w:t>int,int,bool</w:t>
       </w:r>
       <w:proofErr w:type="spellEnd"/>
       <w:r>
@@ -1946,12 +1648,8 @@
         <w:ind w:left="360" w:firstLineChars="0" w:firstLine="0"/>
       </w:pPr>
       <w:r>
-        <w:t>Lambda expressio</w:t>
-      </w:r>
-      <w:r>
-        <w:t xml:space="preserve">n and tuples: unnamed </w:t>
-      </w:r>
-      <w:proofErr w:type="gramStart"/>
+        <w:t xml:space="preserve">Lambda expression and tuples: unnamed </w:t>
+      </w:r>
       <w:r>
         <w:rPr>
           <w:rFonts w:hint="eastAsia"/>
@@ -1959,11 +1657,7 @@
         <w:t>tuple</w:t>
       </w:r>
       <w:r>
-        <w:t>s(</w:t>
-      </w:r>
-      <w:proofErr w:type="gramEnd"/>
-      <w:r>
-        <w:t>Item1,Item2,Item3…)</w:t>
+        <w:t>s(Item1,Item2,Item3…)</w:t>
       </w:r>
     </w:p>
     <w:p>
@@ -1991,10 +1685,7 @@
         <w:ind w:firstLineChars="0"/>
       </w:pPr>
       <w:r>
-        <w:t>Difference between out and ref: ref requires the variable be initialized before being passed, out requires calling method is requ</w:t>
-      </w:r>
-      <w:r>
-        <w:t>ired to assign a value before the method returns.</w:t>
+        <w:t>Difference between out and ref: ref requires the variable be initialized before being passed, out requires calling method is required to assign a value before the method returns.</w:t>
       </w:r>
     </w:p>
     <w:p>
@@ -2030,11 +1721,7 @@
         <w:t>0</w:t>
       </w:r>
       <w:r>
-        <w:t>x1A2F = (1*</w:t>
-      </w:r>
-      <w:proofErr w:type="gramStart"/>
-      <w:r>
-        <w:t>16</w:t>
+        <w:t>x1A2F = (1*16</w:t>
       </w:r>
       <w:r>
         <w:rPr>
@@ -2043,11 +1730,7 @@
         <w:t>3</w:t>
       </w:r>
       <w:r>
-        <w:t>)+(</w:t>
-      </w:r>
-      <w:proofErr w:type="gramEnd"/>
-      <w:r>
-        <w:t>10*16</w:t>
+        <w:t>)+(10*16</w:t>
       </w:r>
       <w:r>
         <w:rPr>
@@ -2090,18 +1773,7 @@
         <w:t>E</w:t>
       </w:r>
       <w:r>
-        <w:t xml:space="preserve">ach hex digit </w:t>
-      </w:r>
-      <w:proofErr w:type="gramStart"/>
-      <w:r>
-        <w:t>represent</w:t>
-      </w:r>
-      <w:proofErr w:type="gramEnd"/>
-      <w:r>
-        <w:t xml:space="preserve"> 4 bit value which is from 0 to 15. Values from 0-9 are represented by decimal digi</w:t>
-      </w:r>
-      <w:r>
-        <w:t>ts. Values from 10-15 use A-F.</w:t>
+        <w:t>ach hex digit represent 4 bit value which is from 0 to 15. Values from 0-9 are represented by decimal digits. Values from 10-15 use A-F.</w:t>
       </w:r>
     </w:p>
     <w:p>
@@ -2332,7 +2004,6 @@
         <w:t xml:space="preserve"> </w:t>
       </w:r>
       <w:proofErr w:type="spellStart"/>
-      <w:proofErr w:type="gramStart"/>
       <w:r>
         <w:rPr>
           <w:rFonts w:ascii="Consolas" w:eastAsia="Consolas" w:hAnsi="Consolas"/>
@@ -2348,16 +2019,67 @@
           <w:color w:val="000000"/>
           <w:sz w:val="19"/>
         </w:rPr>
-        <w:t>(</w:t>
-      </w:r>
-      <w:proofErr w:type="gramEnd"/>
-      <w:r>
+        <w:t>();</w:t>
+      </w:r>
+    </w:p>
+    <w:p>
+      <w:pPr>
+        <w:jc w:val="left"/>
         <w:rPr>
           <w:rFonts w:ascii="Consolas" w:eastAsia="Consolas" w:hAnsi="Consolas"/>
           <w:color w:val="000000"/>
           <w:sz w:val="19"/>
         </w:rPr>
-        <w:t>);</w:t>
+      </w:pPr>
+      <w:r>
+        <w:rPr>
+          <w:rFonts w:ascii="Consolas" w:eastAsia="Consolas" w:hAnsi="Consolas"/>
+          <w:color w:val="000000"/>
+          <w:sz w:val="19"/>
+        </w:rPr>
+        <w:tab/>
+      </w:r>
+      <w:r>
+        <w:rPr>
+          <w:rFonts w:ascii="Consolas" w:eastAsia="Consolas" w:hAnsi="Consolas"/>
+          <w:color w:val="000000"/>
+          <w:sz w:val="19"/>
+        </w:rPr>
+        <w:tab/>
+      </w:r>
+      <w:r>
+        <w:rPr>
+          <w:rFonts w:ascii="Consolas" w:eastAsia="Consolas" w:hAnsi="Consolas"/>
+          <w:color w:val="0000FF"/>
+          <w:sz w:val="19"/>
+        </w:rPr>
+        <w:t>static</w:t>
+      </w:r>
+      <w:r>
+        <w:rPr>
+          <w:rFonts w:ascii="Consolas" w:eastAsia="Consolas" w:hAnsi="Consolas"/>
+          <w:color w:val="000000"/>
+          <w:sz w:val="19"/>
+        </w:rPr>
+        <w:t xml:space="preserve"> </w:t>
+      </w:r>
+      <w:proofErr w:type="spellStart"/>
+      <w:r>
+        <w:rPr>
+          <w:rFonts w:ascii="Consolas" w:eastAsia="Consolas" w:hAnsi="Consolas"/>
+          <w:color w:val="000000"/>
+          <w:sz w:val="19"/>
+        </w:rPr>
+        <w:t>SingletonDemo</w:t>
+      </w:r>
+      <w:proofErr w:type="spellEnd"/>
+      <w:r>
+        <w:rPr>
+          <w:rFonts w:ascii="Consolas" w:eastAsia="Consolas" w:hAnsi="Consolas"/>
+          <w:color w:val="000000"/>
+          <w:sz w:val="19"/>
+        </w:rPr>
+        <w:t>() { }</w:t>
       </w:r>
     </w:p>
     <w:p>
@@ -2391,7 +2113,7 @@
           <w:color w:val="0000FF"/>
           <w:sz w:val="19"/>
         </w:rPr>
-        <w:t>static</w:t>
+        <w:t>private</w:t>
       </w:r>
       <w:r>
         <w:rPr>
@@ -2402,7 +2124,6 @@
         <w:t xml:space="preserve"> </w:t>
       </w:r>
       <w:proofErr w:type="spellStart"/>
-      <w:proofErr w:type="gramStart"/>
       <w:r>
         <w:rPr>
           <w:rFonts w:ascii="Consolas" w:eastAsia="Consolas" w:hAnsi="Consolas"/>
@@ -2418,86 +2139,7 @@
           <w:color w:val="000000"/>
           <w:sz w:val="19"/>
         </w:rPr>
-        <w:t>(</w:t>
-      </w:r>
-      <w:proofErr w:type="gramEnd"/>
-      <w:r>
-        <w:rPr>
-          <w:rFonts w:ascii="Consolas" w:eastAsia="Consolas" w:hAnsi="Consolas"/>
-          <w:color w:val="000000"/>
-          <w:sz w:val="19"/>
-        </w:rPr>
-        <w:t>) { }</w:t>
-      </w:r>
-    </w:p>
-    <w:p>
-      <w:pPr>
-        <w:jc w:val="left"/>
-        <w:rPr>
-          <w:rFonts w:ascii="Consolas" w:eastAsia="Consolas" w:hAnsi="Consolas"/>
-          <w:color w:val="000000"/>
-          <w:sz w:val="19"/>
-        </w:rPr>
-      </w:pPr>
-      <w:r>
-        <w:rPr>
-          <w:rFonts w:ascii="Consolas" w:eastAsia="Consolas" w:hAnsi="Consolas"/>
-          <w:color w:val="000000"/>
-          <w:sz w:val="19"/>
-        </w:rPr>
-        <w:tab/>
-      </w:r>
-      <w:r>
-        <w:rPr>
-          <w:rFonts w:ascii="Consolas" w:eastAsia="Consolas" w:hAnsi="Consolas"/>
-          <w:color w:val="000000"/>
-          <w:sz w:val="19"/>
-        </w:rPr>
-        <w:tab/>
-      </w:r>
-      <w:r>
-        <w:rPr>
-          <w:rFonts w:ascii="Consolas" w:eastAsia="Consolas" w:hAnsi="Consolas"/>
-          <w:color w:val="0000FF"/>
-          <w:sz w:val="19"/>
-        </w:rPr>
-        <w:t>private</w:t>
-      </w:r>
-      <w:r>
-        <w:rPr>
-          <w:rFonts w:ascii="Consolas" w:eastAsia="Consolas" w:hAnsi="Consolas"/>
-          <w:color w:val="000000"/>
-          <w:sz w:val="19"/>
-        </w:rPr>
-        <w:t xml:space="preserve"> </w:t>
-      </w:r>
-      <w:proofErr w:type="spellStart"/>
-      <w:proofErr w:type="gramStart"/>
-      <w:r>
-        <w:rPr>
-          <w:rFonts w:ascii="Consolas" w:eastAsia="Consolas" w:hAnsi="Consolas"/>
-          <w:color w:val="000000"/>
-          <w:sz w:val="19"/>
-        </w:rPr>
-        <w:t>SingletonDemo</w:t>
-      </w:r>
-      <w:proofErr w:type="spellEnd"/>
-      <w:r>
-        <w:rPr>
-          <w:rFonts w:ascii="Consolas" w:eastAsia="Consolas" w:hAnsi="Consolas"/>
-          <w:color w:val="000000"/>
-          <w:sz w:val="19"/>
-        </w:rPr>
-        <w:t>(</w:t>
-      </w:r>
-      <w:proofErr w:type="gramEnd"/>
-      <w:r>
-        <w:rPr>
-          <w:rFonts w:ascii="Consolas" w:eastAsia="Consolas" w:hAnsi="Consolas"/>
-          <w:color w:val="000000"/>
-          <w:sz w:val="19"/>
-        </w:rPr>
-        <w:t>) { }</w:t>
+        <w:t>() { }</w:t>
       </w:r>
     </w:p>
     <w:p>
@@ -2843,11 +2485,11 @@
       </w:r>
       <w:proofErr w:type="spellStart"/>
       <w:r>
-        <w:t xml:space="preserve">parameterless </w:t>
-      </w:r>
-      <w:proofErr w:type="spellEnd"/>
-      <w:r>
-        <w:t>constructor.</w:t>
+        <w:t>parameterless</w:t>
+      </w:r>
+      <w:proofErr w:type="spellEnd"/>
+      <w:r>
+        <w:t xml:space="preserve"> constructor.</w:t>
       </w:r>
     </w:p>
     <w:p>
@@ -2897,97 +2539,86 @@
         <w:pStyle w:val="ListParagraph"/>
         <w:spacing w:line="360" w:lineRule="auto"/>
         <w:ind w:left="360" w:firstLineChars="0" w:firstLine="0"/>
+      </w:pPr>
+    </w:p>
+    <w:p>
+      <w:pPr>
+        <w:pStyle w:val="ListParagraph"/>
+        <w:numPr>
+          <w:ilvl w:val="0"/>
+          <w:numId w:val="1"/>
+        </w:numPr>
+        <w:spacing w:line="360" w:lineRule="auto"/>
+        <w:ind w:firstLineChars="0"/>
+      </w:pPr>
+      <w:r>
+        <w:t>C</w:t>
+      </w:r>
+      <w:r>
         <w:rPr>
           <w:rFonts w:hint="eastAsia"/>
         </w:rPr>
-      </w:pPr>
-    </w:p>
-    <w:p>
-      <w:pPr>
-        <w:pStyle w:val="ListParagraph"/>
-        <w:spacing w:line="360" w:lineRule="auto"/>
-        <w:ind w:firstLineChars="0" w:firstLine="0"/>
-      </w:pPr>
-    </w:p>
-    <w:p>
-      <w:pPr>
-        <w:pStyle w:val="ListParagraph"/>
-        <w:spacing w:line="360" w:lineRule="auto"/>
-        <w:ind w:firstLineChars="0" w:firstLine="0"/>
-      </w:pPr>
-    </w:p>
-    <w:p>
-      <w:pPr>
-        <w:pStyle w:val="ListParagraph"/>
-        <w:spacing w:line="360" w:lineRule="auto"/>
-        <w:ind w:firstLineChars="0" w:firstLine="0"/>
-      </w:pPr>
-    </w:p>
-    <w:p>
-      <w:pPr>
-        <w:pStyle w:val="ListParagraph"/>
-        <w:spacing w:line="360" w:lineRule="auto"/>
-        <w:ind w:firstLineChars="0" w:firstLine="0"/>
-      </w:pPr>
-    </w:p>
-    <w:p>
-      <w:pPr>
-        <w:pStyle w:val="ListParagraph"/>
-        <w:spacing w:line="360" w:lineRule="auto"/>
-        <w:ind w:firstLineChars="0" w:firstLine="0"/>
-      </w:pPr>
-    </w:p>
-    <w:p>
-      <w:pPr>
-        <w:pStyle w:val="ListParagraph"/>
-        <w:spacing w:line="360" w:lineRule="auto"/>
-        <w:ind w:firstLineChars="0" w:firstLine="0"/>
-      </w:pPr>
-    </w:p>
-    <w:p>
-      <w:pPr>
-        <w:pStyle w:val="ListParagraph"/>
-        <w:spacing w:line="360" w:lineRule="auto"/>
-        <w:ind w:firstLineChars="0" w:firstLine="0"/>
-      </w:pPr>
-    </w:p>
-    <w:p>
-      <w:pPr>
-        <w:pStyle w:val="ListParagraph"/>
-        <w:spacing w:line="360" w:lineRule="auto"/>
-        <w:ind w:firstLineChars="0" w:firstLine="0"/>
-      </w:pPr>
-    </w:p>
-    <w:p>
-      <w:pPr>
-        <w:pStyle w:val="ListParagraph"/>
-        <w:spacing w:line="360" w:lineRule="auto"/>
-        <w:ind w:firstLineChars="0" w:firstLine="0"/>
-      </w:pPr>
+        <w:t>o</w:t>
+      </w:r>
+      <w:r>
+        <w:t xml:space="preserve">mmand line argument: static void Main(string[] </w:t>
+      </w:r>
+      <w:proofErr w:type="spellStart"/>
+      <w:r>
+        <w:t>args</w:t>
+      </w:r>
+      <w:proofErr w:type="spellEnd"/>
+      <w:r>
+        <w:t>)</w:t>
+      </w:r>
+      <w:r>
+        <w:t>, when using windows application ,you can manually add parameter. In visual studio, Command line input “</w:t>
+      </w:r>
+      <w:proofErr w:type="spellStart"/>
+      <w:r>
+        <w:t>csc</w:t>
+      </w:r>
+      <w:proofErr w:type="spellEnd"/>
+      <w:r>
+        <w:t xml:space="preserve"> </w:t>
+      </w:r>
+      <w:proofErr w:type="spellStart"/>
+      <w:r>
+        <w:t>ClassName.cs</w:t>
+      </w:r>
+      <w:proofErr w:type="spellEnd"/>
+      <w:r>
+        <w:t>”, ClassName.exe is created. Then input “</w:t>
+      </w:r>
+      <w:proofErr w:type="spellStart"/>
+      <w:r>
+        <w:t>ClassName</w:t>
+      </w:r>
+      <w:proofErr w:type="spellEnd"/>
+      <w:r>
+        <w:t xml:space="preserve"> 3”, output is displayed.</w:t>
+      </w:r>
     </w:p>
     <w:p>
       <w:pPr>
         <w:pStyle w:val="ListParagraph"/>
         <w:spacing w:line="360" w:lineRule="auto"/>
         <w:ind w:left="360" w:firstLineChars="0" w:firstLine="0"/>
-      </w:pPr>
-    </w:p>
-    <w:p>
-      <w:pPr>
-        <w:pStyle w:val="ListParagraph"/>
-        <w:spacing w:line="360" w:lineRule="auto"/>
-        <w:ind w:firstLineChars="0" w:firstLine="0"/>
-      </w:pPr>
-    </w:p>
-    <w:p>
-      <w:pPr>
-        <w:pStyle w:val="ListParagraph"/>
-        <w:spacing w:line="360" w:lineRule="auto"/>
-        <w:ind w:firstLineChars="0" w:firstLine="0"/>
         <w:rPr>
           <w:rFonts w:hint="eastAsia"/>
         </w:rPr>
       </w:pPr>
+      <w:r>
+        <w:t xml:space="preserve">From </w:t>
+      </w:r>
+      <w:hyperlink r:id="rId8" w:history="1">
+        <w:r>
+          <w:rPr>
+            <w:rStyle w:val="Hyperlink"/>
+          </w:rPr>
+          <w:t>https://docs.microsoft.com/en-us/dotnet/csharp/programming-guide/main-and-command-args/command-line-arguments</w:t>
+        </w:r>
+      </w:hyperlink>
       <w:bookmarkStart w:id="0" w:name="_GoBack"/>
       <w:bookmarkEnd w:id="0"/>
     </w:p>
@@ -2996,10 +2627,86 @@
         <w:pStyle w:val="ListParagraph"/>
         <w:spacing w:line="360" w:lineRule="auto"/>
         <w:ind w:firstLineChars="0" w:firstLine="0"/>
+      </w:pPr>
+    </w:p>
+    <w:p>
+      <w:pPr>
+        <w:pStyle w:val="ListParagraph"/>
+        <w:spacing w:line="360" w:lineRule="auto"/>
+        <w:ind w:firstLineChars="0" w:firstLine="0"/>
+      </w:pPr>
+    </w:p>
+    <w:p>
+      <w:pPr>
+        <w:pStyle w:val="ListParagraph"/>
+        <w:spacing w:line="360" w:lineRule="auto"/>
+        <w:ind w:firstLineChars="0" w:firstLine="0"/>
+      </w:pPr>
+    </w:p>
+    <w:p>
+      <w:pPr>
+        <w:pStyle w:val="ListParagraph"/>
+        <w:spacing w:line="360" w:lineRule="auto"/>
+        <w:ind w:firstLineChars="0" w:firstLine="0"/>
+      </w:pPr>
+    </w:p>
+    <w:p>
+      <w:pPr>
+        <w:pStyle w:val="ListParagraph"/>
+        <w:spacing w:line="360" w:lineRule="auto"/>
+        <w:ind w:firstLineChars="0" w:firstLine="0"/>
+      </w:pPr>
+    </w:p>
+    <w:p>
+      <w:pPr>
+        <w:pStyle w:val="ListParagraph"/>
+        <w:spacing w:line="360" w:lineRule="auto"/>
+        <w:ind w:firstLineChars="0" w:firstLine="0"/>
+      </w:pPr>
+    </w:p>
+    <w:p>
+      <w:pPr>
+        <w:pStyle w:val="ListParagraph"/>
+        <w:spacing w:line="360" w:lineRule="auto"/>
+        <w:ind w:firstLineChars="0" w:firstLine="0"/>
+      </w:pPr>
+    </w:p>
+    <w:p>
+      <w:pPr>
+        <w:pStyle w:val="ListParagraph"/>
+        <w:spacing w:line="360" w:lineRule="auto"/>
+        <w:ind w:firstLineChars="0" w:firstLine="0"/>
+      </w:pPr>
+    </w:p>
+    <w:p>
+      <w:pPr>
+        <w:pStyle w:val="ListParagraph"/>
+        <w:spacing w:line="360" w:lineRule="auto"/>
+        <w:ind w:left="360" w:firstLineChars="0" w:firstLine="0"/>
+      </w:pPr>
+    </w:p>
+    <w:p>
+      <w:pPr>
+        <w:pStyle w:val="ListParagraph"/>
+        <w:spacing w:line="360" w:lineRule="auto"/>
+        <w:ind w:firstLineChars="0" w:firstLine="0"/>
+      </w:pPr>
+    </w:p>
+    <w:p>
+      <w:pPr>
+        <w:pStyle w:val="ListParagraph"/>
+        <w:spacing w:line="360" w:lineRule="auto"/>
+        <w:ind w:firstLineChars="0" w:firstLine="0"/>
+      </w:pPr>
+    </w:p>
+    <w:p>
+      <w:pPr>
+        <w:pStyle w:val="ListParagraph"/>
+        <w:spacing w:line="360" w:lineRule="auto"/>
+        <w:ind w:firstLineChars="0" w:firstLine="0"/>
         <w:jc w:val="center"/>
       </w:pPr>
       <w:r>
-        <w:lastRenderedPageBreak/>
         <w:t>Salted Hash</w:t>
       </w:r>
     </w:p>
@@ -3010,10 +2717,7 @@
         <w:ind w:firstLineChars="0" w:firstLine="0"/>
       </w:pPr>
       <w:r>
-        <w:t xml:space="preserve">Store password:1. generate a long random salt using a CSPRNG.2. concatenate the password to </w:t>
-      </w:r>
-      <w:r>
-        <w:t>the salt and hash it with a hashing function 3. Save both the hash and salt to the user’s database record.</w:t>
+        <w:t>Store password:1. generate a long random salt using a CSPRNG.2. concatenate the password to the salt and hash it with a hashing function 3. Save both the hash and salt to the user’s database record.</w:t>
       </w:r>
     </w:p>
     <w:p>
@@ -3023,10 +2727,7 @@
         <w:ind w:firstLineChars="0" w:firstLine="0"/>
       </w:pPr>
       <w:r>
-        <w:t>Validate password: 1. retrieve the user’s salt and hash from the DB.2.concatenate the entered password to the salt and hash it. 3, compare the hashed</w:t>
-      </w:r>
-      <w:r>
-        <w:t xml:space="preserve"> password in the DB with the entered one if matching, grant access.</w:t>
+        <w:t>Validate password: 1. retrieve the user’s salt and hash from the DB.2.concatenate the entered password to the salt and hash it. 3, compare the hashed password in the DB with the entered one if matching, grant access.</w:t>
       </w:r>
     </w:p>
     <w:p>
@@ -3043,7 +2744,7 @@
       <w:r>
         <w:t xml:space="preserve">From </w:t>
       </w:r>
-      <w:hyperlink r:id="rId8" w:history="1">
+      <w:hyperlink r:id="rId9" w:history="1">
         <w:r>
           <w:rPr>
             <w:rStyle w:val="Hyperlink"/>
@@ -3129,15 +2830,7 @@
           <w:sz w:val="24"/>
           <w:szCs w:val="24"/>
         </w:rPr>
-        <w:t>hashed</w:t>
-      </w:r>
-      <w:r>
-        <w:rPr>
-          <w:rFonts w:ascii="宋体" w:eastAsia="宋体" w:hAnsi="宋体" w:cs="宋体"/>
-          <w:sz w:val="24"/>
-          <w:szCs w:val="24"/>
-        </w:rPr>
-        <w:t>password</w:t>
+        <w:t>hashedpassword</w:t>
       </w:r>
       <w:proofErr w:type="spellEnd"/>
       <w:r>
@@ -3224,7 +2917,6 @@
         <w:t xml:space="preserve"> </w:t>
       </w:r>
       <w:proofErr w:type="spellStart"/>
-      <w:proofErr w:type="gramStart"/>
       <w:r>
         <w:rPr>
           <w:rFonts w:ascii="Consolas" w:eastAsia="Consolas" w:hAnsi="Consolas" w:cs="Consolas" w:hint="default"/>
@@ -3246,7 +2938,6 @@
         </w:rPr>
         <w:t>(</w:t>
       </w:r>
-      <w:proofErr w:type="gramEnd"/>
       <w:r>
         <w:rPr>
           <w:rFonts w:ascii="Consolas" w:eastAsia="Consolas" w:hAnsi="Consolas" w:cs="Consolas" w:hint="default"/>
@@ -3575,18 +3266,7 @@
           <w:szCs w:val="15"/>
           <w:shd w:val="clear" w:color="auto" w:fill="EFF0F1"/>
         </w:rPr>
-        <w:t>Rfc2898</w:t>
-      </w:r>
-      <w:proofErr w:type="gramStart"/>
-      <w:r>
-        <w:rPr>
-          <w:rFonts w:ascii="Consolas" w:eastAsia="Consolas" w:hAnsi="Consolas" w:cs="Consolas" w:hint="default"/>
-          <w:color w:val="2B91AF"/>
-          <w:sz w:val="15"/>
-          <w:szCs w:val="15"/>
-          <w:shd w:val="clear" w:color="auto" w:fill="EFF0F1"/>
-        </w:rPr>
-        <w:t>DeriveBytes</w:t>
+        <w:t>Rfc2898DeriveBytes</w:t>
       </w:r>
       <w:r>
         <w:rPr>
@@ -3599,7 +3279,6 @@
         <w:t>(</w:t>
       </w:r>
       <w:proofErr w:type="spellStart"/>
-      <w:proofErr w:type="gramEnd"/>
       <w:r>
         <w:rPr>
           <w:rFonts w:ascii="Consolas" w:eastAsia="Consolas" w:hAnsi="Consolas" w:cs="Consolas" w:hint="default"/>
@@ -3735,39 +3414,17 @@
           <w:szCs w:val="15"/>
           <w:shd w:val="clear" w:color="auto" w:fill="EFF0F1"/>
         </w:rPr>
-        <w:t>ToBase64</w:t>
-      </w:r>
-      <w:proofErr w:type="gramStart"/>
-      <w:r>
-        <w:rPr>
-          <w:rFonts w:ascii="Consolas" w:eastAsia="Consolas" w:hAnsi="Consolas" w:cs="Consolas" w:hint="default"/>
-          <w:color w:val="2B91AF"/>
-          <w:sz w:val="15"/>
-          <w:szCs w:val="15"/>
-          <w:shd w:val="clear" w:color="auto" w:fill="EFF0F1"/>
-        </w:rPr>
-        <w:t>String</w:t>
-      </w:r>
-      <w:r>
-        <w:rPr>
-          <w:rFonts w:ascii="Consolas" w:eastAsia="Consolas" w:hAnsi="Consolas" w:cs="Consolas" w:hint="default"/>
-          <w:color w:val="303336"/>
-          <w:sz w:val="15"/>
-          <w:szCs w:val="15"/>
-          <w:shd w:val="clear" w:color="auto" w:fill="EFF0F1"/>
-        </w:rPr>
-        <w:t>(</w:t>
-      </w:r>
-      <w:proofErr w:type="gramEnd"/>
-      <w:r>
-        <w:rPr>
-          <w:rFonts w:ascii="Consolas" w:eastAsia="Consolas" w:hAnsi="Consolas" w:cs="Consolas" w:hint="default"/>
-          <w:color w:val="303336"/>
-          <w:sz w:val="15"/>
-          <w:szCs w:val="15"/>
-          <w:shd w:val="clear" w:color="auto" w:fill="EFF0F1"/>
-        </w:rPr>
-        <w:t>rfc2898DeriveBytes.</w:t>
+        <w:t>ToBase64String</w:t>
+      </w:r>
+      <w:r>
+        <w:rPr>
+          <w:rFonts w:ascii="Consolas" w:eastAsia="Consolas" w:hAnsi="Consolas" w:cs="Consolas" w:hint="default"/>
+          <w:color w:val="303336"/>
+          <w:sz w:val="15"/>
+          <w:szCs w:val="15"/>
+          <w:shd w:val="clear" w:color="auto" w:fill="EFF0F1"/>
+        </w:rPr>
+        <w:t>(rfc2898DeriveBytes.</w:t>
       </w:r>
       <w:r>
         <w:rPr>
@@ -3907,18 +3564,7 @@
           <w:szCs w:val="15"/>
           <w:shd w:val="clear" w:color="auto" w:fill="EFF0F1"/>
         </w:rPr>
-        <w:t>Login_</w:t>
-      </w:r>
-      <w:proofErr w:type="gramStart"/>
-      <w:r>
-        <w:rPr>
-          <w:rFonts w:ascii="Consolas" w:eastAsia="Consolas" w:hAnsi="Consolas" w:cs="Consolas" w:hint="default"/>
-          <w:color w:val="2B91AF"/>
-          <w:sz w:val="15"/>
-          <w:szCs w:val="15"/>
-          <w:shd w:val="clear" w:color="auto" w:fill="EFF0F1"/>
-        </w:rPr>
-        <w:t>click</w:t>
+        <w:t>Login_click</w:t>
       </w:r>
       <w:proofErr w:type="spellEnd"/>
       <w:r>
@@ -3931,7 +3577,6 @@
         </w:rPr>
         <w:t>(</w:t>
       </w:r>
-      <w:proofErr w:type="gramEnd"/>
       <w:r>
         <w:rPr>
           <w:rFonts w:ascii="Consolas" w:eastAsia="Consolas" w:hAnsi="Consolas" w:cs="Consolas" w:hint="default"/>
@@ -4092,7 +3737,6 @@
         <w:t xml:space="preserve"> = </w:t>
       </w:r>
       <w:proofErr w:type="spellStart"/>
-      <w:proofErr w:type="gramStart"/>
       <w:r>
         <w:rPr>
           <w:rFonts w:ascii="Consolas" w:eastAsia="Consolas" w:hAnsi="Consolas" w:cs="Consolas" w:hint="default"/>
@@ -4115,7 +3759,6 @@
         <w:t>(</w:t>
       </w:r>
       <w:proofErr w:type="spellStart"/>
-      <w:proofErr w:type="gramEnd"/>
       <w:r>
         <w:rPr>
           <w:rFonts w:ascii="Consolas" w:eastAsia="Consolas" w:hAnsi="Consolas" w:cs="Consolas" w:hint="default"/>
@@ -4230,7 +3873,6 @@
         <w:t xml:space="preserve"> = </w:t>
       </w:r>
       <w:proofErr w:type="spellStart"/>
-      <w:proofErr w:type="gramStart"/>
       <w:r>
         <w:rPr>
           <w:rFonts w:ascii="Consolas" w:eastAsia="Consolas" w:hAnsi="Consolas" w:cs="Consolas" w:hint="default"/>
@@ -4253,7 +3895,6 @@
         <w:t>(</w:t>
       </w:r>
       <w:proofErr w:type="spellStart"/>
-      <w:proofErr w:type="gramEnd"/>
       <w:r>
         <w:rPr>
           <w:rFonts w:ascii="Consolas" w:eastAsia="Consolas" w:hAnsi="Consolas" w:cs="Consolas" w:hint="default"/>
@@ -4454,6 +4095,7 @@
           <w:szCs w:val="15"/>
           <w:shd w:val="clear" w:color="auto" w:fill="EFF0F1"/>
         </w:rPr>
+        <w:lastRenderedPageBreak/>
         <w:t xml:space="preserve">    {</w:t>
       </w:r>
     </w:p>
@@ -4586,7 +4228,6 @@
           <w:szCs w:val="15"/>
           <w:shd w:val="clear" w:color="auto" w:fill="EFF0F1"/>
         </w:rPr>
-        <w:lastRenderedPageBreak/>
         <w:t xml:space="preserve">    {</w:t>
       </w:r>
     </w:p>
@@ -4720,7 +4361,7 @@
           <w:szCs w:val="24"/>
         </w:rPr>
       </w:pPr>
-      <w:hyperlink r:id="rId9" w:history="1">
+      <w:hyperlink r:id="rId10" w:history="1">
         <w:r>
           <w:rPr>
             <w:rStyle w:val="Hyperlink"/>
@@ -5461,7 +5102,6 @@
     <w:name w:val="Hyperlink"/>
     <w:basedOn w:val="DefaultParagraphFont"/>
     <w:uiPriority w:val="99"/>
-    <w:semiHidden/>
     <w:unhideWhenUsed/>
     <w:qFormat/>
     <w:rPr>
@@ -5498,6 +5138,18 @@
     <w:rPr>
       <w:sz w:val="18"/>
       <w:szCs w:val="18"/>
+    </w:rPr>
+  </w:style>
+  <w:style w:type="character" w:styleId="UnresolvedMention">
+    <w:name w:val="Unresolved Mention"/>
+    <w:basedOn w:val="DefaultParagraphFont"/>
+    <w:uiPriority w:val="99"/>
+    <w:semiHidden/>
+    <w:unhideWhenUsed/>
+    <w:rsid w:val="007020A1"/>
+    <w:rPr>
+      <w:color w:val="605E5C"/>
+      <w:shd w:val="clear" w:color="auto" w:fill="E1DFDD"/>
     </w:rPr>
   </w:style>
 </w:styles>

</xml_diff>

<commit_message>
add | and ||
</commit_message>
<xml_diff>
--- a/notes.docx
+++ b/notes.docx
@@ -4055,6 +4055,7 @@
       <w:pPr>
         <w:pStyle w:val="9"/>
         <w:numPr>
+          <w:ilvl w:val="0"/>
           <w:numId w:val="0"/>
         </w:numPr>
         <w:spacing w:line="360" w:lineRule="auto"/>
@@ -4111,10 +4112,68 @@
       <w:pPr>
         <w:pStyle w:val="9"/>
         <w:numPr>
+          <w:ilvl w:val="0"/>
           <w:numId w:val="0"/>
         </w:numPr>
         <w:spacing w:line="360" w:lineRule="auto"/>
         <w:ind w:leftChars="0"/>
+        <w:rPr>
+          <w:rFonts w:ascii="SimSun" w:hAnsi="SimSun" w:eastAsia="SimSun" w:cs="SimSun"/>
+          <w:sz w:val="24"/>
+          <w:szCs w:val="24"/>
+        </w:rPr>
+      </w:pPr>
+      <w:r>
+        <w:rPr>
+          <w:rFonts w:ascii="SimSun" w:hAnsi="SimSun" w:eastAsia="SimSun" w:cs="SimSun"/>
+          <w:sz w:val="24"/>
+          <w:szCs w:val="24"/>
+        </w:rPr>
+        <w:fldChar w:fldCharType="begin"/>
+      </w:r>
+      <w:r>
+        <w:rPr>
+          <w:rFonts w:ascii="SimSun" w:hAnsi="SimSun" w:eastAsia="SimSun" w:cs="SimSun"/>
+          <w:sz w:val="24"/>
+          <w:szCs w:val="24"/>
+        </w:rPr>
+        <w:instrText xml:space="preserve"> HYPERLINK "https://www.c-sharpcorner.com/blogs/linear-search-in-console-application1" </w:instrText>
+      </w:r>
+      <w:r>
+        <w:rPr>
+          <w:rFonts w:ascii="SimSun" w:hAnsi="SimSun" w:eastAsia="SimSun" w:cs="SimSun"/>
+          <w:sz w:val="24"/>
+          <w:szCs w:val="24"/>
+        </w:rPr>
+        <w:fldChar w:fldCharType="separate"/>
+      </w:r>
+      <w:r>
+        <w:rPr>
+          <w:rStyle w:val="7"/>
+          <w:rFonts w:ascii="SimSun" w:hAnsi="SimSun" w:eastAsia="SimSun" w:cs="SimSun"/>
+          <w:sz w:val="24"/>
+          <w:szCs w:val="24"/>
+        </w:rPr>
+        <w:t>https://www.c-sharpcorner.com/blogs/linear-search-in-console-application1</w:t>
+      </w:r>
+      <w:r>
+        <w:rPr>
+          <w:rFonts w:ascii="SimSun" w:hAnsi="SimSun" w:eastAsia="SimSun" w:cs="SimSun"/>
+          <w:sz w:val="24"/>
+          <w:szCs w:val="24"/>
+        </w:rPr>
+        <w:fldChar w:fldCharType="end"/>
+      </w:r>
+    </w:p>
+    <w:p>
+      <w:pPr>
+        <w:pStyle w:val="9"/>
+        <w:numPr>
+          <w:ilvl w:val="0"/>
+          <w:numId w:val="1"/>
+        </w:numPr>
+        <w:spacing w:line="360" w:lineRule="auto"/>
+        <w:ind w:left="360" w:leftChars="0" w:hanging="360" w:firstLineChars="0"/>
         <w:rPr>
           <w:rFonts w:hint="default" w:ascii="SimSun" w:hAnsi="SimSun" w:eastAsia="SimSun" w:cs="SimSun"/>
           <w:sz w:val="24"/>
@@ -4124,45 +4183,81 @@
       </w:pPr>
       <w:r>
         <w:rPr>
-          <w:rFonts w:ascii="SimSun" w:hAnsi="SimSun" w:eastAsia="SimSun" w:cs="SimSun"/>
+          <w:rFonts w:hint="default" w:ascii="SimSun" w:hAnsi="SimSun" w:eastAsia="SimSun" w:cs="SimSun"/>
           <w:sz w:val="24"/>
           <w:szCs w:val="24"/>
-        </w:rPr>
-        <w:fldChar w:fldCharType="begin"/>
-      </w:r>
-      <w:r>
-        <w:rPr>
-          <w:rFonts w:ascii="SimSun" w:hAnsi="SimSun" w:eastAsia="SimSun" w:cs="SimSun"/>
+          <w:lang w:val="en-US"/>
+        </w:rPr>
+        <w:t>difference between | and ||</w:t>
+      </w:r>
+    </w:p>
+    <w:p>
+      <w:pPr>
+        <w:pStyle w:val="9"/>
+        <w:numPr>
+          <w:ilvl w:val="0"/>
+          <w:numId w:val="0"/>
+        </w:numPr>
+        <w:spacing w:line="360" w:lineRule="auto"/>
+        <w:ind w:leftChars="0"/>
+        <w:rPr>
+          <w:rFonts w:hint="default" w:ascii="SimSun" w:hAnsi="SimSun" w:eastAsia="SimSun" w:cs="SimSun"/>
           <w:sz w:val="24"/>
           <w:szCs w:val="24"/>
-        </w:rPr>
-        <w:instrText xml:space="preserve"> HYPERLINK "https://www.c-sharpcorner.com/blogs/linear-search-in-console-application1" </w:instrText>
-      </w:r>
-      <w:r>
-        <w:rPr>
-          <w:rFonts w:ascii="SimSun" w:hAnsi="SimSun" w:eastAsia="SimSun" w:cs="SimSun"/>
+          <w:lang w:val="en-US"/>
+        </w:rPr>
+      </w:pPr>
+      <w:r>
+        <w:rPr>
+          <w:rFonts w:hint="default" w:ascii="SimSun" w:hAnsi="SimSun" w:eastAsia="SimSun" w:cs="SimSun"/>
           <w:sz w:val="24"/>
           <w:szCs w:val="24"/>
-        </w:rPr>
-        <w:fldChar w:fldCharType="separate"/>
-      </w:r>
-      <w:r>
-        <w:rPr>
-          <w:rStyle w:val="7"/>
-          <w:rFonts w:ascii="SimSun" w:hAnsi="SimSun" w:eastAsia="SimSun" w:cs="SimSun"/>
+          <w:lang w:val="en-US"/>
+        </w:rPr>
+        <w:t>|| If left operand is true, does not evaluate right operand.</w:t>
+      </w:r>
+    </w:p>
+    <w:p>
+      <w:pPr>
+        <w:pStyle w:val="9"/>
+        <w:numPr>
+          <w:ilvl w:val="0"/>
+          <w:numId w:val="1"/>
+        </w:numPr>
+        <w:spacing w:line="360" w:lineRule="auto"/>
+        <w:ind w:left="360" w:leftChars="0" w:hanging="360" w:firstLineChars="0"/>
+        <w:rPr>
+          <w:rFonts w:hint="default" w:ascii="SimSun" w:hAnsi="SimSun" w:eastAsia="SimSun" w:cs="SimSun"/>
           <w:sz w:val="24"/>
           <w:szCs w:val="24"/>
-        </w:rPr>
-        <w:t>https://www.c-sharpcorner.com/blogs/linear-search-in-console-application1</w:t>
-      </w:r>
-      <w:r>
-        <w:rPr>
-          <w:rFonts w:ascii="SimSun" w:hAnsi="SimSun" w:eastAsia="SimSun" w:cs="SimSun"/>
+          <w:lang w:val="en-US"/>
+        </w:rPr>
+      </w:pPr>
+      <w:r>
+        <w:rPr>
+          <w:rFonts w:hint="default" w:ascii="SimSun" w:hAnsi="SimSun" w:eastAsia="SimSun" w:cs="SimSun"/>
           <w:sz w:val="24"/>
           <w:szCs w:val="24"/>
-        </w:rPr>
-        <w:fldChar w:fldCharType="end"/>
-      </w:r>
+          <w:lang w:val="en-US"/>
+        </w:rPr>
+        <w:t>Iteration and recursion</w:t>
+      </w:r>
+    </w:p>
+    <w:p>
+      <w:pPr>
+        <w:pStyle w:val="9"/>
+        <w:numPr>
+          <w:numId w:val="0"/>
+        </w:numPr>
+        <w:spacing w:line="360" w:lineRule="auto"/>
+        <w:ind w:leftChars="0"/>
+        <w:rPr>
+          <w:rFonts w:hint="default" w:ascii="SimSun" w:hAnsi="SimSun" w:eastAsia="SimSun" w:cs="SimSun"/>
+          <w:sz w:val="24"/>
+          <w:szCs w:val="24"/>
+          <w:lang w:val="en-US"/>
+        </w:rPr>
+      </w:pPr>
       <w:bookmarkStart w:id="0" w:name="_GoBack"/>
       <w:bookmarkEnd w:id="0"/>
     </w:p>

</xml_diff>

<commit_message>
add iteration and recursion
</commit_message>
<xml_diff>
--- a/notes.docx
+++ b/notes.docx
@@ -4190,6 +4190,8 @@
         </w:rPr>
         <w:t>difference between | and ||</w:t>
       </w:r>
+      <w:bookmarkStart w:id="0" w:name="_GoBack"/>
+      <w:bookmarkEnd w:id="0"/>
     </w:p>
     <w:p>
       <w:pPr>
@@ -4247,6 +4249,7 @@
       <w:pPr>
         <w:pStyle w:val="9"/>
         <w:numPr>
+          <w:ilvl w:val="0"/>
           <w:numId w:val="0"/>
         </w:numPr>
         <w:spacing w:line="360" w:lineRule="auto"/>
@@ -4258,8 +4261,67 @@
           <w:lang w:val="en-US"/>
         </w:rPr>
       </w:pPr>
-      <w:bookmarkStart w:id="0" w:name="_GoBack"/>
-      <w:bookmarkEnd w:id="0"/>
+      <w:r>
+        <w:rPr>
+          <w:rFonts w:hint="default" w:ascii="SimSun" w:hAnsi="SimSun" w:eastAsia="SimSun" w:cs="SimSun"/>
+          <w:sz w:val="24"/>
+          <w:szCs w:val="24"/>
+          <w:lang w:val="en-US"/>
+        </w:rPr>
+        <w:t>Iteration: use for,while,do..while</w:t>
+      </w:r>
+    </w:p>
+    <w:p>
+      <w:pPr>
+        <w:pStyle w:val="9"/>
+        <w:numPr>
+          <w:ilvl w:val="0"/>
+          <w:numId w:val="0"/>
+        </w:numPr>
+        <w:spacing w:line="360" w:lineRule="auto"/>
+        <w:ind w:leftChars="0"/>
+        <w:rPr>
+          <w:rFonts w:hint="default" w:ascii="SimSun" w:hAnsi="SimSun" w:eastAsia="SimSun" w:cs="SimSun"/>
+          <w:sz w:val="24"/>
+          <w:szCs w:val="24"/>
+          <w:lang w:val="en-US"/>
+        </w:rPr>
+      </w:pPr>
+      <w:r>
+        <w:rPr>
+          <w:rFonts w:hint="default" w:ascii="SimSun" w:hAnsi="SimSun" w:eastAsia="SimSun" w:cs="SimSun"/>
+          <w:sz w:val="24"/>
+          <w:szCs w:val="24"/>
+          <w:lang w:val="en-US"/>
+        </w:rPr>
+        <w:t>Recursion: use if, switch. It calls take time and consume additional memory.</w:t>
+      </w:r>
+    </w:p>
+    <w:p>
+      <w:pPr>
+        <w:pStyle w:val="9"/>
+        <w:numPr>
+          <w:ilvl w:val="0"/>
+          <w:numId w:val="0"/>
+        </w:numPr>
+        <w:spacing w:line="360" w:lineRule="auto"/>
+        <w:ind w:leftChars="0"/>
+        <w:rPr>
+          <w:rFonts w:hint="default" w:ascii="SimSun" w:hAnsi="SimSun" w:eastAsia="SimSun" w:cs="SimSun"/>
+          <w:sz w:val="24"/>
+          <w:szCs w:val="24"/>
+          <w:lang w:val="en-US"/>
+        </w:rPr>
+      </w:pPr>
+      <w:r>
+        <w:rPr>
+          <w:rFonts w:hint="default" w:ascii="SimSun" w:hAnsi="SimSun" w:eastAsia="SimSun" w:cs="SimSun"/>
+          <w:sz w:val="24"/>
+          <w:szCs w:val="24"/>
+          <w:lang w:val="en-US"/>
+        </w:rPr>
+        <w:t xml:space="preserve">Both involve repetition and termination test. </w:t>
+      </w:r>
     </w:p>
     <w:sectPr>
       <w:pgSz w:w="11906" w:h="16838"/>
@@ -4559,7 +4621,7 @@
     <w:lsdException w:qFormat="1" w:unhideWhenUsed="0" w:uiPriority="10" w:semiHidden="0" w:name="Title"/>
     <w:lsdException w:uiPriority="99" w:name="Closing"/>
     <w:lsdException w:uiPriority="99" w:name="Signature"/>
-    <w:lsdException w:uiPriority="1" w:name="Default Paragraph Font"/>
+    <w:lsdException w:qFormat="1" w:uiPriority="1" w:name="Default Paragraph Font"/>
     <w:lsdException w:uiPriority="99" w:name="Body Text"/>
     <w:lsdException w:uiPriority="99" w:name="Body Text Indent"/>
     <w:lsdException w:uiPriority="99" w:name="List Continue"/>
@@ -4597,7 +4659,7 @@
     <w:lsdException w:uiPriority="99" w:name="HTML Sample"/>
     <w:lsdException w:uiPriority="99" w:name="HTML Typewriter"/>
     <w:lsdException w:uiPriority="99" w:name="HTML Variable"/>
-    <w:lsdException w:uiPriority="99" w:name="Normal Table"/>
+    <w:lsdException w:qFormat="1" w:uiPriority="99" w:name="Normal Table"/>
     <w:lsdException w:uiPriority="99" w:name="annotation subject"/>
     <w:lsdException w:uiPriority="99" w:name="Table Simple 1"/>
     <w:lsdException w:uiPriority="99" w:name="Table Simple 2"/>
@@ -4764,12 +4826,14 @@
     <w:name w:val="Default Paragraph Font"/>
     <w:semiHidden/>
     <w:unhideWhenUsed/>
+    <w:qFormat/>
     <w:uiPriority w:val="1"/>
   </w:style>
   <w:style w:type="table" w:default="1" w:styleId="8">
     <w:name w:val="Normal Table"/>
     <w:semiHidden/>
     <w:unhideWhenUsed/>
+    <w:qFormat/>
     <w:uiPriority w:val="99"/>
     <w:tblPr>
       <w:tblLayout w:type="fixed"/>
@@ -4920,6 +4984,7 @@
     <w:basedOn w:val="5"/>
     <w:semiHidden/>
     <w:unhideWhenUsed/>
+    <w:qFormat/>
     <w:uiPriority w:val="99"/>
     <w:rPr>
       <w:color w:val="605E5C"/>

</xml_diff>

<commit_message>
add restore data in MSS
</commit_message>
<xml_diff>
--- a/notes.docx
+++ b/notes.docx
@@ -4190,6 +4190,296 @@
         </w:rPr>
         <w:t>difference between | and ||</w:t>
       </w:r>
+    </w:p>
+    <w:p>
+      <w:pPr>
+        <w:pStyle w:val="9"/>
+        <w:numPr>
+          <w:ilvl w:val="0"/>
+          <w:numId w:val="0"/>
+        </w:numPr>
+        <w:spacing w:line="360" w:lineRule="auto"/>
+        <w:ind w:leftChars="0"/>
+        <w:rPr>
+          <w:rFonts w:hint="default" w:ascii="SimSun" w:hAnsi="SimSun" w:eastAsia="SimSun" w:cs="SimSun"/>
+          <w:sz w:val="24"/>
+          <w:szCs w:val="24"/>
+          <w:lang w:val="en-US"/>
+        </w:rPr>
+      </w:pPr>
+      <w:r>
+        <w:rPr>
+          <w:rFonts w:hint="default" w:ascii="SimSun" w:hAnsi="SimSun" w:eastAsia="SimSun" w:cs="SimSun"/>
+          <w:sz w:val="24"/>
+          <w:szCs w:val="24"/>
+          <w:lang w:val="en-US"/>
+        </w:rPr>
+        <w:t>|| If left operand is true, does not evaluate right operand.</w:t>
+      </w:r>
+    </w:p>
+    <w:p>
+      <w:pPr>
+        <w:pStyle w:val="9"/>
+        <w:numPr>
+          <w:ilvl w:val="0"/>
+          <w:numId w:val="1"/>
+        </w:numPr>
+        <w:spacing w:line="360" w:lineRule="auto"/>
+        <w:ind w:left="360" w:leftChars="0" w:hanging="360" w:firstLineChars="0"/>
+        <w:rPr>
+          <w:rFonts w:hint="default" w:ascii="SimSun" w:hAnsi="SimSun" w:eastAsia="SimSun" w:cs="SimSun"/>
+          <w:sz w:val="24"/>
+          <w:szCs w:val="24"/>
+          <w:lang w:val="en-US"/>
+        </w:rPr>
+      </w:pPr>
+      <w:r>
+        <w:rPr>
+          <w:rFonts w:hint="default" w:ascii="SimSun" w:hAnsi="SimSun" w:eastAsia="SimSun" w:cs="SimSun"/>
+          <w:sz w:val="24"/>
+          <w:szCs w:val="24"/>
+          <w:lang w:val="en-US"/>
+        </w:rPr>
+        <w:t>Iteration and recursion</w:t>
+      </w:r>
+    </w:p>
+    <w:p>
+      <w:pPr>
+        <w:pStyle w:val="9"/>
+        <w:numPr>
+          <w:ilvl w:val="0"/>
+          <w:numId w:val="0"/>
+        </w:numPr>
+        <w:spacing w:line="360" w:lineRule="auto"/>
+        <w:ind w:leftChars="0"/>
+        <w:rPr>
+          <w:rFonts w:hint="default" w:ascii="SimSun" w:hAnsi="SimSun" w:eastAsia="SimSun" w:cs="SimSun"/>
+          <w:sz w:val="24"/>
+          <w:szCs w:val="24"/>
+          <w:lang w:val="en-US"/>
+        </w:rPr>
+      </w:pPr>
+      <w:r>
+        <w:rPr>
+          <w:rFonts w:hint="default" w:ascii="SimSun" w:hAnsi="SimSun" w:eastAsia="SimSun" w:cs="SimSun"/>
+          <w:sz w:val="24"/>
+          <w:szCs w:val="24"/>
+          <w:lang w:val="en-US"/>
+        </w:rPr>
+        <w:t>Iteration: use for,while,do..while</w:t>
+      </w:r>
+    </w:p>
+    <w:p>
+      <w:pPr>
+        <w:pStyle w:val="9"/>
+        <w:numPr>
+          <w:ilvl w:val="0"/>
+          <w:numId w:val="0"/>
+        </w:numPr>
+        <w:spacing w:line="360" w:lineRule="auto"/>
+        <w:ind w:leftChars="0"/>
+        <w:rPr>
+          <w:rFonts w:hint="default" w:ascii="SimSun" w:hAnsi="SimSun" w:eastAsia="SimSun" w:cs="SimSun"/>
+          <w:sz w:val="24"/>
+          <w:szCs w:val="24"/>
+          <w:lang w:val="en-US"/>
+        </w:rPr>
+      </w:pPr>
+      <w:r>
+        <w:rPr>
+          <w:rFonts w:hint="default" w:ascii="SimSun" w:hAnsi="SimSun" w:eastAsia="SimSun" w:cs="SimSun"/>
+          <w:sz w:val="24"/>
+          <w:szCs w:val="24"/>
+          <w:lang w:val="en-US"/>
+        </w:rPr>
+        <w:t>Recursion: use if, switch. It calls take time and consume additional memory.</w:t>
+      </w:r>
+    </w:p>
+    <w:p>
+      <w:pPr>
+        <w:pStyle w:val="9"/>
+        <w:numPr>
+          <w:ilvl w:val="0"/>
+          <w:numId w:val="0"/>
+        </w:numPr>
+        <w:spacing w:line="360" w:lineRule="auto"/>
+        <w:ind w:leftChars="0"/>
+        <w:rPr>
+          <w:rFonts w:hint="default" w:ascii="SimSun" w:hAnsi="SimSun" w:eastAsia="SimSun" w:cs="SimSun"/>
+          <w:sz w:val="24"/>
+          <w:szCs w:val="24"/>
+          <w:lang w:val="en-US"/>
+        </w:rPr>
+      </w:pPr>
+      <w:r>
+        <w:rPr>
+          <w:rFonts w:hint="default" w:ascii="SimSun" w:hAnsi="SimSun" w:eastAsia="SimSun" w:cs="SimSun"/>
+          <w:sz w:val="24"/>
+          <w:szCs w:val="24"/>
+          <w:lang w:val="en-US"/>
+        </w:rPr>
+        <w:t xml:space="preserve">Both involve repetition and termination test. </w:t>
+      </w:r>
+    </w:p>
+    <w:p>
+      <w:pPr>
+        <w:pStyle w:val="9"/>
+        <w:numPr>
+          <w:ilvl w:val="0"/>
+          <w:numId w:val="0"/>
+        </w:numPr>
+        <w:spacing w:line="360" w:lineRule="auto"/>
+        <w:ind w:leftChars="0"/>
+        <w:rPr>
+          <w:rFonts w:hint="default" w:ascii="SimSun" w:hAnsi="SimSun" w:eastAsia="SimSun" w:cs="SimSun"/>
+          <w:sz w:val="24"/>
+          <w:szCs w:val="24"/>
+          <w:lang w:val="en-US"/>
+        </w:rPr>
+      </w:pPr>
+    </w:p>
+    <w:p>
+      <w:pPr>
+        <w:pStyle w:val="9"/>
+        <w:numPr>
+          <w:ilvl w:val="0"/>
+          <w:numId w:val="0"/>
+        </w:numPr>
+        <w:spacing w:line="360" w:lineRule="auto"/>
+        <w:ind w:leftChars="0"/>
+        <w:rPr>
+          <w:rFonts w:hint="default" w:ascii="SimSun" w:hAnsi="SimSun" w:eastAsia="SimSun" w:cs="SimSun"/>
+          <w:sz w:val="24"/>
+          <w:szCs w:val="24"/>
+          <w:lang w:val="en-US"/>
+        </w:rPr>
+      </w:pPr>
+    </w:p>
+    <w:p>
+      <w:pPr>
+        <w:pStyle w:val="9"/>
+        <w:numPr>
+          <w:ilvl w:val="0"/>
+          <w:numId w:val="0"/>
+        </w:numPr>
+        <w:spacing w:line="360" w:lineRule="auto"/>
+        <w:ind w:leftChars="0"/>
+        <w:rPr>
+          <w:rFonts w:hint="default" w:ascii="SimSun" w:hAnsi="SimSun" w:eastAsia="SimSun" w:cs="SimSun"/>
+          <w:sz w:val="24"/>
+          <w:szCs w:val="24"/>
+          <w:lang w:val="en-US"/>
+        </w:rPr>
+      </w:pPr>
+    </w:p>
+    <w:p>
+      <w:pPr>
+        <w:pStyle w:val="9"/>
+        <w:numPr>
+          <w:ilvl w:val="0"/>
+          <w:numId w:val="0"/>
+        </w:numPr>
+        <w:spacing w:line="360" w:lineRule="auto"/>
+        <w:ind w:leftChars="0"/>
+        <w:rPr>
+          <w:rFonts w:hint="default" w:ascii="SimSun" w:hAnsi="SimSun" w:eastAsia="SimSun" w:cs="SimSun"/>
+          <w:sz w:val="24"/>
+          <w:szCs w:val="24"/>
+          <w:lang w:val="en-US"/>
+        </w:rPr>
+      </w:pPr>
+    </w:p>
+    <w:p>
+      <w:pPr>
+        <w:pStyle w:val="9"/>
+        <w:numPr>
+          <w:ilvl w:val="0"/>
+          <w:numId w:val="1"/>
+        </w:numPr>
+        <w:spacing w:line="360" w:lineRule="auto"/>
+        <w:ind w:left="360" w:leftChars="0" w:hanging="360" w:firstLineChars="0"/>
+        <w:rPr>
+          <w:rFonts w:hint="default" w:ascii="SimSun" w:hAnsi="SimSun" w:eastAsia="SimSun" w:cs="SimSun"/>
+          <w:sz w:val="24"/>
+          <w:szCs w:val="24"/>
+          <w:lang w:val="en-US"/>
+        </w:rPr>
+      </w:pPr>
+      <w:r>
+        <w:rPr>
+          <w:rFonts w:hint="default" w:ascii="SimSun" w:hAnsi="SimSun" w:eastAsia="SimSun" w:cs="SimSun"/>
+          <w:sz w:val="24"/>
+          <w:szCs w:val="24"/>
+          <w:lang w:val="en-US"/>
+        </w:rPr>
+        <w:t>Restore backuped data in Microsoft SQL Server</w:t>
+      </w:r>
+    </w:p>
+    <w:p>
+      <w:pPr>
+        <w:pStyle w:val="9"/>
+        <w:numPr>
+          <w:numId w:val="0"/>
+        </w:numPr>
+        <w:spacing w:line="360" w:lineRule="auto"/>
+        <w:ind w:leftChars="0"/>
+        <w:rPr>
+          <w:rFonts w:hint="default" w:ascii="SimSun" w:hAnsi="SimSun" w:eastAsia="SimSun" w:cs="SimSun"/>
+          <w:sz w:val="24"/>
+          <w:szCs w:val="24"/>
+          <w:lang w:val="en-US"/>
+        </w:rPr>
+      </w:pPr>
+      <w:r>
+        <w:rPr>
+          <w:rFonts w:hint="default" w:ascii="SimSun" w:hAnsi="SimSun" w:eastAsia="SimSun" w:cs="SimSun"/>
+          <w:sz w:val="24"/>
+          <w:szCs w:val="24"/>
+          <w:lang w:val="en-US"/>
+        </w:rPr>
+        <w:t>Right click on the database and click tasks-&gt; restore-&gt;database</w:t>
+      </w:r>
+    </w:p>
+    <w:p>
+      <w:pPr>
+        <w:pStyle w:val="9"/>
+        <w:numPr>
+          <w:numId w:val="0"/>
+        </w:numPr>
+        <w:spacing w:line="360" w:lineRule="auto"/>
+        <w:ind w:leftChars="0"/>
+        <w:rPr>
+          <w:rFonts w:hint="default" w:ascii="SimSun" w:hAnsi="SimSun" w:eastAsia="SimSun" w:cs="SimSun"/>
+          <w:sz w:val="24"/>
+          <w:szCs w:val="24"/>
+          <w:lang w:val="en-US"/>
+        </w:rPr>
+      </w:pPr>
+      <w:r>
+        <w:rPr>
+          <w:rFonts w:hint="default" w:ascii="SimSun" w:hAnsi="SimSun" w:eastAsia="SimSun" w:cs="SimSun"/>
+          <w:sz w:val="24"/>
+          <w:szCs w:val="24"/>
+          <w:lang w:val="en-US"/>
+        </w:rPr>
+        <w:t>On the restore screen go to Options, select Overwrite the existingg databse(with replace)</w:t>
+      </w:r>
+    </w:p>
+    <w:p>
+      <w:pPr>
+        <w:pStyle w:val="9"/>
+        <w:numPr>
+          <w:numId w:val="0"/>
+        </w:numPr>
+        <w:spacing w:line="360" w:lineRule="auto"/>
+        <w:ind w:leftChars="0"/>
+        <w:rPr>
+          <w:rFonts w:hint="default" w:ascii="SimSun" w:hAnsi="SimSun" w:eastAsia="SimSun" w:cs="SimSun"/>
+          <w:sz w:val="24"/>
+          <w:szCs w:val="24"/>
+          <w:lang w:val="en-US"/>
+        </w:rPr>
+      </w:pPr>
       <w:bookmarkStart w:id="0" w:name="_GoBack"/>
       <w:bookmarkEnd w:id="0"/>
     </w:p>
@@ -4197,7 +4487,6 @@
       <w:pPr>
         <w:pStyle w:val="9"/>
         <w:numPr>
-          <w:ilvl w:val="0"/>
           <w:numId w:val="0"/>
         </w:numPr>
         <w:spacing w:line="360" w:lineRule="auto"/>
@@ -4211,117 +4500,62 @@
       </w:pPr>
       <w:r>
         <w:rPr>
+          <w:rFonts w:ascii="SimSun" w:hAnsi="SimSun" w:eastAsia="SimSun" w:cs="SimSun"/>
+          <w:sz w:val="24"/>
+          <w:szCs w:val="24"/>
+        </w:rPr>
+        <w:fldChar w:fldCharType="begin"/>
+      </w:r>
+      <w:r>
+        <w:rPr>
+          <w:rFonts w:ascii="SimSun" w:hAnsi="SimSun" w:eastAsia="SimSun" w:cs="SimSun"/>
+          <w:sz w:val="24"/>
+          <w:szCs w:val="24"/>
+        </w:rPr>
+        <w:instrText xml:space="preserve"> HYPERLINK "https://blog.sqlauthority.com/2013/11/23/sql-server-fix-error-3154-the-backup-set-holds-a-backup-of-a-database-other-than-the-existing-database-ssms/" </w:instrText>
+      </w:r>
+      <w:r>
+        <w:rPr>
+          <w:rFonts w:ascii="SimSun" w:hAnsi="SimSun" w:eastAsia="SimSun" w:cs="SimSun"/>
+          <w:sz w:val="24"/>
+          <w:szCs w:val="24"/>
+        </w:rPr>
+        <w:fldChar w:fldCharType="separate"/>
+      </w:r>
+      <w:r>
+        <w:rPr>
+          <w:rStyle w:val="7"/>
+          <w:rFonts w:ascii="SimSun" w:hAnsi="SimSun" w:eastAsia="SimSun" w:cs="SimSun"/>
+          <w:sz w:val="24"/>
+          <w:szCs w:val="24"/>
+        </w:rPr>
+        <w:t>https://blog.sqlauthority.com/2013/11/23/sql-server-fix-error-3154-the-backup-set-holds-a-backup-of-a-database-other-than-the-existing-database-ssms/</w:t>
+      </w:r>
+      <w:r>
+        <w:rPr>
+          <w:rFonts w:ascii="SimSun" w:hAnsi="SimSun" w:eastAsia="SimSun" w:cs="SimSun"/>
+          <w:sz w:val="24"/>
+          <w:szCs w:val="24"/>
+        </w:rPr>
+        <w:fldChar w:fldCharType="end"/>
+      </w:r>
+    </w:p>
+    <w:p>
+      <w:pPr>
+        <w:pStyle w:val="9"/>
+        <w:numPr>
+          <w:ilvl w:val="0"/>
+          <w:numId w:val="0"/>
+        </w:numPr>
+        <w:spacing w:line="360" w:lineRule="auto"/>
+        <w:ind w:leftChars="0"/>
+        <w:rPr>
           <w:rFonts w:hint="default" w:ascii="SimSun" w:hAnsi="SimSun" w:eastAsia="SimSun" w:cs="SimSun"/>
           <w:sz w:val="24"/>
           <w:szCs w:val="24"/>
           <w:lang w:val="en-US"/>
         </w:rPr>
-        <w:t>|| If left operand is true, does not evaluate right operand.</w:t>
-      </w:r>
-    </w:p>
-    <w:p>
-      <w:pPr>
-        <w:pStyle w:val="9"/>
-        <w:numPr>
-          <w:ilvl w:val="0"/>
-          <w:numId w:val="1"/>
-        </w:numPr>
-        <w:spacing w:line="360" w:lineRule="auto"/>
-        <w:ind w:left="360" w:leftChars="0" w:hanging="360" w:firstLineChars="0"/>
-        <w:rPr>
-          <w:rFonts w:hint="default" w:ascii="SimSun" w:hAnsi="SimSun" w:eastAsia="SimSun" w:cs="SimSun"/>
-          <w:sz w:val="24"/>
-          <w:szCs w:val="24"/>
-          <w:lang w:val="en-US"/>
-        </w:rPr>
-      </w:pPr>
-      <w:r>
-        <w:rPr>
-          <w:rFonts w:hint="default" w:ascii="SimSun" w:hAnsi="SimSun" w:eastAsia="SimSun" w:cs="SimSun"/>
-          <w:sz w:val="24"/>
-          <w:szCs w:val="24"/>
-          <w:lang w:val="en-US"/>
-        </w:rPr>
-        <w:t>Iteration and recursion</w:t>
-      </w:r>
-    </w:p>
-    <w:p>
-      <w:pPr>
-        <w:pStyle w:val="9"/>
-        <w:numPr>
-          <w:ilvl w:val="0"/>
-          <w:numId w:val="0"/>
-        </w:numPr>
-        <w:spacing w:line="360" w:lineRule="auto"/>
-        <w:ind w:leftChars="0"/>
-        <w:rPr>
-          <w:rFonts w:hint="default" w:ascii="SimSun" w:hAnsi="SimSun" w:eastAsia="SimSun" w:cs="SimSun"/>
-          <w:sz w:val="24"/>
-          <w:szCs w:val="24"/>
-          <w:lang w:val="en-US"/>
-        </w:rPr>
-      </w:pPr>
-      <w:r>
-        <w:rPr>
-          <w:rFonts w:hint="default" w:ascii="SimSun" w:hAnsi="SimSun" w:eastAsia="SimSun" w:cs="SimSun"/>
-          <w:sz w:val="24"/>
-          <w:szCs w:val="24"/>
-          <w:lang w:val="en-US"/>
-        </w:rPr>
-        <w:t>Iteration: use for,while,do..while</w:t>
-      </w:r>
-    </w:p>
-    <w:p>
-      <w:pPr>
-        <w:pStyle w:val="9"/>
-        <w:numPr>
-          <w:ilvl w:val="0"/>
-          <w:numId w:val="0"/>
-        </w:numPr>
-        <w:spacing w:line="360" w:lineRule="auto"/>
-        <w:ind w:leftChars="0"/>
-        <w:rPr>
-          <w:rFonts w:hint="default" w:ascii="SimSun" w:hAnsi="SimSun" w:eastAsia="SimSun" w:cs="SimSun"/>
-          <w:sz w:val="24"/>
-          <w:szCs w:val="24"/>
-          <w:lang w:val="en-US"/>
-        </w:rPr>
-      </w:pPr>
-      <w:r>
-        <w:rPr>
-          <w:rFonts w:hint="default" w:ascii="SimSun" w:hAnsi="SimSun" w:eastAsia="SimSun" w:cs="SimSun"/>
-          <w:sz w:val="24"/>
-          <w:szCs w:val="24"/>
-          <w:lang w:val="en-US"/>
-        </w:rPr>
-        <w:t>Recursion: use if, switch. It calls take time and consume additional memory.</w:t>
-      </w:r>
-    </w:p>
-    <w:p>
-      <w:pPr>
-        <w:pStyle w:val="9"/>
-        <w:numPr>
-          <w:ilvl w:val="0"/>
-          <w:numId w:val="0"/>
-        </w:numPr>
-        <w:spacing w:line="360" w:lineRule="auto"/>
-        <w:ind w:leftChars="0"/>
-        <w:rPr>
-          <w:rFonts w:hint="default" w:ascii="SimSun" w:hAnsi="SimSun" w:eastAsia="SimSun" w:cs="SimSun"/>
-          <w:sz w:val="24"/>
-          <w:szCs w:val="24"/>
-          <w:lang w:val="en-US"/>
-        </w:rPr>
-      </w:pPr>
-      <w:r>
-        <w:rPr>
-          <w:rFonts w:hint="default" w:ascii="SimSun" w:hAnsi="SimSun" w:eastAsia="SimSun" w:cs="SimSun"/>
-          <w:sz w:val="24"/>
-          <w:szCs w:val="24"/>
-          <w:lang w:val="en-US"/>
-        </w:rPr>
-        <w:t xml:space="preserve">Both involve repetition and termination test. </w:t>
-      </w:r>
+      </w:pPr>
     </w:p>
     <w:sectPr>
       <w:pgSz w:w="11906" w:h="16838"/>

</xml_diff>